<commit_message>
V 0.63-B63 - prerel for MSFS Update tests FlightBag Update - RERUN FacilityDataLoader !!! - CHECK MapLibProvider.ini  to enable chartbundle tiles (only FAA coverage)
- Add Approach panel and selection to Map (Runway Table)
- Add AutoRange feature for zooming the map
- Add ChartsBundle.com Tile servers (disabled by default, use MapLibProvider.ini)
- Add UserTileServer 4..6 to be used
- Add Selected runway 'ladder' line (replaces the blue dotted arrow)
- Update Rwy and Approach Panel selection readability
- Update OpenTopoMap, Stamen URL and timeout for map retrieval set to 60sec
- Fix Exception when SimBrief Image/Doc Source is disabled (from Website)
- FacilityDataLoader: major rework for Approaches and Navigraph merges
- Refactoring, consolidation for commonly used stuff (dNetBm98 library now)
- Update QuickGuide

- Update to .Net Framework 4.8
</commit_message>
<xml_diff>
--- a/doc/MapLib-Doc.docx
+++ b/doc/MapLib-Doc.docx
@@ -23,6 +23,12 @@
         </w:rPr>
         <w:t xml:space="preserve"> – Map tile retrieval library</w:t>
       </w:r>
+      <w:r>
+        <w:rPr>
+          <w:lang w:val="en-US"/>
+        </w:rPr>
+        <w:t xml:space="preserve"> </w:t>
+      </w:r>
     </w:p>
     <w:p>
       <w:pPr>
@@ -56,6 +62,40 @@
         <w:rPr>
           <w:lang w:val="en-US"/>
         </w:rPr>
+        <w:t>Feb 2023 Update see notes</w:t>
+      </w:r>
+      <w:r>
+        <w:rPr>
+          <w:lang w:val="en-US"/>
+        </w:rPr>
+        <w:t xml:space="preserve"> below</w:t>
+      </w:r>
+      <w:r>
+        <w:rPr>
+          <w:lang w:val="en-US"/>
+        </w:rPr>
+        <w:t xml:space="preserve"> marked with </w:t>
+      </w:r>
+      <w:r>
+        <w:rPr>
+          <w:color w:val="FF0000"/>
+          <w:sz w:val="24"/>
+          <w:lang w:val="en-US"/>
+        </w:rPr>
+        <w:t>Feb23</w:t>
+      </w:r>
+    </w:p>
+    <w:p>
+      <w:pPr>
+        <w:pStyle w:val="berschrift1"/>
+        <w:rPr>
+          <w:lang w:val="en-US"/>
+        </w:rPr>
+      </w:pPr>
+      <w:r>
+        <w:rPr>
+          <w:lang w:val="en-US"/>
+        </w:rPr>
         <w:t>Supported Map Providers</w:t>
       </w:r>
     </w:p>
@@ -90,7 +130,39 @@
         <w:rPr>
           <w:lang w:val="en-US"/>
         </w:rPr>
-        <w:t xml:space="preserve"> number of Map Tile Providers as well as 3 user defined ones.</w:t>
+        <w:t xml:space="preserve"> number of Map Tile Providers as well as </w:t>
+      </w:r>
+      <w:r>
+        <w:rPr>
+          <w:lang w:val="en-US"/>
+        </w:rPr>
+        <w:t>6</w:t>
+      </w:r>
+      <w:r>
+        <w:rPr>
+          <w:lang w:val="en-US"/>
+        </w:rPr>
+        <w:t xml:space="preserve"> </w:t>
+      </w:r>
+      <w:r>
+        <w:rPr>
+          <w:color w:val="FF0000"/>
+          <w:sz w:val="20"/>
+          <w:lang w:val="en-US"/>
+        </w:rPr>
+        <w:t>(Feb23)</w:t>
+      </w:r>
+      <w:r>
+        <w:rPr>
+          <w:lang w:val="en-US"/>
+        </w:rPr>
+        <w:t xml:space="preserve"> </w:t>
+      </w:r>
+      <w:r>
+        <w:rPr>
+          <w:lang w:val="en-US"/>
+        </w:rPr>
+        <w:t>user defined ones.</w:t>
       </w:r>
     </w:p>
     <w:p>
@@ -240,7 +312,21 @@
         <w:rPr>
           <w:lang w:val="en-US"/>
         </w:rPr>
-        <w:t>Stamen 3d shaped</w:t>
+        <w:t>Stamen 3</w:t>
+      </w:r>
+      <w:r>
+        <w:rPr>
+          <w:lang w:val="en-US"/>
+        </w:rPr>
+        <w:t>D</w:t>
+      </w:r>
+      <w:bookmarkStart w:id="0" w:name="_GoBack"/>
+      <w:bookmarkEnd w:id="0"/>
+      <w:r>
+        <w:rPr>
+          <w:lang w:val="en-US"/>
+        </w:rPr>
+        <w:t xml:space="preserve"> shaped</w:t>
       </w:r>
       <w:r>
         <w:rPr>
@@ -284,6 +370,96 @@
           <w:b/>
           <w:lang w:val="en-US"/>
         </w:rPr>
+        <w:t>ChartBundle.com</w:t>
+      </w:r>
+      <w:r>
+        <w:rPr>
+          <w:lang w:val="en-US"/>
+        </w:rPr>
+        <w:t xml:space="preserve"> – disabled by default</w:t>
+      </w:r>
+      <w:r>
+        <w:rPr>
+          <w:lang w:val="en-US"/>
+        </w:rPr>
+        <w:t xml:space="preserve"> </w:t>
+      </w:r>
+      <w:r>
+        <w:rPr>
+          <w:color w:val="FF0000"/>
+          <w:sz w:val="20"/>
+          <w:lang w:val="en-US"/>
+        </w:rPr>
+        <w:t>(</w:t>
+      </w:r>
+      <w:r>
+        <w:rPr>
+          <w:color w:val="FF0000"/>
+          <w:sz w:val="20"/>
+          <w:lang w:val="en-US"/>
+        </w:rPr>
+        <w:t>New</w:t>
+      </w:r>
+      <w:r>
+        <w:rPr>
+          <w:color w:val="FF0000"/>
+          <w:sz w:val="20"/>
+          <w:lang w:val="en-US"/>
+        </w:rPr>
+        <w:t xml:space="preserve"> </w:t>
+      </w:r>
+      <w:r>
+        <w:rPr>
+          <w:color w:val="FF0000"/>
+          <w:sz w:val="20"/>
+          <w:lang w:val="en-US"/>
+        </w:rPr>
+        <w:t>Feb23)</w:t>
+      </w:r>
+    </w:p>
+    <w:p>
+      <w:pPr>
+        <w:rPr>
+          <w:sz w:val="18"/>
+          <w:lang w:val="en-US"/>
+        </w:rPr>
+      </w:pPr>
+      <w:hyperlink r:id="rId8" w:history="1">
+        <w:r>
+          <w:rPr>
+            <w:rStyle w:val="Hyperlink"/>
+            <w:sz w:val="18"/>
+            <w:lang w:val="en-US"/>
+          </w:rPr>
+          <w:t>https://www.chartbundle.com/charts/</w:t>
+        </w:r>
+      </w:hyperlink>
+    </w:p>
+    <w:p>
+      <w:pPr>
+        <w:rPr>
+          <w:b/>
+          <w:lang w:val="en-US"/>
+        </w:rPr>
+      </w:pPr>
+      <w:r>
+        <w:rPr>
+          <w:lang w:val="en-US"/>
+        </w:rPr>
+        <w:t>Free aviation charts with limited coverage (FAA airspace)</w:t>
+      </w:r>
+    </w:p>
+    <w:p>
+      <w:pPr>
+        <w:rPr>
+          <w:lang w:val="en-US"/>
+        </w:rPr>
+      </w:pPr>
+      <w:r>
+        <w:rPr>
+          <w:b/>
+          <w:lang w:val="en-US"/>
+        </w:rPr>
         <w:t>Tile Services which need either a key or are subject to licensing terms</w:t>
       </w:r>
       <w:r>
@@ -332,7 +508,7 @@
           <w:lang w:val="en-US"/>
         </w:rPr>
       </w:pPr>
-      <w:hyperlink r:id="rId8" w:history="1">
+      <w:hyperlink r:id="rId9" w:history="1">
         <w:r>
           <w:rPr>
             <w:rStyle w:val="Hyperlink"/>
@@ -363,7 +539,7 @@
           <w:lang w:val="en-US"/>
         </w:rPr>
       </w:pPr>
-      <w:hyperlink r:id="rId9" w:history="1">
+      <w:hyperlink r:id="rId10" w:history="1">
         <w:r>
           <w:rPr>
             <w:rStyle w:val="Hyperlink"/>
@@ -419,6 +595,59 @@
         </w:rPr>
         <w:t>User defined tile services</w:t>
       </w:r>
+      <w:r>
+        <w:rPr>
+          <w:b/>
+          <w:lang w:val="en-US"/>
+        </w:rPr>
+        <w:t xml:space="preserve"> 1</w:t>
+      </w:r>
+      <w:proofErr w:type="gramStart"/>
+      <w:r>
+        <w:rPr>
+          <w:b/>
+          <w:lang w:val="en-US"/>
+        </w:rPr>
+        <w:t>..6</w:t>
+      </w:r>
+      <w:proofErr w:type="gramEnd"/>
+      <w:r>
+        <w:rPr>
+          <w:b/>
+          <w:lang w:val="en-US"/>
+        </w:rPr>
+        <w:t xml:space="preserve"> </w:t>
+      </w:r>
+      <w:r>
+        <w:rPr>
+          <w:lang w:val="en-US"/>
+        </w:rPr>
+        <w:t xml:space="preserve"> </w:t>
+      </w:r>
+      <w:r>
+        <w:rPr>
+          <w:color w:val="FF0000"/>
+          <w:sz w:val="20"/>
+          <w:lang w:val="en-US"/>
+        </w:rPr>
+        <w:t>(</w:t>
+      </w:r>
+      <w:r>
+        <w:rPr>
+          <w:color w:val="FF0000"/>
+          <w:sz w:val="20"/>
+          <w:lang w:val="en-US"/>
+        </w:rPr>
+        <w:t xml:space="preserve">Updated </w:t>
+      </w:r>
+      <w:r>
+        <w:rPr>
+          <w:color w:val="FF0000"/>
+          <w:sz w:val="20"/>
+          <w:lang w:val="en-US"/>
+        </w:rPr>
+        <w:t>Feb23)</w:t>
+      </w:r>
     </w:p>
     <w:p>
       <w:pPr>
@@ -558,24 +787,64 @@
     </w:p>
     <w:p>
       <w:pPr>
+        <w:rPr>
+          <w:rFonts w:asciiTheme="majorHAnsi" w:eastAsiaTheme="majorEastAsia" w:hAnsiTheme="majorHAnsi" w:cstheme="majorBidi"/>
+          <w:color w:val="2E74B5" w:themeColor="accent1" w:themeShade="BF"/>
+          <w:sz w:val="26"/>
+          <w:szCs w:val="26"/>
+          <w:lang w:val="en-US"/>
+        </w:rPr>
+      </w:pPr>
+      <w:r>
+        <w:rPr>
+          <w:lang w:val="en-US"/>
+        </w:rPr>
+        <w:br w:type="page"/>
+      </w:r>
+    </w:p>
+    <w:p>
+      <w:pPr>
         <w:pStyle w:val="berschrift2"/>
         <w:rPr>
           <w:lang w:val="en-US"/>
         </w:rPr>
       </w:pPr>
-    </w:p>
-    <w:p>
-      <w:pPr>
-        <w:pStyle w:val="berschrift2"/>
-        <w:rPr>
-          <w:lang w:val="en-US"/>
-        </w:rPr>
-      </w:pPr>
-      <w:r>
-        <w:rPr>
-          <w:lang w:val="en-US"/>
-        </w:rPr>
+      <w:r>
+        <w:rPr>
+          <w:lang w:val="en-US"/>
+        </w:rPr>
+        <w:lastRenderedPageBreak/>
         <w:t>Data retrieval and storage disclaimer</w:t>
+      </w:r>
+      <w:r>
+        <w:rPr>
+          <w:lang w:val="en-US"/>
+        </w:rPr>
+        <w:t xml:space="preserve"> </w:t>
+      </w:r>
+      <w:r>
+        <w:rPr>
+          <w:color w:val="FF0000"/>
+          <w:sz w:val="20"/>
+          <w:lang w:val="en-US"/>
+        </w:rPr>
+        <w:t>(</w:t>
+      </w:r>
+      <w:r>
+        <w:rPr>
+          <w:color w:val="FF0000"/>
+          <w:sz w:val="20"/>
+          <w:lang w:val="en-US"/>
+        </w:rPr>
+        <w:t xml:space="preserve">Updated </w:t>
+      </w:r>
+      <w:r>
+        <w:rPr>
+          <w:color w:val="FF0000"/>
+          <w:sz w:val="20"/>
+          <w:lang w:val="en-US"/>
+        </w:rPr>
+        <w:t>Feb23)</w:t>
       </w:r>
     </w:p>
     <w:p>
@@ -733,6 +1002,12 @@
         <w:rPr>
           <w:lang w:val="en-US"/>
         </w:rPr>
+        <w:t xml:space="preserve">XF=7, </w:t>
+      </w:r>
+      <w:r>
+        <w:rPr>
+          <w:lang w:val="en-US"/>
+        </w:rPr>
         <w:t xml:space="preserve">FF= </w:t>
       </w:r>
       <w:r>
@@ -785,6 +1060,39 @@
       </w:r>
       <w:r>
         <w:rPr>
+          <w:color w:val="FF0000"/>
+          <w:lang w:val="en-US"/>
+        </w:rPr>
+        <w:t xml:space="preserve">New </w:t>
+      </w:r>
+      <w:r>
+        <w:rPr>
+          <w:lang w:val="en-US"/>
+        </w:rPr>
+        <w:t>W</w:t>
+      </w:r>
+      <w:r>
+        <w:rPr>
+          <w:lang w:val="en-US"/>
+        </w:rPr>
+        <w:t xml:space="preserve">ith </w:t>
+      </w:r>
+      <w:proofErr w:type="spellStart"/>
+      <w:r>
+        <w:rPr>
+          <w:lang w:val="en-US"/>
+        </w:rPr>
+        <w:t>AutoRange</w:t>
+      </w:r>
+      <w:proofErr w:type="spellEnd"/>
+      <w:r>
+        <w:rPr>
+          <w:lang w:val="en-US"/>
+        </w:rPr>
+        <w:t xml:space="preserve"> enabled it will load tiles from zoom level 6 to 15 when zooming the Map </w:t>
+      </w:r>
+      <w:r>
+        <w:rPr>
           <w:lang w:val="en-US"/>
         </w:rPr>
         <w:br/>
@@ -818,21 +1126,88 @@
       </w:r>
       <w:r>
         <w:rPr>
-          <w:lang w:val="en-US"/>
-        </w:rPr>
-        <w:t>6</w:t>
-      </w:r>
-      <w:r>
-        <w:rPr>
-          <w:lang w:val="en-US"/>
-        </w:rPr>
-        <w:t>4</w:t>
-      </w:r>
-      <w:r>
-        <w:rPr>
-          <w:lang w:val="en-US"/>
-        </w:rPr>
-        <w:t>MB / ~</w:t>
+          <w:color w:val="FF0000"/>
+          <w:lang w:val="en-US"/>
+        </w:rPr>
+        <w:t>128</w:t>
+      </w:r>
+      <w:r>
+        <w:rPr>
+          <w:color w:val="FF0000"/>
+          <w:lang w:val="en-US"/>
+        </w:rPr>
+        <w:t xml:space="preserve">MB </w:t>
+      </w:r>
+      <w:r>
+        <w:rPr>
+          <w:lang w:val="en-US"/>
+        </w:rPr>
+        <w:t>/ ~</w:t>
+      </w:r>
+      <w:r>
+        <w:rPr>
+          <w:lang w:val="en-US"/>
+        </w:rPr>
+        <w:t>5120</w:t>
+      </w:r>
+      <w:r>
+        <w:rPr>
+          <w:lang w:val="en-US"/>
+        </w:rPr>
+        <w:t xml:space="preserve"> tiles</w:t>
+      </w:r>
+      <w:r>
+        <w:rPr>
+          <w:lang w:val="en-US"/>
+        </w:rPr>
+        <w:t xml:space="preserve"> at startup of the application</w:t>
+      </w:r>
+      <w:r>
+        <w:rPr>
+          <w:lang w:val="en-US"/>
+        </w:rPr>
+        <w:t>.</w:t>
+      </w:r>
+      <w:r>
+        <w:rPr>
+          <w:lang w:val="en-US"/>
+        </w:rPr>
+        <w:br/>
+      </w:r>
+      <w:proofErr w:type="spellStart"/>
+      <w:r>
+        <w:rPr>
+          <w:b/>
+          <w:lang w:val="en-US"/>
+        </w:rPr>
+        <w:t>MapLib</w:t>
+      </w:r>
+      <w:proofErr w:type="spellEnd"/>
+      <w:r>
+        <w:rPr>
+          <w:lang w:val="en-US"/>
+        </w:rPr>
+        <w:t xml:space="preserve"> maintains a memory cache for </w:t>
+      </w:r>
+      <w:r>
+        <w:rPr>
+          <w:color w:val="FF0000"/>
+          <w:lang w:val="en-US"/>
+        </w:rPr>
+        <w:t>8</w:t>
+      </w:r>
+      <w:r>
+        <w:rPr>
+          <w:color w:val="FF0000"/>
+          <w:lang w:val="en-US"/>
+        </w:rPr>
+        <w:t xml:space="preserve">00 </w:t>
+      </w:r>
+      <w:r>
+        <w:rPr>
+          <w:lang w:val="en-US"/>
+        </w:rPr>
+        <w:t xml:space="preserve">tiles (about </w:t>
       </w:r>
       <w:r>
         <w:rPr>
@@ -844,25 +1219,31 @@
         <w:rPr>
           <w:lang w:val="en-US"/>
         </w:rPr>
-        <w:t>56</w:t>
-      </w:r>
-      <w:r>
-        <w:rPr>
-          <w:lang w:val="en-US"/>
-        </w:rPr>
-        <w:t>0 tiles</w:t>
-      </w:r>
-      <w:r>
-        <w:rPr>
-          <w:lang w:val="en-US"/>
-        </w:rPr>
-        <w:t xml:space="preserve"> at startup of the application</w:t>
-      </w:r>
-      <w:r>
-        <w:rPr>
-          <w:lang w:val="en-US"/>
-        </w:rPr>
-        <w:t>.</w:t>
+        <w:t>0</w:t>
+      </w:r>
+      <w:r>
+        <w:rPr>
+          <w:lang w:val="en-US"/>
+        </w:rPr>
+        <w:t xml:space="preserve"> MB</w:t>
+      </w:r>
+      <w:r>
+        <w:rPr>
+          <w:lang w:val="en-US"/>
+        </w:rPr>
+        <w:t xml:space="preserve"> RAM</w:t>
+      </w:r>
+      <w:r>
+        <w:rPr>
+          <w:lang w:val="en-US"/>
+        </w:rPr>
+        <w:t xml:space="preserve">) </w:t>
+      </w:r>
+      <w:r>
+        <w:rPr>
+          <w:lang w:val="en-US"/>
+        </w:rPr>
+        <w:t>while an application is running.</w:t>
       </w:r>
       <w:r>
         <w:rPr>
@@ -870,69 +1251,6 @@
         </w:rPr>
         <w:br/>
       </w:r>
-      <w:proofErr w:type="spellStart"/>
-      <w:r>
-        <w:rPr>
-          <w:b/>
-          <w:lang w:val="en-US"/>
-        </w:rPr>
-        <w:t>MapLib</w:t>
-      </w:r>
-      <w:proofErr w:type="spellEnd"/>
-      <w:r>
-        <w:rPr>
-          <w:lang w:val="en-US"/>
-        </w:rPr>
-        <w:t xml:space="preserve"> maintains a memory cache for </w:t>
-      </w:r>
-      <w:r>
-        <w:rPr>
-          <w:lang w:val="en-US"/>
-        </w:rPr>
-        <w:t>4</w:t>
-      </w:r>
-      <w:r>
-        <w:rPr>
-          <w:lang w:val="en-US"/>
-        </w:rPr>
-        <w:t xml:space="preserve">00 tiles (about </w:t>
-      </w:r>
-      <w:r>
-        <w:rPr>
-          <w:lang w:val="en-US"/>
-        </w:rPr>
-        <w:t>10</w:t>
-      </w:r>
-      <w:r>
-        <w:rPr>
-          <w:lang w:val="en-US"/>
-        </w:rPr>
-        <w:t xml:space="preserve"> MB</w:t>
-      </w:r>
-      <w:r>
-        <w:rPr>
-          <w:lang w:val="en-US"/>
-        </w:rPr>
-        <w:t xml:space="preserve"> RAM</w:t>
-      </w:r>
-      <w:r>
-        <w:rPr>
-          <w:lang w:val="en-US"/>
-        </w:rPr>
-        <w:t xml:space="preserve">) </w:t>
-      </w:r>
-      <w:r>
-        <w:rPr>
-          <w:lang w:val="en-US"/>
-        </w:rPr>
-        <w:t>while an application is running.</w:t>
-      </w:r>
-      <w:r>
-        <w:rPr>
-          <w:lang w:val="en-US"/>
-        </w:rPr>
-        <w:br/>
-      </w:r>
       <w:r>
         <w:rPr>
           <w:highlight w:val="yellow"/>
@@ -954,6 +1272,17 @@
         </w:rPr>
         <w:t>If you encounter incorrect tiles or other oddities – first delete the cache files and try again.</w:t>
       </w:r>
+    </w:p>
+    <w:p>
+      <w:pPr>
+        <w:rPr>
+          <w:rFonts w:asciiTheme="majorHAnsi" w:eastAsiaTheme="majorEastAsia" w:hAnsiTheme="majorHAnsi" w:cstheme="majorBidi"/>
+          <w:color w:val="2E74B5" w:themeColor="accent1" w:themeShade="BF"/>
+          <w:sz w:val="32"/>
+          <w:szCs w:val="32"/>
+          <w:lang w:val="en-US"/>
+        </w:rPr>
+      </w:pPr>
       <w:r>
         <w:rPr>
           <w:lang w:val="en-US"/>
@@ -1071,6 +1400,7 @@
     <w:p>
       <w:pPr>
         <w:rPr>
+          <w:b/>
           <w:lang w:val="en-US"/>
         </w:rPr>
       </w:pPr>
@@ -1084,6 +1414,7 @@
       <w:r>
         <w:rPr>
           <w:rFonts w:ascii="Lucida Console" w:hAnsi="Lucida Console"/>
+          <w:b/>
           <w:sz w:val="20"/>
           <w:lang w:val="en-US"/>
         </w:rPr>
@@ -1093,6 +1424,7 @@
       <w:r>
         <w:rPr>
           <w:rFonts w:ascii="Lucida Console" w:hAnsi="Lucida Console"/>
+          <w:b/>
           <w:sz w:val="20"/>
           <w:lang w:val="en-US"/>
         </w:rPr>
@@ -1102,6 +1434,7 @@
       <w:r>
         <w:rPr>
           <w:rFonts w:ascii="Lucida Console" w:hAnsi="Lucida Console"/>
+          <w:b/>
           <w:sz w:val="20"/>
           <w:lang w:val="en-US"/>
         </w:rPr>
@@ -1122,6 +1455,7 @@
       </w:r>
       <w:r>
         <w:rPr>
+          <w:b/>
           <w:highlight w:val="green"/>
           <w:lang w:val="en-US"/>
         </w:rPr>
@@ -1129,6 +1463,7 @@
       </w:r>
       <w:r>
         <w:rPr>
+          <w:b/>
           <w:highlight w:val="green"/>
           <w:lang w:val="en-US"/>
         </w:rPr>
@@ -1136,6 +1471,7 @@
       </w:r>
       <w:r>
         <w:rPr>
+          <w:b/>
           <w:highlight w:val="green"/>
           <w:lang w:val="en-US"/>
         </w:rPr>
@@ -1641,7 +1977,7 @@
           <w:lang w:val="en-US"/>
         </w:rPr>
       </w:pPr>
-      <w:hyperlink r:id="rId10" w:history="1">
+      <w:hyperlink r:id="rId11" w:history="1">
         <w:r>
           <w:rPr>
             <w:rStyle w:val="Hyperlink"/>
@@ -1660,7 +1996,7 @@
           <w:lang w:val="en-US"/>
         </w:rPr>
       </w:pPr>
-      <w:hyperlink r:id="rId11" w:history="1">
+      <w:hyperlink r:id="rId12" w:history="1">
         <w:r>
           <w:rPr>
             <w:rStyle w:val="Hyperlink"/>
@@ -1673,14 +2009,6 @@
     </w:p>
     <w:p>
       <w:pPr>
-        <w:pStyle w:val="berschrift3"/>
-        <w:rPr>
-          <w:lang w:val="en-US"/>
-        </w:rPr>
-      </w:pPr>
-    </w:p>
-    <w:p>
-      <w:pPr>
         <w:pStyle w:val="berschrift2"/>
         <w:rPr>
           <w:lang w:val="en-US"/>
@@ -1802,18 +2130,63 @@
           <w:sz w:val="18"/>
           <w:lang w:val="en-US"/>
         </w:rPr>
-        <w:t>Enabled=</w:t>
-      </w:r>
-      <w:proofErr w:type="gramStart"/>
+        <w:t>Name=…</w:t>
+      </w:r>
       <w:r>
         <w:rPr>
           <w:rFonts w:ascii="Lucida Console" w:hAnsi="Lucida Console"/>
           <w:sz w:val="18"/>
           <w:lang w:val="en-US"/>
         </w:rPr>
-        <w:t>..</w:t>
-      </w:r>
-      <w:proofErr w:type="gramEnd"/>
+        <w:tab/>
+      </w:r>
+      <w:r>
+        <w:rPr>
+          <w:sz w:val="20"/>
+          <w:lang w:val="en-US"/>
+        </w:rPr>
+        <w:sym w:font="Wingdings" w:char="F0E0"/>
+      </w:r>
+      <w:r>
+        <w:rPr>
+          <w:sz w:val="20"/>
+          <w:lang w:val="en-US"/>
+        </w:rPr>
+        <w:t xml:space="preserve"> The name shown in the selection list</w:t>
+      </w:r>
+      <w:r>
+        <w:rPr>
+          <w:color w:val="FF0000"/>
+          <w:sz w:val="18"/>
+          <w:lang w:val="en-US"/>
+        </w:rPr>
+        <w:t xml:space="preserve"> (new Feb23)</w:t>
+      </w:r>
+    </w:p>
+    <w:p>
+      <w:pPr>
+        <w:ind w:left="2835" w:hanging="2835"/>
+        <w:rPr>
+          <w:sz w:val="20"/>
+          <w:lang w:val="en-US"/>
+        </w:rPr>
+      </w:pPr>
+      <w:r>
+        <w:rPr>
+          <w:rFonts w:ascii="Lucida Console" w:hAnsi="Lucida Console"/>
+          <w:sz w:val="18"/>
+          <w:lang w:val="en-US"/>
+        </w:rPr>
+        <w:t>Enabled=</w:t>
+      </w:r>
+      <w:r>
+        <w:rPr>
+          <w:rFonts w:ascii="Lucida Console" w:hAnsi="Lucida Console"/>
+          <w:sz w:val="18"/>
+          <w:lang w:val="en-US"/>
+        </w:rPr>
+        <w:t>…</w:t>
+      </w:r>
       <w:r>
         <w:rPr>
           <w:rFonts w:ascii="Lucida Console" w:hAnsi="Lucida Console"/>
@@ -1873,21 +2246,12 @@
         </w:rPr>
         <w:br/>
       </w:r>
-      <w:proofErr w:type="gramStart"/>
       <w:r>
         <w:rPr>
           <w:sz w:val="20"/>
           <w:lang w:val="en-US"/>
         </w:rPr>
-        <w:t>To</w:t>
-      </w:r>
-      <w:proofErr w:type="gramEnd"/>
-      <w:r>
-        <w:rPr>
-          <w:sz w:val="20"/>
-          <w:lang w:val="en-US"/>
-        </w:rPr>
-        <w:t xml:space="preserve"> enable a provider set this entry to True, to disable use False</w:t>
+        <w:t>To enable a provider set this entry to True, to disable use False</w:t>
       </w:r>
       <w:r>
         <w:rPr>
@@ -1909,7 +2273,30 @@
           <w:sz w:val="20"/>
           <w:lang w:val="en-US"/>
         </w:rPr>
-        <w:t>The free providers are enabled in the INI file, not so free ones disabled.</w:t>
+        <w:t>The free providers are enabled in the INI file, not so free ones</w:t>
+      </w:r>
+      <w:r>
+        <w:rPr>
+          <w:sz w:val="20"/>
+          <w:lang w:val="en-US"/>
+        </w:rPr>
+        <w:t xml:space="preserve"> and </w:t>
+      </w:r>
+      <w:proofErr w:type="spellStart"/>
+      <w:r>
+        <w:rPr>
+          <w:sz w:val="20"/>
+          <w:lang w:val="en-US"/>
+        </w:rPr>
+        <w:t>chartbundle</w:t>
+      </w:r>
+      <w:proofErr w:type="spellEnd"/>
+      <w:r>
+        <w:rPr>
+          <w:sz w:val="20"/>
+          <w:lang w:val="en-US"/>
+        </w:rPr>
+        <w:t xml:space="preserve"> disabled.</w:t>
       </w:r>
     </w:p>
     <w:p>
@@ -1976,16 +2363,14 @@
         </w:rPr>
         <w:t>Http=</w:t>
       </w:r>
-      <w:proofErr w:type="gramStart"/>
       <w:r>
         <w:rPr>
           <w:rFonts w:ascii="Lucida Console" w:hAnsi="Lucida Console"/>
           <w:sz w:val="18"/>
           <w:lang w:val="en-US"/>
         </w:rPr>
-        <w:t>..</w:t>
-      </w:r>
-      <w:proofErr w:type="gramEnd"/>
+        <w:t>…</w:t>
+      </w:r>
       <w:r>
         <w:rPr>
           <w:rFonts w:ascii="Lucida Console" w:hAnsi="Lucida Console"/>
@@ -2067,7 +2452,39 @@
           <w:sz w:val="16"/>
           <w:lang w:val="en-US"/>
         </w:rPr>
-        <w:t>Http=https://ip_or_address/route/{z}/{y}/{x}.imageformat</w:t>
+        <w:t>Http=https://ip_or_address/route/{z}/{</w:t>
+      </w:r>
+      <w:r>
+        <w:rPr>
+          <w:rFonts w:ascii="Lucida Console" w:hAnsi="Lucida Console"/>
+          <w:sz w:val="16"/>
+          <w:lang w:val="en-US"/>
+        </w:rPr>
+        <w:t>x</w:t>
+      </w:r>
+      <w:r>
+        <w:rPr>
+          <w:rFonts w:ascii="Lucida Console" w:hAnsi="Lucida Console"/>
+          <w:sz w:val="16"/>
+          <w:lang w:val="en-US"/>
+        </w:rPr>
+        <w:t>}/{</w:t>
+      </w:r>
+      <w:r>
+        <w:rPr>
+          <w:rFonts w:ascii="Lucida Console" w:hAnsi="Lucida Console"/>
+          <w:sz w:val="16"/>
+          <w:lang w:val="en-US"/>
+        </w:rPr>
+        <w:t>y</w:t>
+      </w:r>
+      <w:r>
+        <w:rPr>
+          <w:rFonts w:ascii="Lucida Console" w:hAnsi="Lucida Console"/>
+          <w:sz w:val="16"/>
+          <w:lang w:val="en-US"/>
+        </w:rPr>
+        <w:t>}.imageformat</w:t>
       </w:r>
     </w:p>
     <w:p>
@@ -2082,7 +2499,35 @@
           <w:sz w:val="20"/>
           <w:lang w:val="en-US"/>
         </w:rPr>
-        <w:t>Where the {z} {y} {x} parts will be replaced by the requested zoom and coordinates.</w:t>
+        <w:t>Where the {z} {</w:t>
+      </w:r>
+      <w:r>
+        <w:rPr>
+          <w:sz w:val="20"/>
+          <w:lang w:val="en-US"/>
+        </w:rPr>
+        <w:t>x</w:t>
+      </w:r>
+      <w:r>
+        <w:rPr>
+          <w:sz w:val="20"/>
+          <w:lang w:val="en-US"/>
+        </w:rPr>
+        <w:t>} {</w:t>
+      </w:r>
+      <w:r>
+        <w:rPr>
+          <w:sz w:val="20"/>
+          <w:lang w:val="en-US"/>
+        </w:rPr>
+        <w:t>y</w:t>
+      </w:r>
+      <w:r>
+        <w:rPr>
+          <w:sz w:val="20"/>
+          <w:lang w:val="en-US"/>
+        </w:rPr>
+        <w:t>} parts will be replaced by the requested zoom and coordinates.</w:t>
       </w:r>
       <w:r>
         <w:rPr>
@@ -2120,7 +2565,7 @@
           <w:lang w:val="en-US"/>
         </w:rPr>
       </w:pPr>
-      <w:bookmarkStart w:id="0" w:name="_Toc115648284"/>
+      <w:bookmarkStart w:id="1" w:name="_Toc115648284"/>
       <w:r>
         <w:rPr>
           <w:lang w:val="en-US"/>
@@ -2128,7 +2573,7 @@
         <w:lastRenderedPageBreak/>
         <w:t>Data Loader</w:t>
       </w:r>
-      <w:bookmarkEnd w:id="0"/>
+      <w:bookmarkEnd w:id="1"/>
     </w:p>
     <w:p>
       <w:pPr>
@@ -2169,22 +2614,40 @@
       </w:pPr>
       <w:r>
         <w:rPr>
+          <w:lang w:val="en-US" w:eastAsia="de-CH"/>
+        </w:rPr>
+        <w:t xml:space="preserve">Run </w:t>
+      </w:r>
+      <w:r>
+        <w:rPr>
+          <w:rFonts w:ascii="Lucida Console" w:hAnsi="Lucida Console"/>
+          <w:sz w:val="20"/>
+          <w:lang w:val="en-US" w:eastAsia="de-CH"/>
+        </w:rPr>
+        <w:t>FacilityDataLoader.exe</w:t>
+      </w:r>
+      <w:r>
+        <w:rPr>
+          <w:lang w:val="en-US" w:eastAsia="de-CH"/>
+        </w:rPr>
+        <w:t xml:space="preserve">: </w:t>
+      </w:r>
+      <w:r>
+        <w:rPr>
+          <w:lang w:val="en-US" w:eastAsia="de-CH"/>
+        </w:rPr>
+        <w:br/>
+      </w:r>
+      <w:r>
+        <w:rPr>
           <w:noProof/>
           <w:lang w:eastAsia="de-CH"/>
         </w:rPr>
         <w:drawing>
-          <wp:anchor distT="0" distB="0" distL="114300" distR="114300" simplePos="0" relativeHeight="251659264" behindDoc="0" locked="0" layoutInCell="1" allowOverlap="1" wp14:anchorId="767A2719" wp14:editId="473AECE8">
-            <wp:simplePos x="0" y="0"/>
-            <wp:positionH relativeFrom="margin">
-              <wp:posOffset>-62865</wp:posOffset>
-            </wp:positionH>
-            <wp:positionV relativeFrom="margin">
-              <wp:posOffset>714375</wp:posOffset>
-            </wp:positionV>
-            <wp:extent cx="2585085" cy="2089150"/>
-            <wp:effectExtent l="0" t="0" r="5715" b="6350"/>
-            <wp:wrapSquare wrapText="bothSides"/>
-            <wp:docPr id="120" name="Grafik 120"/>
+          <wp:inline distT="0" distB="0" distL="0" distR="0" wp14:anchorId="46013767" wp14:editId="3AFE24F7">
+            <wp:extent cx="4708478" cy="3983305"/>
+            <wp:effectExtent l="0" t="0" r="0" b="0"/>
+            <wp:docPr id="1" name="Grafik 1"/>
             <wp:cNvGraphicFramePr>
               <a:graphicFrameLocks xmlns:a="http://schemas.openxmlformats.org/drawingml/2006/main" noChangeAspect="1"/>
             </wp:cNvGraphicFramePr>
@@ -2196,13 +2659,7 @@
                     <pic:cNvPicPr/>
                   </pic:nvPicPr>
                   <pic:blipFill>
-                    <a:blip r:embed="rId12" cstate="print">
-                      <a:extLst>
-                        <a:ext uri="{28A0092B-C50C-407E-A947-70E740481C1C}">
-                          <a14:useLocalDpi xmlns:a14="http://schemas.microsoft.com/office/drawing/2010/main" val="0"/>
-                        </a:ext>
-                      </a:extLst>
-                    </a:blip>
+                    <a:blip r:embed="rId13"/>
                     <a:stretch>
                       <a:fillRect/>
                     </a:stretch>
@@ -2210,7 +2667,7 @@
                   <pic:spPr>
                     <a:xfrm>
                       <a:off x="0" y="0"/>
-                      <a:ext cx="2585085" cy="2089150"/>
+                      <a:ext cx="4728503" cy="4000245"/>
                     </a:xfrm>
                     <a:prstGeom prst="rect">
                       <a:avLst/>
@@ -2219,40 +2676,20 @@
                 </pic:pic>
               </a:graphicData>
             </a:graphic>
-            <wp14:sizeRelH relativeFrom="margin">
-              <wp14:pctWidth>0</wp14:pctWidth>
-            </wp14:sizeRelH>
-            <wp14:sizeRelV relativeFrom="margin">
-              <wp14:pctHeight>0</wp14:pctHeight>
-            </wp14:sizeRelV>
-          </wp:anchor>
+          </wp:inline>
         </w:drawing>
       </w:r>
-      <w:r>
+    </w:p>
+    <w:p>
+      <w:pPr>
         <w:rPr>
           <w:lang w:val="en-US" w:eastAsia="de-CH"/>
         </w:rPr>
-        <w:t xml:space="preserve">Run </w:t>
-      </w:r>
-      <w:r>
-        <w:rPr>
-          <w:rFonts w:ascii="Lucida Console" w:hAnsi="Lucida Console"/>
-          <w:sz w:val="20"/>
+      </w:pPr>
+      <w:r>
+        <w:rPr>
           <w:lang w:val="en-US" w:eastAsia="de-CH"/>
         </w:rPr>
-        <w:t>FacilityDataLoader.exe</w:t>
-      </w:r>
-      <w:r>
-        <w:rPr>
-          <w:lang w:val="en-US" w:eastAsia="de-CH"/>
-        </w:rPr>
-        <w:t xml:space="preserve">: </w:t>
-      </w:r>
-      <w:r>
-        <w:rPr>
-          <w:lang w:val="en-US" w:eastAsia="de-CH"/>
-        </w:rPr>
-        <w:br/>
         <w:t>First check if the program finds the MSFS data path.</w:t>
       </w:r>
       <w:r>
@@ -2355,42 +2792,58 @@
         <w:rPr>
           <w:lang w:val="en-US" w:eastAsia="de-CH"/>
         </w:rPr>
-        <w:t xml:space="preserve"> (if installed</w:t>
-      </w:r>
-      <w:proofErr w:type="gramStart"/>
+        <w:t xml:space="preserve"> (if installed)</w:t>
+      </w:r>
       <w:r>
         <w:rPr>
           <w:lang w:val="en-US" w:eastAsia="de-CH"/>
         </w:rPr>
-        <w:t>)</w:t>
-      </w:r>
-      <w:proofErr w:type="gramEnd"/>
-      <w:r>
+        <w:br/>
+      </w:r>
+    </w:p>
+    <w:p>
+      <w:pPr>
         <w:rPr>
           <w:lang w:val="en-US" w:eastAsia="de-CH"/>
         </w:rPr>
+      </w:pPr>
+      <w:r>
+        <w:rPr>
+          <w:lang w:val="en-US" w:eastAsia="de-CH"/>
+        </w:rPr>
+        <w:t xml:space="preserve">Or from the </w:t>
+      </w:r>
+      <w:proofErr w:type="spellStart"/>
+      <w:r>
+        <w:rPr>
+          <w:lang w:val="en-US" w:eastAsia="de-CH"/>
+        </w:rPr>
+        <w:t>LittleNavMap</w:t>
+      </w:r>
+      <w:proofErr w:type="spellEnd"/>
+      <w:r>
+        <w:rPr>
+          <w:lang w:val="en-US" w:eastAsia="de-CH"/>
+        </w:rPr>
+        <w:t xml:space="preserve"> database which is usually faster.</w:t>
+      </w:r>
+      <w:r>
+        <w:rPr>
+          <w:lang w:val="en-US" w:eastAsia="de-CH"/>
+        </w:rPr>
         <w:br/>
-        <w:t xml:space="preserve">Or from the </w:t>
-      </w:r>
-      <w:proofErr w:type="spellStart"/>
-      <w:r>
+      </w:r>
+    </w:p>
+    <w:p>
+      <w:pPr>
         <w:rPr>
           <w:lang w:val="en-US" w:eastAsia="de-CH"/>
         </w:rPr>
-        <w:t>LittleNavMap</w:t>
-      </w:r>
-      <w:proofErr w:type="spellEnd"/>
+      </w:pPr>
       <w:r>
         <w:rPr>
           <w:lang w:val="en-US" w:eastAsia="de-CH"/>
         </w:rPr>
-        <w:t xml:space="preserve"> database which is usually faster.</w:t>
-      </w:r>
-      <w:r>
-        <w:rPr>
-          <w:lang w:val="en-US" w:eastAsia="de-CH"/>
-        </w:rPr>
-        <w:br/>
         <w:t>Check one of the sources.</w:t>
       </w:r>
       <w:r>
@@ -2472,29 +2925,41 @@
         <w:rPr>
           <w:lang w:val="en-US" w:eastAsia="de-CH"/>
         </w:rPr>
-        <w:t xml:space="preserve"> and is somewhat larger than 1</w:t>
+        <w:t xml:space="preserve"> and is </w:t>
       </w:r>
       <w:r>
         <w:rPr>
           <w:lang w:val="en-US" w:eastAsia="de-CH"/>
         </w:rPr>
-        <w:t>3</w:t>
-      </w:r>
-      <w:r>
-        <w:rPr>
+        <w:t xml:space="preserve">about </w:t>
+      </w:r>
+      <w:r>
+        <w:rPr>
+          <w:color w:val="FF0000"/>
           <w:lang w:val="en-US" w:eastAsia="de-CH"/>
         </w:rPr>
-        <w:t xml:space="preserve">0MB. </w:t>
-      </w:r>
-    </w:p>
-    <w:p>
-      <w:pPr>
-        <w:rPr>
+        <w:t>200</w:t>
+      </w:r>
+      <w:r>
+        <w:rPr>
+          <w:color w:val="FF0000"/>
           <w:lang w:val="en-US" w:eastAsia="de-CH"/>
         </w:rPr>
-      </w:pPr>
-      <w:bookmarkStart w:id="1" w:name="_GoBack"/>
-      <w:bookmarkEnd w:id="1"/>
+        <w:t>MB</w:t>
+      </w:r>
+      <w:r>
+        <w:rPr>
+          <w:lang w:val="en-US" w:eastAsia="de-CH"/>
+        </w:rPr>
+        <w:t xml:space="preserve">. </w:t>
+      </w:r>
+    </w:p>
+    <w:p>
+      <w:pPr>
+        <w:rPr>
+          <w:lang w:val="en-US" w:eastAsia="de-CH"/>
+        </w:rPr>
+      </w:pPr>
       <w:r>
         <w:rPr>
           <w:lang w:val="en-US" w:eastAsia="de-CH"/>
@@ -2841,7 +3306,7 @@
           <w:szCs w:val="14"/>
           <w:lang w:val="en-US"/>
         </w:rPr>
-        <w:t>// Enabled=TRUE</w:t>
+        <w:t>// Name=a name</w:t>
       </w:r>
     </w:p>
     <w:p>
@@ -2872,6 +3337,37 @@
           <w:szCs w:val="14"/>
           <w:lang w:val="en-US"/>
         </w:rPr>
+        <w:t>// Enabled=true / false</w:t>
+      </w:r>
+    </w:p>
+    <w:p>
+      <w:pPr>
+        <w:pStyle w:val="KeinLeerraum"/>
+        <w:rPr>
+          <w:rFonts w:ascii="Calibri" w:hAnsi="Calibri" w:cs="Calibri"/>
+          <w:sz w:val="14"/>
+          <w:szCs w:val="14"/>
+          <w:lang w:val="en-US"/>
+        </w:rPr>
+      </w:pPr>
+      <w:proofErr w:type="gramStart"/>
+      <w:r>
+        <w:rPr>
+          <w:rFonts w:ascii="Calibri" w:hAnsi="Calibri" w:cs="Calibri"/>
+          <w:sz w:val="14"/>
+          <w:szCs w:val="14"/>
+          <w:lang w:val="en-US"/>
+        </w:rPr>
+        <w:t>;  /</w:t>
+      </w:r>
+      <w:proofErr w:type="gramEnd"/>
+      <w:r>
+        <w:rPr>
+          <w:rFonts w:ascii="Calibri" w:hAnsi="Calibri" w:cs="Calibri"/>
+          <w:sz w:val="14"/>
+          <w:szCs w:val="14"/>
+          <w:lang w:val="en-US"/>
+        </w:rPr>
         <w:t>// Http=URL</w:t>
       </w:r>
     </w:p>
@@ -2952,25 +3448,7 @@
           <w:szCs w:val="14"/>
           <w:lang w:val="en-US"/>
         </w:rPr>
-        <w:t xml:space="preserve">; =&gt; </w:t>
-      </w:r>
-      <w:r>
-        <w:rPr>
-          <w:rFonts w:ascii="Calibri" w:hAnsi="Calibri" w:cs="Calibri"/>
-          <w:sz w:val="14"/>
-          <w:szCs w:val="14"/>
-          <w:lang w:val="en-US"/>
-        </w:rPr>
-        <w:t xml:space="preserve">Filename must be </w:t>
-      </w:r>
-      <w:r>
-        <w:rPr>
-          <w:rFonts w:ascii="Calibri" w:hAnsi="Calibri" w:cs="Calibri"/>
-          <w:sz w:val="14"/>
-          <w:szCs w:val="14"/>
-          <w:lang w:val="en-US"/>
-        </w:rPr>
-        <w:t>'MapLibProvider.ini'</w:t>
+        <w:t>; =&gt; File name must be 'MapLibProvider.ini'</w:t>
       </w:r>
     </w:p>
     <w:p>
@@ -3110,6 +3588,46 @@
           <w:szCs w:val="14"/>
           <w:lang w:val="en-US"/>
         </w:rPr>
+        <w:t>;   Change Name=new name     if you don't like it</w:t>
+      </w:r>
+    </w:p>
+    <w:p>
+      <w:pPr>
+        <w:pStyle w:val="KeinLeerraum"/>
+        <w:rPr>
+          <w:rFonts w:ascii="Calibri" w:hAnsi="Calibri" w:cs="Calibri"/>
+          <w:sz w:val="14"/>
+          <w:szCs w:val="14"/>
+          <w:lang w:val="en-US"/>
+        </w:rPr>
+      </w:pPr>
+      <w:r>
+        <w:rPr>
+          <w:rFonts w:ascii="Calibri" w:hAnsi="Calibri" w:cs="Calibri"/>
+          <w:sz w:val="14"/>
+          <w:szCs w:val="14"/>
+          <w:lang w:val="en-US"/>
+        </w:rPr>
+        <w:t>;</w:t>
+      </w:r>
+    </w:p>
+    <w:p>
+      <w:pPr>
+        <w:pStyle w:val="KeinLeerraum"/>
+        <w:rPr>
+          <w:rFonts w:ascii="Calibri" w:hAnsi="Calibri" w:cs="Calibri"/>
+          <w:sz w:val="14"/>
+          <w:szCs w:val="14"/>
+          <w:lang w:val="en-US"/>
+        </w:rPr>
+      </w:pPr>
+      <w:r>
+        <w:rPr>
+          <w:rFonts w:ascii="Calibri" w:hAnsi="Calibri" w:cs="Calibri"/>
+          <w:sz w:val="14"/>
+          <w:szCs w:val="14"/>
+          <w:lang w:val="en-US"/>
+        </w:rPr>
         <w:t>;   Uncomment 'Http=http....' to override the URL used to retrieve map tiles</w:t>
       </w:r>
     </w:p>
@@ -3290,7 +3808,7 @@
           <w:szCs w:val="14"/>
           <w:lang w:val="en-US"/>
         </w:rPr>
-        <w:t>;   When multiple server instances are available - {s} can be used</w:t>
+        <w:t>;   When multiple server subdomains are available - {s} can be used</w:t>
       </w:r>
     </w:p>
     <w:p>
@@ -3432,7 +3950,7 @@
           <w:szCs w:val="14"/>
           <w:lang w:val="en-US"/>
         </w:rPr>
-        <w:t xml:space="preserve"> there is not privacy or protection when typing the key here</w:t>
+        <w:t xml:space="preserve"> there is no privacy or protection when typing the key here</w:t>
       </w:r>
     </w:p>
     <w:p>
@@ -3806,6 +4324,48 @@
           <w:lang w:val="en-US"/>
         </w:rPr>
       </w:pPr>
+    </w:p>
+    <w:p>
+      <w:pPr>
+        <w:pStyle w:val="KeinLeerraum"/>
+        <w:rPr>
+          <w:rFonts w:ascii="Calibri" w:hAnsi="Calibri" w:cs="Calibri"/>
+          <w:sz w:val="14"/>
+          <w:szCs w:val="14"/>
+          <w:lang w:val="en-US"/>
+        </w:rPr>
+      </w:pPr>
+      <w:r>
+        <w:rPr>
+          <w:rFonts w:ascii="Calibri" w:hAnsi="Calibri" w:cs="Calibri"/>
+          <w:sz w:val="14"/>
+          <w:szCs w:val="14"/>
+          <w:lang w:val="en-US"/>
+        </w:rPr>
+        <w:t>; PROVIDER SECTIONS</w:t>
+      </w:r>
+    </w:p>
+    <w:p>
+      <w:pPr>
+        <w:pStyle w:val="KeinLeerraum"/>
+        <w:rPr>
+          <w:rFonts w:ascii="Calibri" w:hAnsi="Calibri" w:cs="Calibri"/>
+          <w:sz w:val="14"/>
+          <w:szCs w:val="14"/>
+          <w:lang w:val="en-US"/>
+        </w:rPr>
+      </w:pPr>
+    </w:p>
+    <w:p>
+      <w:pPr>
+        <w:pStyle w:val="KeinLeerraum"/>
+        <w:rPr>
+          <w:rFonts w:ascii="Calibri" w:hAnsi="Calibri" w:cs="Calibri"/>
+          <w:sz w:val="14"/>
+          <w:szCs w:val="14"/>
+          <w:lang w:val="en-US"/>
+        </w:rPr>
+      </w:pPr>
       <w:r>
         <w:rPr>
           <w:rFonts w:ascii="Calibri" w:hAnsi="Calibri" w:cs="Calibri"/>
@@ -3893,6 +4453,37 @@
           <w:szCs w:val="14"/>
           <w:lang w:val="en-US"/>
         </w:rPr>
+        <w:t xml:space="preserve">Name=OSM </w:t>
+      </w:r>
+      <w:proofErr w:type="spellStart"/>
+      <w:r>
+        <w:rPr>
+          <w:rFonts w:ascii="Calibri" w:hAnsi="Calibri" w:cs="Calibri"/>
+          <w:sz w:val="14"/>
+          <w:szCs w:val="14"/>
+          <w:lang w:val="en-US"/>
+        </w:rPr>
+        <w:t>OpenStreetMap</w:t>
+      </w:r>
+      <w:proofErr w:type="spellEnd"/>
+    </w:p>
+    <w:p>
+      <w:pPr>
+        <w:pStyle w:val="KeinLeerraum"/>
+        <w:rPr>
+          <w:rFonts w:ascii="Calibri" w:hAnsi="Calibri" w:cs="Calibri"/>
+          <w:sz w:val="14"/>
+          <w:szCs w:val="14"/>
+          <w:lang w:val="en-US"/>
+        </w:rPr>
+      </w:pPr>
+      <w:r>
+        <w:rPr>
+          <w:rFonts w:ascii="Calibri" w:hAnsi="Calibri" w:cs="Calibri"/>
+          <w:sz w:val="14"/>
+          <w:szCs w:val="14"/>
+          <w:lang w:val="en-US"/>
+        </w:rPr>
         <w:t>Enabled=true   ; should never be disabled</w:t>
       </w:r>
     </w:p>
@@ -4157,6 +4748,37 @@
           <w:szCs w:val="14"/>
           <w:lang w:val="en-US"/>
         </w:rPr>
+        <w:t>Name=</w:t>
+      </w:r>
+      <w:proofErr w:type="spellStart"/>
+      <w:r>
+        <w:rPr>
+          <w:rFonts w:ascii="Calibri" w:hAnsi="Calibri" w:cs="Calibri"/>
+          <w:sz w:val="14"/>
+          <w:szCs w:val="14"/>
+          <w:lang w:val="en-US"/>
+        </w:rPr>
+        <w:t>OpenTopo</w:t>
+      </w:r>
+      <w:proofErr w:type="spellEnd"/>
+    </w:p>
+    <w:p>
+      <w:pPr>
+        <w:pStyle w:val="KeinLeerraum"/>
+        <w:rPr>
+          <w:rFonts w:ascii="Calibri" w:hAnsi="Calibri" w:cs="Calibri"/>
+          <w:sz w:val="14"/>
+          <w:szCs w:val="14"/>
+          <w:lang w:val="en-US"/>
+        </w:rPr>
+      </w:pPr>
+      <w:r>
+        <w:rPr>
+          <w:rFonts w:ascii="Calibri" w:hAnsi="Calibri" w:cs="Calibri"/>
+          <w:sz w:val="14"/>
+          <w:szCs w:val="14"/>
+          <w:lang w:val="en-US"/>
+        </w:rPr>
         <w:t>Enabled=true</w:t>
       </w:r>
     </w:p>
@@ -4188,7 +4810,38 @@
           <w:szCs w:val="14"/>
           <w:lang w:val="en-US"/>
         </w:rPr>
-        <w:t>=https://tile.opentopomap.org/{z}/{x}/{y}.png  ; default</w:t>
+        <w:t>=https://{s}.tile.opentopomap.org/{z}/{x}/{y}.png  ; default</w:t>
+      </w:r>
+    </w:p>
+    <w:p>
+      <w:pPr>
+        <w:pStyle w:val="KeinLeerraum"/>
+        <w:rPr>
+          <w:rFonts w:ascii="Calibri" w:hAnsi="Calibri" w:cs="Calibri"/>
+          <w:sz w:val="14"/>
+          <w:szCs w:val="14"/>
+          <w:lang w:val="en-US"/>
+        </w:rPr>
+      </w:pPr>
+      <w:proofErr w:type="gramStart"/>
+      <w:r>
+        <w:rPr>
+          <w:rFonts w:ascii="Calibri" w:hAnsi="Calibri" w:cs="Calibri"/>
+          <w:sz w:val="14"/>
+          <w:szCs w:val="14"/>
+          <w:lang w:val="en-US"/>
+        </w:rPr>
+        <w:t>;Http</w:t>
+      </w:r>
+      <w:proofErr w:type="gramEnd"/>
+      <w:r>
+        <w:rPr>
+          <w:rFonts w:ascii="Calibri" w:hAnsi="Calibri" w:cs="Calibri"/>
+          <w:sz w:val="14"/>
+          <w:szCs w:val="14"/>
+          <w:lang w:val="en-US"/>
+        </w:rPr>
+        <w:t>=https://a.tile.opentopomap.org/{z}/{x}/{y}.png  ; without subdomain</w:t>
       </w:r>
     </w:p>
     <w:p>
@@ -4299,6 +4952,26 @@
           <w:szCs w:val="14"/>
           <w:lang w:val="en-US"/>
         </w:rPr>
+        <w:t>Name=Stamen 3D Street Map</w:t>
+      </w:r>
+    </w:p>
+    <w:p>
+      <w:pPr>
+        <w:pStyle w:val="KeinLeerraum"/>
+        <w:rPr>
+          <w:rFonts w:ascii="Calibri" w:hAnsi="Calibri" w:cs="Calibri"/>
+          <w:sz w:val="14"/>
+          <w:szCs w:val="14"/>
+          <w:lang w:val="en-US"/>
+        </w:rPr>
+      </w:pPr>
+      <w:r>
+        <w:rPr>
+          <w:rFonts w:ascii="Calibri" w:hAnsi="Calibri" w:cs="Calibri"/>
+          <w:sz w:val="14"/>
+          <w:szCs w:val="14"/>
+          <w:lang w:val="en-US"/>
+        </w:rPr>
         <w:t>Enabled=true</w:t>
       </w:r>
     </w:p>
@@ -4330,7 +5003,38 @@
           <w:szCs w:val="14"/>
           <w:lang w:val="en-US"/>
         </w:rPr>
-        <w:t>=https://stamen-tiles.a.ssl.fastly.net/terrain/{z}/{x}/{y}.jpg  ; default</w:t>
+        <w:t>=https://stamen-tiles-{s}.a.ssl.fastly.net/terrain/{z}/{x}/{y}.jpg  ; default</w:t>
+      </w:r>
+    </w:p>
+    <w:p>
+      <w:pPr>
+        <w:pStyle w:val="KeinLeerraum"/>
+        <w:rPr>
+          <w:rFonts w:ascii="Calibri" w:hAnsi="Calibri" w:cs="Calibri"/>
+          <w:sz w:val="14"/>
+          <w:szCs w:val="14"/>
+          <w:lang w:val="en-US"/>
+        </w:rPr>
+      </w:pPr>
+      <w:proofErr w:type="gramStart"/>
+      <w:r>
+        <w:rPr>
+          <w:rFonts w:ascii="Calibri" w:hAnsi="Calibri" w:cs="Calibri"/>
+          <w:sz w:val="14"/>
+          <w:szCs w:val="14"/>
+          <w:lang w:val="en-US"/>
+        </w:rPr>
+        <w:t>;Http</w:t>
+      </w:r>
+      <w:proofErr w:type="gramEnd"/>
+      <w:r>
+        <w:rPr>
+          <w:rFonts w:ascii="Calibri" w:hAnsi="Calibri" w:cs="Calibri"/>
+          <w:sz w:val="14"/>
+          <w:szCs w:val="14"/>
+          <w:lang w:val="en-US"/>
+        </w:rPr>
+        <w:t>=https://stamen-tiles.a.ssl.fastly.net/terrain/{z}/{x}/{y}.jpg  ; without subdomain</w:t>
       </w:r>
     </w:p>
     <w:p>
@@ -4392,6 +5096,950 @@
           <w:szCs w:val="14"/>
           <w:lang w:val="en-US"/>
         </w:rPr>
+        <w:t>; From http://www.chartbundle.com/charts</w:t>
+      </w:r>
+      <w:proofErr w:type="gramStart"/>
+      <w:r>
+        <w:rPr>
+          <w:rFonts w:ascii="Calibri" w:hAnsi="Calibri" w:cs="Calibri"/>
+          <w:sz w:val="14"/>
+          <w:szCs w:val="14"/>
+          <w:lang w:val="en-US"/>
+        </w:rPr>
+        <w:t>/  see</w:t>
+      </w:r>
+      <w:proofErr w:type="gramEnd"/>
+      <w:r>
+        <w:rPr>
+          <w:rFonts w:ascii="Calibri" w:hAnsi="Calibri" w:cs="Calibri"/>
+          <w:sz w:val="14"/>
+          <w:szCs w:val="14"/>
+          <w:lang w:val="en-US"/>
+        </w:rPr>
+        <w:t xml:space="preserve"> terms of use </w:t>
+      </w:r>
+    </w:p>
+    <w:p>
+      <w:pPr>
+        <w:pStyle w:val="KeinLeerraum"/>
+        <w:rPr>
+          <w:rFonts w:ascii="Calibri" w:hAnsi="Calibri" w:cs="Calibri"/>
+          <w:sz w:val="14"/>
+          <w:szCs w:val="14"/>
+          <w:lang w:val="en-US"/>
+        </w:rPr>
+      </w:pPr>
+      <w:r>
+        <w:rPr>
+          <w:rFonts w:ascii="Calibri" w:hAnsi="Calibri" w:cs="Calibri"/>
+          <w:sz w:val="14"/>
+          <w:szCs w:val="14"/>
+          <w:lang w:val="en-US"/>
+        </w:rPr>
+        <w:t>; For US regions only (FAA provides data at no cost, other countries do not...)</w:t>
+      </w:r>
+    </w:p>
+    <w:p>
+      <w:pPr>
+        <w:pStyle w:val="KeinLeerraum"/>
+        <w:rPr>
+          <w:rFonts w:ascii="Calibri" w:hAnsi="Calibri" w:cs="Calibri"/>
+          <w:sz w:val="14"/>
+          <w:szCs w:val="14"/>
+          <w:lang w:val="en-US"/>
+        </w:rPr>
+      </w:pPr>
+      <w:r>
+        <w:rPr>
+          <w:rFonts w:ascii="Calibri" w:hAnsi="Calibri" w:cs="Calibri"/>
+          <w:sz w:val="14"/>
+          <w:szCs w:val="14"/>
+          <w:lang w:val="en-US"/>
+        </w:rPr>
+        <w:t>;   Disabled per default - change: Enabled=true   to get the ones you need</w:t>
+      </w:r>
+    </w:p>
+    <w:p>
+      <w:pPr>
+        <w:pStyle w:val="KeinLeerraum"/>
+        <w:rPr>
+          <w:rFonts w:ascii="Calibri" w:hAnsi="Calibri" w:cs="Calibri"/>
+          <w:sz w:val="14"/>
+          <w:szCs w:val="14"/>
+          <w:lang w:val="en-US"/>
+        </w:rPr>
+      </w:pPr>
+      <w:r>
+        <w:rPr>
+          <w:rFonts w:ascii="Calibri" w:hAnsi="Calibri" w:cs="Calibri"/>
+          <w:sz w:val="14"/>
+          <w:szCs w:val="14"/>
+          <w:lang w:val="en-US"/>
+        </w:rPr>
+        <w:t>; ***************</w:t>
+      </w:r>
+    </w:p>
+    <w:p>
+      <w:pPr>
+        <w:pStyle w:val="KeinLeerraum"/>
+        <w:rPr>
+          <w:rFonts w:ascii="Calibri" w:hAnsi="Calibri" w:cs="Calibri"/>
+          <w:sz w:val="14"/>
+          <w:szCs w:val="14"/>
+          <w:lang w:val="en-US"/>
+        </w:rPr>
+      </w:pPr>
+      <w:r>
+        <w:rPr>
+          <w:rFonts w:ascii="Calibri" w:hAnsi="Calibri" w:cs="Calibri"/>
+          <w:sz w:val="14"/>
+          <w:szCs w:val="14"/>
+          <w:lang w:val="en-US"/>
+        </w:rPr>
+        <w:t>[CB_WAC]</w:t>
+      </w:r>
+    </w:p>
+    <w:p>
+      <w:pPr>
+        <w:pStyle w:val="KeinLeerraum"/>
+        <w:rPr>
+          <w:rFonts w:ascii="Calibri" w:hAnsi="Calibri" w:cs="Calibri"/>
+          <w:sz w:val="14"/>
+          <w:szCs w:val="14"/>
+          <w:lang w:val="en-US"/>
+        </w:rPr>
+      </w:pPr>
+      <w:r>
+        <w:rPr>
+          <w:rFonts w:ascii="Calibri" w:hAnsi="Calibri" w:cs="Calibri"/>
+          <w:sz w:val="14"/>
+          <w:szCs w:val="14"/>
+          <w:lang w:val="en-US"/>
+        </w:rPr>
+        <w:t>; World Aeronautical Charts</w:t>
+      </w:r>
+    </w:p>
+    <w:p>
+      <w:pPr>
+        <w:pStyle w:val="KeinLeerraum"/>
+        <w:rPr>
+          <w:rFonts w:ascii="Calibri" w:hAnsi="Calibri" w:cs="Calibri"/>
+          <w:sz w:val="14"/>
+          <w:szCs w:val="14"/>
+          <w:lang w:val="en-US"/>
+        </w:rPr>
+      </w:pPr>
+      <w:r>
+        <w:rPr>
+          <w:rFonts w:ascii="Calibri" w:hAnsi="Calibri" w:cs="Calibri"/>
+          <w:sz w:val="14"/>
+          <w:szCs w:val="14"/>
+          <w:lang w:val="en-US"/>
+        </w:rPr>
+        <w:t>Name=CB World Aeronautical Charts</w:t>
+      </w:r>
+    </w:p>
+    <w:p>
+      <w:pPr>
+        <w:pStyle w:val="KeinLeerraum"/>
+        <w:rPr>
+          <w:rFonts w:ascii="Calibri" w:hAnsi="Calibri" w:cs="Calibri"/>
+          <w:sz w:val="14"/>
+          <w:szCs w:val="14"/>
+          <w:lang w:val="en-US"/>
+        </w:rPr>
+      </w:pPr>
+      <w:r>
+        <w:rPr>
+          <w:rFonts w:ascii="Calibri" w:hAnsi="Calibri" w:cs="Calibri"/>
+          <w:sz w:val="14"/>
+          <w:szCs w:val="14"/>
+          <w:lang w:val="en-US"/>
+        </w:rPr>
+        <w:t>Enabled=false</w:t>
+      </w:r>
+    </w:p>
+    <w:p>
+      <w:pPr>
+        <w:pStyle w:val="KeinLeerraum"/>
+        <w:rPr>
+          <w:rFonts w:ascii="Calibri" w:hAnsi="Calibri" w:cs="Calibri"/>
+          <w:sz w:val="14"/>
+          <w:szCs w:val="14"/>
+          <w:lang w:val="en-US"/>
+        </w:rPr>
+      </w:pPr>
+      <w:proofErr w:type="gramStart"/>
+      <w:r>
+        <w:rPr>
+          <w:rFonts w:ascii="Calibri" w:hAnsi="Calibri" w:cs="Calibri"/>
+          <w:sz w:val="14"/>
+          <w:szCs w:val="14"/>
+          <w:lang w:val="en-US"/>
+        </w:rPr>
+        <w:t>;Http</w:t>
+      </w:r>
+      <w:proofErr w:type="gramEnd"/>
+      <w:r>
+        <w:rPr>
+          <w:rFonts w:ascii="Calibri" w:hAnsi="Calibri" w:cs="Calibri"/>
+          <w:sz w:val="14"/>
+          <w:szCs w:val="14"/>
+          <w:lang w:val="en-US"/>
+        </w:rPr>
+        <w:t>=https://wms.chartbundle.com/tms/1.0.0/wac/{z}/{x}/{y}.png?origin=nw  ; default</w:t>
+      </w:r>
+    </w:p>
+    <w:p>
+      <w:pPr>
+        <w:pStyle w:val="KeinLeerraum"/>
+        <w:rPr>
+          <w:rFonts w:ascii="Calibri" w:hAnsi="Calibri" w:cs="Calibri"/>
+          <w:sz w:val="14"/>
+          <w:szCs w:val="14"/>
+          <w:lang w:val="en-US"/>
+        </w:rPr>
+      </w:pPr>
+    </w:p>
+    <w:p>
+      <w:pPr>
+        <w:pStyle w:val="KeinLeerraum"/>
+        <w:rPr>
+          <w:rFonts w:ascii="Calibri" w:hAnsi="Calibri" w:cs="Calibri"/>
+          <w:sz w:val="14"/>
+          <w:szCs w:val="14"/>
+          <w:lang w:val="en-US"/>
+        </w:rPr>
+      </w:pPr>
+      <w:r>
+        <w:rPr>
+          <w:rFonts w:ascii="Calibri" w:hAnsi="Calibri" w:cs="Calibri"/>
+          <w:sz w:val="14"/>
+          <w:szCs w:val="14"/>
+          <w:lang w:val="en-US"/>
+        </w:rPr>
+        <w:t>[CB_SEC]</w:t>
+      </w:r>
+    </w:p>
+    <w:p>
+      <w:pPr>
+        <w:pStyle w:val="KeinLeerraum"/>
+        <w:rPr>
+          <w:rFonts w:ascii="Calibri" w:hAnsi="Calibri" w:cs="Calibri"/>
+          <w:sz w:val="14"/>
+          <w:szCs w:val="14"/>
+          <w:lang w:val="en-US"/>
+        </w:rPr>
+      </w:pPr>
+      <w:r>
+        <w:rPr>
+          <w:rFonts w:ascii="Calibri" w:hAnsi="Calibri" w:cs="Calibri"/>
+          <w:sz w:val="14"/>
+          <w:szCs w:val="14"/>
+          <w:lang w:val="en-US"/>
+        </w:rPr>
+        <w:t>; Sectional Charts</w:t>
+      </w:r>
+    </w:p>
+    <w:p>
+      <w:pPr>
+        <w:pStyle w:val="KeinLeerraum"/>
+        <w:rPr>
+          <w:rFonts w:ascii="Calibri" w:hAnsi="Calibri" w:cs="Calibri"/>
+          <w:sz w:val="14"/>
+          <w:szCs w:val="14"/>
+          <w:lang w:val="en-US"/>
+        </w:rPr>
+      </w:pPr>
+      <w:r>
+        <w:rPr>
+          <w:rFonts w:ascii="Calibri" w:hAnsi="Calibri" w:cs="Calibri"/>
+          <w:sz w:val="14"/>
+          <w:szCs w:val="14"/>
+          <w:lang w:val="en-US"/>
+        </w:rPr>
+        <w:t>Name=CB Sectional Charts</w:t>
+      </w:r>
+    </w:p>
+    <w:p>
+      <w:pPr>
+        <w:pStyle w:val="KeinLeerraum"/>
+        <w:rPr>
+          <w:rFonts w:ascii="Calibri" w:hAnsi="Calibri" w:cs="Calibri"/>
+          <w:sz w:val="14"/>
+          <w:szCs w:val="14"/>
+          <w:lang w:val="en-US"/>
+        </w:rPr>
+      </w:pPr>
+      <w:r>
+        <w:rPr>
+          <w:rFonts w:ascii="Calibri" w:hAnsi="Calibri" w:cs="Calibri"/>
+          <w:sz w:val="14"/>
+          <w:szCs w:val="14"/>
+          <w:lang w:val="en-US"/>
+        </w:rPr>
+        <w:t>Enabled=false</w:t>
+      </w:r>
+    </w:p>
+    <w:p>
+      <w:pPr>
+        <w:pStyle w:val="KeinLeerraum"/>
+        <w:rPr>
+          <w:rFonts w:ascii="Calibri" w:hAnsi="Calibri" w:cs="Calibri"/>
+          <w:sz w:val="14"/>
+          <w:szCs w:val="14"/>
+          <w:lang w:val="en-US"/>
+        </w:rPr>
+      </w:pPr>
+      <w:proofErr w:type="gramStart"/>
+      <w:r>
+        <w:rPr>
+          <w:rFonts w:ascii="Calibri" w:hAnsi="Calibri" w:cs="Calibri"/>
+          <w:sz w:val="14"/>
+          <w:szCs w:val="14"/>
+          <w:lang w:val="en-US"/>
+        </w:rPr>
+        <w:t>;Http</w:t>
+      </w:r>
+      <w:proofErr w:type="gramEnd"/>
+      <w:r>
+        <w:rPr>
+          <w:rFonts w:ascii="Calibri" w:hAnsi="Calibri" w:cs="Calibri"/>
+          <w:sz w:val="14"/>
+          <w:szCs w:val="14"/>
+          <w:lang w:val="en-US"/>
+        </w:rPr>
+        <w:t>=https://wms.chartbundle.com/tms/1.0.0/sec/{z}/{x}/{y}.png?origin=nw  ; default</w:t>
+      </w:r>
+    </w:p>
+    <w:p>
+      <w:pPr>
+        <w:pStyle w:val="KeinLeerraum"/>
+        <w:rPr>
+          <w:rFonts w:ascii="Calibri" w:hAnsi="Calibri" w:cs="Calibri"/>
+          <w:sz w:val="14"/>
+          <w:szCs w:val="14"/>
+          <w:lang w:val="en-US"/>
+        </w:rPr>
+      </w:pPr>
+    </w:p>
+    <w:p>
+      <w:pPr>
+        <w:pStyle w:val="KeinLeerraum"/>
+        <w:rPr>
+          <w:rFonts w:ascii="Calibri" w:hAnsi="Calibri" w:cs="Calibri"/>
+          <w:sz w:val="14"/>
+          <w:szCs w:val="14"/>
+          <w:lang w:val="en-US"/>
+        </w:rPr>
+      </w:pPr>
+      <w:r>
+        <w:rPr>
+          <w:rFonts w:ascii="Calibri" w:hAnsi="Calibri" w:cs="Calibri"/>
+          <w:sz w:val="14"/>
+          <w:szCs w:val="14"/>
+          <w:lang w:val="en-US"/>
+        </w:rPr>
+        <w:t>[CB_TAC]</w:t>
+      </w:r>
+    </w:p>
+    <w:p>
+      <w:pPr>
+        <w:pStyle w:val="KeinLeerraum"/>
+        <w:rPr>
+          <w:rFonts w:ascii="Calibri" w:hAnsi="Calibri" w:cs="Calibri"/>
+          <w:sz w:val="14"/>
+          <w:szCs w:val="14"/>
+          <w:lang w:val="en-US"/>
+        </w:rPr>
+      </w:pPr>
+      <w:r>
+        <w:rPr>
+          <w:rFonts w:ascii="Calibri" w:hAnsi="Calibri" w:cs="Calibri"/>
+          <w:sz w:val="14"/>
+          <w:szCs w:val="14"/>
+          <w:lang w:val="en-US"/>
+        </w:rPr>
+        <w:lastRenderedPageBreak/>
+        <w:t>; Terminal Area Charts</w:t>
+      </w:r>
+    </w:p>
+    <w:p>
+      <w:pPr>
+        <w:pStyle w:val="KeinLeerraum"/>
+        <w:rPr>
+          <w:rFonts w:ascii="Calibri" w:hAnsi="Calibri" w:cs="Calibri"/>
+          <w:sz w:val="14"/>
+          <w:szCs w:val="14"/>
+          <w:lang w:val="en-US"/>
+        </w:rPr>
+      </w:pPr>
+      <w:r>
+        <w:rPr>
+          <w:rFonts w:ascii="Calibri" w:hAnsi="Calibri" w:cs="Calibri"/>
+          <w:sz w:val="14"/>
+          <w:szCs w:val="14"/>
+          <w:lang w:val="en-US"/>
+        </w:rPr>
+        <w:t>Name=CB Terminal Area Charts</w:t>
+      </w:r>
+    </w:p>
+    <w:p>
+      <w:pPr>
+        <w:pStyle w:val="KeinLeerraum"/>
+        <w:rPr>
+          <w:rFonts w:ascii="Calibri" w:hAnsi="Calibri" w:cs="Calibri"/>
+          <w:sz w:val="14"/>
+          <w:szCs w:val="14"/>
+          <w:lang w:val="en-US"/>
+        </w:rPr>
+      </w:pPr>
+      <w:r>
+        <w:rPr>
+          <w:rFonts w:ascii="Calibri" w:hAnsi="Calibri" w:cs="Calibri"/>
+          <w:sz w:val="14"/>
+          <w:szCs w:val="14"/>
+          <w:lang w:val="en-US"/>
+        </w:rPr>
+        <w:t>Enabled=false</w:t>
+      </w:r>
+    </w:p>
+    <w:p>
+      <w:pPr>
+        <w:pStyle w:val="KeinLeerraum"/>
+        <w:rPr>
+          <w:rFonts w:ascii="Calibri" w:hAnsi="Calibri" w:cs="Calibri"/>
+          <w:sz w:val="14"/>
+          <w:szCs w:val="14"/>
+          <w:lang w:val="en-US"/>
+        </w:rPr>
+      </w:pPr>
+      <w:proofErr w:type="gramStart"/>
+      <w:r>
+        <w:rPr>
+          <w:rFonts w:ascii="Calibri" w:hAnsi="Calibri" w:cs="Calibri"/>
+          <w:sz w:val="14"/>
+          <w:szCs w:val="14"/>
+          <w:lang w:val="en-US"/>
+        </w:rPr>
+        <w:t>;Http</w:t>
+      </w:r>
+      <w:proofErr w:type="gramEnd"/>
+      <w:r>
+        <w:rPr>
+          <w:rFonts w:ascii="Calibri" w:hAnsi="Calibri" w:cs="Calibri"/>
+          <w:sz w:val="14"/>
+          <w:szCs w:val="14"/>
+          <w:lang w:val="en-US"/>
+        </w:rPr>
+        <w:t>=https://wms.chartbundle.com/tms/1.0.0/tac/{z}/{x}/{y}.png?origin=nw  ; default</w:t>
+      </w:r>
+    </w:p>
+    <w:p>
+      <w:pPr>
+        <w:pStyle w:val="KeinLeerraum"/>
+        <w:rPr>
+          <w:rFonts w:ascii="Calibri" w:hAnsi="Calibri" w:cs="Calibri"/>
+          <w:sz w:val="14"/>
+          <w:szCs w:val="14"/>
+          <w:lang w:val="en-US"/>
+        </w:rPr>
+      </w:pPr>
+    </w:p>
+    <w:p>
+      <w:pPr>
+        <w:pStyle w:val="KeinLeerraum"/>
+        <w:rPr>
+          <w:rFonts w:ascii="Calibri" w:hAnsi="Calibri" w:cs="Calibri"/>
+          <w:sz w:val="14"/>
+          <w:szCs w:val="14"/>
+          <w:lang w:val="en-US"/>
+        </w:rPr>
+      </w:pPr>
+      <w:r>
+        <w:rPr>
+          <w:rFonts w:ascii="Calibri" w:hAnsi="Calibri" w:cs="Calibri"/>
+          <w:sz w:val="14"/>
+          <w:szCs w:val="14"/>
+          <w:lang w:val="en-US"/>
+        </w:rPr>
+        <w:t>[CB_ENRA]</w:t>
+      </w:r>
+    </w:p>
+    <w:p>
+      <w:pPr>
+        <w:pStyle w:val="KeinLeerraum"/>
+        <w:rPr>
+          <w:rFonts w:ascii="Calibri" w:hAnsi="Calibri" w:cs="Calibri"/>
+          <w:sz w:val="14"/>
+          <w:szCs w:val="14"/>
+          <w:lang w:val="en-US"/>
+        </w:rPr>
+      </w:pPr>
+      <w:r>
+        <w:rPr>
+          <w:rFonts w:ascii="Calibri" w:hAnsi="Calibri" w:cs="Calibri"/>
+          <w:sz w:val="14"/>
+          <w:szCs w:val="14"/>
+          <w:lang w:val="en-US"/>
+        </w:rPr>
+        <w:t>; IFR Area Charts</w:t>
+      </w:r>
+    </w:p>
+    <w:p>
+      <w:pPr>
+        <w:pStyle w:val="KeinLeerraum"/>
+        <w:rPr>
+          <w:rFonts w:ascii="Calibri" w:hAnsi="Calibri" w:cs="Calibri"/>
+          <w:sz w:val="14"/>
+          <w:szCs w:val="14"/>
+          <w:lang w:val="en-US"/>
+        </w:rPr>
+      </w:pPr>
+      <w:r>
+        <w:rPr>
+          <w:rFonts w:ascii="Calibri" w:hAnsi="Calibri" w:cs="Calibri"/>
+          <w:sz w:val="14"/>
+          <w:szCs w:val="14"/>
+          <w:lang w:val="en-US"/>
+        </w:rPr>
+        <w:t>Name=CB IFR Area Charts</w:t>
+      </w:r>
+    </w:p>
+    <w:p>
+      <w:pPr>
+        <w:pStyle w:val="KeinLeerraum"/>
+        <w:rPr>
+          <w:rFonts w:ascii="Calibri" w:hAnsi="Calibri" w:cs="Calibri"/>
+          <w:sz w:val="14"/>
+          <w:szCs w:val="14"/>
+          <w:lang w:val="en-US"/>
+        </w:rPr>
+      </w:pPr>
+      <w:r>
+        <w:rPr>
+          <w:rFonts w:ascii="Calibri" w:hAnsi="Calibri" w:cs="Calibri"/>
+          <w:sz w:val="14"/>
+          <w:szCs w:val="14"/>
+          <w:lang w:val="en-US"/>
+        </w:rPr>
+        <w:t>Enabled=false</w:t>
+      </w:r>
+    </w:p>
+    <w:p>
+      <w:pPr>
+        <w:pStyle w:val="KeinLeerraum"/>
+        <w:rPr>
+          <w:rFonts w:ascii="Calibri" w:hAnsi="Calibri" w:cs="Calibri"/>
+          <w:sz w:val="14"/>
+          <w:szCs w:val="14"/>
+          <w:lang w:val="en-US"/>
+        </w:rPr>
+      </w:pPr>
+      <w:proofErr w:type="gramStart"/>
+      <w:r>
+        <w:rPr>
+          <w:rFonts w:ascii="Calibri" w:hAnsi="Calibri" w:cs="Calibri"/>
+          <w:sz w:val="14"/>
+          <w:szCs w:val="14"/>
+          <w:lang w:val="en-US"/>
+        </w:rPr>
+        <w:t>;Http</w:t>
+      </w:r>
+      <w:proofErr w:type="gramEnd"/>
+      <w:r>
+        <w:rPr>
+          <w:rFonts w:ascii="Calibri" w:hAnsi="Calibri" w:cs="Calibri"/>
+          <w:sz w:val="14"/>
+          <w:szCs w:val="14"/>
+          <w:lang w:val="en-US"/>
+        </w:rPr>
+        <w:t>=https://wms.chartbundle.com/tms/1.0.0/enra/{z}/{x}/{y}.png?origin=nw  ; default</w:t>
+      </w:r>
+    </w:p>
+    <w:p>
+      <w:pPr>
+        <w:pStyle w:val="KeinLeerraum"/>
+        <w:rPr>
+          <w:rFonts w:ascii="Calibri" w:hAnsi="Calibri" w:cs="Calibri"/>
+          <w:sz w:val="14"/>
+          <w:szCs w:val="14"/>
+          <w:lang w:val="en-US"/>
+        </w:rPr>
+      </w:pPr>
+    </w:p>
+    <w:p>
+      <w:pPr>
+        <w:pStyle w:val="KeinLeerraum"/>
+        <w:rPr>
+          <w:rFonts w:ascii="Calibri" w:hAnsi="Calibri" w:cs="Calibri"/>
+          <w:sz w:val="14"/>
+          <w:szCs w:val="14"/>
+          <w:lang w:val="en-US"/>
+        </w:rPr>
+      </w:pPr>
+      <w:r>
+        <w:rPr>
+          <w:rFonts w:ascii="Calibri" w:hAnsi="Calibri" w:cs="Calibri"/>
+          <w:sz w:val="14"/>
+          <w:szCs w:val="14"/>
+          <w:lang w:val="en-US"/>
+        </w:rPr>
+        <w:t>[CB_ENRL]</w:t>
+      </w:r>
+    </w:p>
+    <w:p>
+      <w:pPr>
+        <w:pStyle w:val="KeinLeerraum"/>
+        <w:rPr>
+          <w:rFonts w:ascii="Calibri" w:hAnsi="Calibri" w:cs="Calibri"/>
+          <w:sz w:val="14"/>
+          <w:szCs w:val="14"/>
+          <w:lang w:val="en-US"/>
+        </w:rPr>
+      </w:pPr>
+      <w:r>
+        <w:rPr>
+          <w:rFonts w:ascii="Calibri" w:hAnsi="Calibri" w:cs="Calibri"/>
+          <w:sz w:val="14"/>
+          <w:szCs w:val="14"/>
+          <w:lang w:val="en-US"/>
+        </w:rPr>
+        <w:t xml:space="preserve">; IFR </w:t>
+      </w:r>
+      <w:proofErr w:type="spellStart"/>
+      <w:r>
+        <w:rPr>
+          <w:rFonts w:ascii="Calibri" w:hAnsi="Calibri" w:cs="Calibri"/>
+          <w:sz w:val="14"/>
+          <w:szCs w:val="14"/>
+          <w:lang w:val="en-US"/>
+        </w:rPr>
+        <w:t>Enroute</w:t>
+      </w:r>
+      <w:proofErr w:type="spellEnd"/>
+      <w:r>
+        <w:rPr>
+          <w:rFonts w:ascii="Calibri" w:hAnsi="Calibri" w:cs="Calibri"/>
+          <w:sz w:val="14"/>
+          <w:szCs w:val="14"/>
+          <w:lang w:val="en-US"/>
+        </w:rPr>
+        <w:t xml:space="preserve"> Low Charts</w:t>
+      </w:r>
+    </w:p>
+    <w:p>
+      <w:pPr>
+        <w:pStyle w:val="KeinLeerraum"/>
+        <w:rPr>
+          <w:rFonts w:ascii="Calibri" w:hAnsi="Calibri" w:cs="Calibri"/>
+          <w:sz w:val="14"/>
+          <w:szCs w:val="14"/>
+          <w:lang w:val="en-US"/>
+        </w:rPr>
+      </w:pPr>
+      <w:r>
+        <w:rPr>
+          <w:rFonts w:ascii="Calibri" w:hAnsi="Calibri" w:cs="Calibri"/>
+          <w:sz w:val="14"/>
+          <w:szCs w:val="14"/>
+          <w:lang w:val="en-US"/>
+        </w:rPr>
+        <w:t xml:space="preserve">Name=CB IFR </w:t>
+      </w:r>
+      <w:proofErr w:type="spellStart"/>
+      <w:r>
+        <w:rPr>
+          <w:rFonts w:ascii="Calibri" w:hAnsi="Calibri" w:cs="Calibri"/>
+          <w:sz w:val="14"/>
+          <w:szCs w:val="14"/>
+          <w:lang w:val="en-US"/>
+        </w:rPr>
+        <w:t>Enroute</w:t>
+      </w:r>
+      <w:proofErr w:type="spellEnd"/>
+      <w:r>
+        <w:rPr>
+          <w:rFonts w:ascii="Calibri" w:hAnsi="Calibri" w:cs="Calibri"/>
+          <w:sz w:val="14"/>
+          <w:szCs w:val="14"/>
+          <w:lang w:val="en-US"/>
+        </w:rPr>
+        <w:t xml:space="preserve"> Low Charts</w:t>
+      </w:r>
+    </w:p>
+    <w:p>
+      <w:pPr>
+        <w:pStyle w:val="KeinLeerraum"/>
+        <w:rPr>
+          <w:rFonts w:ascii="Calibri" w:hAnsi="Calibri" w:cs="Calibri"/>
+          <w:sz w:val="14"/>
+          <w:szCs w:val="14"/>
+          <w:lang w:val="en-US"/>
+        </w:rPr>
+      </w:pPr>
+      <w:r>
+        <w:rPr>
+          <w:rFonts w:ascii="Calibri" w:hAnsi="Calibri" w:cs="Calibri"/>
+          <w:sz w:val="14"/>
+          <w:szCs w:val="14"/>
+          <w:lang w:val="en-US"/>
+        </w:rPr>
+        <w:t>Enabled=false</w:t>
+      </w:r>
+    </w:p>
+    <w:p>
+      <w:pPr>
+        <w:pStyle w:val="KeinLeerraum"/>
+        <w:rPr>
+          <w:rFonts w:ascii="Calibri" w:hAnsi="Calibri" w:cs="Calibri"/>
+          <w:sz w:val="14"/>
+          <w:szCs w:val="14"/>
+          <w:lang w:val="en-US"/>
+        </w:rPr>
+      </w:pPr>
+      <w:proofErr w:type="gramStart"/>
+      <w:r>
+        <w:rPr>
+          <w:rFonts w:ascii="Calibri" w:hAnsi="Calibri" w:cs="Calibri"/>
+          <w:sz w:val="14"/>
+          <w:szCs w:val="14"/>
+          <w:lang w:val="en-US"/>
+        </w:rPr>
+        <w:t>;Http</w:t>
+      </w:r>
+      <w:proofErr w:type="gramEnd"/>
+      <w:r>
+        <w:rPr>
+          <w:rFonts w:ascii="Calibri" w:hAnsi="Calibri" w:cs="Calibri"/>
+          <w:sz w:val="14"/>
+          <w:szCs w:val="14"/>
+          <w:lang w:val="en-US"/>
+        </w:rPr>
+        <w:t>=https://wms.chartbundle.com/tms/1.0.0/enrl/{z}/{x}/{y}.png?origin=nw  ; default</w:t>
+      </w:r>
+    </w:p>
+    <w:p>
+      <w:pPr>
+        <w:pStyle w:val="KeinLeerraum"/>
+        <w:rPr>
+          <w:rFonts w:ascii="Calibri" w:hAnsi="Calibri" w:cs="Calibri"/>
+          <w:sz w:val="14"/>
+          <w:szCs w:val="14"/>
+          <w:lang w:val="en-US"/>
+        </w:rPr>
+      </w:pPr>
+    </w:p>
+    <w:p>
+      <w:pPr>
+        <w:pStyle w:val="KeinLeerraum"/>
+        <w:rPr>
+          <w:rFonts w:ascii="Calibri" w:hAnsi="Calibri" w:cs="Calibri"/>
+          <w:sz w:val="14"/>
+          <w:szCs w:val="14"/>
+          <w:lang w:val="en-US"/>
+        </w:rPr>
+      </w:pPr>
+      <w:r>
+        <w:rPr>
+          <w:rFonts w:ascii="Calibri" w:hAnsi="Calibri" w:cs="Calibri"/>
+          <w:sz w:val="14"/>
+          <w:szCs w:val="14"/>
+          <w:lang w:val="en-US"/>
+        </w:rPr>
+        <w:t>[CB_ENRH]</w:t>
+      </w:r>
+    </w:p>
+    <w:p>
+      <w:pPr>
+        <w:pStyle w:val="KeinLeerraum"/>
+        <w:rPr>
+          <w:rFonts w:ascii="Calibri" w:hAnsi="Calibri" w:cs="Calibri"/>
+          <w:sz w:val="14"/>
+          <w:szCs w:val="14"/>
+          <w:lang w:val="en-US"/>
+        </w:rPr>
+      </w:pPr>
+      <w:r>
+        <w:rPr>
+          <w:rFonts w:ascii="Calibri" w:hAnsi="Calibri" w:cs="Calibri"/>
+          <w:sz w:val="14"/>
+          <w:szCs w:val="14"/>
+          <w:lang w:val="en-US"/>
+        </w:rPr>
+        <w:t xml:space="preserve">; IFR </w:t>
+      </w:r>
+      <w:proofErr w:type="spellStart"/>
+      <w:r>
+        <w:rPr>
+          <w:rFonts w:ascii="Calibri" w:hAnsi="Calibri" w:cs="Calibri"/>
+          <w:sz w:val="14"/>
+          <w:szCs w:val="14"/>
+          <w:lang w:val="en-US"/>
+        </w:rPr>
+        <w:t>Enroute</w:t>
+      </w:r>
+      <w:proofErr w:type="spellEnd"/>
+      <w:r>
+        <w:rPr>
+          <w:rFonts w:ascii="Calibri" w:hAnsi="Calibri" w:cs="Calibri"/>
+          <w:sz w:val="14"/>
+          <w:szCs w:val="14"/>
+          <w:lang w:val="en-US"/>
+        </w:rPr>
+        <w:t xml:space="preserve"> High Charts</w:t>
+      </w:r>
+    </w:p>
+    <w:p>
+      <w:pPr>
+        <w:pStyle w:val="KeinLeerraum"/>
+        <w:rPr>
+          <w:rFonts w:ascii="Calibri" w:hAnsi="Calibri" w:cs="Calibri"/>
+          <w:sz w:val="14"/>
+          <w:szCs w:val="14"/>
+          <w:lang w:val="en-US"/>
+        </w:rPr>
+      </w:pPr>
+      <w:r>
+        <w:rPr>
+          <w:rFonts w:ascii="Calibri" w:hAnsi="Calibri" w:cs="Calibri"/>
+          <w:sz w:val="14"/>
+          <w:szCs w:val="14"/>
+          <w:lang w:val="en-US"/>
+        </w:rPr>
+        <w:t xml:space="preserve">Name=CB IFR </w:t>
+      </w:r>
+      <w:proofErr w:type="spellStart"/>
+      <w:r>
+        <w:rPr>
+          <w:rFonts w:ascii="Calibri" w:hAnsi="Calibri" w:cs="Calibri"/>
+          <w:sz w:val="14"/>
+          <w:szCs w:val="14"/>
+          <w:lang w:val="en-US"/>
+        </w:rPr>
+        <w:t>Enroute</w:t>
+      </w:r>
+      <w:proofErr w:type="spellEnd"/>
+      <w:r>
+        <w:rPr>
+          <w:rFonts w:ascii="Calibri" w:hAnsi="Calibri" w:cs="Calibri"/>
+          <w:sz w:val="14"/>
+          <w:szCs w:val="14"/>
+          <w:lang w:val="en-US"/>
+        </w:rPr>
+        <w:t xml:space="preserve"> High Charts</w:t>
+      </w:r>
+    </w:p>
+    <w:p>
+      <w:pPr>
+        <w:pStyle w:val="KeinLeerraum"/>
+        <w:rPr>
+          <w:rFonts w:ascii="Calibri" w:hAnsi="Calibri" w:cs="Calibri"/>
+          <w:sz w:val="14"/>
+          <w:szCs w:val="14"/>
+          <w:lang w:val="en-US"/>
+        </w:rPr>
+      </w:pPr>
+      <w:r>
+        <w:rPr>
+          <w:rFonts w:ascii="Calibri" w:hAnsi="Calibri" w:cs="Calibri"/>
+          <w:sz w:val="14"/>
+          <w:szCs w:val="14"/>
+          <w:lang w:val="en-US"/>
+        </w:rPr>
+        <w:t>Enabled=false</w:t>
+      </w:r>
+    </w:p>
+    <w:p>
+      <w:pPr>
+        <w:pStyle w:val="KeinLeerraum"/>
+        <w:rPr>
+          <w:rFonts w:ascii="Calibri" w:hAnsi="Calibri" w:cs="Calibri"/>
+          <w:sz w:val="14"/>
+          <w:szCs w:val="14"/>
+          <w:lang w:val="en-US"/>
+        </w:rPr>
+      </w:pPr>
+      <w:proofErr w:type="gramStart"/>
+      <w:r>
+        <w:rPr>
+          <w:rFonts w:ascii="Calibri" w:hAnsi="Calibri" w:cs="Calibri"/>
+          <w:sz w:val="14"/>
+          <w:szCs w:val="14"/>
+          <w:lang w:val="en-US"/>
+        </w:rPr>
+        <w:t>;Http</w:t>
+      </w:r>
+      <w:proofErr w:type="gramEnd"/>
+      <w:r>
+        <w:rPr>
+          <w:rFonts w:ascii="Calibri" w:hAnsi="Calibri" w:cs="Calibri"/>
+          <w:sz w:val="14"/>
+          <w:szCs w:val="14"/>
+          <w:lang w:val="en-US"/>
+        </w:rPr>
+        <w:t>=https://wms.chartbundle.com/tms/1.0.0/enrh/{z}/{x}/{y}.png?origin=nw  ; default</w:t>
+      </w:r>
+    </w:p>
+    <w:p>
+      <w:pPr>
+        <w:pStyle w:val="KeinLeerraum"/>
+        <w:rPr>
+          <w:rFonts w:ascii="Calibri" w:hAnsi="Calibri" w:cs="Calibri"/>
+          <w:sz w:val="14"/>
+          <w:szCs w:val="14"/>
+          <w:lang w:val="en-US"/>
+        </w:rPr>
+      </w:pPr>
+    </w:p>
+    <w:p>
+      <w:pPr>
+        <w:pStyle w:val="KeinLeerraum"/>
+        <w:rPr>
+          <w:rFonts w:ascii="Calibri" w:hAnsi="Calibri" w:cs="Calibri"/>
+          <w:sz w:val="14"/>
+          <w:szCs w:val="14"/>
+          <w:lang w:val="en-US"/>
+        </w:rPr>
+      </w:pPr>
+    </w:p>
+    <w:p>
+      <w:pPr>
+        <w:pStyle w:val="KeinLeerraum"/>
+        <w:rPr>
+          <w:rFonts w:ascii="Calibri" w:hAnsi="Calibri" w:cs="Calibri"/>
+          <w:sz w:val="14"/>
+          <w:szCs w:val="14"/>
+          <w:lang w:val="en-US"/>
+        </w:rPr>
+      </w:pPr>
+      <w:r>
+        <w:rPr>
+          <w:rFonts w:ascii="Calibri" w:hAnsi="Calibri" w:cs="Calibri"/>
+          <w:sz w:val="14"/>
+          <w:szCs w:val="14"/>
+          <w:lang w:val="en-US"/>
+        </w:rPr>
+        <w:t>; ***************</w:t>
+      </w:r>
+    </w:p>
+    <w:p>
+      <w:pPr>
+        <w:pStyle w:val="KeinLeerraum"/>
+        <w:rPr>
+          <w:rFonts w:ascii="Calibri" w:hAnsi="Calibri" w:cs="Calibri"/>
+          <w:sz w:val="14"/>
+          <w:szCs w:val="14"/>
+          <w:lang w:val="en-US"/>
+        </w:rPr>
+      </w:pPr>
+      <w:r>
+        <w:rPr>
+          <w:rFonts w:ascii="Calibri" w:hAnsi="Calibri" w:cs="Calibri"/>
+          <w:sz w:val="14"/>
+          <w:szCs w:val="14"/>
+          <w:lang w:val="en-US"/>
+        </w:rPr>
         <w:t>; Microsoft Bing MAPS (needs a Key to access -</w:t>
       </w:r>
       <w:proofErr w:type="gramStart"/>
@@ -4543,6 +6191,26 @@
           <w:szCs w:val="14"/>
           <w:lang w:val="en-US"/>
         </w:rPr>
+        <w:t>Name=Bing Satellite Imagery</w:t>
+      </w:r>
+    </w:p>
+    <w:p>
+      <w:pPr>
+        <w:pStyle w:val="KeinLeerraum"/>
+        <w:rPr>
+          <w:rFonts w:ascii="Calibri" w:hAnsi="Calibri" w:cs="Calibri"/>
+          <w:sz w:val="14"/>
+          <w:szCs w:val="14"/>
+          <w:lang w:val="en-US"/>
+        </w:rPr>
+      </w:pPr>
+      <w:r>
+        <w:rPr>
+          <w:rFonts w:ascii="Calibri" w:hAnsi="Calibri" w:cs="Calibri"/>
+          <w:sz w:val="14"/>
+          <w:szCs w:val="14"/>
+          <w:lang w:val="en-US"/>
+        </w:rPr>
         <w:t>Enabled=false</w:t>
       </w:r>
     </w:p>
@@ -4665,6 +6333,26 @@
           <w:szCs w:val="14"/>
           <w:lang w:val="en-US"/>
         </w:rPr>
+        <w:t>Name=Bing Satellite Imagery w. Labels</w:t>
+      </w:r>
+    </w:p>
+    <w:p>
+      <w:pPr>
+        <w:pStyle w:val="KeinLeerraum"/>
+        <w:rPr>
+          <w:rFonts w:ascii="Calibri" w:hAnsi="Calibri" w:cs="Calibri"/>
+          <w:sz w:val="14"/>
+          <w:szCs w:val="14"/>
+          <w:lang w:val="en-US"/>
+        </w:rPr>
+      </w:pPr>
+      <w:r>
+        <w:rPr>
+          <w:rFonts w:ascii="Calibri" w:hAnsi="Calibri" w:cs="Calibri"/>
+          <w:sz w:val="14"/>
+          <w:szCs w:val="14"/>
+          <w:lang w:val="en-US"/>
+        </w:rPr>
         <w:t>Enabled=false</w:t>
       </w:r>
     </w:p>
@@ -4769,6 +6457,37 @@
         </w:rPr>
         <w:t>; Street Map</w:t>
       </w:r>
+    </w:p>
+    <w:p>
+      <w:pPr>
+        <w:pStyle w:val="KeinLeerraum"/>
+        <w:rPr>
+          <w:rFonts w:ascii="Calibri" w:hAnsi="Calibri" w:cs="Calibri"/>
+          <w:sz w:val="14"/>
+          <w:szCs w:val="14"/>
+          <w:lang w:val="en-US"/>
+        </w:rPr>
+      </w:pPr>
+      <w:r>
+        <w:rPr>
+          <w:rFonts w:ascii="Calibri" w:hAnsi="Calibri" w:cs="Calibri"/>
+          <w:sz w:val="14"/>
+          <w:szCs w:val="14"/>
+          <w:lang w:val="en-US"/>
+        </w:rPr>
+        <w:t xml:space="preserve">Name=Bing OSM </w:t>
+      </w:r>
+      <w:proofErr w:type="spellStart"/>
+      <w:r>
+        <w:rPr>
+          <w:rFonts w:ascii="Calibri" w:hAnsi="Calibri" w:cs="Calibri"/>
+          <w:sz w:val="14"/>
+          <w:szCs w:val="14"/>
+          <w:lang w:val="en-US"/>
+        </w:rPr>
+        <w:t>StreetMap</w:t>
+      </w:r>
+      <w:proofErr w:type="spellEnd"/>
     </w:p>
     <w:p>
       <w:pPr>
@@ -5033,6 +6752,26 @@
           <w:szCs w:val="14"/>
           <w:lang w:val="en-US"/>
         </w:rPr>
+        <w:t>Name=ESRI/ARCGIS World Imagery</w:t>
+      </w:r>
+    </w:p>
+    <w:p>
+      <w:pPr>
+        <w:pStyle w:val="KeinLeerraum"/>
+        <w:rPr>
+          <w:rFonts w:ascii="Calibri" w:hAnsi="Calibri" w:cs="Calibri"/>
+          <w:sz w:val="14"/>
+          <w:szCs w:val="14"/>
+          <w:lang w:val="en-US"/>
+        </w:rPr>
+      </w:pPr>
+      <w:r>
+        <w:rPr>
+          <w:rFonts w:ascii="Calibri" w:hAnsi="Calibri" w:cs="Calibri"/>
+          <w:sz w:val="14"/>
+          <w:szCs w:val="14"/>
+          <w:lang w:val="en-US"/>
+        </w:rPr>
         <w:t>Enabled=false</w:t>
       </w:r>
     </w:p>
@@ -5054,7 +6793,6 @@
           <w:szCs w:val="14"/>
           <w:lang w:val="en-US"/>
         </w:rPr>
-        <w:lastRenderedPageBreak/>
         <w:t>;Http</w:t>
       </w:r>
       <w:proofErr w:type="gramEnd"/>
@@ -5196,6 +6934,37 @@
           <w:szCs w:val="14"/>
           <w:lang w:val="en-US"/>
         </w:rPr>
+        <w:t xml:space="preserve">Name=ESRI/ARCGIS </w:t>
+      </w:r>
+      <w:proofErr w:type="spellStart"/>
+      <w:r>
+        <w:rPr>
+          <w:rFonts w:ascii="Calibri" w:hAnsi="Calibri" w:cs="Calibri"/>
+          <w:sz w:val="14"/>
+          <w:szCs w:val="14"/>
+          <w:lang w:val="en-US"/>
+        </w:rPr>
+        <w:t>StreetMap</w:t>
+      </w:r>
+      <w:proofErr w:type="spellEnd"/>
+    </w:p>
+    <w:p>
+      <w:pPr>
+        <w:pStyle w:val="KeinLeerraum"/>
+        <w:rPr>
+          <w:rFonts w:ascii="Calibri" w:hAnsi="Calibri" w:cs="Calibri"/>
+          <w:sz w:val="14"/>
+          <w:szCs w:val="14"/>
+          <w:lang w:val="en-US"/>
+        </w:rPr>
+      </w:pPr>
+      <w:r>
+        <w:rPr>
+          <w:rFonts w:ascii="Calibri" w:hAnsi="Calibri" w:cs="Calibri"/>
+          <w:sz w:val="14"/>
+          <w:szCs w:val="14"/>
+          <w:lang w:val="en-US"/>
+        </w:rPr>
         <w:t>Enabled=false</w:t>
       </w:r>
     </w:p>
@@ -5340,6 +7109,37 @@
         </w:rPr>
         <w:t xml:space="preserve"> (see terms of use before using it)</w:t>
       </w:r>
+    </w:p>
+    <w:p>
+      <w:pPr>
+        <w:pStyle w:val="KeinLeerraum"/>
+        <w:rPr>
+          <w:rFonts w:ascii="Calibri" w:hAnsi="Calibri" w:cs="Calibri"/>
+          <w:sz w:val="14"/>
+          <w:szCs w:val="14"/>
+          <w:lang w:val="en-US"/>
+        </w:rPr>
+      </w:pPr>
+      <w:r>
+        <w:rPr>
+          <w:rFonts w:ascii="Calibri" w:hAnsi="Calibri" w:cs="Calibri"/>
+          <w:sz w:val="14"/>
+          <w:szCs w:val="14"/>
+          <w:lang w:val="en-US"/>
+        </w:rPr>
+        <w:t xml:space="preserve">Name=ESRI/ARCGIS </w:t>
+      </w:r>
+      <w:proofErr w:type="spellStart"/>
+      <w:r>
+        <w:rPr>
+          <w:rFonts w:ascii="Calibri" w:hAnsi="Calibri" w:cs="Calibri"/>
+          <w:sz w:val="14"/>
+          <w:szCs w:val="14"/>
+          <w:lang w:val="en-US"/>
+        </w:rPr>
+        <w:t>WorldTopo</w:t>
+      </w:r>
+      <w:proofErr w:type="spellEnd"/>
     </w:p>
     <w:p>
       <w:pPr>
@@ -5564,6 +7364,26 @@
           <w:szCs w:val="14"/>
           <w:lang w:val="en-US"/>
         </w:rPr>
+        <w:t>Name=User Tiles 1</w:t>
+      </w:r>
+    </w:p>
+    <w:p>
+      <w:pPr>
+        <w:pStyle w:val="KeinLeerraum"/>
+        <w:rPr>
+          <w:rFonts w:ascii="Calibri" w:hAnsi="Calibri" w:cs="Calibri"/>
+          <w:sz w:val="14"/>
+          <w:szCs w:val="14"/>
+          <w:lang w:val="en-US"/>
+        </w:rPr>
+      </w:pPr>
+      <w:r>
+        <w:rPr>
+          <w:rFonts w:ascii="Calibri" w:hAnsi="Calibri" w:cs="Calibri"/>
+          <w:sz w:val="14"/>
+          <w:szCs w:val="14"/>
+          <w:lang w:val="en-US"/>
+        </w:rPr>
         <w:t>Enabled=false</w:t>
       </w:r>
     </w:p>
@@ -5595,7 +7415,7 @@
           <w:szCs w:val="14"/>
           <w:lang w:val="en-US"/>
         </w:rPr>
-        <w:t>=https://ip_or_address/route/{z}/{y}/{x}.imageformat</w:t>
+        <w:t>=https://ip_or_address/route/{z}/{x}/{y}.imageformat ; MUST be changed to something meaningful</w:t>
       </w:r>
     </w:p>
     <w:p>
@@ -5666,6 +7486,26 @@
           <w:szCs w:val="14"/>
           <w:lang w:val="en-US"/>
         </w:rPr>
+        <w:t>Name=User Tiles 2</w:t>
+      </w:r>
+    </w:p>
+    <w:p>
+      <w:pPr>
+        <w:pStyle w:val="KeinLeerraum"/>
+        <w:rPr>
+          <w:rFonts w:ascii="Calibri" w:hAnsi="Calibri" w:cs="Calibri"/>
+          <w:sz w:val="14"/>
+          <w:szCs w:val="14"/>
+          <w:lang w:val="en-US"/>
+        </w:rPr>
+      </w:pPr>
+      <w:r>
+        <w:rPr>
+          <w:rFonts w:ascii="Calibri" w:hAnsi="Calibri" w:cs="Calibri"/>
+          <w:sz w:val="14"/>
+          <w:szCs w:val="14"/>
+          <w:lang w:val="en-US"/>
+        </w:rPr>
         <w:t>Enabled=false</w:t>
       </w:r>
     </w:p>
@@ -5697,7 +7537,7 @@
           <w:szCs w:val="14"/>
           <w:lang w:val="en-US"/>
         </w:rPr>
-        <w:t>=https://ip_or_address/route/{z}/{y}/{x}.imageformat</w:t>
+        <w:t>=https://ip_or_address/route/{z}/{x}/{y}.imageformat ; MUST be changed to something meaningful</w:t>
       </w:r>
     </w:p>
     <w:p>
@@ -5748,6 +7588,7 @@
           <w:szCs w:val="14"/>
           <w:lang w:val="en-US"/>
         </w:rPr>
+        <w:lastRenderedPageBreak/>
         <w:t>; User defines Tile Server No 3</w:t>
       </w:r>
     </w:p>
@@ -5768,6 +7609,26 @@
           <w:szCs w:val="14"/>
           <w:lang w:val="en-US"/>
         </w:rPr>
+        <w:t>Name=User Tiles 3</w:t>
+      </w:r>
+    </w:p>
+    <w:p>
+      <w:pPr>
+        <w:pStyle w:val="KeinLeerraum"/>
+        <w:rPr>
+          <w:rFonts w:ascii="Calibri" w:hAnsi="Calibri" w:cs="Calibri"/>
+          <w:sz w:val="14"/>
+          <w:szCs w:val="14"/>
+          <w:lang w:val="en-US"/>
+        </w:rPr>
+      </w:pPr>
+      <w:r>
+        <w:rPr>
+          <w:rFonts w:ascii="Calibri" w:hAnsi="Calibri" w:cs="Calibri"/>
+          <w:sz w:val="14"/>
+          <w:szCs w:val="14"/>
+          <w:lang w:val="en-US"/>
+        </w:rPr>
         <w:t>Enabled=false</w:t>
       </w:r>
     </w:p>
@@ -5799,11 +7660,378 @@
           <w:szCs w:val="14"/>
           <w:lang w:val="en-US"/>
         </w:rPr>
-        <w:t>=https://ip_or_address/route/{z}/{y}/{x}.imageformat</w:t>
-      </w:r>
-    </w:p>
-    <w:p>
-      <w:pPr>
+        <w:t>=https://ip_or_address/route/{z}/{x}/{y}.imageformat ; MUST be changed to something meaningful</w:t>
+      </w:r>
+    </w:p>
+    <w:p>
+      <w:pPr>
+        <w:pStyle w:val="KeinLeerraum"/>
+        <w:rPr>
+          <w:rFonts w:ascii="Calibri" w:hAnsi="Calibri" w:cs="Calibri"/>
+          <w:sz w:val="14"/>
+          <w:szCs w:val="14"/>
+          <w:lang w:val="en-US"/>
+        </w:rPr>
+      </w:pPr>
+    </w:p>
+    <w:p>
+      <w:pPr>
+        <w:pStyle w:val="KeinLeerraum"/>
+        <w:rPr>
+          <w:rFonts w:ascii="Calibri" w:hAnsi="Calibri" w:cs="Calibri"/>
+          <w:sz w:val="14"/>
+          <w:szCs w:val="14"/>
+          <w:lang w:val="en-US"/>
+        </w:rPr>
+      </w:pPr>
+      <w:r>
+        <w:rPr>
+          <w:rFonts w:ascii="Calibri" w:hAnsi="Calibri" w:cs="Calibri"/>
+          <w:sz w:val="14"/>
+          <w:szCs w:val="14"/>
+          <w:lang w:val="en-US"/>
+        </w:rPr>
+        <w:t>[USER_TILES_4]</w:t>
+      </w:r>
+    </w:p>
+    <w:p>
+      <w:pPr>
+        <w:pStyle w:val="KeinLeerraum"/>
+        <w:rPr>
+          <w:rFonts w:ascii="Calibri" w:hAnsi="Calibri" w:cs="Calibri"/>
+          <w:sz w:val="14"/>
+          <w:szCs w:val="14"/>
+          <w:lang w:val="en-US"/>
+        </w:rPr>
+      </w:pPr>
+      <w:r>
+        <w:rPr>
+          <w:rFonts w:ascii="Calibri" w:hAnsi="Calibri" w:cs="Calibri"/>
+          <w:sz w:val="14"/>
+          <w:szCs w:val="14"/>
+          <w:lang w:val="en-US"/>
+        </w:rPr>
+        <w:t>; User defines Tile Server No 4</w:t>
+      </w:r>
+    </w:p>
+    <w:p>
+      <w:pPr>
+        <w:pStyle w:val="KeinLeerraum"/>
+        <w:rPr>
+          <w:rFonts w:ascii="Calibri" w:hAnsi="Calibri" w:cs="Calibri"/>
+          <w:sz w:val="14"/>
+          <w:szCs w:val="14"/>
+          <w:lang w:val="en-US"/>
+        </w:rPr>
+      </w:pPr>
+      <w:r>
+        <w:rPr>
+          <w:rFonts w:ascii="Calibri" w:hAnsi="Calibri" w:cs="Calibri"/>
+          <w:sz w:val="14"/>
+          <w:szCs w:val="14"/>
+          <w:lang w:val="en-US"/>
+        </w:rPr>
+        <w:t>Name=User Tiles 4</w:t>
+      </w:r>
+    </w:p>
+    <w:p>
+      <w:pPr>
+        <w:pStyle w:val="KeinLeerraum"/>
+        <w:rPr>
+          <w:rFonts w:ascii="Calibri" w:hAnsi="Calibri" w:cs="Calibri"/>
+          <w:sz w:val="14"/>
+          <w:szCs w:val="14"/>
+          <w:lang w:val="en-US"/>
+        </w:rPr>
+      </w:pPr>
+      <w:r>
+        <w:rPr>
+          <w:rFonts w:ascii="Calibri" w:hAnsi="Calibri" w:cs="Calibri"/>
+          <w:sz w:val="14"/>
+          <w:szCs w:val="14"/>
+          <w:lang w:val="en-US"/>
+        </w:rPr>
+        <w:t>Enabled=false</w:t>
+      </w:r>
+    </w:p>
+    <w:p>
+      <w:pPr>
+        <w:pStyle w:val="KeinLeerraum"/>
+        <w:rPr>
+          <w:rFonts w:ascii="Calibri" w:hAnsi="Calibri" w:cs="Calibri"/>
+          <w:sz w:val="14"/>
+          <w:szCs w:val="14"/>
+          <w:lang w:val="en-US"/>
+        </w:rPr>
+      </w:pPr>
+      <w:proofErr w:type="gramStart"/>
+      <w:r>
+        <w:rPr>
+          <w:rFonts w:ascii="Calibri" w:hAnsi="Calibri" w:cs="Calibri"/>
+          <w:sz w:val="14"/>
+          <w:szCs w:val="14"/>
+          <w:lang w:val="en-US"/>
+        </w:rPr>
+        <w:t>;Http</w:t>
+      </w:r>
+      <w:proofErr w:type="gramEnd"/>
+      <w:r>
+        <w:rPr>
+          <w:rFonts w:ascii="Calibri" w:hAnsi="Calibri" w:cs="Calibri"/>
+          <w:sz w:val="14"/>
+          <w:szCs w:val="14"/>
+          <w:lang w:val="en-US"/>
+        </w:rPr>
+        <w:t>=https://ip_or_address/route/{z}/{x}/{y}.imageformat ; MUST be changed to something meaningful</w:t>
+      </w:r>
+    </w:p>
+    <w:p>
+      <w:pPr>
+        <w:pStyle w:val="KeinLeerraum"/>
+        <w:rPr>
+          <w:rFonts w:ascii="Calibri" w:hAnsi="Calibri" w:cs="Calibri"/>
+          <w:sz w:val="14"/>
+          <w:szCs w:val="14"/>
+          <w:lang w:val="en-US"/>
+        </w:rPr>
+      </w:pPr>
+    </w:p>
+    <w:p>
+      <w:pPr>
+        <w:pStyle w:val="KeinLeerraum"/>
+        <w:rPr>
+          <w:rFonts w:ascii="Calibri" w:hAnsi="Calibri" w:cs="Calibri"/>
+          <w:sz w:val="14"/>
+          <w:szCs w:val="14"/>
+          <w:lang w:val="en-US"/>
+        </w:rPr>
+      </w:pPr>
+      <w:r>
+        <w:rPr>
+          <w:rFonts w:ascii="Calibri" w:hAnsi="Calibri" w:cs="Calibri"/>
+          <w:sz w:val="14"/>
+          <w:szCs w:val="14"/>
+          <w:lang w:val="en-US"/>
+        </w:rPr>
+        <w:t>[USER_TILES_5]</w:t>
+      </w:r>
+    </w:p>
+    <w:p>
+      <w:pPr>
+        <w:pStyle w:val="KeinLeerraum"/>
+        <w:rPr>
+          <w:rFonts w:ascii="Calibri" w:hAnsi="Calibri" w:cs="Calibri"/>
+          <w:sz w:val="14"/>
+          <w:szCs w:val="14"/>
+          <w:lang w:val="en-US"/>
+        </w:rPr>
+      </w:pPr>
+      <w:r>
+        <w:rPr>
+          <w:rFonts w:ascii="Calibri" w:hAnsi="Calibri" w:cs="Calibri"/>
+          <w:sz w:val="14"/>
+          <w:szCs w:val="14"/>
+          <w:lang w:val="en-US"/>
+        </w:rPr>
+        <w:t>; User defines Tile Server No 5</w:t>
+      </w:r>
+    </w:p>
+    <w:p>
+      <w:pPr>
+        <w:pStyle w:val="KeinLeerraum"/>
+        <w:rPr>
+          <w:rFonts w:ascii="Calibri" w:hAnsi="Calibri" w:cs="Calibri"/>
+          <w:sz w:val="14"/>
+          <w:szCs w:val="14"/>
+          <w:lang w:val="en-US"/>
+        </w:rPr>
+      </w:pPr>
+      <w:r>
+        <w:rPr>
+          <w:rFonts w:ascii="Calibri" w:hAnsi="Calibri" w:cs="Calibri"/>
+          <w:sz w:val="14"/>
+          <w:szCs w:val="14"/>
+          <w:lang w:val="en-US"/>
+        </w:rPr>
+        <w:t>Name=User Tiles 5</w:t>
+      </w:r>
+    </w:p>
+    <w:p>
+      <w:pPr>
+        <w:pStyle w:val="KeinLeerraum"/>
+        <w:rPr>
+          <w:rFonts w:ascii="Calibri" w:hAnsi="Calibri" w:cs="Calibri"/>
+          <w:sz w:val="14"/>
+          <w:szCs w:val="14"/>
+          <w:lang w:val="en-US"/>
+        </w:rPr>
+      </w:pPr>
+      <w:r>
+        <w:rPr>
+          <w:rFonts w:ascii="Calibri" w:hAnsi="Calibri" w:cs="Calibri"/>
+          <w:sz w:val="14"/>
+          <w:szCs w:val="14"/>
+          <w:lang w:val="en-US"/>
+        </w:rPr>
+        <w:t>Enabled=false</w:t>
+      </w:r>
+    </w:p>
+    <w:p>
+      <w:pPr>
+        <w:pStyle w:val="KeinLeerraum"/>
+        <w:rPr>
+          <w:rFonts w:ascii="Calibri" w:hAnsi="Calibri" w:cs="Calibri"/>
+          <w:sz w:val="14"/>
+          <w:szCs w:val="14"/>
+          <w:lang w:val="en-US"/>
+        </w:rPr>
+      </w:pPr>
+      <w:proofErr w:type="gramStart"/>
+      <w:r>
+        <w:rPr>
+          <w:rFonts w:ascii="Calibri" w:hAnsi="Calibri" w:cs="Calibri"/>
+          <w:sz w:val="14"/>
+          <w:szCs w:val="14"/>
+          <w:lang w:val="en-US"/>
+        </w:rPr>
+        <w:t>;Http</w:t>
+      </w:r>
+      <w:proofErr w:type="gramEnd"/>
+      <w:r>
+        <w:rPr>
+          <w:rFonts w:ascii="Calibri" w:hAnsi="Calibri" w:cs="Calibri"/>
+          <w:sz w:val="14"/>
+          <w:szCs w:val="14"/>
+          <w:lang w:val="en-US"/>
+        </w:rPr>
+        <w:t>=https://ip_or_address/route/{z}/{x}/{y}.imageformat ; MUST be changed to something meaningful</w:t>
+      </w:r>
+    </w:p>
+    <w:p>
+      <w:pPr>
+        <w:pStyle w:val="KeinLeerraum"/>
+        <w:rPr>
+          <w:rFonts w:ascii="Calibri" w:hAnsi="Calibri" w:cs="Calibri"/>
+          <w:sz w:val="14"/>
+          <w:szCs w:val="14"/>
+          <w:lang w:val="en-US"/>
+        </w:rPr>
+      </w:pPr>
+    </w:p>
+    <w:p>
+      <w:pPr>
+        <w:pStyle w:val="KeinLeerraum"/>
+        <w:rPr>
+          <w:rFonts w:ascii="Calibri" w:hAnsi="Calibri" w:cs="Calibri"/>
+          <w:sz w:val="14"/>
+          <w:szCs w:val="14"/>
+          <w:lang w:val="en-US"/>
+        </w:rPr>
+      </w:pPr>
+      <w:r>
+        <w:rPr>
+          <w:rFonts w:ascii="Calibri" w:hAnsi="Calibri" w:cs="Calibri"/>
+          <w:sz w:val="14"/>
+          <w:szCs w:val="14"/>
+          <w:lang w:val="en-US"/>
+        </w:rPr>
+        <w:t>[USER_TILES_6]</w:t>
+      </w:r>
+    </w:p>
+    <w:p>
+      <w:pPr>
+        <w:pStyle w:val="KeinLeerraum"/>
+        <w:rPr>
+          <w:rFonts w:ascii="Calibri" w:hAnsi="Calibri" w:cs="Calibri"/>
+          <w:sz w:val="14"/>
+          <w:szCs w:val="14"/>
+          <w:lang w:val="en-US"/>
+        </w:rPr>
+      </w:pPr>
+      <w:r>
+        <w:rPr>
+          <w:rFonts w:ascii="Calibri" w:hAnsi="Calibri" w:cs="Calibri"/>
+          <w:sz w:val="14"/>
+          <w:szCs w:val="14"/>
+          <w:lang w:val="en-US"/>
+        </w:rPr>
+        <w:t>; User defines Tile Server No 6</w:t>
+      </w:r>
+    </w:p>
+    <w:p>
+      <w:pPr>
+        <w:pStyle w:val="KeinLeerraum"/>
+        <w:rPr>
+          <w:rFonts w:ascii="Calibri" w:hAnsi="Calibri" w:cs="Calibri"/>
+          <w:sz w:val="14"/>
+          <w:szCs w:val="14"/>
+          <w:lang w:val="en-US"/>
+        </w:rPr>
+      </w:pPr>
+      <w:r>
+        <w:rPr>
+          <w:rFonts w:ascii="Calibri" w:hAnsi="Calibri" w:cs="Calibri"/>
+          <w:sz w:val="14"/>
+          <w:szCs w:val="14"/>
+          <w:lang w:val="en-US"/>
+        </w:rPr>
+        <w:t>Name=User Tiles 6</w:t>
+      </w:r>
+    </w:p>
+    <w:p>
+      <w:pPr>
+        <w:pStyle w:val="KeinLeerraum"/>
+        <w:rPr>
+          <w:rFonts w:ascii="Calibri" w:hAnsi="Calibri" w:cs="Calibri"/>
+          <w:sz w:val="14"/>
+          <w:szCs w:val="14"/>
+          <w:lang w:val="en-US"/>
+        </w:rPr>
+      </w:pPr>
+      <w:r>
+        <w:rPr>
+          <w:rFonts w:ascii="Calibri" w:hAnsi="Calibri" w:cs="Calibri"/>
+          <w:sz w:val="14"/>
+          <w:szCs w:val="14"/>
+          <w:lang w:val="en-US"/>
+        </w:rPr>
+        <w:t>Enabled=false</w:t>
+      </w:r>
+    </w:p>
+    <w:p>
+      <w:pPr>
+        <w:pStyle w:val="KeinLeerraum"/>
+        <w:rPr>
+          <w:rFonts w:ascii="Calibri" w:hAnsi="Calibri" w:cs="Calibri"/>
+          <w:sz w:val="14"/>
+          <w:szCs w:val="14"/>
+          <w:lang w:val="en-US"/>
+        </w:rPr>
+      </w:pPr>
+      <w:proofErr w:type="gramStart"/>
+      <w:r>
+        <w:rPr>
+          <w:rFonts w:ascii="Calibri" w:hAnsi="Calibri" w:cs="Calibri"/>
+          <w:sz w:val="14"/>
+          <w:szCs w:val="14"/>
+          <w:lang w:val="en-US"/>
+        </w:rPr>
+        <w:t>;Http</w:t>
+      </w:r>
+      <w:proofErr w:type="gramEnd"/>
+      <w:r>
+        <w:rPr>
+          <w:rFonts w:ascii="Calibri" w:hAnsi="Calibri" w:cs="Calibri"/>
+          <w:sz w:val="14"/>
+          <w:szCs w:val="14"/>
+          <w:lang w:val="en-US"/>
+        </w:rPr>
+        <w:t>=https://ip_or_address/route/{z}/{x}/{y}.imageformat ; MUST be changed to something meaningful</w:t>
+      </w:r>
+    </w:p>
+    <w:p>
+      <w:pPr>
+        <w:pStyle w:val="KeinLeerraum"/>
         <w:rPr>
           <w:lang w:val="en-US"/>
         </w:rPr>

</xml_diff>

<commit_message>
Final Doc update V0.65B66
</commit_message>
<xml_diff>
--- a/doc/MapLib-Doc.docx
+++ b/doc/MapLib-Doc.docx
@@ -62,19 +62,43 @@
         <w:rPr>
           <w:lang w:val="en-US"/>
         </w:rPr>
-        <w:t>Feb 2023 Update see notes</w:t>
-      </w:r>
-      <w:r>
-        <w:rPr>
-          <w:lang w:val="en-US"/>
-        </w:rPr>
-        <w:t xml:space="preserve"> below</w:t>
-      </w:r>
-      <w:r>
-        <w:rPr>
-          <w:lang w:val="en-US"/>
-        </w:rPr>
-        <w:t xml:space="preserve"> marked with </w:t>
+        <w:t>Aug</w:t>
+      </w:r>
+      <w:r>
+        <w:rPr>
+          <w:lang w:val="en-US"/>
+        </w:rPr>
+        <w:t xml:space="preserve"> 2023 Update see notes below marked with </w:t>
+      </w:r>
+      <w:r>
+        <w:rPr>
+          <w:color w:val="FF0000"/>
+          <w:sz w:val="24"/>
+          <w:lang w:val="en-US"/>
+        </w:rPr>
+        <w:t>Aug</w:t>
+      </w:r>
+      <w:r>
+        <w:rPr>
+          <w:color w:val="FF0000"/>
+          <w:sz w:val="24"/>
+          <w:lang w:val="en-US"/>
+        </w:rPr>
+        <w:t>23</w:t>
+      </w:r>
+    </w:p>
+    <w:p>
+      <w:pPr>
+        <w:pStyle w:val="berschrift1"/>
+        <w:rPr>
+          <w:lang w:val="en-US"/>
+        </w:rPr>
+      </w:pPr>
+      <w:r>
+        <w:rPr>
+          <w:lang w:val="en-US"/>
+        </w:rPr>
+        <w:t xml:space="preserve">Feb 2023 Update see notes below marked with </w:t>
       </w:r>
       <w:r>
         <w:rPr>
@@ -1266,6 +1290,28 @@
     <w:p>
       <w:pPr>
         <w:rPr>
+          <w:lang w:val="en-US"/>
+        </w:rPr>
+      </w:pPr>
+      <w:r>
+        <w:rPr>
+          <w:color w:val="FF0000"/>
+          <w:lang w:val="en-US"/>
+        </w:rPr>
+        <w:t>Aug23</w:t>
+      </w:r>
+      <w:bookmarkStart w:id="0" w:name="_GoBack"/>
+      <w:bookmarkEnd w:id="0"/>
+      <w:r>
+        <w:rPr>
+          <w:lang w:val="en-US"/>
+        </w:rPr>
+        <w:t xml:space="preserve"> updated the download task to comply with OSM policy i.e. only 2 concurrent threads.</w:t>
+      </w:r>
+    </w:p>
+    <w:p>
+      <w:pPr>
+        <w:rPr>
           <w:rFonts w:asciiTheme="majorHAnsi" w:eastAsiaTheme="majorEastAsia" w:hAnsiTheme="majorHAnsi" w:cstheme="majorBidi"/>
           <w:color w:val="2E74B5" w:themeColor="accent1" w:themeShade="BF"/>
           <w:sz w:val="32"/>
@@ -2555,7 +2601,7 @@
           <w:lang w:val="en-US"/>
         </w:rPr>
       </w:pPr>
-      <w:bookmarkStart w:id="0" w:name="_Toc115648284"/>
+      <w:bookmarkStart w:id="1" w:name="_Toc115648284"/>
       <w:r>
         <w:rPr>
           <w:lang w:val="en-US"/>
@@ -2563,7 +2609,7 @@
         <w:lastRenderedPageBreak/>
         <w:t>Data Loader</w:t>
       </w:r>
-      <w:bookmarkEnd w:id="0"/>
+      <w:bookmarkEnd w:id="1"/>
     </w:p>
     <w:p>
       <w:pPr>
@@ -5179,8 +5225,6 @@
           <w:lang w:val="en-US"/>
         </w:rPr>
       </w:pPr>
-      <w:bookmarkStart w:id="1" w:name="_GoBack"/>
-      <w:bookmarkEnd w:id="1"/>
       <w:r>
         <w:rPr>
           <w:rFonts w:ascii="Calibri" w:hAnsi="Calibri" w:cs="Calibri"/>

</xml_diff>

<commit_message>
V 0.67-B67 PreTest Commit - Add Missed Approach Legs to Map Approach - Add Decoding and display of LNM Plan (LNM native format); load from file - Add Decoding and display of GPX Plan; load from file - Add PDF as supported Shelf Format - Add Subfolders in FlightBag - Shelf - Add Airport Overview to FlightBag - Shelf (in folder Airport Reports) - Update SimBrief Flightplan is now stored PDF document (@.FlightPlan) - Update FlightTable (@.FlightTable) more details added when available in plan - Update Display of Routes with procedures and limits - Update MapLib for Stamen Maps (now served by Stadia Maps - needs a Key, default OFF) - Update METAR collection (new URL from provider) - Update MSFS Connection procedure reviewed and improved - Update Using NLog for logging now
</commit_message>
<xml_diff>
--- a/doc/MapLib-Doc.docx
+++ b/doc/MapLib-Doc.docx
@@ -40,7 +40,19 @@
         <w:rPr>
           <w:lang w:val="en-US"/>
         </w:rPr>
-        <w:t xml:space="preserve">© 2022 - </w:t>
+        <w:t>© 202</w:t>
+      </w:r>
+      <w:r>
+        <w:rPr>
+          <w:lang w:val="en-US"/>
+        </w:rPr>
+        <w:t>3</w:t>
+      </w:r>
+      <w:r>
+        <w:rPr>
+          <w:lang w:val="en-US"/>
+        </w:rPr>
+        <w:t xml:space="preserve"> - </w:t>
       </w:r>
       <w:proofErr w:type="spellStart"/>
       <w:r>
@@ -62,7 +74,7 @@
         <w:rPr>
           <w:lang w:val="en-US"/>
         </w:rPr>
-        <w:t>Aug</w:t>
+        <w:t>Nov</w:t>
       </w:r>
       <w:r>
         <w:rPr>
@@ -76,7 +88,7 @@
           <w:sz w:val="24"/>
           <w:lang w:val="en-US"/>
         </w:rPr>
-        <w:t>Aug</w:t>
+        <w:t>Nov</w:t>
       </w:r>
       <w:r>
         <w:rPr>
@@ -98,28 +110,6 @@
         <w:rPr>
           <w:lang w:val="en-US"/>
         </w:rPr>
-        <w:t xml:space="preserve">Feb 2023 Update see notes below marked with </w:t>
-      </w:r>
-      <w:r>
-        <w:rPr>
-          <w:color w:val="FF0000"/>
-          <w:sz w:val="24"/>
-          <w:lang w:val="en-US"/>
-        </w:rPr>
-        <w:t>Feb23</w:t>
-      </w:r>
-    </w:p>
-    <w:p>
-      <w:pPr>
-        <w:pStyle w:val="berschrift1"/>
-        <w:rPr>
-          <w:lang w:val="en-US"/>
-        </w:rPr>
-      </w:pPr>
-      <w:r>
-        <w:rPr>
-          <w:lang w:val="en-US"/>
-        </w:rPr>
         <w:t>Supported Map Providers</w:t>
       </w:r>
     </w:p>
@@ -166,27 +156,7 @@
         <w:rPr>
           <w:lang w:val="en-US"/>
         </w:rPr>
-        <w:t xml:space="preserve"> </w:t>
-      </w:r>
-      <w:r>
-        <w:rPr>
-          <w:color w:val="FF0000"/>
-          <w:sz w:val="20"/>
-          <w:lang w:val="en-US"/>
-        </w:rPr>
-        <w:t>(Feb23)</w:t>
-      </w:r>
-      <w:r>
-        <w:rPr>
-          <w:lang w:val="en-US"/>
-        </w:rPr>
-        <w:t xml:space="preserve"> </w:t>
-      </w:r>
-      <w:r>
-        <w:rPr>
-          <w:lang w:val="en-US"/>
-        </w:rPr>
-        <w:t>user defined ones.</w:t>
+        <w:t xml:space="preserve"> user defined ones.</w:t>
       </w:r>
     </w:p>
     <w:p>
@@ -334,39 +304,140 @@
       </w:pPr>
       <w:r>
         <w:rPr>
+          <w:color w:val="FF0000"/>
+          <w:sz w:val="20"/>
+          <w:lang w:val="en-US"/>
+        </w:rPr>
+        <w:t>Nov</w:t>
+      </w:r>
+      <w:r>
+        <w:rPr>
+          <w:color w:val="FF0000"/>
+          <w:sz w:val="20"/>
+          <w:lang w:val="en-US"/>
+        </w:rPr>
+        <w:t>23</w:t>
+      </w:r>
+      <w:r>
+        <w:rPr>
+          <w:lang w:val="en-US"/>
+        </w:rPr>
+        <w:t xml:space="preserve"> </w:t>
+      </w:r>
+      <w:r>
+        <w:rPr>
+          <w:b/>
+          <w:lang w:val="en-US"/>
+        </w:rPr>
+        <w:t>Stadiamaps</w:t>
+      </w:r>
+      <w:r>
+        <w:rPr>
+          <w:b/>
+          <w:lang w:val="en-US"/>
+        </w:rPr>
+        <w:t>.com</w:t>
+      </w:r>
+      <w:r>
+        <w:rPr>
+          <w:lang w:val="en-US"/>
+        </w:rPr>
+        <w:t xml:space="preserve"> </w:t>
+      </w:r>
+      <w:r>
+        <w:rPr>
+          <w:lang w:val="en-US"/>
+        </w:rPr>
+        <w:t xml:space="preserve">/ STAMEN TERRAIN </w:t>
+      </w:r>
+      <w:r>
+        <w:rPr>
+          <w:lang w:val="en-US"/>
+        </w:rPr>
+        <w:t>– disabled by default</w:t>
+      </w:r>
+    </w:p>
+    <w:p>
+      <w:pPr>
+        <w:rPr>
+          <w:lang w:val="en-US"/>
+        </w:rPr>
+      </w:pPr>
+      <w:r>
+        <w:rPr>
+          <w:highlight w:val="yellow"/>
           <w:lang w:val="en-US"/>
         </w:rPr>
         <w:t>Stamen 3</w:t>
       </w:r>
       <w:r>
         <w:rPr>
+          <w:highlight w:val="yellow"/>
           <w:lang w:val="en-US"/>
         </w:rPr>
         <w:t>D</w:t>
       </w:r>
       <w:r>
         <w:rPr>
+          <w:highlight w:val="yellow"/>
           <w:lang w:val="en-US"/>
         </w:rPr>
         <w:t xml:space="preserve"> shaped</w:t>
       </w:r>
       <w:r>
         <w:rPr>
+          <w:highlight w:val="yellow"/>
           <w:lang w:val="en-US"/>
         </w:rPr>
         <w:t xml:space="preserve"> terrain</w:t>
       </w:r>
       <w:r>
         <w:rPr>
+          <w:highlight w:val="yellow"/>
           <w:lang w:val="en-US"/>
         </w:rPr>
         <w:t xml:space="preserve"> map</w:t>
       </w:r>
-    </w:p>
-    <w:p>
-      <w:pPr>
-        <w:rPr>
-          <w:sz w:val="18"/>
+      <w:r>
+        <w:rPr>
+          <w:highlight w:val="yellow"/>
+          <w:lang w:val="en-US"/>
+        </w:rPr>
+        <w:t xml:space="preserve"> </w:t>
+      </w:r>
+      <w:r>
+        <w:rPr>
+          <w:highlight w:val="yellow"/>
+          <w:lang w:val="en-US"/>
+        </w:rPr>
+        <w:t xml:space="preserve">is now served by Stadia Maps and </w:t>
+      </w:r>
+      <w:r>
+        <w:rPr>
+          <w:b/>
+          <w:highlight w:val="yellow"/>
+          <w:lang w:val="en-US"/>
+        </w:rPr>
+        <w:t>requires a Key</w:t>
+      </w:r>
+      <w:r>
+        <w:rPr>
+          <w:highlight w:val="yellow"/>
+          <w:lang w:val="en-US"/>
+        </w:rPr>
+        <w:t xml:space="preserve"> (a free subscription exists) therefore Stamen is now default Disabled, URLs have been updated</w:t>
+      </w:r>
+      <w:r>
+        <w:rPr>
+          <w:highlight w:val="yellow"/>
+          <w:lang w:val="en-US"/>
+        </w:rPr>
+        <w:t>, see below how to enable it</w:t>
+      </w:r>
+    </w:p>
+    <w:p>
+      <w:pPr>
+        <w:rPr>
           <w:lang w:val="en-US"/>
         </w:rPr>
       </w:pPr>
@@ -374,10 +445,9 @@
         <w:r>
           <w:rPr>
             <w:rStyle w:val="Hyperlink"/>
-            <w:sz w:val="18"/>
             <w:lang w:val="en-US"/>
           </w:rPr>
-          <w:t>http://maps.stamen.com</w:t>
+          <w:t>https://stadiamaps.com/stamen/</w:t>
         </w:r>
       </w:hyperlink>
     </w:p>
@@ -399,36 +469,6 @@
           <w:lang w:val="en-US"/>
         </w:rPr>
         <w:t xml:space="preserve"> – disabled by default</w:t>
-      </w:r>
-      <w:r>
-        <w:rPr>
-          <w:lang w:val="en-US"/>
-        </w:rPr>
-        <w:t xml:space="preserve"> </w:t>
-      </w:r>
-      <w:r>
-        <w:rPr>
-          <w:color w:val="FF0000"/>
-          <w:sz w:val="20"/>
-          <w:lang w:val="en-US"/>
-        </w:rPr>
-        <w:t>(</w:t>
-      </w:r>
-      <w:r>
-        <w:rPr>
-          <w:color w:val="FF0000"/>
-          <w:sz w:val="20"/>
-          <w:lang w:val="en-US"/>
-        </w:rPr>
-        <w:t xml:space="preserve">New </w:t>
-      </w:r>
-      <w:r>
-        <w:rPr>
-          <w:color w:val="FF0000"/>
-          <w:sz w:val="20"/>
-          <w:lang w:val="en-US"/>
-        </w:rPr>
-        <w:t>Feb23)</w:t>
       </w:r>
     </w:p>
     <w:p>
@@ -625,43 +665,6 @@
         <w:t>..6</w:t>
       </w:r>
       <w:proofErr w:type="gramEnd"/>
-      <w:r>
-        <w:rPr>
-          <w:b/>
-          <w:lang w:val="en-US"/>
-        </w:rPr>
-        <w:t xml:space="preserve"> </w:t>
-      </w:r>
-      <w:r>
-        <w:rPr>
-          <w:lang w:val="en-US"/>
-        </w:rPr>
-        <w:t xml:space="preserve"> </w:t>
-      </w:r>
-      <w:r>
-        <w:rPr>
-          <w:color w:val="FF0000"/>
-          <w:sz w:val="20"/>
-          <w:lang w:val="en-US"/>
-        </w:rPr>
-        <w:t>(</w:t>
-      </w:r>
-      <w:r>
-        <w:rPr>
-          <w:color w:val="FF0000"/>
-          <w:sz w:val="20"/>
-          <w:lang w:val="en-US"/>
-        </w:rPr>
-        <w:t xml:space="preserve">Updated </w:t>
-      </w:r>
-      <w:r>
-        <w:rPr>
-          <w:color w:val="FF0000"/>
-          <w:sz w:val="20"/>
-          <w:lang w:val="en-US"/>
-        </w:rPr>
-        <w:t>Feb23)</w:t>
-      </w:r>
     </w:p>
     <w:p>
       <w:pPr>
@@ -830,40 +833,11 @@
         <w:lastRenderedPageBreak/>
         <w:t>Data retrieval and storage disclaimer</w:t>
       </w:r>
-      <w:r>
-        <w:rPr>
-          <w:lang w:val="en-US"/>
-        </w:rPr>
-        <w:t xml:space="preserve"> </w:t>
-      </w:r>
-      <w:r>
-        <w:rPr>
-          <w:color w:val="FF0000"/>
-          <w:sz w:val="20"/>
-          <w:lang w:val="en-US"/>
-        </w:rPr>
-        <w:t>(</w:t>
-      </w:r>
-      <w:r>
-        <w:rPr>
-          <w:color w:val="FF0000"/>
-          <w:sz w:val="20"/>
-          <w:lang w:val="en-US"/>
-        </w:rPr>
-        <w:t xml:space="preserve">Updated </w:t>
-      </w:r>
-      <w:r>
-        <w:rPr>
-          <w:color w:val="FF0000"/>
-          <w:sz w:val="20"/>
-          <w:lang w:val="en-US"/>
-        </w:rPr>
-        <w:t>Feb23)</w:t>
-      </w:r>
-    </w:p>
-    <w:p>
-      <w:pPr>
-        <w:rPr>
+    </w:p>
+    <w:p>
+      <w:pPr>
+        <w:rPr>
+          <w:b/>
           <w:lang w:val="en-US"/>
         </w:rPr>
       </w:pPr>
@@ -1074,239 +1048,325 @@
       </w:r>
       <w:r>
         <w:rPr>
+          <w:lang w:val="en-US"/>
+        </w:rPr>
+        <w:t>W</w:t>
+      </w:r>
+      <w:r>
+        <w:rPr>
+          <w:lang w:val="en-US"/>
+        </w:rPr>
+        <w:t xml:space="preserve">ith </w:t>
+      </w:r>
+      <w:proofErr w:type="spellStart"/>
+      <w:r>
+        <w:rPr>
+          <w:lang w:val="en-US"/>
+        </w:rPr>
+        <w:t>AutoRange</w:t>
+      </w:r>
+      <w:proofErr w:type="spellEnd"/>
+      <w:r>
+        <w:rPr>
+          <w:lang w:val="en-US"/>
+        </w:rPr>
+        <w:t xml:space="preserve"> enabled it will load tiles from zoom level 6 to 15 when zooming the Map </w:t>
+      </w:r>
+      <w:r>
+        <w:rPr>
+          <w:lang w:val="en-US"/>
+        </w:rPr>
+        <w:br/>
+      </w:r>
+    </w:p>
+    <w:p>
+      <w:pPr>
+        <w:rPr>
+          <w:lang w:val="en-US"/>
+        </w:rPr>
+      </w:pPr>
+      <w:proofErr w:type="spellStart"/>
+      <w:r>
+        <w:rPr>
+          <w:b/>
+          <w:lang w:val="en-US"/>
+        </w:rPr>
+        <w:t>MapLib</w:t>
+      </w:r>
+      <w:proofErr w:type="spellEnd"/>
+      <w:r>
+        <w:rPr>
+          <w:lang w:val="en-US"/>
+        </w:rPr>
+        <w:t xml:space="preserve"> stores tiles </w:t>
+      </w:r>
+      <w:r>
+        <w:rPr>
+          <w:lang w:val="en-US"/>
+        </w:rPr>
+        <w:t xml:space="preserve">per provider </w:t>
+      </w:r>
+      <w:r>
+        <w:rPr>
+          <w:lang w:val="en-US"/>
+        </w:rPr>
+        <w:t xml:space="preserve">in a computer local disk cache and will clean up tiles older than 100 days or when the </w:t>
+      </w:r>
+      <w:proofErr w:type="gramStart"/>
+      <w:r>
+        <w:rPr>
+          <w:lang w:val="en-US"/>
+        </w:rPr>
+        <w:t>providers</w:t>
+      </w:r>
+      <w:proofErr w:type="gramEnd"/>
+      <w:r>
+        <w:rPr>
+          <w:lang w:val="en-US"/>
+        </w:rPr>
+        <w:t xml:space="preserve"> cache exceeds </w:t>
+      </w:r>
+      <w:r>
+        <w:rPr>
+          <w:lang w:val="en-US"/>
+        </w:rPr>
+        <w:t xml:space="preserve">the size limit </w:t>
+      </w:r>
+      <w:r>
+        <w:rPr>
+          <w:lang w:val="en-US"/>
+        </w:rPr>
+        <w:t>at startup of the application</w:t>
+      </w:r>
+      <w:r>
+        <w:rPr>
+          <w:lang w:val="en-US"/>
+        </w:rPr>
+        <w:t>.</w:t>
+      </w:r>
+    </w:p>
+    <w:p>
+      <w:pPr>
+        <w:rPr>
+          <w:lang w:val="en-US"/>
+        </w:rPr>
+      </w:pPr>
+      <w:r>
+        <w:rPr>
           <w:color w:val="FF0000"/>
-          <w:lang w:val="en-US"/>
-        </w:rPr>
-        <w:t xml:space="preserve">New </w:t>
-      </w:r>
-      <w:r>
-        <w:rPr>
-          <w:lang w:val="en-US"/>
-        </w:rPr>
-        <w:t>W</w:t>
-      </w:r>
-      <w:r>
-        <w:rPr>
-          <w:lang w:val="en-US"/>
-        </w:rPr>
-        <w:t xml:space="preserve">ith </w:t>
+          <w:sz w:val="20"/>
+          <w:lang w:val="en-US"/>
+        </w:rPr>
+        <w:t>Nov</w:t>
+      </w:r>
+      <w:r>
+        <w:rPr>
+          <w:color w:val="FF0000"/>
+          <w:sz w:val="20"/>
+          <w:lang w:val="en-US"/>
+        </w:rPr>
+        <w:t>23</w:t>
+      </w:r>
+      <w:r>
+        <w:rPr>
+          <w:color w:val="FF0000"/>
+          <w:sz w:val="20"/>
+          <w:lang w:val="en-US"/>
+        </w:rPr>
+        <w:t xml:space="preserve"> </w:t>
+      </w:r>
+      <w:r>
+        <w:rPr>
+          <w:lang w:val="en-US"/>
+        </w:rPr>
+        <w:t xml:space="preserve">You may define a Disk Cache size from 32MB to 1024MB using the </w:t>
       </w:r>
       <w:proofErr w:type="spellStart"/>
       <w:r>
         <w:rPr>
           <w:lang w:val="en-US"/>
         </w:rPr>
-        <w:t>AutoRange</w:t>
+        <w:t>Ini</w:t>
       </w:r>
       <w:proofErr w:type="spellEnd"/>
       <w:r>
         <w:rPr>
           <w:lang w:val="en-US"/>
         </w:rPr>
-        <w:t xml:space="preserve"> enabled it will load tiles from zoom level 6 to 15 when zooming the Map </w:t>
+        <w:t xml:space="preserve"> file (see below)</w:t>
       </w:r>
       <w:r>
         <w:rPr>
           <w:lang w:val="en-US"/>
         </w:rPr>
         <w:br/>
-      </w:r>
-      <w:proofErr w:type="spellStart"/>
-      <w:r>
-        <w:rPr>
-          <w:b/>
-          <w:lang w:val="en-US"/>
-        </w:rPr>
-        <w:t>MapLib</w:t>
-      </w:r>
-      <w:proofErr w:type="spellEnd"/>
-      <w:r>
-        <w:rPr>
-          <w:lang w:val="en-US"/>
-        </w:rPr>
-        <w:t xml:space="preserve"> stores tiles </w:t>
-      </w:r>
-      <w:r>
-        <w:rPr>
-          <w:lang w:val="en-US"/>
-        </w:rPr>
-        <w:t xml:space="preserve">per provider </w:t>
-      </w:r>
-      <w:r>
-        <w:rPr>
-          <w:lang w:val="en-US"/>
-        </w:rPr>
-        <w:t>in a computer local disk cache and will clean up tiles older than 100 days or when the providers cache exceeds ~</w:t>
-      </w:r>
-      <w:r>
-        <w:rPr>
-          <w:color w:val="FF0000"/>
-          <w:lang w:val="en-US"/>
-        </w:rPr>
-        <w:t>128</w:t>
-      </w:r>
-      <w:r>
-        <w:rPr>
-          <w:color w:val="FF0000"/>
-          <w:lang w:val="en-US"/>
-        </w:rPr>
-        <w:t xml:space="preserve">MB </w:t>
-      </w:r>
-      <w:r>
-        <w:rPr>
-          <w:lang w:val="en-US"/>
-        </w:rPr>
-        <w:t>/ ~</w:t>
-      </w:r>
-      <w:r>
-        <w:rPr>
-          <w:lang w:val="en-US"/>
-        </w:rPr>
-        <w:t>5120</w:t>
-      </w:r>
-      <w:r>
-        <w:rPr>
-          <w:lang w:val="en-US"/>
-        </w:rPr>
-        <w:t xml:space="preserve"> tiles</w:t>
-      </w:r>
-      <w:r>
-        <w:rPr>
-          <w:lang w:val="en-US"/>
-        </w:rPr>
-        <w:t xml:space="preserve"> at startup of the application</w:t>
-      </w:r>
-      <w:r>
-        <w:rPr>
-          <w:lang w:val="en-US"/>
-        </w:rPr>
-        <w:t>.</w:t>
-      </w:r>
-      <w:r>
-        <w:rPr>
-          <w:lang w:val="en-US"/>
-        </w:rPr>
-        <w:br/>
-      </w:r>
-      <w:proofErr w:type="spellStart"/>
-      <w:r>
-        <w:rPr>
-          <w:b/>
-          <w:lang w:val="en-US"/>
-        </w:rPr>
-        <w:t>MapLib</w:t>
-      </w:r>
-      <w:proofErr w:type="spellEnd"/>
-      <w:r>
-        <w:rPr>
-          <w:lang w:val="en-US"/>
-        </w:rPr>
-        <w:t xml:space="preserve"> maintains a memory cache for </w:t>
-      </w:r>
-      <w:r>
-        <w:rPr>
-          <w:color w:val="FF0000"/>
-          <w:lang w:val="en-US"/>
-        </w:rPr>
-        <w:t>8</w:t>
-      </w:r>
-      <w:r>
-        <w:rPr>
-          <w:color w:val="FF0000"/>
-          <w:lang w:val="en-US"/>
-        </w:rPr>
-        <w:t xml:space="preserve">00 </w:t>
-      </w:r>
-      <w:r>
-        <w:rPr>
-          <w:lang w:val="en-US"/>
-        </w:rPr>
-        <w:t xml:space="preserve">tiles (about </w:t>
-      </w:r>
-      <w:r>
-        <w:rPr>
-          <w:lang w:val="en-US"/>
-        </w:rPr>
-        <w:t>2</w:t>
-      </w:r>
-      <w:r>
-        <w:rPr>
-          <w:lang w:val="en-US"/>
-        </w:rPr>
-        <w:t>0</w:t>
-      </w:r>
-      <w:r>
-        <w:rPr>
-          <w:lang w:val="en-US"/>
-        </w:rPr>
-        <w:t xml:space="preserve"> MB</w:t>
-      </w:r>
-      <w:r>
-        <w:rPr>
-          <w:lang w:val="en-US"/>
-        </w:rPr>
-        <w:t xml:space="preserve"> RAM</w:t>
-      </w:r>
-      <w:r>
-        <w:rPr>
-          <w:lang w:val="en-US"/>
-        </w:rPr>
-        <w:t xml:space="preserve">) </w:t>
-      </w:r>
-      <w:r>
-        <w:rPr>
-          <w:lang w:val="en-US"/>
-        </w:rPr>
-        <w:t>while an application is running.</w:t>
-      </w:r>
-      <w:r>
-        <w:rPr>
-          <w:lang w:val="en-US"/>
-        </w:rPr>
-        <w:br/>
-      </w:r>
-      <w:r>
-        <w:rPr>
-          <w:highlight w:val="yellow"/>
-          <w:lang w:val="en-US"/>
-        </w:rPr>
-        <w:sym w:font="Wingdings" w:char="F0E0"/>
-      </w:r>
-      <w:r>
-        <w:rPr>
-          <w:highlight w:val="yellow"/>
-          <w:lang w:val="en-US"/>
-        </w:rPr>
-        <w:t xml:space="preserve"> </w:t>
-      </w:r>
-      <w:r>
-        <w:rPr>
-          <w:highlight w:val="yellow"/>
-          <w:lang w:val="en-US"/>
-        </w:rPr>
-        <w:t>If you encounter incorrect tiles or other oddities – first delete the cache files and try again.</w:t>
-      </w:r>
-    </w:p>
-    <w:p>
-      <w:pPr>
-        <w:rPr>
-          <w:lang w:val="en-US"/>
-        </w:rPr>
-      </w:pPr>
-      <w:r>
-        <w:rPr>
-          <w:color w:val="FF0000"/>
-          <w:lang w:val="en-US"/>
-        </w:rPr>
-        <w:t>Aug23</w:t>
+        <w:t xml:space="preserve">Default is </w:t>
+      </w:r>
+      <w:r>
+        <w:rPr>
+          <w:lang w:val="en-US"/>
+        </w:rPr>
+        <w:t xml:space="preserve">~128MB </w:t>
+      </w:r>
+      <w:r>
+        <w:rPr>
+          <w:lang w:val="en-US"/>
+        </w:rPr>
+        <w:t>/ ~5120 tiles</w:t>
       </w:r>
       <w:bookmarkStart w:id="0" w:name="_GoBack"/>
       <w:bookmarkEnd w:id="0"/>
-      <w:r>
-        <w:rPr>
-          <w:lang w:val="en-US"/>
-        </w:rPr>
-        <w:t xml:space="preserve"> updated the download task to comply with OSM policy i.e. only 2 concurrent threads.</w:t>
+    </w:p>
+    <w:p>
+      <w:pPr>
+        <w:rPr>
+          <w:lang w:val="en-US"/>
+        </w:rPr>
+      </w:pPr>
+      <w:r>
+        <w:rPr>
+          <w:lang w:val="en-US"/>
+        </w:rPr>
+        <w:br/>
+      </w:r>
+      <w:proofErr w:type="spellStart"/>
+      <w:r>
+        <w:rPr>
+          <w:b/>
+          <w:lang w:val="en-US"/>
+        </w:rPr>
+        <w:t>MapLib</w:t>
+      </w:r>
+      <w:proofErr w:type="spellEnd"/>
+      <w:r>
+        <w:rPr>
+          <w:lang w:val="en-US"/>
+        </w:rPr>
+        <w:t xml:space="preserve"> maintains a memory cache for </w:t>
+      </w:r>
+      <w:r>
+        <w:rPr>
+          <w:lang w:val="en-US"/>
+        </w:rPr>
+        <w:t>8</w:t>
+      </w:r>
+      <w:r>
+        <w:rPr>
+          <w:lang w:val="en-US"/>
+        </w:rPr>
+        <w:t xml:space="preserve">00 </w:t>
+      </w:r>
+      <w:r>
+        <w:rPr>
+          <w:lang w:val="en-US"/>
+        </w:rPr>
+        <w:t xml:space="preserve">tiles (about </w:t>
+      </w:r>
+      <w:r>
+        <w:rPr>
+          <w:lang w:val="en-US"/>
+        </w:rPr>
+        <w:t>2</w:t>
+      </w:r>
+      <w:r>
+        <w:rPr>
+          <w:lang w:val="en-US"/>
+        </w:rPr>
+        <w:t>0</w:t>
+      </w:r>
+      <w:r>
+        <w:rPr>
+          <w:lang w:val="en-US"/>
+        </w:rPr>
+        <w:t xml:space="preserve"> MB</w:t>
+      </w:r>
+      <w:r>
+        <w:rPr>
+          <w:lang w:val="en-US"/>
+        </w:rPr>
+        <w:t xml:space="preserve"> RAM</w:t>
+      </w:r>
+      <w:r>
+        <w:rPr>
+          <w:lang w:val="en-US"/>
+        </w:rPr>
+        <w:t xml:space="preserve">) </w:t>
+      </w:r>
+      <w:r>
+        <w:rPr>
+          <w:lang w:val="en-US"/>
+        </w:rPr>
+        <w:t>while an application is running.</w:t>
+      </w:r>
+      <w:r>
+        <w:rPr>
+          <w:lang w:val="en-US"/>
+        </w:rPr>
+        <w:br/>
+      </w:r>
+      <w:r>
+        <w:rPr>
+          <w:highlight w:val="yellow"/>
+          <w:lang w:val="en-US"/>
+        </w:rPr>
+        <w:sym w:font="Wingdings" w:char="F0E0"/>
+      </w:r>
+      <w:r>
+        <w:rPr>
+          <w:highlight w:val="yellow"/>
+          <w:lang w:val="en-US"/>
+        </w:rPr>
+        <w:t xml:space="preserve"> </w:t>
+      </w:r>
+      <w:r>
+        <w:rPr>
+          <w:highlight w:val="yellow"/>
+          <w:lang w:val="en-US"/>
+        </w:rPr>
+        <w:t>If you encounter incorrect tiles or other oddities – first delete the cache files and try again.</w:t>
+      </w:r>
+    </w:p>
+    <w:p>
+      <w:pPr>
+        <w:rPr>
+          <w:lang w:val="en-US"/>
+        </w:rPr>
+      </w:pPr>
+      <w:r>
+        <w:rPr>
+          <w:lang w:val="en-US"/>
+        </w:rPr>
+        <w:t>T</w:t>
+      </w:r>
+      <w:r>
+        <w:rPr>
+          <w:lang w:val="en-US"/>
+        </w:rPr>
+        <w:t xml:space="preserve">he download task </w:t>
+      </w:r>
+      <w:r>
+        <w:rPr>
+          <w:lang w:val="en-US"/>
+        </w:rPr>
+        <w:t xml:space="preserve">will </w:t>
+      </w:r>
+      <w:r>
+        <w:rPr>
+          <w:lang w:val="en-US"/>
+        </w:rPr>
+        <w:t>comply with OSM policy i.e. only 2 concurrent</w:t>
+      </w:r>
+      <w:r>
+        <w:rPr>
+          <w:lang w:val="en-US"/>
+        </w:rPr>
+        <w:t xml:space="preserve"> tile download</w:t>
+      </w:r>
+      <w:r>
+        <w:rPr>
+          <w:lang w:val="en-US"/>
+        </w:rPr>
+        <w:t xml:space="preserve"> threads.</w:t>
       </w:r>
     </w:p>
     <w:p>
@@ -1684,6 +1744,13 @@
         </w:rPr>
         <w:t>Main Section</w:t>
       </w:r>
+    </w:p>
+    <w:p>
+      <w:pPr>
+        <w:rPr>
+          <w:lang w:val="en-US"/>
+        </w:rPr>
+      </w:pPr>
     </w:p>
     <w:p>
       <w:pPr>
@@ -2045,6 +2112,331 @@
     </w:p>
     <w:p>
       <w:pPr>
+        <w:rPr>
+          <w:rFonts w:ascii="Lucida Console" w:hAnsi="Lucida Console"/>
+          <w:sz w:val="20"/>
+          <w:szCs w:val="20"/>
+          <w:lang w:val="en-US"/>
+        </w:rPr>
+      </w:pPr>
+    </w:p>
+    <w:p>
+      <w:pPr>
+        <w:rPr>
+          <w:rFonts w:ascii="Lucida Console" w:hAnsi="Lucida Console"/>
+          <w:sz w:val="20"/>
+          <w:szCs w:val="20"/>
+          <w:lang w:val="en-US"/>
+        </w:rPr>
+      </w:pPr>
+      <w:proofErr w:type="spellStart"/>
+      <w:r>
+        <w:rPr>
+          <w:rFonts w:ascii="Lucida Console" w:hAnsi="Lucida Console"/>
+          <w:sz w:val="20"/>
+          <w:szCs w:val="20"/>
+          <w:lang w:val="en-US"/>
+        </w:rPr>
+        <w:t>StadiaStamenKey</w:t>
+      </w:r>
+      <w:proofErr w:type="spellEnd"/>
+      <w:proofErr w:type="gramStart"/>
+      <w:r>
+        <w:rPr>
+          <w:rFonts w:ascii="Lucida Console" w:hAnsi="Lucida Console"/>
+          <w:sz w:val="20"/>
+          <w:szCs w:val="20"/>
+          <w:lang w:val="en-US"/>
+        </w:rPr>
+        <w:t>= ..</w:t>
+      </w:r>
+      <w:proofErr w:type="gramEnd"/>
+      <w:r>
+        <w:rPr>
+          <w:rFonts w:ascii="Lucida Console" w:hAnsi="Lucida Console"/>
+          <w:sz w:val="20"/>
+          <w:szCs w:val="20"/>
+          <w:lang w:val="en-US"/>
+        </w:rPr>
+        <w:t xml:space="preserve"> </w:t>
+      </w:r>
+      <w:r>
+        <w:rPr>
+          <w:rFonts w:ascii="Lucida Console" w:hAnsi="Lucida Console"/>
+          <w:sz w:val="20"/>
+          <w:szCs w:val="20"/>
+          <w:lang w:val="en-US"/>
+        </w:rPr>
+        <w:tab/>
+      </w:r>
+      <w:r>
+        <w:rPr>
+          <w:sz w:val="20"/>
+          <w:szCs w:val="20"/>
+          <w:lang w:val="en-US"/>
+        </w:rPr>
+        <w:sym w:font="Wingdings" w:char="F0E0"/>
+      </w:r>
+      <w:r>
+        <w:rPr>
+          <w:sz w:val="20"/>
+          <w:szCs w:val="20"/>
+          <w:lang w:val="en-US"/>
+        </w:rPr>
+        <w:t xml:space="preserve"> A Key to use </w:t>
+      </w:r>
+      <w:r>
+        <w:rPr>
+          <w:sz w:val="20"/>
+          <w:szCs w:val="20"/>
+          <w:lang w:val="en-US"/>
+        </w:rPr>
+        <w:t>Stamen</w:t>
+      </w:r>
+      <w:r>
+        <w:rPr>
+          <w:sz w:val="20"/>
+          <w:szCs w:val="20"/>
+          <w:lang w:val="en-US"/>
+        </w:rPr>
+        <w:t xml:space="preserve"> Maps (see remark below)</w:t>
+      </w:r>
+      <w:r>
+        <w:rPr>
+          <w:color w:val="FF0000"/>
+          <w:sz w:val="20"/>
+          <w:szCs w:val="20"/>
+          <w:lang w:val="en-US"/>
+        </w:rPr>
+        <w:t xml:space="preserve"> Nov23</w:t>
+      </w:r>
+    </w:p>
+    <w:p>
+      <w:pPr>
+        <w:ind w:left="2835" w:hanging="2835"/>
+        <w:rPr>
+          <w:sz w:val="20"/>
+          <w:szCs w:val="20"/>
+          <w:lang w:val="en-US"/>
+        </w:rPr>
+      </w:pPr>
+      <w:r>
+        <w:rPr>
+          <w:sz w:val="20"/>
+          <w:szCs w:val="20"/>
+          <w:lang w:val="en-US"/>
+        </w:rPr>
+        <w:tab/>
+        <w:t xml:space="preserve">A rather large number of characters provided by </w:t>
+      </w:r>
+      <w:r>
+        <w:rPr>
+          <w:sz w:val="20"/>
+          <w:szCs w:val="20"/>
+          <w:lang w:val="en-US"/>
+        </w:rPr>
+        <w:t>Stadia</w:t>
+      </w:r>
+      <w:r>
+        <w:rPr>
+          <w:sz w:val="20"/>
+          <w:szCs w:val="20"/>
+          <w:lang w:val="en-US"/>
+        </w:rPr>
+        <w:t xml:space="preserve"> Maps in order to access their map services, visit URLs below at</w:t>
+      </w:r>
+      <w:r>
+        <w:rPr>
+          <w:sz w:val="20"/>
+          <w:szCs w:val="20"/>
+          <w:lang w:val="en-US"/>
+        </w:rPr>
+        <w:t xml:space="preserve"> Stadia Maps</w:t>
+      </w:r>
+    </w:p>
+    <w:p>
+      <w:pPr>
+        <w:ind w:left="2835" w:hanging="2835"/>
+        <w:rPr>
+          <w:sz w:val="20"/>
+          <w:szCs w:val="20"/>
+          <w:lang w:val="en-US"/>
+        </w:rPr>
+      </w:pPr>
+      <w:hyperlink r:id="rId13" w:history="1">
+        <w:r>
+          <w:rPr>
+            <w:rStyle w:val="Hyperlink"/>
+            <w:sz w:val="20"/>
+            <w:szCs w:val="20"/>
+            <w:lang w:val="en-US"/>
+          </w:rPr>
+          <w:t>https://stadiamaps.com/stamen/</w:t>
+        </w:r>
+      </w:hyperlink>
+    </w:p>
+    <w:p>
+      <w:pPr>
+        <w:rPr>
+          <w:rFonts w:ascii="Lucida Console" w:hAnsi="Lucida Console"/>
+          <w:sz w:val="20"/>
+          <w:szCs w:val="20"/>
+          <w:lang w:val="en-US"/>
+        </w:rPr>
+      </w:pPr>
+    </w:p>
+    <w:p>
+      <w:pPr>
+        <w:rPr>
+          <w:rFonts w:ascii="Lucida Console" w:hAnsi="Lucida Console"/>
+          <w:sz w:val="20"/>
+          <w:szCs w:val="20"/>
+          <w:lang w:val="en-US"/>
+        </w:rPr>
+      </w:pPr>
+      <w:proofErr w:type="spellStart"/>
+      <w:r>
+        <w:rPr>
+          <w:rFonts w:ascii="Lucida Console" w:hAnsi="Lucida Console"/>
+          <w:sz w:val="20"/>
+          <w:szCs w:val="20"/>
+          <w:lang w:val="en-US"/>
+        </w:rPr>
+        <w:t>DiskCacheMB</w:t>
+      </w:r>
+      <w:proofErr w:type="spellEnd"/>
+      <w:r>
+        <w:rPr>
+          <w:rFonts w:ascii="Lucida Console" w:hAnsi="Lucida Console"/>
+          <w:sz w:val="20"/>
+          <w:szCs w:val="20"/>
+          <w:lang w:val="en-US"/>
+        </w:rPr>
+        <w:t>=128</w:t>
+      </w:r>
+      <w:r>
+        <w:rPr>
+          <w:rFonts w:ascii="Lucida Console" w:hAnsi="Lucida Console"/>
+          <w:sz w:val="20"/>
+          <w:szCs w:val="20"/>
+          <w:lang w:val="en-US"/>
+        </w:rPr>
+        <w:t xml:space="preserve"> </w:t>
+      </w:r>
+      <w:r>
+        <w:rPr>
+          <w:rFonts w:ascii="Lucida Console" w:hAnsi="Lucida Console"/>
+          <w:sz w:val="20"/>
+          <w:szCs w:val="20"/>
+          <w:lang w:val="en-US"/>
+        </w:rPr>
+        <w:tab/>
+      </w:r>
+      <w:r>
+        <w:rPr>
+          <w:sz w:val="20"/>
+          <w:szCs w:val="20"/>
+          <w:lang w:val="en-US"/>
+        </w:rPr>
+        <w:tab/>
+      </w:r>
+      <w:r>
+        <w:rPr>
+          <w:sz w:val="20"/>
+          <w:szCs w:val="20"/>
+          <w:lang w:val="en-US"/>
+        </w:rPr>
+        <w:sym w:font="Wingdings" w:char="F0E0"/>
+      </w:r>
+      <w:r>
+        <w:rPr>
+          <w:sz w:val="20"/>
+          <w:szCs w:val="20"/>
+          <w:lang w:val="en-US"/>
+        </w:rPr>
+        <w:t xml:space="preserve"> A </w:t>
+      </w:r>
+      <w:r>
+        <w:rPr>
+          <w:sz w:val="20"/>
+          <w:szCs w:val="20"/>
+          <w:lang w:val="en-US"/>
+        </w:rPr>
+        <w:t>number 32</w:t>
+      </w:r>
+      <w:proofErr w:type="gramStart"/>
+      <w:r>
+        <w:rPr>
+          <w:sz w:val="20"/>
+          <w:szCs w:val="20"/>
+          <w:lang w:val="en-US"/>
+        </w:rPr>
+        <w:t>..1024</w:t>
+      </w:r>
+      <w:proofErr w:type="gramEnd"/>
+      <w:r>
+        <w:rPr>
+          <w:sz w:val="20"/>
+          <w:szCs w:val="20"/>
+          <w:lang w:val="en-US"/>
+        </w:rPr>
+        <w:t xml:space="preserve"> to set the disk cache size </w:t>
+      </w:r>
+      <w:r>
+        <w:rPr>
+          <w:sz w:val="20"/>
+          <w:szCs w:val="20"/>
+          <w:lang w:val="en-US"/>
+        </w:rPr>
+        <w:t xml:space="preserve">in MB </w:t>
+      </w:r>
+      <w:r>
+        <w:rPr>
+          <w:sz w:val="20"/>
+          <w:szCs w:val="20"/>
+          <w:lang w:val="en-US"/>
+        </w:rPr>
+        <w:t xml:space="preserve">per provider (128 default) </w:t>
+      </w:r>
+      <w:r>
+        <w:rPr>
+          <w:color w:val="FF0000"/>
+          <w:sz w:val="20"/>
+          <w:szCs w:val="20"/>
+          <w:lang w:val="en-US"/>
+        </w:rPr>
+        <w:t>Nov23</w:t>
+      </w:r>
+    </w:p>
+    <w:p>
+      <w:pPr>
+        <w:rPr>
+          <w:rFonts w:ascii="Lucida Console" w:hAnsi="Lucida Console"/>
+          <w:sz w:val="20"/>
+          <w:szCs w:val="20"/>
+          <w:lang w:val="en-US"/>
+        </w:rPr>
+      </w:pPr>
+    </w:p>
+    <w:p>
+      <w:pPr>
+        <w:rPr>
+          <w:rFonts w:asciiTheme="majorHAnsi" w:eastAsiaTheme="majorEastAsia" w:hAnsiTheme="majorHAnsi" w:cstheme="majorBidi"/>
+          <w:color w:val="2E74B5" w:themeColor="accent1" w:themeShade="BF"/>
+          <w:sz w:val="26"/>
+          <w:szCs w:val="26"/>
+          <w:lang w:val="en-US"/>
+        </w:rPr>
+      </w:pPr>
+      <w:r>
+        <w:rPr>
+          <w:lang w:val="en-US"/>
+        </w:rPr>
+        <w:br w:type="page"/>
+      </w:r>
+    </w:p>
+    <w:p>
+      <w:pPr>
         <w:pStyle w:val="berschrift2"/>
         <w:rPr>
           <w:lang w:val="en-US"/>
@@ -2054,6 +2446,7 @@
         <w:rPr>
           <w:lang w:val="en-US"/>
         </w:rPr>
+        <w:lastRenderedPageBreak/>
         <w:t>Provider Sections:</w:t>
       </w:r>
     </w:p>
@@ -2189,14 +2582,6 @@
           <w:lang w:val="en-US"/>
         </w:rPr>
         <w:t xml:space="preserve"> The name shown in the selection list</w:t>
-      </w:r>
-      <w:r>
-        <w:rPr>
-          <w:color w:val="FF0000"/>
-          <w:sz w:val="18"/>
-          <w:lang w:val="en-US"/>
-        </w:rPr>
-        <w:t xml:space="preserve"> (new Feb23)</w:t>
       </w:r>
     </w:p>
     <w:p>
@@ -2680,10 +3065,10 @@
           <w:lang w:eastAsia="de-CH"/>
         </w:rPr>
         <w:drawing>
-          <wp:inline distT="0" distB="0" distL="0" distR="0" wp14:anchorId="46013767" wp14:editId="3AFE24F7">
-            <wp:extent cx="4708478" cy="3983305"/>
+          <wp:inline distT="0" distB="0" distL="0" distR="0" wp14:anchorId="387A05BA" wp14:editId="2E15BE29">
+            <wp:extent cx="4707890" cy="3982809"/>
             <wp:effectExtent l="0" t="0" r="0" b="0"/>
-            <wp:docPr id="1" name="Grafik 1"/>
+            <wp:docPr id="2" name="Grafik 2"/>
             <wp:cNvGraphicFramePr>
               <a:graphicFrameLocks xmlns:a="http://schemas.openxmlformats.org/drawingml/2006/main" noChangeAspect="1"/>
             </wp:cNvGraphicFramePr>
@@ -2695,7 +3080,7 @@
                     <pic:cNvPicPr/>
                   </pic:nvPicPr>
                   <pic:blipFill>
-                    <a:blip r:embed="rId13"/>
+                    <a:blip r:embed="rId14"/>
                     <a:stretch>
                       <a:fillRect/>
                     </a:stretch>
@@ -2703,7 +3088,7 @@
                   <pic:spPr>
                     <a:xfrm>
                       <a:off x="0" y="0"/>
-                      <a:ext cx="4728503" cy="4000245"/>
+                      <a:ext cx="4751368" cy="4019591"/>
                     </a:xfrm>
                     <a:prstGeom prst="rect">
                       <a:avLst/>
@@ -2785,13 +3170,50 @@
       </w:pPr>
       <w:r>
         <w:rPr>
+          <w:color w:val="FF0000"/>
           <w:lang w:val="en-US" w:eastAsia="de-CH"/>
         </w:rPr>
-        <w:t xml:space="preserve">If the </w:t>
+        <w:t xml:space="preserve">Nov23 </w:t>
+      </w:r>
+      <w:r>
+        <w:rPr>
+          <w:lang w:val="en-US" w:eastAsia="de-CH"/>
+        </w:rPr>
+        <w:t xml:space="preserve">Sourcing from LNM is currently </w:t>
+      </w:r>
+      <w:proofErr w:type="gramStart"/>
+      <w:r>
+        <w:rPr>
+          <w:lang w:val="en-US" w:eastAsia="de-CH"/>
+        </w:rPr>
+        <w:t xml:space="preserve">unavailable </w:t>
+      </w:r>
+      <w:r>
+        <w:rPr>
+          <w:strike/>
+          <w:lang w:val="en-US" w:eastAsia="de-CH"/>
+        </w:rPr>
+        <w:t xml:space="preserve"> </w:t>
+      </w:r>
+      <w:r>
+        <w:rPr>
+          <w:strike/>
+          <w:lang w:val="en-US" w:eastAsia="de-CH"/>
+        </w:rPr>
+        <w:t>If</w:t>
+      </w:r>
+      <w:proofErr w:type="gramEnd"/>
+      <w:r>
+        <w:rPr>
+          <w:strike/>
+          <w:lang w:val="en-US" w:eastAsia="de-CH"/>
+        </w:rPr>
+        <w:t xml:space="preserve"> the </w:t>
       </w:r>
       <w:proofErr w:type="spellStart"/>
       <w:r>
         <w:rPr>
+          <w:strike/>
           <w:lang w:val="en-US" w:eastAsia="de-CH"/>
         </w:rPr>
         <w:t>LittleNavMap</w:t>
@@ -2799,6 +3221,7 @@
       <w:proofErr w:type="spellEnd"/>
       <w:r>
         <w:rPr>
+          <w:strike/>
           <w:lang w:val="en-US" w:eastAsia="de-CH"/>
         </w:rPr>
         <w:t xml:space="preserve"> database is found it will show it as well.</w:t>
@@ -2847,40 +3270,7 @@
         <w:rPr>
           <w:lang w:val="en-US" w:eastAsia="de-CH"/>
         </w:rPr>
-        <w:t xml:space="preserve">Or from the </w:t>
-      </w:r>
-      <w:proofErr w:type="spellStart"/>
-      <w:r>
-        <w:rPr>
-          <w:lang w:val="en-US" w:eastAsia="de-CH"/>
-        </w:rPr>
-        <w:t>LittleNavMap</w:t>
-      </w:r>
-      <w:proofErr w:type="spellEnd"/>
-      <w:r>
-        <w:rPr>
-          <w:lang w:val="en-US" w:eastAsia="de-CH"/>
-        </w:rPr>
-        <w:t xml:space="preserve"> database which is usually faster.</w:t>
-      </w:r>
-      <w:r>
-        <w:rPr>
-          <w:lang w:val="en-US" w:eastAsia="de-CH"/>
-        </w:rPr>
-        <w:br/>
-      </w:r>
-    </w:p>
-    <w:p>
-      <w:pPr>
-        <w:rPr>
-          <w:lang w:val="en-US" w:eastAsia="de-CH"/>
-        </w:rPr>
-      </w:pPr>
-      <w:r>
-        <w:rPr>
-          <w:lang w:val="en-US" w:eastAsia="de-CH"/>
-        </w:rPr>
-        <w:t>Check one of the sources.</w:t>
+        <w:t>Check the sources.</w:t>
       </w:r>
       <w:r>
         <w:rPr>
@@ -2896,98 +3286,217 @@
         <w:br/>
         <w:t>The program will report progress and once it finished its data collection it will tell you.</w:t>
       </w:r>
-      <w:r>
+    </w:p>
+    <w:p>
+      <w:pPr>
         <w:rPr>
           <w:lang w:val="en-US" w:eastAsia="de-CH"/>
         </w:rPr>
-        <w:br/>
-        <w:t xml:space="preserve">The database is stored at </w:t>
+      </w:pPr>
+      <w:r>
+        <w:rPr>
+          <w:color w:val="FF0000"/>
+          <w:lang w:val="en-US" w:eastAsia="de-CH"/>
+        </w:rPr>
+        <w:t xml:space="preserve">Nov23 </w:t>
+      </w:r>
+      <w:proofErr w:type="gramStart"/>
+      <w:r>
+        <w:rPr>
+          <w:lang w:val="en-US" w:eastAsia="de-CH"/>
+        </w:rPr>
+        <w:t>To</w:t>
+      </w:r>
+      <w:proofErr w:type="gramEnd"/>
+      <w:r>
+        <w:rPr>
+          <w:lang w:val="en-US" w:eastAsia="de-CH"/>
+        </w:rPr>
+        <w:t xml:space="preserve"> serve all new functionality of the </w:t>
       </w:r>
       <w:proofErr w:type="spellStart"/>
+      <w:r>
+        <w:rPr>
+          <w:lang w:val="en-US" w:eastAsia="de-CH"/>
+        </w:rPr>
+        <w:t>FlightBag</w:t>
+      </w:r>
+      <w:proofErr w:type="spellEnd"/>
+      <w:r>
+        <w:rPr>
+          <w:lang w:val="en-US" w:eastAsia="de-CH"/>
+        </w:rPr>
+        <w:t xml:space="preserve"> a lot more data is collected and the size</w:t>
+      </w:r>
+      <w:r>
+        <w:rPr>
+          <w:lang w:val="en-US" w:eastAsia="de-CH"/>
+        </w:rPr>
+        <w:t xml:space="preserve"> has</w:t>
+      </w:r>
+      <w:r>
+        <w:rPr>
+          <w:lang w:val="en-US" w:eastAsia="de-CH"/>
+        </w:rPr>
+        <w:t xml:space="preserve"> increased to </w:t>
+      </w:r>
+      <w:r>
+        <w:rPr>
+          <w:color w:val="FF0000"/>
+          <w:lang w:val="en-US" w:eastAsia="de-CH"/>
+        </w:rPr>
+        <w:t>450MB</w:t>
+      </w:r>
+      <w:r>
+        <w:rPr>
+          <w:lang w:val="en-US" w:eastAsia="de-CH"/>
+        </w:rPr>
+        <w:t>. The database is new V2 (</w:t>
+      </w:r>
       <w:r>
         <w:rPr>
           <w:rFonts w:ascii="Lucida Console" w:hAnsi="Lucida Console"/>
           <w:sz w:val="18"/>
           <w:lang w:val="en-US" w:eastAsia="de-CH"/>
         </w:rPr>
-        <w:t>MyDocuments</w:t>
-      </w:r>
-      <w:proofErr w:type="spellEnd"/>
+        <w:t>fs2020genApt</w:t>
+      </w:r>
       <w:r>
         <w:rPr>
           <w:rFonts w:ascii="Lucida Console" w:hAnsi="Lucida Console"/>
           <w:sz w:val="18"/>
           <w:lang w:val="en-US" w:eastAsia="de-CH"/>
         </w:rPr>
-        <w:t>\</w:t>
-      </w:r>
-      <w:proofErr w:type="spellStart"/>
+        <w:t>V2</w:t>
+      </w:r>
       <w:r>
         <w:rPr>
           <w:rFonts w:ascii="Lucida Console" w:hAnsi="Lucida Console"/>
           <w:sz w:val="18"/>
           <w:lang w:val="en-US" w:eastAsia="de-CH"/>
         </w:rPr>
-        <w:t>MSFS_HudBarSave</w:t>
-      </w:r>
-      <w:proofErr w:type="spellEnd"/>
+        <w:t>.dblite</w:t>
+      </w:r>
+      <w:r>
+        <w:rPr>
+          <w:lang w:val="en-US" w:eastAsia="de-CH"/>
+        </w:rPr>
+        <w:t>), the old one is not deleted.</w:t>
+      </w:r>
+    </w:p>
+    <w:p>
+      <w:pPr>
+        <w:jc w:val="center"/>
+        <w:rPr>
+          <w:lang w:val="en-US" w:eastAsia="de-CH"/>
+        </w:rPr>
+      </w:pPr>
+      <w:r>
+        <w:rPr>
+          <w:lang w:val="en-US" w:eastAsia="de-CH"/>
+        </w:rPr>
+        <w:br/>
+        <w:t xml:space="preserve">The database is stored at </w:t>
+      </w:r>
+      <w:proofErr w:type="spellStart"/>
       <w:r>
         <w:rPr>
           <w:rFonts w:ascii="Lucida Console" w:hAnsi="Lucida Console"/>
           <w:sz w:val="18"/>
           <w:lang w:val="en-US" w:eastAsia="de-CH"/>
         </w:rPr>
-        <w:t>\</w:t>
-      </w:r>
-      <w:proofErr w:type="spellStart"/>
+        <w:t>MyDocuments</w:t>
+      </w:r>
+      <w:proofErr w:type="spellEnd"/>
       <w:r>
         <w:rPr>
           <w:rFonts w:ascii="Lucida Console" w:hAnsi="Lucida Console"/>
           <w:sz w:val="18"/>
           <w:lang w:val="en-US" w:eastAsia="de-CH"/>
         </w:rPr>
-        <w:t>db</w:t>
-      </w:r>
-      <w:proofErr w:type="spellEnd"/>
+        <w:t>\</w:t>
+      </w:r>
+      <w:proofErr w:type="spellStart"/>
       <w:r>
         <w:rPr>
           <w:rFonts w:ascii="Lucida Console" w:hAnsi="Lucida Console"/>
           <w:sz w:val="18"/>
           <w:lang w:val="en-US" w:eastAsia="de-CH"/>
         </w:rPr>
-        <w:t>\fs2020genApt.dblite</w:t>
-      </w:r>
-      <w:r>
-        <w:rPr>
+        <w:t>MSFS_HudBarSave</w:t>
+      </w:r>
+      <w:proofErr w:type="spellEnd"/>
+      <w:r>
+        <w:rPr>
+          <w:rFonts w:ascii="Lucida Console" w:hAnsi="Lucida Console"/>
+          <w:sz w:val="18"/>
           <w:lang w:val="en-US" w:eastAsia="de-CH"/>
         </w:rPr>
+        <w:t>\</w:t>
+      </w:r>
+      <w:proofErr w:type="spellStart"/>
+      <w:r>
+        <w:rPr>
+          <w:rFonts w:ascii="Lucida Console" w:hAnsi="Lucida Console"/>
+          <w:sz w:val="18"/>
+          <w:lang w:val="en-US" w:eastAsia="de-CH"/>
+        </w:rPr>
+        <w:t>db</w:t>
+      </w:r>
+      <w:proofErr w:type="spellEnd"/>
+      <w:r>
+        <w:rPr>
+          <w:rFonts w:ascii="Lucida Console" w:hAnsi="Lucida Console"/>
+          <w:sz w:val="18"/>
+          <w:lang w:val="en-US" w:eastAsia="de-CH"/>
+        </w:rPr>
+        <w:t>\fs2020genApt</w:t>
+      </w:r>
+      <w:r>
+        <w:rPr>
+          <w:rFonts w:ascii="Lucida Console" w:hAnsi="Lucida Console"/>
+          <w:sz w:val="18"/>
+          <w:lang w:val="en-US" w:eastAsia="de-CH"/>
+        </w:rPr>
+        <w:t>V2</w:t>
+      </w:r>
+      <w:r>
+        <w:rPr>
+          <w:rFonts w:ascii="Lucida Console" w:hAnsi="Lucida Console"/>
+          <w:sz w:val="18"/>
+          <w:lang w:val="en-US" w:eastAsia="de-CH"/>
+        </w:rPr>
+        <w:t>.dblite</w:t>
+      </w:r>
+      <w:r>
+        <w:rPr>
+          <w:lang w:val="en-US" w:eastAsia="de-CH"/>
+        </w:rPr>
         <w:t xml:space="preserve"> and is </w:t>
       </w:r>
       <w:r>
         <w:rPr>
           <w:lang w:val="en-US" w:eastAsia="de-CH"/>
         </w:rPr>
-        <w:t xml:space="preserve">about </w:t>
-      </w:r>
-      <w:r>
-        <w:rPr>
-          <w:color w:val="FF0000"/>
+        <w:t>about</w:t>
+      </w:r>
+      <w:r>
+        <w:rPr>
           <w:lang w:val="en-US" w:eastAsia="de-CH"/>
         </w:rPr>
-        <w:t>200</w:t>
-      </w:r>
-      <w:r>
-        <w:rPr>
-          <w:color w:val="FF0000"/>
+        <w:t xml:space="preserve"> </w:t>
+      </w:r>
+      <w:r>
+        <w:rPr>
           <w:lang w:val="en-US" w:eastAsia="de-CH"/>
         </w:rPr>
-        <w:t>MB</w:t>
+        <w:t>450</w:t>
       </w:r>
       <w:r>
         <w:rPr>
           <w:lang w:val="en-US" w:eastAsia="de-CH"/>
         </w:rPr>
-        <w:t xml:space="preserve">. </w:t>
+        <w:t>MB.</w:t>
       </w:r>
     </w:p>
     <w:p>
@@ -4234,12 +4743,197 @@
           <w:lang w:val="en-US"/>
         </w:rPr>
       </w:pPr>
+    </w:p>
+    <w:p>
+      <w:pPr>
+        <w:pStyle w:val="KeinLeerraum"/>
+        <w:rPr>
+          <w:rFonts w:ascii="Calibri" w:hAnsi="Calibri" w:cs="Calibri"/>
+          <w:sz w:val="14"/>
+          <w:szCs w:val="14"/>
+          <w:lang w:val="en-US"/>
+        </w:rPr>
+      </w:pPr>
+      <w:r>
+        <w:rPr>
+          <w:rFonts w:ascii="Calibri" w:hAnsi="Calibri" w:cs="Calibri"/>
+          <w:sz w:val="14"/>
+          <w:szCs w:val="14"/>
+          <w:lang w:val="en-US"/>
+        </w:rPr>
+        <w:t>; Here comes your Bing Map Key if you want to use Bing Maps</w:t>
+      </w:r>
+    </w:p>
+    <w:p>
+      <w:pPr>
+        <w:pStyle w:val="KeinLeerraum"/>
+        <w:rPr>
+          <w:rFonts w:ascii="Calibri" w:hAnsi="Calibri" w:cs="Calibri"/>
+          <w:sz w:val="14"/>
+          <w:szCs w:val="14"/>
+          <w:lang w:val="en-US"/>
+        </w:rPr>
+      </w:pPr>
+      <w:proofErr w:type="spellStart"/>
+      <w:r>
+        <w:rPr>
+          <w:rFonts w:ascii="Calibri" w:hAnsi="Calibri" w:cs="Calibri"/>
+          <w:sz w:val="14"/>
+          <w:szCs w:val="14"/>
+          <w:lang w:val="en-US"/>
+        </w:rPr>
+        <w:t>BingKey</w:t>
+      </w:r>
+      <w:proofErr w:type="spellEnd"/>
+      <w:r>
+        <w:rPr>
+          <w:rFonts w:ascii="Calibri" w:hAnsi="Calibri" w:cs="Calibri"/>
+          <w:sz w:val="14"/>
+          <w:szCs w:val="14"/>
+          <w:lang w:val="en-US"/>
+        </w:rPr>
+        <w:t>=&lt;YOUR KEY&gt;</w:t>
+      </w:r>
+    </w:p>
+    <w:p>
+      <w:pPr>
+        <w:pStyle w:val="KeinLeerraum"/>
+        <w:rPr>
+          <w:rFonts w:ascii="Calibri" w:hAnsi="Calibri" w:cs="Calibri"/>
+          <w:sz w:val="14"/>
+          <w:szCs w:val="14"/>
+          <w:highlight w:val="green"/>
+          <w:lang w:val="en-US"/>
+        </w:rPr>
+      </w:pPr>
+    </w:p>
+    <w:p>
+      <w:pPr>
+        <w:pStyle w:val="KeinLeerraum"/>
+        <w:rPr>
+          <w:rFonts w:ascii="Calibri" w:hAnsi="Calibri" w:cs="Calibri"/>
+          <w:sz w:val="14"/>
+          <w:szCs w:val="14"/>
+          <w:highlight w:val="green"/>
+          <w:lang w:val="en-US"/>
+        </w:rPr>
+      </w:pPr>
+      <w:r>
+        <w:rPr>
+          <w:rFonts w:ascii="Calibri" w:hAnsi="Calibri" w:cs="Calibri"/>
+          <w:sz w:val="14"/>
+          <w:szCs w:val="14"/>
+          <w:highlight w:val="green"/>
+          <w:lang w:val="en-US"/>
+        </w:rPr>
+        <w:t>; Here comes your Stadia Key for Stamen Maps</w:t>
+      </w:r>
+    </w:p>
+    <w:p>
+      <w:pPr>
+        <w:pStyle w:val="KeinLeerraum"/>
+        <w:rPr>
+          <w:rFonts w:ascii="Calibri" w:hAnsi="Calibri" w:cs="Calibri"/>
+          <w:sz w:val="14"/>
+          <w:szCs w:val="14"/>
+          <w:lang w:val="en-US"/>
+        </w:rPr>
+      </w:pPr>
+      <w:proofErr w:type="spellStart"/>
+      <w:r>
+        <w:rPr>
+          <w:rFonts w:ascii="Calibri" w:hAnsi="Calibri" w:cs="Calibri"/>
+          <w:sz w:val="14"/>
+          <w:szCs w:val="14"/>
+          <w:highlight w:val="green"/>
+          <w:lang w:val="en-US"/>
+        </w:rPr>
+        <w:t>StadiaStamenKey</w:t>
+      </w:r>
+      <w:proofErr w:type="spellEnd"/>
+      <w:r>
+        <w:rPr>
+          <w:rFonts w:ascii="Calibri" w:hAnsi="Calibri" w:cs="Calibri"/>
+          <w:sz w:val="14"/>
+          <w:szCs w:val="14"/>
+          <w:highlight w:val="green"/>
+          <w:lang w:val="en-US"/>
+        </w:rPr>
+        <w:t>=&lt;YOUR KEY&gt;</w:t>
+      </w:r>
+    </w:p>
+    <w:p>
+      <w:pPr>
+        <w:pStyle w:val="KeinLeerraum"/>
+        <w:rPr>
+          <w:rFonts w:ascii="Calibri" w:hAnsi="Calibri" w:cs="Calibri"/>
+          <w:sz w:val="14"/>
+          <w:szCs w:val="14"/>
+          <w:lang w:val="en-US"/>
+        </w:rPr>
+      </w:pPr>
+    </w:p>
+    <w:p>
+      <w:pPr>
+        <w:pStyle w:val="KeinLeerraum"/>
+        <w:rPr>
+          <w:rFonts w:ascii="Calibri" w:hAnsi="Calibri" w:cs="Calibri"/>
+          <w:sz w:val="14"/>
+          <w:szCs w:val="14"/>
+          <w:highlight w:val="green"/>
+          <w:lang w:val="en-US"/>
+        </w:rPr>
+      </w:pPr>
+      <w:r>
+        <w:rPr>
+          <w:rFonts w:ascii="Calibri" w:hAnsi="Calibri" w:cs="Calibri"/>
+          <w:sz w:val="14"/>
+          <w:szCs w:val="14"/>
+          <w:highlight w:val="green"/>
+          <w:lang w:val="en-US"/>
+        </w:rPr>
+        <w:t xml:space="preserve">; Disk Cache per Provider in MB default 128MB (from 32 to 1024 max) </w:t>
+      </w:r>
+    </w:p>
+    <w:p>
+      <w:pPr>
+        <w:pStyle w:val="KeinLeerraum"/>
+        <w:rPr>
+          <w:rFonts w:ascii="Calibri" w:hAnsi="Calibri" w:cs="Calibri"/>
+          <w:sz w:val="14"/>
+          <w:szCs w:val="14"/>
+          <w:highlight w:val="green"/>
+          <w:lang w:val="en-US"/>
+        </w:rPr>
+      </w:pPr>
+      <w:r>
+        <w:rPr>
+          <w:rFonts w:ascii="Calibri" w:hAnsi="Calibri" w:cs="Calibri"/>
+          <w:sz w:val="14"/>
+          <w:szCs w:val="14"/>
+          <w:highlight w:val="green"/>
+          <w:lang w:val="en-US"/>
+        </w:rPr>
+        <w:t>; Remove semicolon to enable your setting</w:t>
+      </w:r>
+    </w:p>
+    <w:p>
+      <w:pPr>
+        <w:pStyle w:val="KeinLeerraum"/>
+        <w:rPr>
+          <w:rFonts w:ascii="Calibri" w:hAnsi="Calibri" w:cs="Calibri"/>
+          <w:sz w:val="14"/>
+          <w:szCs w:val="14"/>
+          <w:lang w:val="en-US"/>
+        </w:rPr>
+      </w:pPr>
       <w:proofErr w:type="gramStart"/>
       <w:r>
         <w:rPr>
           <w:rFonts w:ascii="Calibri" w:hAnsi="Calibri" w:cs="Calibri"/>
           <w:sz w:val="14"/>
           <w:szCs w:val="14"/>
+          <w:highlight w:val="green"/>
           <w:lang w:val="en-US"/>
         </w:rPr>
         <w:t>;</w:t>
@@ -4250,9 +4944,10 @@
           <w:rFonts w:ascii="Calibri" w:hAnsi="Calibri" w:cs="Calibri"/>
           <w:sz w:val="14"/>
           <w:szCs w:val="14"/>
-          <w:lang w:val="en-US"/>
-        </w:rPr>
-        <w:t>DefaultProvider</w:t>
+          <w:highlight w:val="green"/>
+          <w:lang w:val="en-US"/>
+        </w:rPr>
+        <w:t>DiskCacheMB</w:t>
       </w:r>
       <w:proofErr w:type="spellEnd"/>
       <w:proofErr w:type="gramEnd"/>
@@ -4261,9 +4956,72 @@
           <w:rFonts w:ascii="Calibri" w:hAnsi="Calibri" w:cs="Calibri"/>
           <w:sz w:val="14"/>
           <w:szCs w:val="14"/>
-          <w:lang w:val="en-US"/>
-        </w:rPr>
-        <w:t>=</w:t>
+          <w:highlight w:val="green"/>
+          <w:lang w:val="en-US"/>
+        </w:rPr>
+        <w:t>=128</w:t>
+      </w:r>
+    </w:p>
+    <w:p>
+      <w:pPr>
+        <w:pStyle w:val="KeinLeerraum"/>
+        <w:rPr>
+          <w:rFonts w:ascii="Calibri" w:hAnsi="Calibri" w:cs="Calibri"/>
+          <w:sz w:val="14"/>
+          <w:szCs w:val="14"/>
+          <w:lang w:val="en-US"/>
+        </w:rPr>
+      </w:pPr>
+    </w:p>
+    <w:p>
+      <w:pPr>
+        <w:pStyle w:val="KeinLeerraum"/>
+        <w:rPr>
+          <w:rFonts w:ascii="Calibri" w:hAnsi="Calibri" w:cs="Calibri"/>
+          <w:sz w:val="14"/>
+          <w:szCs w:val="14"/>
+          <w:lang w:val="en-US"/>
+        </w:rPr>
+      </w:pPr>
+      <w:r>
+        <w:rPr>
+          <w:rFonts w:ascii="Calibri" w:hAnsi="Calibri" w:cs="Calibri"/>
+          <w:sz w:val="14"/>
+          <w:szCs w:val="14"/>
+          <w:lang w:val="en-US"/>
+        </w:rPr>
+        <w:t>; PROVIDER SECTIONS</w:t>
+      </w:r>
+    </w:p>
+    <w:p>
+      <w:pPr>
+        <w:pStyle w:val="KeinLeerraum"/>
+        <w:rPr>
+          <w:rFonts w:ascii="Calibri" w:hAnsi="Calibri" w:cs="Calibri"/>
+          <w:sz w:val="14"/>
+          <w:szCs w:val="14"/>
+          <w:lang w:val="en-US"/>
+        </w:rPr>
+      </w:pPr>
+    </w:p>
+    <w:p>
+      <w:pPr>
+        <w:pStyle w:val="KeinLeerraum"/>
+        <w:rPr>
+          <w:rFonts w:ascii="Calibri" w:hAnsi="Calibri" w:cs="Calibri"/>
+          <w:sz w:val="14"/>
+          <w:szCs w:val="14"/>
+          <w:lang w:val="en-US"/>
+        </w:rPr>
+      </w:pPr>
+      <w:r>
+        <w:rPr>
+          <w:rFonts w:ascii="Calibri" w:hAnsi="Calibri" w:cs="Calibri"/>
+          <w:sz w:val="14"/>
+          <w:szCs w:val="14"/>
+          <w:lang w:val="en-US"/>
+        </w:rPr>
+        <w:t>[</w:t>
       </w:r>
       <w:proofErr w:type="spellStart"/>
       <w:r>
@@ -4273,155 +5031,508 @@
           <w:szCs w:val="14"/>
           <w:lang w:val="en-US"/>
         </w:rPr>
+        <w:t>OSM_OpenStreetMap</w:t>
+      </w:r>
+      <w:proofErr w:type="spellEnd"/>
+      <w:r>
+        <w:rPr>
+          <w:rFonts w:ascii="Calibri" w:hAnsi="Calibri" w:cs="Calibri"/>
+          <w:sz w:val="14"/>
+          <w:szCs w:val="14"/>
+          <w:lang w:val="en-US"/>
+        </w:rPr>
+        <w:t>]</w:t>
+      </w:r>
+    </w:p>
+    <w:p>
+      <w:pPr>
+        <w:pStyle w:val="KeinLeerraum"/>
+        <w:rPr>
+          <w:rFonts w:ascii="Calibri" w:hAnsi="Calibri" w:cs="Calibri"/>
+          <w:sz w:val="14"/>
+          <w:szCs w:val="14"/>
+          <w:lang w:val="en-US"/>
+        </w:rPr>
+      </w:pPr>
+      <w:r>
+        <w:rPr>
+          <w:rFonts w:ascii="Calibri" w:hAnsi="Calibri" w:cs="Calibri"/>
+          <w:sz w:val="14"/>
+          <w:szCs w:val="14"/>
+          <w:lang w:val="en-US"/>
+        </w:rPr>
+        <w:t xml:space="preserve">; </w:t>
+      </w:r>
+      <w:proofErr w:type="spellStart"/>
+      <w:r>
+        <w:rPr>
+          <w:rFonts w:ascii="Calibri" w:hAnsi="Calibri" w:cs="Calibri"/>
+          <w:sz w:val="14"/>
+          <w:szCs w:val="14"/>
+          <w:lang w:val="en-US"/>
+        </w:rPr>
+        <w:t>OpenStreetMap</w:t>
+      </w:r>
+      <w:proofErr w:type="spellEnd"/>
+      <w:r>
+        <w:rPr>
+          <w:rFonts w:ascii="Calibri" w:hAnsi="Calibri" w:cs="Calibri"/>
+          <w:sz w:val="14"/>
+          <w:szCs w:val="14"/>
+          <w:lang w:val="en-US"/>
+        </w:rPr>
+        <w:t xml:space="preserve"> (see terms of use before using it)</w:t>
+      </w:r>
+    </w:p>
+    <w:p>
+      <w:pPr>
+        <w:pStyle w:val="KeinLeerraum"/>
+        <w:rPr>
+          <w:rFonts w:ascii="Calibri" w:hAnsi="Calibri" w:cs="Calibri"/>
+          <w:sz w:val="14"/>
+          <w:szCs w:val="14"/>
+          <w:lang w:val="en-US"/>
+        </w:rPr>
+      </w:pPr>
+      <w:r>
+        <w:rPr>
+          <w:rFonts w:ascii="Calibri" w:hAnsi="Calibri" w:cs="Calibri"/>
+          <w:sz w:val="14"/>
+          <w:szCs w:val="14"/>
+          <w:lang w:val="en-US"/>
+        </w:rPr>
+        <w:t xml:space="preserve">Name=OSM </w:t>
+      </w:r>
+      <w:proofErr w:type="spellStart"/>
+      <w:r>
+        <w:rPr>
+          <w:rFonts w:ascii="Calibri" w:hAnsi="Calibri" w:cs="Calibri"/>
+          <w:sz w:val="14"/>
+          <w:szCs w:val="14"/>
+          <w:lang w:val="en-US"/>
+        </w:rPr>
+        <w:t>OpenStreetMap</w:t>
+      </w:r>
+      <w:proofErr w:type="spellEnd"/>
+    </w:p>
+    <w:p>
+      <w:pPr>
+        <w:pStyle w:val="KeinLeerraum"/>
+        <w:rPr>
+          <w:rFonts w:ascii="Calibri" w:hAnsi="Calibri" w:cs="Calibri"/>
+          <w:sz w:val="14"/>
+          <w:szCs w:val="14"/>
+          <w:lang w:val="en-US"/>
+        </w:rPr>
+      </w:pPr>
+      <w:r>
+        <w:rPr>
+          <w:rFonts w:ascii="Calibri" w:hAnsi="Calibri" w:cs="Calibri"/>
+          <w:sz w:val="14"/>
+          <w:szCs w:val="14"/>
+          <w:lang w:val="en-US"/>
+        </w:rPr>
+        <w:t>Enabled=true   ; should never be disabled</w:t>
+      </w:r>
+    </w:p>
+    <w:p>
+      <w:pPr>
+        <w:pStyle w:val="KeinLeerraum"/>
+        <w:rPr>
+          <w:rFonts w:ascii="Calibri" w:hAnsi="Calibri" w:cs="Calibri"/>
+          <w:sz w:val="14"/>
+          <w:szCs w:val="14"/>
+          <w:lang w:val="en-US"/>
+        </w:rPr>
+      </w:pPr>
+      <w:proofErr w:type="gramStart"/>
+      <w:r>
+        <w:rPr>
+          <w:rFonts w:ascii="Calibri" w:hAnsi="Calibri" w:cs="Calibri"/>
+          <w:sz w:val="14"/>
+          <w:szCs w:val="14"/>
+          <w:lang w:val="en-US"/>
+        </w:rPr>
+        <w:t>;Http</w:t>
+      </w:r>
+      <w:proofErr w:type="gramEnd"/>
+      <w:r>
+        <w:rPr>
+          <w:rFonts w:ascii="Calibri" w:hAnsi="Calibri" w:cs="Calibri"/>
+          <w:sz w:val="14"/>
+          <w:szCs w:val="14"/>
+          <w:lang w:val="en-US"/>
+        </w:rPr>
+        <w:t xml:space="preserve">=https://{s}.tile.openstreetmap.org/{z}/{x}/{y}.png  ; default, labeled according to the region (e.g. Japanese </w:t>
+      </w:r>
+      <w:proofErr w:type="spellStart"/>
+      <w:r>
+        <w:rPr>
+          <w:rFonts w:ascii="Calibri" w:hAnsi="Calibri" w:cs="Calibri"/>
+          <w:sz w:val="14"/>
+          <w:szCs w:val="14"/>
+          <w:lang w:val="en-US"/>
+        </w:rPr>
+        <w:t>etc</w:t>
+      </w:r>
+      <w:proofErr w:type="spellEnd"/>
+      <w:r>
+        <w:rPr>
+          <w:rFonts w:ascii="Calibri" w:hAnsi="Calibri" w:cs="Calibri"/>
+          <w:sz w:val="14"/>
+          <w:szCs w:val="14"/>
+          <w:lang w:val="en-US"/>
+        </w:rPr>
+        <w:t>)</w:t>
+      </w:r>
+    </w:p>
+    <w:p>
+      <w:pPr>
+        <w:pStyle w:val="KeinLeerraum"/>
+        <w:rPr>
+          <w:rFonts w:ascii="Calibri" w:hAnsi="Calibri" w:cs="Calibri"/>
+          <w:sz w:val="14"/>
+          <w:szCs w:val="14"/>
+          <w:lang w:val="en-US"/>
+        </w:rPr>
+      </w:pPr>
+      <w:proofErr w:type="gramStart"/>
+      <w:r>
+        <w:rPr>
+          <w:rFonts w:ascii="Calibri" w:hAnsi="Calibri" w:cs="Calibri"/>
+          <w:sz w:val="14"/>
+          <w:szCs w:val="14"/>
+          <w:lang w:val="en-US"/>
+        </w:rPr>
+        <w:t>;Http</w:t>
+      </w:r>
+      <w:proofErr w:type="gramEnd"/>
+      <w:r>
+        <w:rPr>
+          <w:rFonts w:ascii="Calibri" w:hAnsi="Calibri" w:cs="Calibri"/>
+          <w:sz w:val="14"/>
+          <w:szCs w:val="14"/>
+          <w:lang w:val="en-US"/>
+        </w:rPr>
+        <w:t>=https://{s}.tile.openstreetmap.de/{z}/{x}/{y}.png   ; adds translated names to the local ones</w:t>
+      </w:r>
+    </w:p>
+    <w:p>
+      <w:pPr>
+        <w:pStyle w:val="KeinLeerraum"/>
+        <w:rPr>
+          <w:rFonts w:ascii="Calibri" w:hAnsi="Calibri" w:cs="Calibri"/>
+          <w:sz w:val="14"/>
+          <w:szCs w:val="14"/>
+          <w:lang w:val="en-US"/>
+        </w:rPr>
+      </w:pPr>
+      <w:proofErr w:type="gramStart"/>
+      <w:r>
+        <w:rPr>
+          <w:rFonts w:ascii="Calibri" w:hAnsi="Calibri" w:cs="Calibri"/>
+          <w:sz w:val="14"/>
+          <w:szCs w:val="14"/>
+          <w:lang w:val="en-US"/>
+        </w:rPr>
+        <w:t>;Http</w:t>
+      </w:r>
+      <w:proofErr w:type="gramEnd"/>
+      <w:r>
+        <w:rPr>
+          <w:rFonts w:ascii="Calibri" w:hAnsi="Calibri" w:cs="Calibri"/>
+          <w:sz w:val="14"/>
+          <w:szCs w:val="14"/>
+          <w:lang w:val="en-US"/>
+        </w:rPr>
+        <w:t xml:space="preserve">=https://{s}.tile.openstreetmap.fr/osmfr/{z}/{x}/{y}.png ; focus on </w:t>
+      </w:r>
+      <w:proofErr w:type="spellStart"/>
+      <w:r>
+        <w:rPr>
+          <w:rFonts w:ascii="Calibri" w:hAnsi="Calibri" w:cs="Calibri"/>
+          <w:sz w:val="14"/>
+          <w:szCs w:val="14"/>
+          <w:lang w:val="en-US"/>
+        </w:rPr>
+        <w:t>french</w:t>
+      </w:r>
+      <w:proofErr w:type="spellEnd"/>
+      <w:r>
+        <w:rPr>
+          <w:rFonts w:ascii="Calibri" w:hAnsi="Calibri" w:cs="Calibri"/>
+          <w:sz w:val="14"/>
+          <w:szCs w:val="14"/>
+          <w:lang w:val="en-US"/>
+        </w:rPr>
+        <w:t xml:space="preserve"> translation; international items are partly translated</w:t>
+      </w:r>
+    </w:p>
+    <w:p>
+      <w:pPr>
+        <w:pStyle w:val="KeinLeerraum"/>
+        <w:rPr>
+          <w:rFonts w:ascii="Calibri" w:hAnsi="Calibri" w:cs="Calibri"/>
+          <w:sz w:val="14"/>
+          <w:szCs w:val="14"/>
+          <w:lang w:val="en-US"/>
+        </w:rPr>
+      </w:pPr>
+    </w:p>
+    <w:p>
+      <w:pPr>
+        <w:pStyle w:val="KeinLeerraum"/>
+        <w:rPr>
+          <w:rFonts w:ascii="Calibri" w:hAnsi="Calibri" w:cs="Calibri"/>
+          <w:sz w:val="14"/>
+          <w:szCs w:val="14"/>
+          <w:lang w:val="en-US"/>
+        </w:rPr>
+      </w:pPr>
+      <w:r>
+        <w:rPr>
+          <w:rFonts w:ascii="Calibri" w:hAnsi="Calibri" w:cs="Calibri"/>
+          <w:sz w:val="14"/>
+          <w:szCs w:val="14"/>
+          <w:lang w:val="en-US"/>
+        </w:rPr>
+        <w:t>[</w:t>
+      </w:r>
+      <w:proofErr w:type="spellStart"/>
+      <w:r>
+        <w:rPr>
+          <w:rFonts w:ascii="Calibri" w:hAnsi="Calibri" w:cs="Calibri"/>
+          <w:sz w:val="14"/>
+          <w:szCs w:val="14"/>
+          <w:lang w:val="en-US"/>
+        </w:rPr>
+        <w:t>OpenTopo</w:t>
+      </w:r>
+      <w:proofErr w:type="spellEnd"/>
+      <w:r>
+        <w:rPr>
+          <w:rFonts w:ascii="Calibri" w:hAnsi="Calibri" w:cs="Calibri"/>
+          <w:sz w:val="14"/>
+          <w:szCs w:val="14"/>
+          <w:lang w:val="en-US"/>
+        </w:rPr>
+        <w:t>]</w:t>
+      </w:r>
+    </w:p>
+    <w:p>
+      <w:pPr>
+        <w:pStyle w:val="KeinLeerraum"/>
+        <w:rPr>
+          <w:rFonts w:ascii="Calibri" w:hAnsi="Calibri" w:cs="Calibri"/>
+          <w:sz w:val="14"/>
+          <w:szCs w:val="14"/>
+          <w:lang w:val="en-US"/>
+        </w:rPr>
+      </w:pPr>
+      <w:r>
+        <w:rPr>
+          <w:rFonts w:ascii="Calibri" w:hAnsi="Calibri" w:cs="Calibri"/>
+          <w:sz w:val="14"/>
+          <w:szCs w:val="14"/>
+          <w:lang w:val="en-US"/>
+        </w:rPr>
+        <w:t>; Street Map 3D enhanced</w:t>
+      </w:r>
+    </w:p>
+    <w:p>
+      <w:pPr>
+        <w:pStyle w:val="KeinLeerraum"/>
+        <w:rPr>
+          <w:rFonts w:ascii="Calibri" w:hAnsi="Calibri" w:cs="Calibri"/>
+          <w:sz w:val="14"/>
+          <w:szCs w:val="14"/>
+          <w:lang w:val="en-US"/>
+        </w:rPr>
+      </w:pPr>
+      <w:r>
+        <w:rPr>
+          <w:rFonts w:ascii="Calibri" w:hAnsi="Calibri" w:cs="Calibri"/>
+          <w:sz w:val="14"/>
+          <w:szCs w:val="14"/>
+          <w:lang w:val="en-US"/>
+        </w:rPr>
+        <w:t xml:space="preserve">; </w:t>
+      </w:r>
+      <w:proofErr w:type="spellStart"/>
+      <w:r>
+        <w:rPr>
+          <w:rFonts w:ascii="Calibri" w:hAnsi="Calibri" w:cs="Calibri"/>
+          <w:sz w:val="14"/>
+          <w:szCs w:val="14"/>
+          <w:lang w:val="en-US"/>
+        </w:rPr>
+        <w:t>OpenTopo</w:t>
+      </w:r>
+      <w:proofErr w:type="spellEnd"/>
+      <w:r>
+        <w:rPr>
+          <w:rFonts w:ascii="Calibri" w:hAnsi="Calibri" w:cs="Calibri"/>
+          <w:sz w:val="14"/>
+          <w:szCs w:val="14"/>
+          <w:lang w:val="en-US"/>
+        </w:rPr>
+        <w:t xml:space="preserve"> (see terms of use before using it)</w:t>
+      </w:r>
+    </w:p>
+    <w:p>
+      <w:pPr>
+        <w:pStyle w:val="KeinLeerraum"/>
+        <w:rPr>
+          <w:rFonts w:ascii="Calibri" w:hAnsi="Calibri" w:cs="Calibri"/>
+          <w:sz w:val="14"/>
+          <w:szCs w:val="14"/>
+          <w:lang w:val="en-US"/>
+        </w:rPr>
+      </w:pPr>
+      <w:r>
+        <w:rPr>
+          <w:rFonts w:ascii="Calibri" w:hAnsi="Calibri" w:cs="Calibri"/>
+          <w:sz w:val="14"/>
+          <w:szCs w:val="14"/>
+          <w:lang w:val="en-US"/>
+        </w:rPr>
+        <w:t>Name=</w:t>
+      </w:r>
+      <w:proofErr w:type="spellStart"/>
+      <w:r>
+        <w:rPr>
+          <w:rFonts w:ascii="Calibri" w:hAnsi="Calibri" w:cs="Calibri"/>
+          <w:sz w:val="14"/>
+          <w:szCs w:val="14"/>
+          <w:lang w:val="en-US"/>
+        </w:rPr>
+        <w:t>OpenTopo</w:t>
+      </w:r>
+      <w:proofErr w:type="spellEnd"/>
+    </w:p>
+    <w:p>
+      <w:pPr>
+        <w:pStyle w:val="KeinLeerraum"/>
+        <w:rPr>
+          <w:rFonts w:ascii="Calibri" w:hAnsi="Calibri" w:cs="Calibri"/>
+          <w:sz w:val="14"/>
+          <w:szCs w:val="14"/>
+          <w:lang w:val="en-US"/>
+        </w:rPr>
+      </w:pPr>
+      <w:r>
+        <w:rPr>
+          <w:rFonts w:ascii="Calibri" w:hAnsi="Calibri" w:cs="Calibri"/>
+          <w:sz w:val="14"/>
+          <w:szCs w:val="14"/>
+          <w:lang w:val="en-US"/>
+        </w:rPr>
+        <w:t>Enabled=true</w:t>
+      </w:r>
+    </w:p>
+    <w:p>
+      <w:pPr>
+        <w:pStyle w:val="KeinLeerraum"/>
+        <w:rPr>
+          <w:rFonts w:ascii="Calibri" w:hAnsi="Calibri" w:cs="Calibri"/>
+          <w:sz w:val="14"/>
+          <w:szCs w:val="14"/>
+          <w:lang w:val="en-US"/>
+        </w:rPr>
+      </w:pPr>
+      <w:proofErr w:type="gramStart"/>
+      <w:r>
+        <w:rPr>
+          <w:rFonts w:ascii="Calibri" w:hAnsi="Calibri" w:cs="Calibri"/>
+          <w:sz w:val="14"/>
+          <w:szCs w:val="14"/>
+          <w:lang w:val="en-US"/>
+        </w:rPr>
+        <w:t>;Http</w:t>
+      </w:r>
+      <w:proofErr w:type="gramEnd"/>
+      <w:r>
+        <w:rPr>
+          <w:rFonts w:ascii="Calibri" w:hAnsi="Calibri" w:cs="Calibri"/>
+          <w:sz w:val="14"/>
+          <w:szCs w:val="14"/>
+          <w:lang w:val="en-US"/>
+        </w:rPr>
+        <w:t>=https://{s}.tile.opentopomap.org/{z}/{x}/{y}.png  ; default</w:t>
+      </w:r>
+    </w:p>
+    <w:p>
+      <w:pPr>
+        <w:pStyle w:val="KeinLeerraum"/>
+        <w:rPr>
+          <w:rFonts w:ascii="Calibri" w:hAnsi="Calibri" w:cs="Calibri"/>
+          <w:sz w:val="14"/>
+          <w:szCs w:val="14"/>
+          <w:lang w:val="en-US"/>
+        </w:rPr>
+      </w:pPr>
+      <w:proofErr w:type="gramStart"/>
+      <w:r>
+        <w:rPr>
+          <w:rFonts w:ascii="Calibri" w:hAnsi="Calibri" w:cs="Calibri"/>
+          <w:sz w:val="14"/>
+          <w:szCs w:val="14"/>
+          <w:lang w:val="en-US"/>
+        </w:rPr>
+        <w:t>;Http</w:t>
+      </w:r>
+      <w:proofErr w:type="gramEnd"/>
+      <w:r>
+        <w:rPr>
+          <w:rFonts w:ascii="Calibri" w:hAnsi="Calibri" w:cs="Calibri"/>
+          <w:sz w:val="14"/>
+          <w:szCs w:val="14"/>
+          <w:lang w:val="en-US"/>
+        </w:rPr>
+        <w:t>=https://a.tile.opentopomap.org/{z}/{x}/{y}.png  ; without subdomain</w:t>
+      </w:r>
+    </w:p>
+    <w:p>
+      <w:pPr>
+        <w:pStyle w:val="KeinLeerraum"/>
+        <w:rPr>
+          <w:rFonts w:ascii="Calibri" w:hAnsi="Calibri" w:cs="Calibri"/>
+          <w:sz w:val="14"/>
+          <w:szCs w:val="14"/>
+          <w:lang w:val="en-US"/>
+        </w:rPr>
+      </w:pPr>
+    </w:p>
+    <w:p>
+      <w:pPr>
+        <w:pStyle w:val="KeinLeerraum"/>
+        <w:rPr>
+          <w:rFonts w:ascii="Calibri" w:hAnsi="Calibri" w:cs="Calibri"/>
+          <w:sz w:val="14"/>
+          <w:szCs w:val="14"/>
+          <w:lang w:val="en-US"/>
+        </w:rPr>
+      </w:pPr>
+      <w:r>
+        <w:rPr>
+          <w:rFonts w:ascii="Calibri" w:hAnsi="Calibri" w:cs="Calibri"/>
+          <w:sz w:val="14"/>
+          <w:szCs w:val="14"/>
+          <w:lang w:val="en-US"/>
+        </w:rPr>
+        <w:t>[</w:t>
+      </w:r>
+      <w:proofErr w:type="spellStart"/>
+      <w:r>
+        <w:rPr>
+          <w:rFonts w:ascii="Calibri" w:hAnsi="Calibri" w:cs="Calibri"/>
+          <w:sz w:val="14"/>
+          <w:szCs w:val="14"/>
+          <w:lang w:val="en-US"/>
+        </w:rPr>
         <w:t>Stamen_Terrain</w:t>
       </w:r>
       <w:proofErr w:type="spellEnd"/>
-    </w:p>
-    <w:p>
-      <w:pPr>
-        <w:pStyle w:val="KeinLeerraum"/>
-        <w:rPr>
-          <w:rFonts w:ascii="Calibri" w:hAnsi="Calibri" w:cs="Calibri"/>
-          <w:sz w:val="14"/>
-          <w:szCs w:val="14"/>
-          <w:lang w:val="en-US"/>
-        </w:rPr>
-      </w:pPr>
-    </w:p>
-    <w:p>
-      <w:pPr>
-        <w:pStyle w:val="KeinLeerraum"/>
-        <w:rPr>
-          <w:rFonts w:ascii="Calibri" w:hAnsi="Calibri" w:cs="Calibri"/>
-          <w:sz w:val="14"/>
-          <w:szCs w:val="14"/>
-          <w:lang w:val="en-US"/>
-        </w:rPr>
-      </w:pPr>
-      <w:r>
-        <w:rPr>
-          <w:rFonts w:ascii="Calibri" w:hAnsi="Calibri" w:cs="Calibri"/>
-          <w:sz w:val="14"/>
-          <w:szCs w:val="14"/>
-          <w:lang w:val="en-US"/>
-        </w:rPr>
-        <w:t>; Here comes your Bing Map Key if you want to use Bing Maps</w:t>
-      </w:r>
-    </w:p>
-    <w:p>
-      <w:pPr>
-        <w:pStyle w:val="KeinLeerraum"/>
-        <w:rPr>
-          <w:rFonts w:ascii="Calibri" w:hAnsi="Calibri" w:cs="Calibri"/>
-          <w:sz w:val="14"/>
-          <w:szCs w:val="14"/>
-          <w:lang w:val="en-US"/>
-        </w:rPr>
-      </w:pPr>
-      <w:proofErr w:type="spellStart"/>
-      <w:r>
-        <w:rPr>
-          <w:rFonts w:ascii="Calibri" w:hAnsi="Calibri" w:cs="Calibri"/>
-          <w:sz w:val="14"/>
-          <w:szCs w:val="14"/>
-          <w:lang w:val="en-US"/>
-        </w:rPr>
-        <w:t>BingKey</w:t>
-      </w:r>
-      <w:proofErr w:type="spellEnd"/>
-      <w:r>
-        <w:rPr>
-          <w:rFonts w:ascii="Calibri" w:hAnsi="Calibri" w:cs="Calibri"/>
-          <w:sz w:val="14"/>
-          <w:szCs w:val="14"/>
-          <w:lang w:val="en-US"/>
-        </w:rPr>
-        <w:t>=&lt;YOUR KEY&gt;</w:t>
-      </w:r>
-    </w:p>
-    <w:p>
-      <w:pPr>
-        <w:pStyle w:val="KeinLeerraum"/>
-        <w:rPr>
-          <w:rFonts w:ascii="Calibri" w:hAnsi="Calibri" w:cs="Calibri"/>
-          <w:sz w:val="14"/>
-          <w:szCs w:val="14"/>
-          <w:lang w:val="en-US"/>
-        </w:rPr>
-      </w:pPr>
-    </w:p>
-    <w:p>
-      <w:pPr>
-        <w:pStyle w:val="KeinLeerraum"/>
-        <w:rPr>
-          <w:rFonts w:ascii="Calibri" w:hAnsi="Calibri" w:cs="Calibri"/>
-          <w:sz w:val="14"/>
-          <w:szCs w:val="14"/>
-          <w:lang w:val="en-US"/>
-        </w:rPr>
-      </w:pPr>
-    </w:p>
-    <w:p>
-      <w:pPr>
-        <w:pStyle w:val="KeinLeerraum"/>
-        <w:rPr>
-          <w:rFonts w:ascii="Calibri" w:hAnsi="Calibri" w:cs="Calibri"/>
-          <w:sz w:val="14"/>
-          <w:szCs w:val="14"/>
-          <w:lang w:val="en-US"/>
-        </w:rPr>
-      </w:pPr>
-      <w:r>
-        <w:rPr>
-          <w:rFonts w:ascii="Calibri" w:hAnsi="Calibri" w:cs="Calibri"/>
-          <w:sz w:val="14"/>
-          <w:szCs w:val="14"/>
-          <w:lang w:val="en-US"/>
-        </w:rPr>
-        <w:t>; PROVIDER SECTIONS</w:t>
-      </w:r>
-    </w:p>
-    <w:p>
-      <w:pPr>
-        <w:pStyle w:val="KeinLeerraum"/>
-        <w:rPr>
-          <w:rFonts w:ascii="Calibri" w:hAnsi="Calibri" w:cs="Calibri"/>
-          <w:sz w:val="14"/>
-          <w:szCs w:val="14"/>
-          <w:lang w:val="en-US"/>
-        </w:rPr>
-      </w:pPr>
-    </w:p>
-    <w:p>
-      <w:pPr>
-        <w:pStyle w:val="KeinLeerraum"/>
-        <w:rPr>
-          <w:rFonts w:ascii="Calibri" w:hAnsi="Calibri" w:cs="Calibri"/>
-          <w:sz w:val="14"/>
-          <w:szCs w:val="14"/>
-          <w:lang w:val="en-US"/>
-        </w:rPr>
-      </w:pPr>
-      <w:r>
-        <w:rPr>
-          <w:rFonts w:ascii="Calibri" w:hAnsi="Calibri" w:cs="Calibri"/>
-          <w:sz w:val="14"/>
-          <w:szCs w:val="14"/>
-          <w:lang w:val="en-US"/>
-        </w:rPr>
-        <w:t>[</w:t>
-      </w:r>
-      <w:proofErr w:type="spellStart"/>
-      <w:r>
-        <w:rPr>
-          <w:rFonts w:ascii="Calibri" w:hAnsi="Calibri" w:cs="Calibri"/>
-          <w:sz w:val="14"/>
-          <w:szCs w:val="14"/>
-          <w:lang w:val="en-US"/>
-        </w:rPr>
-        <w:t>OSM_OpenStreetMap</w:t>
-      </w:r>
-      <w:proofErr w:type="spellEnd"/>
       <w:r>
         <w:rPr>
           <w:rFonts w:ascii="Calibri" w:hAnsi="Calibri" w:cs="Calibri"/>
@@ -4449,78 +5560,89 @@
           <w:szCs w:val="14"/>
           <w:lang w:val="en-US"/>
         </w:rPr>
-        <w:t xml:space="preserve">; </w:t>
-      </w:r>
-      <w:proofErr w:type="spellStart"/>
-      <w:r>
-        <w:rPr>
-          <w:rFonts w:ascii="Calibri" w:hAnsi="Calibri" w:cs="Calibri"/>
-          <w:sz w:val="14"/>
-          <w:szCs w:val="14"/>
-          <w:lang w:val="en-US"/>
-        </w:rPr>
-        <w:t>OpenStreetMap</w:t>
-      </w:r>
-      <w:proofErr w:type="spellEnd"/>
-      <w:r>
-        <w:rPr>
-          <w:rFonts w:ascii="Calibri" w:hAnsi="Calibri" w:cs="Calibri"/>
-          <w:sz w:val="14"/>
-          <w:szCs w:val="14"/>
-          <w:lang w:val="en-US"/>
-        </w:rPr>
-        <w:t xml:space="preserve"> (see terms of use before using it)</w:t>
-      </w:r>
-    </w:p>
-    <w:p>
-      <w:pPr>
-        <w:pStyle w:val="KeinLeerraum"/>
-        <w:rPr>
-          <w:rFonts w:ascii="Calibri" w:hAnsi="Calibri" w:cs="Calibri"/>
-          <w:sz w:val="14"/>
-          <w:szCs w:val="14"/>
-          <w:lang w:val="en-US"/>
-        </w:rPr>
-      </w:pPr>
-      <w:r>
-        <w:rPr>
-          <w:rFonts w:ascii="Calibri" w:hAnsi="Calibri" w:cs="Calibri"/>
-          <w:sz w:val="14"/>
-          <w:szCs w:val="14"/>
-          <w:lang w:val="en-US"/>
-        </w:rPr>
-        <w:t xml:space="preserve">Name=OSM </w:t>
-      </w:r>
-      <w:proofErr w:type="spellStart"/>
-      <w:r>
-        <w:rPr>
-          <w:rFonts w:ascii="Calibri" w:hAnsi="Calibri" w:cs="Calibri"/>
-          <w:sz w:val="14"/>
-          <w:szCs w:val="14"/>
-          <w:lang w:val="en-US"/>
-        </w:rPr>
-        <w:t>OpenStreetMap</w:t>
-      </w:r>
-      <w:proofErr w:type="spellEnd"/>
-    </w:p>
-    <w:p>
-      <w:pPr>
-        <w:pStyle w:val="KeinLeerraum"/>
-        <w:rPr>
-          <w:rFonts w:ascii="Calibri" w:hAnsi="Calibri" w:cs="Calibri"/>
-          <w:sz w:val="14"/>
-          <w:szCs w:val="14"/>
-          <w:lang w:val="en-US"/>
-        </w:rPr>
-      </w:pPr>
-      <w:r>
-        <w:rPr>
-          <w:rFonts w:ascii="Calibri" w:hAnsi="Calibri" w:cs="Calibri"/>
-          <w:sz w:val="14"/>
-          <w:szCs w:val="14"/>
-          <w:lang w:val="en-US"/>
-        </w:rPr>
-        <w:t>Enabled=true   ; should never be disabled</w:t>
+        <w:t>; Street Map 3D shaped</w:t>
+      </w:r>
+    </w:p>
+    <w:p>
+      <w:pPr>
+        <w:pStyle w:val="KeinLeerraum"/>
+        <w:rPr>
+          <w:rFonts w:ascii="Calibri" w:hAnsi="Calibri" w:cs="Calibri"/>
+          <w:sz w:val="14"/>
+          <w:szCs w:val="14"/>
+          <w:lang w:val="en-US"/>
+        </w:rPr>
+      </w:pPr>
+      <w:r>
+        <w:rPr>
+          <w:rFonts w:ascii="Calibri" w:hAnsi="Calibri" w:cs="Calibri"/>
+          <w:sz w:val="14"/>
+          <w:szCs w:val="14"/>
+          <w:lang w:val="en-US"/>
+        </w:rPr>
+        <w:t>; NEW Oct.2023 served by Stadia - needs a Key see</w:t>
+      </w:r>
+    </w:p>
+    <w:p>
+      <w:pPr>
+        <w:pStyle w:val="KeinLeerraum"/>
+        <w:rPr>
+          <w:rFonts w:ascii="Calibri" w:hAnsi="Calibri" w:cs="Calibri"/>
+          <w:sz w:val="14"/>
+          <w:szCs w:val="14"/>
+          <w:lang w:val="en-US"/>
+        </w:rPr>
+      </w:pPr>
+      <w:r>
+        <w:rPr>
+          <w:rFonts w:ascii="Calibri" w:hAnsi="Calibri" w:cs="Calibri"/>
+          <w:sz w:val="14"/>
+          <w:szCs w:val="14"/>
+          <w:lang w:val="en-US"/>
+        </w:rPr>
+        <w:t>; https://docs.stadiamaps.com (see terms of use before using it)</w:t>
+      </w:r>
+    </w:p>
+    <w:p>
+      <w:pPr>
+        <w:pStyle w:val="KeinLeerraum"/>
+        <w:rPr>
+          <w:rFonts w:ascii="Calibri" w:hAnsi="Calibri" w:cs="Calibri"/>
+          <w:sz w:val="14"/>
+          <w:szCs w:val="14"/>
+          <w:lang w:val="en-US"/>
+        </w:rPr>
+      </w:pPr>
+      <w:r>
+        <w:rPr>
+          <w:rFonts w:ascii="Calibri" w:hAnsi="Calibri" w:cs="Calibri"/>
+          <w:sz w:val="14"/>
+          <w:szCs w:val="14"/>
+          <w:lang w:val="en-US"/>
+        </w:rPr>
+        <w:t>Name=Stamen 3D Street Map</w:t>
+      </w:r>
+    </w:p>
+    <w:p>
+      <w:pPr>
+        <w:pStyle w:val="KeinLeerraum"/>
+        <w:rPr>
+          <w:rFonts w:ascii="Calibri" w:hAnsi="Calibri" w:cs="Calibri"/>
+          <w:sz w:val="14"/>
+          <w:szCs w:val="14"/>
+          <w:highlight w:val="green"/>
+          <w:lang w:val="en-US"/>
+        </w:rPr>
+      </w:pPr>
+      <w:r>
+        <w:rPr>
+          <w:rFonts w:ascii="Calibri" w:hAnsi="Calibri" w:cs="Calibri"/>
+          <w:sz w:val="14"/>
+          <w:szCs w:val="14"/>
+          <w:highlight w:val="green"/>
+          <w:lang w:val="en-US"/>
+        </w:rPr>
+        <w:t>Enabled=false</w:t>
       </w:r>
     </w:p>
     <w:p>
@@ -4539,6 +5661,7 @@
           <w:rFonts w:ascii="Calibri" w:hAnsi="Calibri" w:cs="Calibri"/>
           <w:sz w:val="14"/>
           <w:szCs w:val="14"/>
+          <w:highlight w:val="green"/>
           <w:lang w:val="en-US"/>
         </w:rPr>
         <w:t>;Http</w:t>
@@ -4549,41 +5672,62 @@
           <w:rFonts w:ascii="Calibri" w:hAnsi="Calibri" w:cs="Calibri"/>
           <w:sz w:val="14"/>
           <w:szCs w:val="14"/>
-          <w:lang w:val="en-US"/>
-        </w:rPr>
-        <w:t xml:space="preserve">=https://{s}.tile.openstreetmap.org/{z}/{x}/{y}.png  ; default, labeled according to the region (e.g. Japanese </w:t>
-      </w:r>
-      <w:proofErr w:type="spellStart"/>
-      <w:r>
-        <w:rPr>
-          <w:rFonts w:ascii="Calibri" w:hAnsi="Calibri" w:cs="Calibri"/>
-          <w:sz w:val="14"/>
-          <w:szCs w:val="14"/>
-          <w:lang w:val="en-US"/>
-        </w:rPr>
-        <w:t>etc</w:t>
-      </w:r>
-      <w:proofErr w:type="spellEnd"/>
-      <w:r>
-        <w:rPr>
-          <w:rFonts w:ascii="Calibri" w:hAnsi="Calibri" w:cs="Calibri"/>
-          <w:sz w:val="14"/>
-          <w:szCs w:val="14"/>
-          <w:lang w:val="en-US"/>
-        </w:rPr>
-        <w:t>)</w:t>
-      </w:r>
-    </w:p>
-    <w:p>
-      <w:pPr>
-        <w:pStyle w:val="KeinLeerraum"/>
-        <w:rPr>
-          <w:rFonts w:ascii="Calibri" w:hAnsi="Calibri" w:cs="Calibri"/>
-          <w:sz w:val="14"/>
-          <w:szCs w:val="14"/>
-          <w:lang w:val="en-US"/>
-        </w:rPr>
-      </w:pPr>
+          <w:highlight w:val="green"/>
+          <w:lang w:val="en-US"/>
+        </w:rPr>
+        <w:t>=https://tiles.stadiamaps.com/tiles/stamen_terrain/{z}/{x}/{y}.png?api_key=YOUR-API-KEY</w:t>
+      </w:r>
+    </w:p>
+    <w:p>
+      <w:pPr>
+        <w:pStyle w:val="KeinLeerraum"/>
+        <w:rPr>
+          <w:rFonts w:ascii="Calibri" w:hAnsi="Calibri" w:cs="Calibri"/>
+          <w:sz w:val="14"/>
+          <w:szCs w:val="14"/>
+          <w:lang w:val="en-US"/>
+        </w:rPr>
+      </w:pPr>
+    </w:p>
+    <w:p>
+      <w:pPr>
+        <w:pStyle w:val="KeinLeerraum"/>
+        <w:rPr>
+          <w:rFonts w:ascii="Calibri" w:hAnsi="Calibri" w:cs="Calibri"/>
+          <w:sz w:val="14"/>
+          <w:szCs w:val="14"/>
+          <w:lang w:val="en-US"/>
+        </w:rPr>
+      </w:pPr>
+      <w:r>
+        <w:rPr>
+          <w:rFonts w:ascii="Calibri" w:hAnsi="Calibri" w:cs="Calibri"/>
+          <w:sz w:val="14"/>
+          <w:szCs w:val="14"/>
+          <w:lang w:val="en-US"/>
+        </w:rPr>
+        <w:t>; ***************</w:t>
+      </w:r>
+    </w:p>
+    <w:p>
+      <w:pPr>
+        <w:pStyle w:val="KeinLeerraum"/>
+        <w:rPr>
+          <w:rFonts w:ascii="Calibri" w:hAnsi="Calibri" w:cs="Calibri"/>
+          <w:sz w:val="14"/>
+          <w:szCs w:val="14"/>
+          <w:lang w:val="en-US"/>
+        </w:rPr>
+      </w:pPr>
+      <w:r>
+        <w:rPr>
+          <w:rFonts w:ascii="Calibri" w:hAnsi="Calibri" w:cs="Calibri"/>
+          <w:sz w:val="14"/>
+          <w:szCs w:val="14"/>
+          <w:lang w:val="en-US"/>
+        </w:rPr>
+        <w:t>; From http://www.chartbundle.com/charts</w:t>
+      </w:r>
       <w:proofErr w:type="gramStart"/>
       <w:r>
         <w:rPr>
@@ -4592,6 +5736,177 @@
           <w:szCs w:val="14"/>
           <w:lang w:val="en-US"/>
         </w:rPr>
+        <w:t>/  see</w:t>
+      </w:r>
+      <w:proofErr w:type="gramEnd"/>
+      <w:r>
+        <w:rPr>
+          <w:rFonts w:ascii="Calibri" w:hAnsi="Calibri" w:cs="Calibri"/>
+          <w:sz w:val="14"/>
+          <w:szCs w:val="14"/>
+          <w:lang w:val="en-US"/>
+        </w:rPr>
+        <w:t xml:space="preserve"> terms of use </w:t>
+      </w:r>
+    </w:p>
+    <w:p>
+      <w:pPr>
+        <w:pStyle w:val="KeinLeerraum"/>
+        <w:rPr>
+          <w:rFonts w:ascii="Calibri" w:hAnsi="Calibri" w:cs="Calibri"/>
+          <w:sz w:val="14"/>
+          <w:szCs w:val="14"/>
+          <w:lang w:val="en-US"/>
+        </w:rPr>
+      </w:pPr>
+      <w:r>
+        <w:rPr>
+          <w:rFonts w:ascii="Calibri" w:hAnsi="Calibri" w:cs="Calibri"/>
+          <w:sz w:val="14"/>
+          <w:szCs w:val="14"/>
+          <w:lang w:val="en-US"/>
+        </w:rPr>
+        <w:t>; For US regions only (FAA provides data at no cost, other countries do not...)</w:t>
+      </w:r>
+    </w:p>
+    <w:p>
+      <w:pPr>
+        <w:pStyle w:val="KeinLeerraum"/>
+        <w:rPr>
+          <w:rFonts w:ascii="Calibri" w:hAnsi="Calibri" w:cs="Calibri"/>
+          <w:sz w:val="14"/>
+          <w:szCs w:val="14"/>
+          <w:lang w:val="en-US"/>
+        </w:rPr>
+      </w:pPr>
+      <w:r>
+        <w:rPr>
+          <w:rFonts w:ascii="Calibri" w:hAnsi="Calibri" w:cs="Calibri"/>
+          <w:sz w:val="14"/>
+          <w:szCs w:val="14"/>
+          <w:lang w:val="en-US"/>
+        </w:rPr>
+        <w:t>;   Disabled per default - change: Enabled=true   to get the ones you need</w:t>
+      </w:r>
+    </w:p>
+    <w:p>
+      <w:pPr>
+        <w:pStyle w:val="KeinLeerraum"/>
+        <w:rPr>
+          <w:rFonts w:ascii="Calibri" w:hAnsi="Calibri" w:cs="Calibri"/>
+          <w:sz w:val="14"/>
+          <w:szCs w:val="14"/>
+          <w:lang w:val="en-US"/>
+        </w:rPr>
+      </w:pPr>
+      <w:r>
+        <w:rPr>
+          <w:rFonts w:ascii="Calibri" w:hAnsi="Calibri" w:cs="Calibri"/>
+          <w:sz w:val="14"/>
+          <w:szCs w:val="14"/>
+          <w:lang w:val="en-US"/>
+        </w:rPr>
+        <w:t>; ***************</w:t>
+      </w:r>
+    </w:p>
+    <w:p>
+      <w:pPr>
+        <w:pStyle w:val="KeinLeerraum"/>
+        <w:rPr>
+          <w:rFonts w:ascii="Calibri" w:hAnsi="Calibri" w:cs="Calibri"/>
+          <w:sz w:val="14"/>
+          <w:szCs w:val="14"/>
+          <w:lang w:val="en-US"/>
+        </w:rPr>
+      </w:pPr>
+      <w:r>
+        <w:rPr>
+          <w:rFonts w:ascii="Calibri" w:hAnsi="Calibri" w:cs="Calibri"/>
+          <w:sz w:val="14"/>
+          <w:szCs w:val="14"/>
+          <w:lang w:val="en-US"/>
+        </w:rPr>
+        <w:t>[CB_SEC]</w:t>
+      </w:r>
+    </w:p>
+    <w:p>
+      <w:pPr>
+        <w:pStyle w:val="KeinLeerraum"/>
+        <w:rPr>
+          <w:rFonts w:ascii="Calibri" w:hAnsi="Calibri" w:cs="Calibri"/>
+          <w:sz w:val="14"/>
+          <w:szCs w:val="14"/>
+          <w:lang w:val="en-US"/>
+        </w:rPr>
+      </w:pPr>
+      <w:r>
+        <w:rPr>
+          <w:rFonts w:ascii="Calibri" w:hAnsi="Calibri" w:cs="Calibri"/>
+          <w:sz w:val="14"/>
+          <w:szCs w:val="14"/>
+          <w:lang w:val="en-US"/>
+        </w:rPr>
+        <w:t>; Sectional Charts</w:t>
+      </w:r>
+    </w:p>
+    <w:p>
+      <w:pPr>
+        <w:pStyle w:val="KeinLeerraum"/>
+        <w:rPr>
+          <w:rFonts w:ascii="Calibri" w:hAnsi="Calibri" w:cs="Calibri"/>
+          <w:sz w:val="14"/>
+          <w:szCs w:val="14"/>
+          <w:lang w:val="en-US"/>
+        </w:rPr>
+      </w:pPr>
+      <w:r>
+        <w:rPr>
+          <w:rFonts w:ascii="Calibri" w:hAnsi="Calibri" w:cs="Calibri"/>
+          <w:sz w:val="14"/>
+          <w:szCs w:val="14"/>
+          <w:lang w:val="en-US"/>
+        </w:rPr>
+        <w:t>Name=CB Sectional Charts</w:t>
+      </w:r>
+    </w:p>
+    <w:p>
+      <w:pPr>
+        <w:pStyle w:val="KeinLeerraum"/>
+        <w:rPr>
+          <w:rFonts w:ascii="Calibri" w:hAnsi="Calibri" w:cs="Calibri"/>
+          <w:sz w:val="14"/>
+          <w:szCs w:val="14"/>
+          <w:lang w:val="en-US"/>
+        </w:rPr>
+      </w:pPr>
+      <w:r>
+        <w:rPr>
+          <w:rFonts w:ascii="Calibri" w:hAnsi="Calibri" w:cs="Calibri"/>
+          <w:sz w:val="14"/>
+          <w:szCs w:val="14"/>
+          <w:lang w:val="en-US"/>
+        </w:rPr>
+        <w:t>Enabled=false</w:t>
+      </w:r>
+    </w:p>
+    <w:p>
+      <w:pPr>
+        <w:pStyle w:val="KeinLeerraum"/>
+        <w:rPr>
+          <w:rFonts w:ascii="Calibri" w:hAnsi="Calibri" w:cs="Calibri"/>
+          <w:sz w:val="14"/>
+          <w:szCs w:val="14"/>
+          <w:lang w:val="en-US"/>
+        </w:rPr>
+      </w:pPr>
+      <w:proofErr w:type="gramStart"/>
+      <w:r>
+        <w:rPr>
+          <w:rFonts w:ascii="Calibri" w:hAnsi="Calibri" w:cs="Calibri"/>
+          <w:sz w:val="14"/>
+          <w:szCs w:val="14"/>
+          <w:lang w:val="en-US"/>
+        </w:rPr>
         <w:t>;Http</w:t>
       </w:r>
       <w:proofErr w:type="gramEnd"/>
@@ -4602,7 +5917,99 @@
           <w:szCs w:val="14"/>
           <w:lang w:val="en-US"/>
         </w:rPr>
-        <w:t>=https://{s}.tile.openstreetmap.de/{z}/{x}/{y}.png   ; adds translated names to the local ones</w:t>
+        <w:t>=https://wms.chartbundle.com/tms/1.0.0/sec/{z}/{x}/{y}.png?origin=nw  ; default</w:t>
+      </w:r>
+    </w:p>
+    <w:p>
+      <w:pPr>
+        <w:pStyle w:val="KeinLeerraum"/>
+        <w:rPr>
+          <w:rFonts w:ascii="Calibri" w:hAnsi="Calibri" w:cs="Calibri"/>
+          <w:sz w:val="14"/>
+          <w:szCs w:val="14"/>
+          <w:lang w:val="en-US"/>
+        </w:rPr>
+      </w:pPr>
+    </w:p>
+    <w:p>
+      <w:pPr>
+        <w:pStyle w:val="KeinLeerraum"/>
+        <w:rPr>
+          <w:rFonts w:ascii="Calibri" w:hAnsi="Calibri" w:cs="Calibri"/>
+          <w:sz w:val="14"/>
+          <w:szCs w:val="14"/>
+          <w:lang w:val="en-US"/>
+        </w:rPr>
+      </w:pPr>
+      <w:r>
+        <w:rPr>
+          <w:rFonts w:ascii="Calibri" w:hAnsi="Calibri" w:cs="Calibri"/>
+          <w:sz w:val="14"/>
+          <w:szCs w:val="14"/>
+          <w:lang w:val="en-US"/>
+        </w:rPr>
+        <w:t>[CB_TAC]</w:t>
+      </w:r>
+    </w:p>
+    <w:p>
+      <w:pPr>
+        <w:pStyle w:val="KeinLeerraum"/>
+        <w:rPr>
+          <w:rFonts w:ascii="Calibri" w:hAnsi="Calibri" w:cs="Calibri"/>
+          <w:sz w:val="14"/>
+          <w:szCs w:val="14"/>
+          <w:lang w:val="en-US"/>
+        </w:rPr>
+      </w:pPr>
+      <w:r>
+        <w:rPr>
+          <w:rFonts w:ascii="Calibri" w:hAnsi="Calibri" w:cs="Calibri"/>
+          <w:sz w:val="14"/>
+          <w:szCs w:val="14"/>
+          <w:lang w:val="en-US"/>
+        </w:rPr>
+        <w:t>; Terminal Area Charts</w:t>
+      </w:r>
+    </w:p>
+    <w:p>
+      <w:pPr>
+        <w:pStyle w:val="KeinLeerraum"/>
+        <w:rPr>
+          <w:rFonts w:ascii="Calibri" w:hAnsi="Calibri" w:cs="Calibri"/>
+          <w:sz w:val="14"/>
+          <w:szCs w:val="14"/>
+          <w:lang w:val="en-US"/>
+        </w:rPr>
+      </w:pPr>
+      <w:r>
+        <w:rPr>
+          <w:rFonts w:ascii="Calibri" w:hAnsi="Calibri" w:cs="Calibri"/>
+          <w:sz w:val="14"/>
+          <w:szCs w:val="14"/>
+          <w:lang w:val="en-US"/>
+        </w:rPr>
+        <w:t>Name=CB Terminal Area Charts</w:t>
+      </w:r>
+    </w:p>
+    <w:p>
+      <w:pPr>
+        <w:pStyle w:val="KeinLeerraum"/>
+        <w:rPr>
+          <w:rFonts w:ascii="Calibri" w:hAnsi="Calibri" w:cs="Calibri"/>
+          <w:sz w:val="14"/>
+          <w:szCs w:val="14"/>
+          <w:lang w:val="en-US"/>
+        </w:rPr>
+      </w:pPr>
+      <w:r>
+        <w:rPr>
+          <w:rFonts w:ascii="Calibri" w:hAnsi="Calibri" w:cs="Calibri"/>
+          <w:sz w:val="14"/>
+          <w:szCs w:val="14"/>
+          <w:lang w:val="en-US"/>
+        </w:rPr>
+        <w:lastRenderedPageBreak/>
+        <w:t>Enabled=false</w:t>
       </w:r>
     </w:p>
     <w:p>
@@ -4633,827 +6040,6 @@
           <w:szCs w:val="14"/>
           <w:lang w:val="en-US"/>
         </w:rPr>
-        <w:t xml:space="preserve">=https://{s}.tile.openstreetmap.fr/osmfr/{z}/{x}/{y}.png ; focus on </w:t>
-      </w:r>
-      <w:proofErr w:type="spellStart"/>
-      <w:r>
-        <w:rPr>
-          <w:rFonts w:ascii="Calibri" w:hAnsi="Calibri" w:cs="Calibri"/>
-          <w:sz w:val="14"/>
-          <w:szCs w:val="14"/>
-          <w:lang w:val="en-US"/>
-        </w:rPr>
-        <w:t>french</w:t>
-      </w:r>
-      <w:proofErr w:type="spellEnd"/>
-      <w:r>
-        <w:rPr>
-          <w:rFonts w:ascii="Calibri" w:hAnsi="Calibri" w:cs="Calibri"/>
-          <w:sz w:val="14"/>
-          <w:szCs w:val="14"/>
-          <w:lang w:val="en-US"/>
-        </w:rPr>
-        <w:t xml:space="preserve"> translation; international items are partly translated</w:t>
-      </w:r>
-    </w:p>
-    <w:p>
-      <w:pPr>
-        <w:pStyle w:val="KeinLeerraum"/>
-        <w:rPr>
-          <w:rFonts w:ascii="Calibri" w:hAnsi="Calibri" w:cs="Calibri"/>
-          <w:sz w:val="14"/>
-          <w:szCs w:val="14"/>
-          <w:lang w:val="en-US"/>
-        </w:rPr>
-      </w:pPr>
-    </w:p>
-    <w:p>
-      <w:pPr>
-        <w:pStyle w:val="KeinLeerraum"/>
-        <w:rPr>
-          <w:rFonts w:ascii="Calibri" w:hAnsi="Calibri" w:cs="Calibri"/>
-          <w:sz w:val="14"/>
-          <w:szCs w:val="14"/>
-          <w:lang w:val="en-US"/>
-        </w:rPr>
-      </w:pPr>
-      <w:r>
-        <w:rPr>
-          <w:rFonts w:ascii="Calibri" w:hAnsi="Calibri" w:cs="Calibri"/>
-          <w:sz w:val="14"/>
-          <w:szCs w:val="14"/>
-          <w:lang w:val="en-US"/>
-        </w:rPr>
-        <w:t>[</w:t>
-      </w:r>
-      <w:proofErr w:type="spellStart"/>
-      <w:r>
-        <w:rPr>
-          <w:rFonts w:ascii="Calibri" w:hAnsi="Calibri" w:cs="Calibri"/>
-          <w:sz w:val="14"/>
-          <w:szCs w:val="14"/>
-          <w:lang w:val="en-US"/>
-        </w:rPr>
-        <w:t>OpenTopo</w:t>
-      </w:r>
-      <w:proofErr w:type="spellEnd"/>
-      <w:r>
-        <w:rPr>
-          <w:rFonts w:ascii="Calibri" w:hAnsi="Calibri" w:cs="Calibri"/>
-          <w:sz w:val="14"/>
-          <w:szCs w:val="14"/>
-          <w:lang w:val="en-US"/>
-        </w:rPr>
-        <w:t>]</w:t>
-      </w:r>
-    </w:p>
-    <w:p>
-      <w:pPr>
-        <w:pStyle w:val="KeinLeerraum"/>
-        <w:rPr>
-          <w:rFonts w:ascii="Calibri" w:hAnsi="Calibri" w:cs="Calibri"/>
-          <w:sz w:val="14"/>
-          <w:szCs w:val="14"/>
-          <w:lang w:val="en-US"/>
-        </w:rPr>
-      </w:pPr>
-      <w:r>
-        <w:rPr>
-          <w:rFonts w:ascii="Calibri" w:hAnsi="Calibri" w:cs="Calibri"/>
-          <w:sz w:val="14"/>
-          <w:szCs w:val="14"/>
-          <w:lang w:val="en-US"/>
-        </w:rPr>
-        <w:t>; Street Map 3D enhanced</w:t>
-      </w:r>
-    </w:p>
-    <w:p>
-      <w:pPr>
-        <w:pStyle w:val="KeinLeerraum"/>
-        <w:rPr>
-          <w:rFonts w:ascii="Calibri" w:hAnsi="Calibri" w:cs="Calibri"/>
-          <w:sz w:val="14"/>
-          <w:szCs w:val="14"/>
-          <w:lang w:val="en-US"/>
-        </w:rPr>
-      </w:pPr>
-      <w:r>
-        <w:rPr>
-          <w:rFonts w:ascii="Calibri" w:hAnsi="Calibri" w:cs="Calibri"/>
-          <w:sz w:val="14"/>
-          <w:szCs w:val="14"/>
-          <w:lang w:val="en-US"/>
-        </w:rPr>
-        <w:t xml:space="preserve">; </w:t>
-      </w:r>
-      <w:proofErr w:type="spellStart"/>
-      <w:r>
-        <w:rPr>
-          <w:rFonts w:ascii="Calibri" w:hAnsi="Calibri" w:cs="Calibri"/>
-          <w:sz w:val="14"/>
-          <w:szCs w:val="14"/>
-          <w:lang w:val="en-US"/>
-        </w:rPr>
-        <w:t>OpenTopo</w:t>
-      </w:r>
-      <w:proofErr w:type="spellEnd"/>
-      <w:r>
-        <w:rPr>
-          <w:rFonts w:ascii="Calibri" w:hAnsi="Calibri" w:cs="Calibri"/>
-          <w:sz w:val="14"/>
-          <w:szCs w:val="14"/>
-          <w:lang w:val="en-US"/>
-        </w:rPr>
-        <w:t xml:space="preserve"> (see terms of use before using it)</w:t>
-      </w:r>
-    </w:p>
-    <w:p>
-      <w:pPr>
-        <w:pStyle w:val="KeinLeerraum"/>
-        <w:rPr>
-          <w:rFonts w:ascii="Calibri" w:hAnsi="Calibri" w:cs="Calibri"/>
-          <w:sz w:val="14"/>
-          <w:szCs w:val="14"/>
-          <w:lang w:val="en-US"/>
-        </w:rPr>
-      </w:pPr>
-      <w:r>
-        <w:rPr>
-          <w:rFonts w:ascii="Calibri" w:hAnsi="Calibri" w:cs="Calibri"/>
-          <w:sz w:val="14"/>
-          <w:szCs w:val="14"/>
-          <w:lang w:val="en-US"/>
-        </w:rPr>
-        <w:t>Name=</w:t>
-      </w:r>
-      <w:proofErr w:type="spellStart"/>
-      <w:r>
-        <w:rPr>
-          <w:rFonts w:ascii="Calibri" w:hAnsi="Calibri" w:cs="Calibri"/>
-          <w:sz w:val="14"/>
-          <w:szCs w:val="14"/>
-          <w:lang w:val="en-US"/>
-        </w:rPr>
-        <w:t>OpenTopo</w:t>
-      </w:r>
-      <w:proofErr w:type="spellEnd"/>
-    </w:p>
-    <w:p>
-      <w:pPr>
-        <w:pStyle w:val="KeinLeerraum"/>
-        <w:rPr>
-          <w:rFonts w:ascii="Calibri" w:hAnsi="Calibri" w:cs="Calibri"/>
-          <w:sz w:val="14"/>
-          <w:szCs w:val="14"/>
-          <w:lang w:val="en-US"/>
-        </w:rPr>
-      </w:pPr>
-      <w:r>
-        <w:rPr>
-          <w:rFonts w:ascii="Calibri" w:hAnsi="Calibri" w:cs="Calibri"/>
-          <w:sz w:val="14"/>
-          <w:szCs w:val="14"/>
-          <w:lang w:val="en-US"/>
-        </w:rPr>
-        <w:t>Enabled=true</w:t>
-      </w:r>
-    </w:p>
-    <w:p>
-      <w:pPr>
-        <w:pStyle w:val="KeinLeerraum"/>
-        <w:rPr>
-          <w:rFonts w:ascii="Calibri" w:hAnsi="Calibri" w:cs="Calibri"/>
-          <w:sz w:val="14"/>
-          <w:szCs w:val="14"/>
-          <w:lang w:val="en-US"/>
-        </w:rPr>
-      </w:pPr>
-      <w:proofErr w:type="gramStart"/>
-      <w:r>
-        <w:rPr>
-          <w:rFonts w:ascii="Calibri" w:hAnsi="Calibri" w:cs="Calibri"/>
-          <w:sz w:val="14"/>
-          <w:szCs w:val="14"/>
-          <w:lang w:val="en-US"/>
-        </w:rPr>
-        <w:t>;Http</w:t>
-      </w:r>
-      <w:proofErr w:type="gramEnd"/>
-      <w:r>
-        <w:rPr>
-          <w:rFonts w:ascii="Calibri" w:hAnsi="Calibri" w:cs="Calibri"/>
-          <w:sz w:val="14"/>
-          <w:szCs w:val="14"/>
-          <w:lang w:val="en-US"/>
-        </w:rPr>
-        <w:t>=https://{s}.tile.opentopomap.org/{z}/{x}/{y}.png  ; default</w:t>
-      </w:r>
-    </w:p>
-    <w:p>
-      <w:pPr>
-        <w:pStyle w:val="KeinLeerraum"/>
-        <w:rPr>
-          <w:rFonts w:ascii="Calibri" w:hAnsi="Calibri" w:cs="Calibri"/>
-          <w:sz w:val="14"/>
-          <w:szCs w:val="14"/>
-          <w:lang w:val="en-US"/>
-        </w:rPr>
-      </w:pPr>
-      <w:proofErr w:type="gramStart"/>
-      <w:r>
-        <w:rPr>
-          <w:rFonts w:ascii="Calibri" w:hAnsi="Calibri" w:cs="Calibri"/>
-          <w:sz w:val="14"/>
-          <w:szCs w:val="14"/>
-          <w:lang w:val="en-US"/>
-        </w:rPr>
-        <w:t>;Http</w:t>
-      </w:r>
-      <w:proofErr w:type="gramEnd"/>
-      <w:r>
-        <w:rPr>
-          <w:rFonts w:ascii="Calibri" w:hAnsi="Calibri" w:cs="Calibri"/>
-          <w:sz w:val="14"/>
-          <w:szCs w:val="14"/>
-          <w:lang w:val="en-US"/>
-        </w:rPr>
-        <w:t>=https://a.tile.opentopomap.org/{z}/{x}/{y}.png  ; without subdomain</w:t>
-      </w:r>
-    </w:p>
-    <w:p>
-      <w:pPr>
-        <w:pStyle w:val="KeinLeerraum"/>
-        <w:rPr>
-          <w:rFonts w:ascii="Calibri" w:hAnsi="Calibri" w:cs="Calibri"/>
-          <w:sz w:val="14"/>
-          <w:szCs w:val="14"/>
-          <w:lang w:val="en-US"/>
-        </w:rPr>
-      </w:pPr>
-    </w:p>
-    <w:p>
-      <w:pPr>
-        <w:pStyle w:val="KeinLeerraum"/>
-        <w:rPr>
-          <w:rFonts w:ascii="Calibri" w:hAnsi="Calibri" w:cs="Calibri"/>
-          <w:sz w:val="14"/>
-          <w:szCs w:val="14"/>
-          <w:lang w:val="en-US"/>
-        </w:rPr>
-      </w:pPr>
-      <w:r>
-        <w:rPr>
-          <w:rFonts w:ascii="Calibri" w:hAnsi="Calibri" w:cs="Calibri"/>
-          <w:sz w:val="14"/>
-          <w:szCs w:val="14"/>
-          <w:lang w:val="en-US"/>
-        </w:rPr>
-        <w:t>[</w:t>
-      </w:r>
-      <w:proofErr w:type="spellStart"/>
-      <w:r>
-        <w:rPr>
-          <w:rFonts w:ascii="Calibri" w:hAnsi="Calibri" w:cs="Calibri"/>
-          <w:sz w:val="14"/>
-          <w:szCs w:val="14"/>
-          <w:lang w:val="en-US"/>
-        </w:rPr>
-        <w:t>Stamen_Terrain</w:t>
-      </w:r>
-      <w:proofErr w:type="spellEnd"/>
-      <w:r>
-        <w:rPr>
-          <w:rFonts w:ascii="Calibri" w:hAnsi="Calibri" w:cs="Calibri"/>
-          <w:sz w:val="14"/>
-          <w:szCs w:val="14"/>
-          <w:lang w:val="en-US"/>
-        </w:rPr>
-        <w:t>]</w:t>
-      </w:r>
-    </w:p>
-    <w:p>
-      <w:pPr>
-        <w:pStyle w:val="KeinLeerraum"/>
-        <w:rPr>
-          <w:rFonts w:ascii="Calibri" w:hAnsi="Calibri" w:cs="Calibri"/>
-          <w:sz w:val="14"/>
-          <w:szCs w:val="14"/>
-          <w:lang w:val="en-US"/>
-        </w:rPr>
-      </w:pPr>
-      <w:r>
-        <w:rPr>
-          <w:rFonts w:ascii="Calibri" w:hAnsi="Calibri" w:cs="Calibri"/>
-          <w:sz w:val="14"/>
-          <w:szCs w:val="14"/>
-          <w:lang w:val="en-US"/>
-        </w:rPr>
-        <w:t>; Street Map 3D shaped</w:t>
-      </w:r>
-    </w:p>
-    <w:p>
-      <w:pPr>
-        <w:pStyle w:val="KeinLeerraum"/>
-        <w:rPr>
-          <w:rFonts w:ascii="Calibri" w:hAnsi="Calibri" w:cs="Calibri"/>
-          <w:sz w:val="14"/>
-          <w:szCs w:val="14"/>
-          <w:lang w:val="en-US"/>
-        </w:rPr>
-      </w:pPr>
-      <w:r>
-        <w:rPr>
-          <w:rFonts w:ascii="Calibri" w:hAnsi="Calibri" w:cs="Calibri"/>
-          <w:sz w:val="14"/>
-          <w:szCs w:val="14"/>
-          <w:lang w:val="en-US"/>
-        </w:rPr>
-        <w:t>; Stamen.com (see terms of use before using it)</w:t>
-      </w:r>
-    </w:p>
-    <w:p>
-      <w:pPr>
-        <w:pStyle w:val="KeinLeerraum"/>
-        <w:rPr>
-          <w:rFonts w:ascii="Calibri" w:hAnsi="Calibri" w:cs="Calibri"/>
-          <w:sz w:val="14"/>
-          <w:szCs w:val="14"/>
-          <w:lang w:val="en-US"/>
-        </w:rPr>
-      </w:pPr>
-      <w:r>
-        <w:rPr>
-          <w:rFonts w:ascii="Calibri" w:hAnsi="Calibri" w:cs="Calibri"/>
-          <w:sz w:val="14"/>
-          <w:szCs w:val="14"/>
-          <w:lang w:val="en-US"/>
-        </w:rPr>
-        <w:t>Name=Stamen 3D Street Map</w:t>
-      </w:r>
-    </w:p>
-    <w:p>
-      <w:pPr>
-        <w:pStyle w:val="KeinLeerraum"/>
-        <w:rPr>
-          <w:rFonts w:ascii="Calibri" w:hAnsi="Calibri" w:cs="Calibri"/>
-          <w:sz w:val="14"/>
-          <w:szCs w:val="14"/>
-          <w:lang w:val="en-US"/>
-        </w:rPr>
-      </w:pPr>
-      <w:r>
-        <w:rPr>
-          <w:rFonts w:ascii="Calibri" w:hAnsi="Calibri" w:cs="Calibri"/>
-          <w:sz w:val="14"/>
-          <w:szCs w:val="14"/>
-          <w:lang w:val="en-US"/>
-        </w:rPr>
-        <w:t>Enabled=true</w:t>
-      </w:r>
-    </w:p>
-    <w:p>
-      <w:pPr>
-        <w:pStyle w:val="KeinLeerraum"/>
-        <w:rPr>
-          <w:rFonts w:ascii="Calibri" w:hAnsi="Calibri" w:cs="Calibri"/>
-          <w:sz w:val="14"/>
-          <w:szCs w:val="14"/>
-          <w:lang w:val="en-US"/>
-        </w:rPr>
-      </w:pPr>
-      <w:proofErr w:type="gramStart"/>
-      <w:r>
-        <w:rPr>
-          <w:rFonts w:ascii="Calibri" w:hAnsi="Calibri" w:cs="Calibri"/>
-          <w:sz w:val="14"/>
-          <w:szCs w:val="14"/>
-          <w:lang w:val="en-US"/>
-        </w:rPr>
-        <w:t>;Http</w:t>
-      </w:r>
-      <w:proofErr w:type="gramEnd"/>
-      <w:r>
-        <w:rPr>
-          <w:rFonts w:ascii="Calibri" w:hAnsi="Calibri" w:cs="Calibri"/>
-          <w:sz w:val="14"/>
-          <w:szCs w:val="14"/>
-          <w:lang w:val="en-US"/>
-        </w:rPr>
-        <w:t>=https://stamen-tiles-{s}.a.ssl.fastly.net/terrain/{z}/{x}/{y}.jpg  ; default</w:t>
-      </w:r>
-    </w:p>
-    <w:p>
-      <w:pPr>
-        <w:pStyle w:val="KeinLeerraum"/>
-        <w:rPr>
-          <w:rFonts w:ascii="Calibri" w:hAnsi="Calibri" w:cs="Calibri"/>
-          <w:sz w:val="14"/>
-          <w:szCs w:val="14"/>
-          <w:lang w:val="en-US"/>
-        </w:rPr>
-      </w:pPr>
-      <w:proofErr w:type="gramStart"/>
-      <w:r>
-        <w:rPr>
-          <w:rFonts w:ascii="Calibri" w:hAnsi="Calibri" w:cs="Calibri"/>
-          <w:sz w:val="14"/>
-          <w:szCs w:val="14"/>
-          <w:lang w:val="en-US"/>
-        </w:rPr>
-        <w:t>;Http</w:t>
-      </w:r>
-      <w:proofErr w:type="gramEnd"/>
-      <w:r>
-        <w:rPr>
-          <w:rFonts w:ascii="Calibri" w:hAnsi="Calibri" w:cs="Calibri"/>
-          <w:sz w:val="14"/>
-          <w:szCs w:val="14"/>
-          <w:lang w:val="en-US"/>
-        </w:rPr>
-        <w:t>=https://stamen-tiles.a.ssl.fastly.net/terrain/{z}/{x}/{y}.jpg  ; without subdomain</w:t>
-      </w:r>
-    </w:p>
-    <w:p>
-      <w:pPr>
-        <w:pStyle w:val="KeinLeerraum"/>
-        <w:rPr>
-          <w:rFonts w:ascii="Calibri" w:hAnsi="Calibri" w:cs="Calibri"/>
-          <w:sz w:val="14"/>
-          <w:szCs w:val="14"/>
-          <w:lang w:val="en-US"/>
-        </w:rPr>
-      </w:pPr>
-    </w:p>
-    <w:p>
-      <w:pPr>
-        <w:pStyle w:val="KeinLeerraum"/>
-        <w:rPr>
-          <w:rFonts w:ascii="Calibri" w:hAnsi="Calibri" w:cs="Calibri"/>
-          <w:sz w:val="14"/>
-          <w:szCs w:val="14"/>
-          <w:lang w:val="en-US"/>
-        </w:rPr>
-      </w:pPr>
-    </w:p>
-    <w:p>
-      <w:pPr>
-        <w:pStyle w:val="KeinLeerraum"/>
-        <w:rPr>
-          <w:rFonts w:ascii="Calibri" w:hAnsi="Calibri" w:cs="Calibri"/>
-          <w:sz w:val="14"/>
-          <w:szCs w:val="14"/>
-          <w:lang w:val="en-US"/>
-        </w:rPr>
-      </w:pPr>
-      <w:r>
-        <w:rPr>
-          <w:rFonts w:ascii="Calibri" w:hAnsi="Calibri" w:cs="Calibri"/>
-          <w:sz w:val="14"/>
-          <w:szCs w:val="14"/>
-          <w:lang w:val="en-US"/>
-        </w:rPr>
-        <w:t>; ***************</w:t>
-      </w:r>
-    </w:p>
-    <w:p>
-      <w:pPr>
-        <w:pStyle w:val="KeinLeerraum"/>
-        <w:rPr>
-          <w:rFonts w:ascii="Calibri" w:hAnsi="Calibri" w:cs="Calibri"/>
-          <w:sz w:val="14"/>
-          <w:szCs w:val="14"/>
-          <w:lang w:val="en-US"/>
-        </w:rPr>
-      </w:pPr>
-      <w:r>
-        <w:rPr>
-          <w:rFonts w:ascii="Calibri" w:hAnsi="Calibri" w:cs="Calibri"/>
-          <w:sz w:val="14"/>
-          <w:szCs w:val="14"/>
-          <w:lang w:val="en-US"/>
-        </w:rPr>
-        <w:t>; From http://www.chartbundle.com/charts</w:t>
-      </w:r>
-      <w:proofErr w:type="gramStart"/>
-      <w:r>
-        <w:rPr>
-          <w:rFonts w:ascii="Calibri" w:hAnsi="Calibri" w:cs="Calibri"/>
-          <w:sz w:val="14"/>
-          <w:szCs w:val="14"/>
-          <w:lang w:val="en-US"/>
-        </w:rPr>
-        <w:t>/  see</w:t>
-      </w:r>
-      <w:proofErr w:type="gramEnd"/>
-      <w:r>
-        <w:rPr>
-          <w:rFonts w:ascii="Calibri" w:hAnsi="Calibri" w:cs="Calibri"/>
-          <w:sz w:val="14"/>
-          <w:szCs w:val="14"/>
-          <w:lang w:val="en-US"/>
-        </w:rPr>
-        <w:t xml:space="preserve"> terms of use </w:t>
-      </w:r>
-    </w:p>
-    <w:p>
-      <w:pPr>
-        <w:pStyle w:val="KeinLeerraum"/>
-        <w:rPr>
-          <w:rFonts w:ascii="Calibri" w:hAnsi="Calibri" w:cs="Calibri"/>
-          <w:sz w:val="14"/>
-          <w:szCs w:val="14"/>
-          <w:lang w:val="en-US"/>
-        </w:rPr>
-      </w:pPr>
-      <w:r>
-        <w:rPr>
-          <w:rFonts w:ascii="Calibri" w:hAnsi="Calibri" w:cs="Calibri"/>
-          <w:sz w:val="14"/>
-          <w:szCs w:val="14"/>
-          <w:lang w:val="en-US"/>
-        </w:rPr>
-        <w:t>; For US regions only (FAA provides data at no cost, other countries do not...)</w:t>
-      </w:r>
-    </w:p>
-    <w:p>
-      <w:pPr>
-        <w:pStyle w:val="KeinLeerraum"/>
-        <w:rPr>
-          <w:rFonts w:ascii="Calibri" w:hAnsi="Calibri" w:cs="Calibri"/>
-          <w:sz w:val="14"/>
-          <w:szCs w:val="14"/>
-          <w:lang w:val="en-US"/>
-        </w:rPr>
-      </w:pPr>
-      <w:r>
-        <w:rPr>
-          <w:rFonts w:ascii="Calibri" w:hAnsi="Calibri" w:cs="Calibri"/>
-          <w:sz w:val="14"/>
-          <w:szCs w:val="14"/>
-          <w:lang w:val="en-US"/>
-        </w:rPr>
-        <w:t>;   Disabled per default - change: Enabled=true   to get the ones you need</w:t>
-      </w:r>
-    </w:p>
-    <w:p>
-      <w:pPr>
-        <w:pStyle w:val="KeinLeerraum"/>
-        <w:rPr>
-          <w:rFonts w:ascii="Calibri" w:hAnsi="Calibri" w:cs="Calibri"/>
-          <w:sz w:val="14"/>
-          <w:szCs w:val="14"/>
-          <w:lang w:val="en-US"/>
-        </w:rPr>
-      </w:pPr>
-      <w:r>
-        <w:rPr>
-          <w:rFonts w:ascii="Calibri" w:hAnsi="Calibri" w:cs="Calibri"/>
-          <w:sz w:val="14"/>
-          <w:szCs w:val="14"/>
-          <w:lang w:val="en-US"/>
-        </w:rPr>
-        <w:t>; ***************</w:t>
-      </w:r>
-    </w:p>
-    <w:p>
-      <w:pPr>
-        <w:pStyle w:val="KeinLeerraum"/>
-        <w:rPr>
-          <w:rFonts w:ascii="Calibri" w:hAnsi="Calibri" w:cs="Calibri"/>
-          <w:sz w:val="14"/>
-          <w:szCs w:val="14"/>
-          <w:lang w:val="en-US"/>
-        </w:rPr>
-      </w:pPr>
-      <w:r>
-        <w:rPr>
-          <w:rFonts w:ascii="Calibri" w:hAnsi="Calibri" w:cs="Calibri"/>
-          <w:sz w:val="14"/>
-          <w:szCs w:val="14"/>
-          <w:lang w:val="en-US"/>
-        </w:rPr>
-        <w:t xml:space="preserve"> </w:t>
-      </w:r>
-      <w:r>
-        <w:rPr>
-          <w:rFonts w:ascii="Calibri" w:hAnsi="Calibri" w:cs="Calibri"/>
-          <w:sz w:val="14"/>
-          <w:szCs w:val="14"/>
-          <w:lang w:val="en-US"/>
-        </w:rPr>
-        <w:t>[CB_SEC]</w:t>
-      </w:r>
-    </w:p>
-    <w:p>
-      <w:pPr>
-        <w:pStyle w:val="KeinLeerraum"/>
-        <w:rPr>
-          <w:rFonts w:ascii="Calibri" w:hAnsi="Calibri" w:cs="Calibri"/>
-          <w:sz w:val="14"/>
-          <w:szCs w:val="14"/>
-          <w:lang w:val="en-US"/>
-        </w:rPr>
-      </w:pPr>
-      <w:r>
-        <w:rPr>
-          <w:rFonts w:ascii="Calibri" w:hAnsi="Calibri" w:cs="Calibri"/>
-          <w:sz w:val="14"/>
-          <w:szCs w:val="14"/>
-          <w:lang w:val="en-US"/>
-        </w:rPr>
-        <w:t>; Sectional Charts</w:t>
-      </w:r>
-    </w:p>
-    <w:p>
-      <w:pPr>
-        <w:pStyle w:val="KeinLeerraum"/>
-        <w:rPr>
-          <w:rFonts w:ascii="Calibri" w:hAnsi="Calibri" w:cs="Calibri"/>
-          <w:sz w:val="14"/>
-          <w:szCs w:val="14"/>
-          <w:lang w:val="en-US"/>
-        </w:rPr>
-      </w:pPr>
-      <w:r>
-        <w:rPr>
-          <w:rFonts w:ascii="Calibri" w:hAnsi="Calibri" w:cs="Calibri"/>
-          <w:sz w:val="14"/>
-          <w:szCs w:val="14"/>
-          <w:lang w:val="en-US"/>
-        </w:rPr>
-        <w:t>Name=CB Sectional Charts</w:t>
-      </w:r>
-    </w:p>
-    <w:p>
-      <w:pPr>
-        <w:pStyle w:val="KeinLeerraum"/>
-        <w:rPr>
-          <w:rFonts w:ascii="Calibri" w:hAnsi="Calibri" w:cs="Calibri"/>
-          <w:sz w:val="14"/>
-          <w:szCs w:val="14"/>
-          <w:lang w:val="en-US"/>
-        </w:rPr>
-      </w:pPr>
-      <w:r>
-        <w:rPr>
-          <w:rFonts w:ascii="Calibri" w:hAnsi="Calibri" w:cs="Calibri"/>
-          <w:sz w:val="14"/>
-          <w:szCs w:val="14"/>
-          <w:lang w:val="en-US"/>
-        </w:rPr>
-        <w:t>Enabled=false</w:t>
-      </w:r>
-    </w:p>
-    <w:p>
-      <w:pPr>
-        <w:pStyle w:val="KeinLeerraum"/>
-        <w:rPr>
-          <w:rFonts w:ascii="Calibri" w:hAnsi="Calibri" w:cs="Calibri"/>
-          <w:sz w:val="14"/>
-          <w:szCs w:val="14"/>
-          <w:lang w:val="en-US"/>
-        </w:rPr>
-      </w:pPr>
-      <w:proofErr w:type="gramStart"/>
-      <w:r>
-        <w:rPr>
-          <w:rFonts w:ascii="Calibri" w:hAnsi="Calibri" w:cs="Calibri"/>
-          <w:sz w:val="14"/>
-          <w:szCs w:val="14"/>
-          <w:lang w:val="en-US"/>
-        </w:rPr>
-        <w:t>;Http</w:t>
-      </w:r>
-      <w:proofErr w:type="gramEnd"/>
-      <w:r>
-        <w:rPr>
-          <w:rFonts w:ascii="Calibri" w:hAnsi="Calibri" w:cs="Calibri"/>
-          <w:sz w:val="14"/>
-          <w:szCs w:val="14"/>
-          <w:lang w:val="en-US"/>
-        </w:rPr>
-        <w:t>=https://wms.chartbundle.com/tms/1.0.0/sec/{z}/{x}/{y}.png?origin=nw  ; default</w:t>
-      </w:r>
-    </w:p>
-    <w:p>
-      <w:pPr>
-        <w:pStyle w:val="KeinLeerraum"/>
-        <w:rPr>
-          <w:rFonts w:ascii="Calibri" w:hAnsi="Calibri" w:cs="Calibri"/>
-          <w:sz w:val="14"/>
-          <w:szCs w:val="14"/>
-          <w:lang w:val="en-US"/>
-        </w:rPr>
-      </w:pPr>
-    </w:p>
-    <w:p>
-      <w:pPr>
-        <w:pStyle w:val="KeinLeerraum"/>
-        <w:rPr>
-          <w:rFonts w:ascii="Calibri" w:hAnsi="Calibri" w:cs="Calibri"/>
-          <w:sz w:val="14"/>
-          <w:szCs w:val="14"/>
-          <w:lang w:val="en-US"/>
-        </w:rPr>
-      </w:pPr>
-      <w:r>
-        <w:rPr>
-          <w:rFonts w:ascii="Calibri" w:hAnsi="Calibri" w:cs="Calibri"/>
-          <w:sz w:val="14"/>
-          <w:szCs w:val="14"/>
-          <w:lang w:val="en-US"/>
-        </w:rPr>
-        <w:t>[CB_TAC]</w:t>
-      </w:r>
-    </w:p>
-    <w:p>
-      <w:pPr>
-        <w:pStyle w:val="KeinLeerraum"/>
-        <w:rPr>
-          <w:rFonts w:ascii="Calibri" w:hAnsi="Calibri" w:cs="Calibri"/>
-          <w:sz w:val="14"/>
-          <w:szCs w:val="14"/>
-          <w:lang w:val="en-US"/>
-        </w:rPr>
-      </w:pPr>
-      <w:r>
-        <w:rPr>
-          <w:rFonts w:ascii="Calibri" w:hAnsi="Calibri" w:cs="Calibri"/>
-          <w:sz w:val="14"/>
-          <w:szCs w:val="14"/>
-          <w:lang w:val="en-US"/>
-        </w:rPr>
-        <w:t>; Terminal Area Charts</w:t>
-      </w:r>
-    </w:p>
-    <w:p>
-      <w:pPr>
-        <w:pStyle w:val="KeinLeerraum"/>
-        <w:rPr>
-          <w:rFonts w:ascii="Calibri" w:hAnsi="Calibri" w:cs="Calibri"/>
-          <w:sz w:val="14"/>
-          <w:szCs w:val="14"/>
-          <w:lang w:val="en-US"/>
-        </w:rPr>
-      </w:pPr>
-      <w:r>
-        <w:rPr>
-          <w:rFonts w:ascii="Calibri" w:hAnsi="Calibri" w:cs="Calibri"/>
-          <w:sz w:val="14"/>
-          <w:szCs w:val="14"/>
-          <w:lang w:val="en-US"/>
-        </w:rPr>
-        <w:t>Name=CB Terminal Area Charts</w:t>
-      </w:r>
-    </w:p>
-    <w:p>
-      <w:pPr>
-        <w:pStyle w:val="KeinLeerraum"/>
-        <w:rPr>
-          <w:rFonts w:ascii="Calibri" w:hAnsi="Calibri" w:cs="Calibri"/>
-          <w:sz w:val="14"/>
-          <w:szCs w:val="14"/>
-          <w:lang w:val="en-US"/>
-        </w:rPr>
-      </w:pPr>
-      <w:r>
-        <w:rPr>
-          <w:rFonts w:ascii="Calibri" w:hAnsi="Calibri" w:cs="Calibri"/>
-          <w:sz w:val="14"/>
-          <w:szCs w:val="14"/>
-          <w:lang w:val="en-US"/>
-        </w:rPr>
-        <w:t>Enabled=false</w:t>
-      </w:r>
-    </w:p>
-    <w:p>
-      <w:pPr>
-        <w:pStyle w:val="KeinLeerraum"/>
-        <w:rPr>
-          <w:rFonts w:ascii="Calibri" w:hAnsi="Calibri" w:cs="Calibri"/>
-          <w:sz w:val="14"/>
-          <w:szCs w:val="14"/>
-          <w:lang w:val="en-US"/>
-        </w:rPr>
-      </w:pPr>
-      <w:proofErr w:type="gramStart"/>
-      <w:r>
-        <w:rPr>
-          <w:rFonts w:ascii="Calibri" w:hAnsi="Calibri" w:cs="Calibri"/>
-          <w:sz w:val="14"/>
-          <w:szCs w:val="14"/>
-          <w:lang w:val="en-US"/>
-        </w:rPr>
-        <w:t>;Http</w:t>
-      </w:r>
-      <w:proofErr w:type="gramEnd"/>
-      <w:r>
-        <w:rPr>
-          <w:rFonts w:ascii="Calibri" w:hAnsi="Calibri" w:cs="Calibri"/>
-          <w:sz w:val="14"/>
-          <w:szCs w:val="14"/>
-          <w:lang w:val="en-US"/>
-        </w:rPr>
         <w:t>=https://wms.chartbundle.com/tms/1.0.0/tac/{z}/{x}/{y}.png?origin=nw  ; default</w:t>
       </w:r>
     </w:p>
@@ -5505,7 +6091,6 @@
           <w:szCs w:val="14"/>
           <w:lang w:val="en-US"/>
         </w:rPr>
-        <w:lastRenderedPageBreak/>
         <w:t>; IFR Area Charts</w:t>
       </w:r>
     </w:p>
@@ -7551,6 +8136,7 @@
           <w:szCs w:val="14"/>
           <w:lang w:val="en-US"/>
         </w:rPr>
+        <w:lastRenderedPageBreak/>
         <w:t>Enabled=false</w:t>
       </w:r>
     </w:p>
@@ -7633,7 +8219,6 @@
           <w:szCs w:val="14"/>
           <w:lang w:val="en-US"/>
         </w:rPr>
-        <w:lastRenderedPageBreak/>
         <w:t>; User defines Tile Server No 4</w:t>
       </w:r>
     </w:p>
@@ -8716,7 +9301,7 @@
   <w:style w:type="paragraph" w:default="1" w:styleId="Standard">
     <w:name w:val="Normal"/>
     <w:qFormat/>
-    <w:rsid w:val="00BF317F"/>
+    <w:rsid w:val="00035EE6"/>
   </w:style>
   <w:style w:type="paragraph" w:styleId="berschrift1">
     <w:name w:val="heading 1"/>

</xml_diff>

<commit_message>
V 0.68-B68 Release Build - Add Landing graphics with data (tooltip on MSFS label) - Add New HudBar Placement 'TopStacked' where Label and Value are stacked instead of lined up - Add per profile Background image - Add per profile Padding (Border) around the HudBar window - Add per profile definition of Colors and Fonts - Add Other aircraft display in Flight Bag (Enable in Config tab) - Update Improve aircraft properties via LVARs incl. B787, B747, Fenix A320 V2 and others - Update Configuration dialog handling - Update ColorPicker in Config with custom dialog - Update Trim values get a warning background if >90% or <-90% - Update recording some more data from landings - Update Landing records are stored even without using FlightBag (new version V3 file) - Update QuickGuides
</commit_message>
<xml_diff>
--- a/doc/MapLib-Doc.docx
+++ b/doc/MapLib-Doc.docx
@@ -74,13 +74,25 @@
         <w:rPr>
           <w:lang w:val="en-US"/>
         </w:rPr>
-        <w:t>Nov</w:t>
-      </w:r>
-      <w:r>
-        <w:rPr>
-          <w:lang w:val="en-US"/>
-        </w:rPr>
-        <w:t xml:space="preserve"> 2023 Update see notes below marked with </w:t>
+        <w:t>Apr</w:t>
+      </w:r>
+      <w:r>
+        <w:rPr>
+          <w:lang w:val="en-US"/>
+        </w:rPr>
+        <w:t xml:space="preserve"> 202</w:t>
+      </w:r>
+      <w:r>
+        <w:rPr>
+          <w:lang w:val="en-US"/>
+        </w:rPr>
+        <w:t>4</w:t>
+      </w:r>
+      <w:r>
+        <w:rPr>
+          <w:lang w:val="en-US"/>
+        </w:rPr>
+        <w:t xml:space="preserve"> Update see notes below marked with </w:t>
       </w:r>
       <w:r>
         <w:rPr>
@@ -88,7 +100,7 @@
           <w:sz w:val="24"/>
           <w:lang w:val="en-US"/>
         </w:rPr>
-        <w:t>Nov</w:t>
+        <w:t>Apr</w:t>
       </w:r>
       <w:r>
         <w:rPr>
@@ -96,7 +108,15 @@
           <w:sz w:val="24"/>
           <w:lang w:val="en-US"/>
         </w:rPr>
-        <w:t>23</w:t>
+        <w:t>2</w:t>
+      </w:r>
+      <w:r>
+        <w:rPr>
+          <w:color w:val="FF0000"/>
+          <w:sz w:val="24"/>
+          <w:lang w:val="en-US"/>
+        </w:rPr>
+        <w:t>4</w:t>
       </w:r>
     </w:p>
     <w:p>
@@ -329,32 +349,13 @@
           <w:b/>
           <w:lang w:val="en-US"/>
         </w:rPr>
-        <w:t>Stadiamaps</w:t>
-      </w:r>
-      <w:r>
-        <w:rPr>
-          <w:b/>
-          <w:lang w:val="en-US"/>
-        </w:rPr>
-        <w:t>.com</w:t>
-      </w:r>
-      <w:r>
-        <w:rPr>
-          <w:lang w:val="en-US"/>
-        </w:rPr>
-        <w:t xml:space="preserve"> </w:t>
-      </w:r>
-      <w:r>
-        <w:rPr>
-          <w:lang w:val="en-US"/>
-        </w:rPr>
-        <w:t xml:space="preserve">/ STAMEN TERRAIN </w:t>
-      </w:r>
-      <w:r>
-        <w:rPr>
-          <w:lang w:val="en-US"/>
-        </w:rPr>
-        <w:t>– disabled by default</w:t>
+        <w:t>Stadiamaps.com</w:t>
+      </w:r>
+      <w:r>
+        <w:rPr>
+          <w:lang w:val="en-US"/>
+        </w:rPr>
+        <w:t xml:space="preserve"> / STAMEN TERRAIN – disabled by default</w:t>
       </w:r>
     </w:p>
     <w:p>
@@ -454,115 +455,271 @@
     <w:p>
       <w:pPr>
         <w:rPr>
-          <w:lang w:val="en-US"/>
-        </w:rPr>
-      </w:pPr>
+          <w:sz w:val="18"/>
+          <w:lang w:val="en-US"/>
+        </w:rPr>
+      </w:pPr>
+      <w:r>
+        <w:rPr>
+          <w:color w:val="FF0000"/>
+          <w:sz w:val="20"/>
+          <w:lang w:val="en-US"/>
+        </w:rPr>
+        <w:t>Apr</w:t>
+      </w:r>
+      <w:r>
+        <w:rPr>
+          <w:color w:val="FF0000"/>
+          <w:sz w:val="20"/>
+          <w:lang w:val="en-US"/>
+        </w:rPr>
+        <w:t>2</w:t>
+      </w:r>
+      <w:r>
+        <w:rPr>
+          <w:color w:val="FF0000"/>
+          <w:sz w:val="20"/>
+          <w:lang w:val="en-US"/>
+        </w:rPr>
+        <w:t>4</w:t>
+      </w:r>
+      <w:r>
+        <w:rPr>
+          <w:lang w:val="en-US"/>
+        </w:rPr>
+        <w:t xml:space="preserve"> </w:t>
+      </w:r>
       <w:r>
         <w:rPr>
           <w:b/>
+          <w:strike/>
           <w:lang w:val="en-US"/>
         </w:rPr>
         <w:t>ChartBundle.com</w:t>
       </w:r>
       <w:r>
         <w:rPr>
+          <w:strike/>
           <w:lang w:val="en-US"/>
         </w:rPr>
         <w:t xml:space="preserve"> – disabled by default</w:t>
       </w:r>
-    </w:p>
-    <w:p>
-      <w:pPr>
+      <w:r>
         <w:rPr>
           <w:sz w:val="18"/>
+        </w:rPr>
+        <w:br/>
+      </w:r>
+      <w:r>
+        <w:rPr>
+          <w:sz w:val="18"/>
+          <w:lang w:val="en-US"/>
+        </w:rPr>
+        <w:t xml:space="preserve">Unfortunately </w:t>
+      </w:r>
+      <w:proofErr w:type="spellStart"/>
+      <w:r>
+        <w:rPr>
+          <w:sz w:val="18"/>
+          <w:lang w:val="en-US"/>
+        </w:rPr>
+        <w:t>ChartBundle</w:t>
+      </w:r>
+      <w:proofErr w:type="spellEnd"/>
+      <w:r>
+        <w:rPr>
+          <w:sz w:val="18"/>
+          <w:lang w:val="en-US"/>
+        </w:rPr>
+        <w:t xml:space="preserve"> is no longer online and has been removed </w:t>
+      </w:r>
+    </w:p>
+    <w:p>
+      <w:pPr>
+        <w:rPr>
+          <w:lang w:val="en-US"/>
+        </w:rPr>
+      </w:pPr>
+      <w:r>
+        <w:rPr>
+          <w:lang w:val="en-US"/>
+        </w:rPr>
+        <w:t xml:space="preserve">Suggested replacement for </w:t>
+      </w:r>
+      <w:proofErr w:type="spellStart"/>
+      <w:r>
+        <w:rPr>
+          <w:lang w:val="en-US"/>
+        </w:rPr>
+        <w:t>Chartbundle</w:t>
+      </w:r>
+      <w:proofErr w:type="spellEnd"/>
+      <w:r>
+        <w:rPr>
+          <w:lang w:val="en-US"/>
+        </w:rPr>
+        <w:t xml:space="preserve"> from Google comments</w:t>
+      </w:r>
+      <w:r>
+        <w:rPr>
+          <w:lang w:val="en-US"/>
+        </w:rPr>
+        <w:t>:</w:t>
+      </w:r>
+    </w:p>
+    <w:p>
+      <w:pPr>
+        <w:rPr>
+          <w:lang w:val="en-US"/>
+        </w:rPr>
+      </w:pPr>
+      <w:r>
+        <w:rPr>
+          <w:color w:val="FF0000"/>
+          <w:sz w:val="20"/>
+          <w:lang w:val="en-US"/>
+        </w:rPr>
+        <w:t>Apr</w:t>
+      </w:r>
+      <w:r>
+        <w:rPr>
+          <w:color w:val="FF0000"/>
+          <w:sz w:val="20"/>
+          <w:lang w:val="en-US"/>
+        </w:rPr>
+        <w:t>2</w:t>
+      </w:r>
+      <w:r>
+        <w:rPr>
+          <w:color w:val="FF0000"/>
+          <w:sz w:val="20"/>
+          <w:lang w:val="en-US"/>
+        </w:rPr>
+        <w:t>4</w:t>
+      </w:r>
+      <w:r>
+        <w:rPr>
+          <w:lang w:val="en-US"/>
+        </w:rPr>
+        <w:t xml:space="preserve"> </w:t>
+      </w:r>
+      <w:r>
+        <w:rPr>
+          <w:b/>
+          <w:lang w:val="en-US"/>
+        </w:rPr>
+        <w:t xml:space="preserve">FAA Tiles served by </w:t>
+      </w:r>
+      <w:proofErr w:type="spellStart"/>
+      <w:r>
+        <w:rPr>
+          <w:b/>
+          <w:lang w:val="en-US"/>
+        </w:rPr>
+        <w:t>ArcGis</w:t>
+      </w:r>
+      <w:proofErr w:type="spellEnd"/>
+      <w:r>
+        <w:rPr>
+          <w:lang w:val="en-US"/>
+        </w:rPr>
+        <w:t xml:space="preserve"> - see terms of use</w:t>
+      </w:r>
+      <w:r>
+        <w:rPr>
+          <w:lang w:val="en-US"/>
+        </w:rPr>
+        <w:br/>
+      </w:r>
+      <w:r>
+        <w:rPr>
+          <w:lang w:val="en-US"/>
+        </w:rPr>
+        <w:t>For US regions only (FAA provides data at no cost, other countries do not...)</w:t>
+      </w:r>
+      <w:r>
+        <w:rPr>
+          <w:lang w:val="en-US"/>
+        </w:rPr>
+        <w:t xml:space="preserve"> - </w:t>
+      </w:r>
+      <w:r>
+        <w:rPr>
+          <w:lang w:val="en-US"/>
+        </w:rPr>
+        <w:t>Disabled per default</w:t>
+      </w:r>
+    </w:p>
+    <w:p>
+      <w:pPr>
+        <w:rPr>
+          <w:b/>
+          <w:lang w:val="en-US"/>
+        </w:rPr>
+      </w:pPr>
+    </w:p>
+    <w:p>
+      <w:pPr>
+        <w:rPr>
+          <w:lang w:val="en-US"/>
+        </w:rPr>
+      </w:pPr>
+      <w:bookmarkStart w:id="0" w:name="_GoBack"/>
+      <w:bookmarkEnd w:id="0"/>
+      <w:r>
+        <w:rPr>
+          <w:b/>
+          <w:lang w:val="en-US"/>
+        </w:rPr>
+        <w:t>Tile Services which need either a key or are subject to licensing terms</w:t>
+      </w:r>
+      <w:r>
+        <w:rPr>
+          <w:lang w:val="en-US"/>
+        </w:rPr>
+        <w:t xml:space="preserve"> – disabled by default</w:t>
+      </w:r>
+    </w:p>
+    <w:p>
+      <w:pPr>
+        <w:rPr>
+          <w:lang w:val="en-US"/>
+        </w:rPr>
+      </w:pPr>
+      <w:r>
+        <w:rPr>
+          <w:lang w:val="en-US"/>
+        </w:rPr>
+        <w:t>Bing Maps (</w:t>
+      </w:r>
+      <w:r>
+        <w:rPr>
+          <w:lang w:val="en-US"/>
+        </w:rPr>
+        <w:t>Microsoft</w:t>
+      </w:r>
+      <w:r>
+        <w:rPr>
+          <w:lang w:val="en-US"/>
+        </w:rPr>
+        <w:t xml:space="preserve"> map service)</w:t>
+      </w:r>
+      <w:r>
+        <w:rPr>
+          <w:lang w:val="en-US"/>
+        </w:rPr>
+        <w:t xml:space="preserve"> needs a key and subject to licensing</w:t>
+      </w:r>
+    </w:p>
+    <w:p>
+      <w:pPr>
+        <w:ind w:left="2835" w:hanging="2835"/>
+        <w:rPr>
+          <w:sz w:val="18"/>
           <w:lang w:val="en-US"/>
         </w:rPr>
       </w:pPr>
       <w:hyperlink r:id="rId8" w:history="1">
-        <w:r>
-          <w:rPr>
-            <w:rStyle w:val="Hyperlink"/>
-            <w:sz w:val="18"/>
-            <w:lang w:val="en-US"/>
-          </w:rPr>
-          <w:t>https://www.chartbundle.com/charts/</w:t>
-        </w:r>
-      </w:hyperlink>
-    </w:p>
-    <w:p>
-      <w:pPr>
-        <w:rPr>
-          <w:b/>
-          <w:lang w:val="en-US"/>
-        </w:rPr>
-      </w:pPr>
-      <w:r>
-        <w:rPr>
-          <w:lang w:val="en-US"/>
-        </w:rPr>
-        <w:t>Free aviation charts with limited coverage (FAA airspace)</w:t>
-      </w:r>
-    </w:p>
-    <w:p>
-      <w:pPr>
-        <w:rPr>
-          <w:lang w:val="en-US"/>
-        </w:rPr>
-      </w:pPr>
-      <w:r>
-        <w:rPr>
-          <w:b/>
-          <w:lang w:val="en-US"/>
-        </w:rPr>
-        <w:t>Tile Services which need either a key or are subject to licensing terms</w:t>
-      </w:r>
-      <w:r>
-        <w:rPr>
-          <w:lang w:val="en-US"/>
-        </w:rPr>
-        <w:t xml:space="preserve"> – disabled by default</w:t>
-      </w:r>
-    </w:p>
-    <w:p>
-      <w:pPr>
-        <w:rPr>
-          <w:lang w:val="en-US"/>
-        </w:rPr>
-      </w:pPr>
-      <w:r>
-        <w:rPr>
-          <w:lang w:val="en-US"/>
-        </w:rPr>
-        <w:t>Bing Maps (</w:t>
-      </w:r>
-      <w:r>
-        <w:rPr>
-          <w:lang w:val="en-US"/>
-        </w:rPr>
-        <w:t>Microsoft</w:t>
-      </w:r>
-      <w:r>
-        <w:rPr>
-          <w:lang w:val="en-US"/>
-        </w:rPr>
-        <w:t xml:space="preserve"> map service)</w:t>
-      </w:r>
-      <w:r>
-        <w:rPr>
-          <w:lang w:val="en-US"/>
-        </w:rPr>
-        <w:t xml:space="preserve"> needs a key and subject to licensing</w:t>
-      </w:r>
-    </w:p>
-    <w:p>
-      <w:pPr>
-        <w:ind w:left="2835" w:hanging="2835"/>
-        <w:rPr>
-          <w:sz w:val="18"/>
-          <w:lang w:val="en-US"/>
-        </w:rPr>
-      </w:pPr>
-      <w:hyperlink r:id="rId9" w:history="1">
         <w:r>
           <w:rPr>
             <w:rStyle w:val="Hyperlink"/>
@@ -593,7 +750,7 @@
           <w:lang w:val="en-US"/>
         </w:rPr>
       </w:pPr>
-      <w:hyperlink r:id="rId10" w:history="1">
+      <w:hyperlink r:id="rId9" w:history="1">
         <w:r>
           <w:rPr>
             <w:rStyle w:val="Hyperlink"/>
@@ -787,24 +944,6 @@
     <w:p>
       <w:pPr>
         <w:rPr>
-          <w:rFonts w:ascii="Lucida Console" w:hAnsi="Lucida Console"/>
-          <w:color w:val="00B050"/>
-          <w:lang w:val="en-US"/>
-        </w:rPr>
-      </w:pPr>
-      <w:r>
-        <w:rPr>
-          <w:rFonts w:ascii="Lucida Console" w:hAnsi="Lucida Console"/>
-          <w:color w:val="00B050"/>
-          <w:sz w:val="20"/>
-          <w:lang w:val="en-US"/>
-        </w:rPr>
-        <w:t>Http=https://myNas:23356/tiles/{z}/{y}/{x}.jpg</w:t>
-      </w:r>
-    </w:p>
-    <w:p>
-      <w:pPr>
-        <w:rPr>
           <w:rFonts w:asciiTheme="majorHAnsi" w:eastAsiaTheme="majorEastAsia" w:hAnsiTheme="majorHAnsi" w:cstheme="majorBidi"/>
           <w:color w:val="2E74B5" w:themeColor="accent1" w:themeShade="BF"/>
           <w:sz w:val="26"/>
@@ -814,6 +953,15 @@
       </w:pPr>
       <w:r>
         <w:rPr>
+          <w:rFonts w:ascii="Lucida Console" w:hAnsi="Lucida Console"/>
+          <w:color w:val="00B050"/>
+          <w:sz w:val="20"/>
+          <w:lang w:val="en-US"/>
+        </w:rPr>
+        <w:t>Http=https://myNas:23356/tiles/{z}/{y}/{x}.jpg</w:t>
+      </w:r>
+      <w:r>
+        <w:rPr>
           <w:lang w:val="en-US"/>
         </w:rPr>
         <w:br w:type="page"/>
@@ -1214,8 +1362,6 @@
         </w:rPr>
         <w:t>/ ~5120 tiles</w:t>
       </w:r>
-      <w:bookmarkStart w:id="0" w:name="_GoBack"/>
-      <w:bookmarkEnd w:id="0"/>
     </w:p>
     <w:p>
       <w:pPr>
@@ -2080,7 +2226,7 @@
           <w:lang w:val="en-US"/>
         </w:rPr>
       </w:pPr>
-      <w:hyperlink r:id="rId11" w:history="1">
+      <w:hyperlink r:id="rId10" w:history="1">
         <w:r>
           <w:rPr>
             <w:rStyle w:val="Hyperlink"/>
@@ -2099,7 +2245,7 @@
           <w:lang w:val="en-US"/>
         </w:rPr>
       </w:pPr>
-      <w:hyperlink r:id="rId12" w:history="1">
+      <w:hyperlink r:id="rId11" w:history="1">
         <w:r>
           <w:rPr>
             <w:rStyle w:val="Hyperlink"/>
@@ -2263,7 +2409,7 @@
           <w:lang w:val="en-US"/>
         </w:rPr>
       </w:pPr>
-      <w:hyperlink r:id="rId13" w:history="1">
+      <w:hyperlink r:id="rId12" w:history="1">
         <w:r>
           <w:rPr>
             <w:rStyle w:val="Hyperlink"/>
@@ -2452,6 +2598,9 @@
     </w:p>
     <w:p>
       <w:pPr>
+        <w:tabs>
+          <w:tab w:val="left" w:pos="2410"/>
+        </w:tabs>
         <w:rPr>
           <w:rFonts w:ascii="Lucida Console" w:hAnsi="Lucida Console"/>
           <w:sz w:val="16"/>
@@ -2502,6 +2651,112 @@
       </w:r>
       <w:r>
         <w:rPr>
+          <w:sz w:val="20"/>
+          <w:lang w:val="en-US"/>
+        </w:rPr>
+        <w:sym w:font="Wingdings" w:char="F0E0"/>
+      </w:r>
+      <w:r>
+        <w:rPr>
+          <w:sz w:val="20"/>
+          <w:lang w:val="en-US"/>
+        </w:rPr>
+        <w:t xml:space="preserve"> Provider</w:t>
+      </w:r>
+      <w:r>
+        <w:rPr>
+          <w:sz w:val="20"/>
+          <w:lang w:val="en-US"/>
+        </w:rPr>
+        <w:t xml:space="preserve"> name – </w:t>
+      </w:r>
+      <w:r>
+        <w:rPr>
+          <w:sz w:val="20"/>
+          <w:highlight w:val="yellow"/>
+          <w:lang w:val="en-US"/>
+        </w:rPr>
+        <w:t>don’t change</w:t>
+      </w:r>
+      <w:r>
+        <w:rPr>
+          <w:sz w:val="20"/>
+          <w:lang w:val="en-US"/>
+        </w:rPr>
+        <w:t>, the library expects those names</w:t>
+      </w:r>
+    </w:p>
+    <w:p>
+      <w:pPr>
+        <w:tabs>
+          <w:tab w:val="left" w:pos="2410"/>
+        </w:tabs>
+        <w:ind w:left="2835" w:hanging="2835"/>
+        <w:rPr>
+          <w:sz w:val="20"/>
+          <w:lang w:val="en-US"/>
+        </w:rPr>
+      </w:pPr>
+      <w:r>
+        <w:rPr>
+          <w:rFonts w:ascii="Lucida Console" w:hAnsi="Lucida Console"/>
+          <w:sz w:val="18"/>
+          <w:lang w:val="en-US"/>
+        </w:rPr>
+        <w:t>Name=…</w:t>
+      </w:r>
+      <w:r>
+        <w:rPr>
+          <w:rFonts w:ascii="Lucida Console" w:hAnsi="Lucida Console"/>
+          <w:sz w:val="18"/>
+          <w:lang w:val="en-US"/>
+        </w:rPr>
+        <w:tab/>
+      </w:r>
+      <w:r>
+        <w:rPr>
+          <w:sz w:val="20"/>
+          <w:lang w:val="en-US"/>
+        </w:rPr>
+        <w:sym w:font="Wingdings" w:char="F0E0"/>
+      </w:r>
+      <w:r>
+        <w:rPr>
+          <w:sz w:val="20"/>
+          <w:lang w:val="en-US"/>
+        </w:rPr>
+        <w:t xml:space="preserve"> The name shown in the selection list</w:t>
+      </w:r>
+    </w:p>
+    <w:p>
+      <w:pPr>
+        <w:tabs>
+          <w:tab w:val="left" w:pos="2410"/>
+        </w:tabs>
+        <w:ind w:left="2835" w:hanging="2835"/>
+        <w:rPr>
+          <w:sz w:val="20"/>
+          <w:lang w:val="en-US"/>
+        </w:rPr>
+      </w:pPr>
+      <w:r>
+        <w:rPr>
+          <w:rFonts w:ascii="Lucida Console" w:hAnsi="Lucida Console"/>
+          <w:sz w:val="18"/>
+          <w:lang w:val="en-US"/>
+        </w:rPr>
+        <w:t>Enabled=</w:t>
+      </w:r>
+      <w:r>
+        <w:rPr>
+          <w:rFonts w:ascii="Lucida Console" w:hAnsi="Lucida Console"/>
+          <w:sz w:val="18"/>
+          <w:lang w:val="en-US"/>
+        </w:rPr>
+        <w:t>…</w:t>
+      </w:r>
+      <w:r>
+        <w:rPr>
           <w:rFonts w:ascii="Lucida Console" w:hAnsi="Lucida Console"/>
           <w:sz w:val="16"/>
           <w:lang w:val="en-US"/>
@@ -2520,46 +2775,29 @@
           <w:sz w:val="20"/>
           <w:lang w:val="en-US"/>
         </w:rPr>
-        <w:t xml:space="preserve"> Provider</w:t>
-      </w:r>
-      <w:r>
-        <w:rPr>
-          <w:sz w:val="20"/>
-          <w:lang w:val="en-US"/>
-        </w:rPr>
-        <w:t xml:space="preserve"> name – </w:t>
-      </w:r>
-      <w:r>
-        <w:rPr>
-          <w:sz w:val="20"/>
-          <w:highlight w:val="yellow"/>
-          <w:lang w:val="en-US"/>
-        </w:rPr>
-        <w:t>don’t change</w:t>
-      </w:r>
-      <w:r>
-        <w:rPr>
-          <w:sz w:val="20"/>
-          <w:lang w:val="en-US"/>
-        </w:rPr>
-        <w:t>, the library expects those names</w:t>
-      </w:r>
-    </w:p>
-    <w:p>
-      <w:pPr>
-        <w:ind w:left="2835" w:hanging="2835"/>
-        <w:rPr>
-          <w:sz w:val="20"/>
-          <w:lang w:val="en-US"/>
-        </w:rPr>
-      </w:pPr>
+        <w:t xml:space="preserve"> </w:t>
+      </w:r>
       <w:r>
         <w:rPr>
           <w:rFonts w:ascii="Lucida Console" w:hAnsi="Lucida Console"/>
           <w:sz w:val="18"/>
           <w:lang w:val="en-US"/>
         </w:rPr>
-        <w:t>Name=…</w:t>
+        <w:t>True</w:t>
+      </w:r>
+      <w:r>
+        <w:rPr>
+          <w:sz w:val="18"/>
+          <w:lang w:val="en-US"/>
+        </w:rPr>
+        <w:t xml:space="preserve"> </w:t>
+      </w:r>
+      <w:r>
+        <w:rPr>
+          <w:sz w:val="20"/>
+          <w:lang w:val="en-US"/>
+        </w:rPr>
+        <w:t xml:space="preserve">if the provider is enabled else </w:t>
       </w:r>
       <w:r>
         <w:rPr>
@@ -2567,179 +2805,92 @@
           <w:sz w:val="18"/>
           <w:lang w:val="en-US"/>
         </w:rPr>
-        <w:tab/>
-      </w:r>
-      <w:r>
-        <w:rPr>
-          <w:sz w:val="20"/>
-          <w:lang w:val="en-US"/>
-        </w:rPr>
-        <w:sym w:font="Wingdings" w:char="F0E0"/>
-      </w:r>
-      <w:r>
-        <w:rPr>
-          <w:sz w:val="20"/>
-          <w:lang w:val="en-US"/>
-        </w:rPr>
-        <w:t xml:space="preserve"> The name shown in the selection list</w:t>
-      </w:r>
-    </w:p>
-    <w:p>
-      <w:pPr>
+        <w:t>False</w:t>
+      </w:r>
+      <w:r>
+        <w:rPr>
+          <w:sz w:val="20"/>
+          <w:lang w:val="en-US"/>
+        </w:rPr>
+        <w:br/>
+      </w:r>
+      <w:r>
+        <w:rPr>
+          <w:sz w:val="20"/>
+          <w:lang w:val="en-US"/>
+        </w:rPr>
+        <w:t>To enable a provider set this entry to True, to disable use False</w:t>
+      </w:r>
+      <w:r>
+        <w:rPr>
+          <w:sz w:val="20"/>
+          <w:lang w:val="en-US"/>
+        </w:rPr>
+        <w:br/>
+        <w:t>Enabled providers will show up in the map selection to choose from.</w:t>
+      </w:r>
+      <w:r>
+        <w:rPr>
+          <w:sz w:val="20"/>
+          <w:lang w:val="en-US"/>
+        </w:rPr>
+        <w:br/>
+      </w:r>
+      <w:r>
+        <w:rPr>
+          <w:sz w:val="20"/>
+          <w:lang w:val="en-US"/>
+        </w:rPr>
+        <w:t xml:space="preserve">The free providers </w:t>
+      </w:r>
+      <w:r>
+        <w:rPr>
+          <w:sz w:val="20"/>
+          <w:lang w:val="en-US"/>
+        </w:rPr>
+        <w:t xml:space="preserve">except FAA charts </w:t>
+      </w:r>
+      <w:r>
+        <w:rPr>
+          <w:sz w:val="20"/>
+          <w:lang w:val="en-US"/>
+        </w:rPr>
+        <w:t>are enabled in the INI file, not so free ones</w:t>
+      </w:r>
+      <w:r>
+        <w:rPr>
+          <w:sz w:val="20"/>
+          <w:lang w:val="en-US"/>
+        </w:rPr>
+        <w:t xml:space="preserve"> disabled</w:t>
+      </w:r>
+    </w:p>
+    <w:p>
+      <w:pPr>
+        <w:tabs>
+          <w:tab w:val="left" w:pos="2410"/>
+        </w:tabs>
         <w:ind w:left="2835" w:hanging="2835"/>
-        <w:rPr>
-          <w:sz w:val="20"/>
-          <w:lang w:val="en-US"/>
-        </w:rPr>
-      </w:pPr>
-      <w:r>
         <w:rPr>
           <w:rFonts w:ascii="Lucida Console" w:hAnsi="Lucida Console"/>
           <w:sz w:val="18"/>
           <w:lang w:val="en-US"/>
         </w:rPr>
-        <w:t>Enabled=</w:t>
-      </w:r>
+      </w:pPr>
       <w:r>
         <w:rPr>
           <w:rFonts w:ascii="Lucida Console" w:hAnsi="Lucida Console"/>
           <w:sz w:val="18"/>
           <w:lang w:val="en-US"/>
         </w:rPr>
-        <w:t>…</w:t>
-      </w:r>
-      <w:r>
-        <w:rPr>
-          <w:rFonts w:ascii="Lucida Console" w:hAnsi="Lucida Console"/>
-          <w:sz w:val="16"/>
-          <w:lang w:val="en-US"/>
-        </w:rPr>
-        <w:tab/>
-      </w:r>
-      <w:r>
-        <w:rPr>
-          <w:sz w:val="20"/>
-          <w:lang w:val="en-US"/>
-        </w:rPr>
-        <w:sym w:font="Wingdings" w:char="F0E0"/>
-      </w:r>
-      <w:r>
-        <w:rPr>
-          <w:sz w:val="20"/>
-          <w:lang w:val="en-US"/>
-        </w:rPr>
-        <w:t xml:space="preserve"> </w:t>
-      </w:r>
-      <w:r>
-        <w:rPr>
-          <w:rFonts w:ascii="Lucida Console" w:hAnsi="Lucida Console"/>
-          <w:sz w:val="18"/>
-          <w:lang w:val="en-US"/>
-        </w:rPr>
-        <w:t>True</w:t>
-      </w:r>
-      <w:r>
-        <w:rPr>
-          <w:sz w:val="18"/>
-          <w:lang w:val="en-US"/>
-        </w:rPr>
-        <w:t xml:space="preserve"> </w:t>
-      </w:r>
-      <w:r>
-        <w:rPr>
-          <w:sz w:val="20"/>
-          <w:lang w:val="en-US"/>
-        </w:rPr>
-        <w:t xml:space="preserve">if the provider is enabled else </w:t>
-      </w:r>
-      <w:r>
-        <w:rPr>
-          <w:rFonts w:ascii="Lucida Console" w:hAnsi="Lucida Console"/>
-          <w:sz w:val="18"/>
-          <w:lang w:val="en-US"/>
-        </w:rPr>
-        <w:t>False</w:t>
-      </w:r>
-      <w:r>
-        <w:rPr>
-          <w:sz w:val="20"/>
-          <w:lang w:val="en-US"/>
-        </w:rPr>
-        <w:br/>
-      </w:r>
-      <w:r>
-        <w:rPr>
-          <w:sz w:val="20"/>
-          <w:lang w:val="en-US"/>
-        </w:rPr>
-        <w:t>To enable a provider set this entry to True, to disable use False</w:t>
-      </w:r>
-      <w:r>
-        <w:rPr>
-          <w:sz w:val="20"/>
-          <w:lang w:val="en-US"/>
-        </w:rPr>
-        <w:br/>
-        <w:t>Enabled providers will show up in the map selection to choose from.</w:t>
-      </w:r>
-      <w:r>
-        <w:rPr>
-          <w:sz w:val="20"/>
-          <w:lang w:val="en-US"/>
-        </w:rPr>
-        <w:br/>
-      </w:r>
-      <w:r>
-        <w:rPr>
-          <w:sz w:val="20"/>
-          <w:lang w:val="en-US"/>
-        </w:rPr>
-        <w:t>The free providers are enabled in the INI file, not so free ones</w:t>
-      </w:r>
-      <w:r>
-        <w:rPr>
-          <w:sz w:val="20"/>
-          <w:lang w:val="en-US"/>
-        </w:rPr>
-        <w:t xml:space="preserve"> and </w:t>
-      </w:r>
-      <w:proofErr w:type="spellStart"/>
-      <w:r>
-        <w:rPr>
-          <w:sz w:val="20"/>
-          <w:lang w:val="en-US"/>
-        </w:rPr>
-        <w:t>chartbundle</w:t>
-      </w:r>
-      <w:proofErr w:type="spellEnd"/>
-      <w:r>
-        <w:rPr>
-          <w:sz w:val="20"/>
-          <w:lang w:val="en-US"/>
-        </w:rPr>
-        <w:t xml:space="preserve"> disabled.</w:t>
-      </w:r>
-    </w:p>
-    <w:p>
-      <w:pPr>
-        <w:ind w:left="2835" w:hanging="2835"/>
-        <w:rPr>
-          <w:rFonts w:ascii="Lucida Console" w:hAnsi="Lucida Console"/>
-          <w:sz w:val="18"/>
-          <w:lang w:val="en-US"/>
-        </w:rPr>
-      </w:pPr>
-      <w:r>
-        <w:rPr>
-          <w:rFonts w:ascii="Lucida Console" w:hAnsi="Lucida Console"/>
-          <w:sz w:val="18"/>
-          <w:lang w:val="en-US"/>
-        </w:rPr>
         <w:t>Example:</w:t>
       </w:r>
     </w:p>
     <w:p>
       <w:pPr>
+        <w:tabs>
+          <w:tab w:val="left" w:pos="2410"/>
+        </w:tabs>
         <w:ind w:left="2835" w:hanging="2835"/>
         <w:rPr>
           <w:rFonts w:ascii="Lucida Console" w:hAnsi="Lucida Console"/>
@@ -2769,6 +2920,9 @@
     </w:p>
     <w:p>
       <w:pPr>
+        <w:tabs>
+          <w:tab w:val="left" w:pos="2410"/>
+        </w:tabs>
         <w:ind w:left="2835" w:hanging="2835"/>
         <w:rPr>
           <w:rFonts w:ascii="Lucida Console" w:hAnsi="Lucida Console"/>
@@ -3080,7 +3234,7 @@
                     <pic:cNvPicPr/>
                   </pic:nvPicPr>
                   <pic:blipFill>
-                    <a:blip r:embed="rId14"/>
+                    <a:blip r:embed="rId13"/>
                     <a:stretch>
                       <a:fillRect/>
                     </a:stretch>
@@ -3636,6 +3790,26 @@
           <w:szCs w:val="14"/>
           <w:lang w:val="en-US"/>
         </w:rPr>
+        <w:t>; V March 2024</w:t>
+      </w:r>
+    </w:p>
+    <w:p>
+      <w:pPr>
+        <w:pStyle w:val="KeinLeerraum"/>
+        <w:rPr>
+          <w:rFonts w:ascii="Calibri" w:hAnsi="Calibri" w:cs="Calibri"/>
+          <w:sz w:val="14"/>
+          <w:szCs w:val="14"/>
+          <w:lang w:val="en-US"/>
+        </w:rPr>
+      </w:pPr>
+      <w:r>
+        <w:rPr>
+          <w:rFonts w:ascii="Calibri" w:hAnsi="Calibri" w:cs="Calibri"/>
+          <w:sz w:val="14"/>
+          <w:szCs w:val="14"/>
+          <w:lang w:val="en-US"/>
+        </w:rPr>
         <w:t>;</w:t>
       </w:r>
     </w:p>
@@ -4802,28 +4976,25 @@
           <w:rFonts w:ascii="Calibri" w:hAnsi="Calibri" w:cs="Calibri"/>
           <w:sz w:val="14"/>
           <w:szCs w:val="14"/>
-          <w:highlight w:val="green"/>
-          <w:lang w:val="en-US"/>
-        </w:rPr>
-      </w:pPr>
-    </w:p>
-    <w:p>
-      <w:pPr>
-        <w:pStyle w:val="KeinLeerraum"/>
-        <w:rPr>
-          <w:rFonts w:ascii="Calibri" w:hAnsi="Calibri" w:cs="Calibri"/>
-          <w:sz w:val="14"/>
-          <w:szCs w:val="14"/>
-          <w:highlight w:val="green"/>
-          <w:lang w:val="en-US"/>
-        </w:rPr>
-      </w:pPr>
-      <w:r>
-        <w:rPr>
-          <w:rFonts w:ascii="Calibri" w:hAnsi="Calibri" w:cs="Calibri"/>
-          <w:sz w:val="14"/>
-          <w:szCs w:val="14"/>
-          <w:highlight w:val="green"/>
+          <w:lang w:val="en-US"/>
+        </w:rPr>
+      </w:pPr>
+    </w:p>
+    <w:p>
+      <w:pPr>
+        <w:pStyle w:val="KeinLeerraum"/>
+        <w:rPr>
+          <w:rFonts w:ascii="Calibri" w:hAnsi="Calibri" w:cs="Calibri"/>
+          <w:sz w:val="14"/>
+          <w:szCs w:val="14"/>
+          <w:lang w:val="en-US"/>
+        </w:rPr>
+      </w:pPr>
+      <w:r>
+        <w:rPr>
+          <w:rFonts w:ascii="Calibri" w:hAnsi="Calibri" w:cs="Calibri"/>
+          <w:sz w:val="14"/>
+          <w:szCs w:val="14"/>
           <w:lang w:val="en-US"/>
         </w:rPr>
         <w:t>; Here comes your Stadia Key for Stamen Maps</w:t>
@@ -4845,7 +5016,6 @@
           <w:rFonts w:ascii="Calibri" w:hAnsi="Calibri" w:cs="Calibri"/>
           <w:sz w:val="14"/>
           <w:szCs w:val="14"/>
-          <w:highlight w:val="green"/>
           <w:lang w:val="en-US"/>
         </w:rPr>
         <w:t>StadiaStamenKey</w:t>
@@ -4856,7 +5026,6 @@
           <w:rFonts w:ascii="Calibri" w:hAnsi="Calibri" w:cs="Calibri"/>
           <w:sz w:val="14"/>
           <w:szCs w:val="14"/>
-          <w:highlight w:val="green"/>
           <w:lang w:val="en-US"/>
         </w:rPr>
         <w:t>=&lt;YOUR KEY&gt;</w:t>
@@ -4880,16 +5049,14 @@
           <w:rFonts w:ascii="Calibri" w:hAnsi="Calibri" w:cs="Calibri"/>
           <w:sz w:val="14"/>
           <w:szCs w:val="14"/>
-          <w:highlight w:val="green"/>
-          <w:lang w:val="en-US"/>
-        </w:rPr>
-      </w:pPr>
-      <w:r>
-        <w:rPr>
-          <w:rFonts w:ascii="Calibri" w:hAnsi="Calibri" w:cs="Calibri"/>
-          <w:sz w:val="14"/>
-          <w:szCs w:val="14"/>
-          <w:highlight w:val="green"/>
+          <w:lang w:val="en-US"/>
+        </w:rPr>
+      </w:pPr>
+      <w:r>
+        <w:rPr>
+          <w:rFonts w:ascii="Calibri" w:hAnsi="Calibri" w:cs="Calibri"/>
+          <w:sz w:val="14"/>
+          <w:szCs w:val="14"/>
           <w:lang w:val="en-US"/>
         </w:rPr>
         <w:t xml:space="preserve">; Disk Cache per Provider in MB default 128MB (from 32 to 1024 max) </w:t>
@@ -4902,16 +5069,14 @@
           <w:rFonts w:ascii="Calibri" w:hAnsi="Calibri" w:cs="Calibri"/>
           <w:sz w:val="14"/>
           <w:szCs w:val="14"/>
-          <w:highlight w:val="green"/>
-          <w:lang w:val="en-US"/>
-        </w:rPr>
-      </w:pPr>
-      <w:r>
-        <w:rPr>
-          <w:rFonts w:ascii="Calibri" w:hAnsi="Calibri" w:cs="Calibri"/>
-          <w:sz w:val="14"/>
-          <w:szCs w:val="14"/>
-          <w:highlight w:val="green"/>
+          <w:lang w:val="en-US"/>
+        </w:rPr>
+      </w:pPr>
+      <w:r>
+        <w:rPr>
+          <w:rFonts w:ascii="Calibri" w:hAnsi="Calibri" w:cs="Calibri"/>
+          <w:sz w:val="14"/>
+          <w:szCs w:val="14"/>
           <w:lang w:val="en-US"/>
         </w:rPr>
         <w:t>; Remove semicolon to enable your setting</w:t>
@@ -4933,7 +5098,6 @@
           <w:rFonts w:ascii="Calibri" w:hAnsi="Calibri" w:cs="Calibri"/>
           <w:sz w:val="14"/>
           <w:szCs w:val="14"/>
-          <w:highlight w:val="green"/>
           <w:lang w:val="en-US"/>
         </w:rPr>
         <w:t>;</w:t>
@@ -4944,7 +5108,6 @@
           <w:rFonts w:ascii="Calibri" w:hAnsi="Calibri" w:cs="Calibri"/>
           <w:sz w:val="14"/>
           <w:szCs w:val="14"/>
-          <w:highlight w:val="green"/>
           <w:lang w:val="en-US"/>
         </w:rPr>
         <w:t>DiskCacheMB</w:t>
@@ -4956,7 +5119,6 @@
           <w:rFonts w:ascii="Calibri" w:hAnsi="Calibri" w:cs="Calibri"/>
           <w:sz w:val="14"/>
           <w:szCs w:val="14"/>
-          <w:highlight w:val="green"/>
           <w:lang w:val="en-US"/>
         </w:rPr>
         <w:t>=128</w:t>
@@ -5630,16 +5792,14 @@
           <w:rFonts w:ascii="Calibri" w:hAnsi="Calibri" w:cs="Calibri"/>
           <w:sz w:val="14"/>
           <w:szCs w:val="14"/>
-          <w:highlight w:val="green"/>
-          <w:lang w:val="en-US"/>
-        </w:rPr>
-      </w:pPr>
-      <w:r>
-        <w:rPr>
-          <w:rFonts w:ascii="Calibri" w:hAnsi="Calibri" w:cs="Calibri"/>
-          <w:sz w:val="14"/>
-          <w:szCs w:val="14"/>
-          <w:highlight w:val="green"/>
+          <w:lang w:val="en-US"/>
+        </w:rPr>
+      </w:pPr>
+      <w:r>
+        <w:rPr>
+          <w:rFonts w:ascii="Calibri" w:hAnsi="Calibri" w:cs="Calibri"/>
+          <w:sz w:val="14"/>
+          <w:szCs w:val="14"/>
           <w:lang w:val="en-US"/>
         </w:rPr>
         <w:t>Enabled=false</w:t>
@@ -5661,7 +5821,6 @@
           <w:rFonts w:ascii="Calibri" w:hAnsi="Calibri" w:cs="Calibri"/>
           <w:sz w:val="14"/>
           <w:szCs w:val="14"/>
-          <w:highlight w:val="green"/>
           <w:lang w:val="en-US"/>
         </w:rPr>
         <w:t>;Http</w:t>
@@ -5672,7 +5831,6 @@
           <w:rFonts w:ascii="Calibri" w:hAnsi="Calibri" w:cs="Calibri"/>
           <w:sz w:val="14"/>
           <w:szCs w:val="14"/>
-          <w:highlight w:val="green"/>
           <w:lang w:val="en-US"/>
         </w:rPr>
         <w:t>=https://tiles.stadiamaps.com/tiles/stamen_terrain/{z}/{x}/{y}.png?api_key=YOUR-API-KEY</w:t>
@@ -5726,7 +5884,278 @@
           <w:szCs w:val="14"/>
           <w:lang w:val="en-US"/>
         </w:rPr>
-        <w:t>; From http://www.chartbundle.com/charts</w:t>
+        <w:t xml:space="preserve">; </w:t>
+      </w:r>
+      <w:proofErr w:type="spellStart"/>
+      <w:r>
+        <w:rPr>
+          <w:rFonts w:ascii="Calibri" w:hAnsi="Calibri" w:cs="Calibri"/>
+          <w:sz w:val="14"/>
+          <w:szCs w:val="14"/>
+          <w:lang w:val="en-US"/>
+        </w:rPr>
+        <w:t>Chartbundle</w:t>
+      </w:r>
+      <w:proofErr w:type="spellEnd"/>
+      <w:r>
+        <w:rPr>
+          <w:rFonts w:ascii="Calibri" w:hAnsi="Calibri" w:cs="Calibri"/>
+          <w:sz w:val="14"/>
+          <w:szCs w:val="14"/>
+          <w:lang w:val="en-US"/>
+        </w:rPr>
+        <w:t xml:space="preserve"> is no longer online as of March 2024 and has been removed</w:t>
+      </w:r>
+    </w:p>
+    <w:p>
+      <w:pPr>
+        <w:pStyle w:val="KeinLeerraum"/>
+        <w:rPr>
+          <w:rFonts w:ascii="Calibri" w:hAnsi="Calibri" w:cs="Calibri"/>
+          <w:sz w:val="14"/>
+          <w:szCs w:val="14"/>
+          <w:lang w:val="en-US"/>
+        </w:rPr>
+      </w:pPr>
+      <w:r>
+        <w:rPr>
+          <w:rFonts w:ascii="Calibri" w:hAnsi="Calibri" w:cs="Calibri"/>
+          <w:sz w:val="14"/>
+          <w:szCs w:val="14"/>
+          <w:lang w:val="en-US"/>
+        </w:rPr>
+        <w:t>; ***************</w:t>
+      </w:r>
+    </w:p>
+    <w:p>
+      <w:pPr>
+        <w:pStyle w:val="KeinLeerraum"/>
+        <w:rPr>
+          <w:rFonts w:ascii="Calibri" w:hAnsi="Calibri" w:cs="Calibri"/>
+          <w:sz w:val="14"/>
+          <w:szCs w:val="14"/>
+          <w:lang w:val="en-US"/>
+        </w:rPr>
+      </w:pPr>
+    </w:p>
+    <w:p>
+      <w:pPr>
+        <w:pStyle w:val="KeinLeerraum"/>
+        <w:rPr>
+          <w:rFonts w:ascii="Calibri" w:hAnsi="Calibri" w:cs="Calibri"/>
+          <w:sz w:val="14"/>
+          <w:szCs w:val="14"/>
+          <w:lang w:val="en-US"/>
+        </w:rPr>
+      </w:pPr>
+      <w:r>
+        <w:rPr>
+          <w:rFonts w:ascii="Calibri" w:hAnsi="Calibri" w:cs="Calibri"/>
+          <w:sz w:val="14"/>
+          <w:szCs w:val="14"/>
+          <w:lang w:val="en-US"/>
+        </w:rPr>
+        <w:t>; ***************</w:t>
+      </w:r>
+    </w:p>
+    <w:p>
+      <w:pPr>
+        <w:pStyle w:val="KeinLeerraum"/>
+        <w:rPr>
+          <w:rFonts w:ascii="Calibri" w:hAnsi="Calibri" w:cs="Calibri"/>
+          <w:sz w:val="14"/>
+          <w:szCs w:val="14"/>
+          <w:lang w:val="en-US"/>
+        </w:rPr>
+      </w:pPr>
+      <w:r>
+        <w:rPr>
+          <w:rFonts w:ascii="Calibri" w:hAnsi="Calibri" w:cs="Calibri"/>
+          <w:sz w:val="14"/>
+          <w:szCs w:val="14"/>
+          <w:lang w:val="en-US"/>
+        </w:rPr>
+        <w:t xml:space="preserve">; Suggested replacement for </w:t>
+      </w:r>
+      <w:proofErr w:type="spellStart"/>
+      <w:r>
+        <w:rPr>
+          <w:rFonts w:ascii="Calibri" w:hAnsi="Calibri" w:cs="Calibri"/>
+          <w:sz w:val="14"/>
+          <w:szCs w:val="14"/>
+          <w:lang w:val="en-US"/>
+        </w:rPr>
+        <w:t>Chartbundle</w:t>
+      </w:r>
+      <w:proofErr w:type="spellEnd"/>
+      <w:r>
+        <w:rPr>
+          <w:rFonts w:ascii="Calibri" w:hAnsi="Calibri" w:cs="Calibri"/>
+          <w:sz w:val="14"/>
+          <w:szCs w:val="14"/>
+          <w:lang w:val="en-US"/>
+        </w:rPr>
+        <w:t xml:space="preserve"> from Google comments</w:t>
+      </w:r>
+    </w:p>
+    <w:p>
+      <w:pPr>
+        <w:pStyle w:val="KeinLeerraum"/>
+        <w:rPr>
+          <w:rFonts w:ascii="Calibri" w:hAnsi="Calibri" w:cs="Calibri"/>
+          <w:sz w:val="14"/>
+          <w:szCs w:val="14"/>
+          <w:lang w:val="en-US"/>
+        </w:rPr>
+      </w:pPr>
+      <w:r>
+        <w:rPr>
+          <w:rFonts w:ascii="Calibri" w:hAnsi="Calibri" w:cs="Calibri"/>
+          <w:sz w:val="14"/>
+          <w:szCs w:val="14"/>
+          <w:lang w:val="en-US"/>
+        </w:rPr>
+        <w:t xml:space="preserve">; Tiles served by </w:t>
+      </w:r>
+      <w:proofErr w:type="spellStart"/>
+      <w:r>
+        <w:rPr>
+          <w:rFonts w:ascii="Calibri" w:hAnsi="Calibri" w:cs="Calibri"/>
+          <w:sz w:val="14"/>
+          <w:szCs w:val="14"/>
+          <w:lang w:val="en-US"/>
+        </w:rPr>
+        <w:t>ArcGis</w:t>
+      </w:r>
+      <w:proofErr w:type="spellEnd"/>
+      <w:r>
+        <w:rPr>
+          <w:rFonts w:ascii="Calibri" w:hAnsi="Calibri" w:cs="Calibri"/>
+          <w:sz w:val="14"/>
+          <w:szCs w:val="14"/>
+          <w:lang w:val="en-US"/>
+        </w:rPr>
+        <w:t xml:space="preserve"> - see terms of use </w:t>
+      </w:r>
+    </w:p>
+    <w:p>
+      <w:pPr>
+        <w:pStyle w:val="KeinLeerraum"/>
+        <w:rPr>
+          <w:rFonts w:ascii="Calibri" w:hAnsi="Calibri" w:cs="Calibri"/>
+          <w:sz w:val="14"/>
+          <w:szCs w:val="14"/>
+          <w:lang w:val="en-US"/>
+        </w:rPr>
+      </w:pPr>
+      <w:r>
+        <w:rPr>
+          <w:rFonts w:ascii="Calibri" w:hAnsi="Calibri" w:cs="Calibri"/>
+          <w:sz w:val="14"/>
+          <w:szCs w:val="14"/>
+          <w:lang w:val="en-US"/>
+        </w:rPr>
+        <w:t>; For US regions only (FAA provides data at no cost, other countries do not...)</w:t>
+      </w:r>
+    </w:p>
+    <w:p>
+      <w:pPr>
+        <w:pStyle w:val="KeinLeerraum"/>
+        <w:rPr>
+          <w:rFonts w:ascii="Calibri" w:hAnsi="Calibri" w:cs="Calibri"/>
+          <w:sz w:val="14"/>
+          <w:szCs w:val="14"/>
+          <w:lang w:val="en-US"/>
+        </w:rPr>
+      </w:pPr>
+      <w:r>
+        <w:rPr>
+          <w:rFonts w:ascii="Calibri" w:hAnsi="Calibri" w:cs="Calibri"/>
+          <w:sz w:val="14"/>
+          <w:szCs w:val="14"/>
+          <w:lang w:val="en-US"/>
+        </w:rPr>
+        <w:t>;   Disabled per default - change: Enabled=true   to get the ones you need</w:t>
+      </w:r>
+    </w:p>
+    <w:p>
+      <w:pPr>
+        <w:pStyle w:val="KeinLeerraum"/>
+        <w:rPr>
+          <w:rFonts w:ascii="Calibri" w:hAnsi="Calibri" w:cs="Calibri"/>
+          <w:sz w:val="14"/>
+          <w:szCs w:val="14"/>
+          <w:lang w:val="en-US"/>
+        </w:rPr>
+      </w:pPr>
+      <w:r>
+        <w:rPr>
+          <w:rFonts w:ascii="Calibri" w:hAnsi="Calibri" w:cs="Calibri"/>
+          <w:sz w:val="14"/>
+          <w:szCs w:val="14"/>
+          <w:lang w:val="en-US"/>
+        </w:rPr>
+        <w:t>; ***************</w:t>
+      </w:r>
+    </w:p>
+    <w:p>
+      <w:pPr>
+        <w:pStyle w:val="KeinLeerraum"/>
+        <w:rPr>
+          <w:rFonts w:ascii="Calibri" w:hAnsi="Calibri" w:cs="Calibri"/>
+          <w:sz w:val="14"/>
+          <w:szCs w:val="14"/>
+          <w:lang w:val="en-US"/>
+        </w:rPr>
+      </w:pPr>
+      <w:r>
+        <w:rPr>
+          <w:rFonts w:ascii="Calibri" w:hAnsi="Calibri" w:cs="Calibri"/>
+          <w:sz w:val="14"/>
+          <w:szCs w:val="14"/>
+          <w:lang w:val="en-US"/>
+        </w:rPr>
+        <w:t>[</w:t>
+      </w:r>
+      <w:proofErr w:type="spellStart"/>
+      <w:r>
+        <w:rPr>
+          <w:rFonts w:ascii="Calibri" w:hAnsi="Calibri" w:cs="Calibri"/>
+          <w:sz w:val="14"/>
+          <w:szCs w:val="14"/>
+          <w:lang w:val="en-US"/>
+        </w:rPr>
+        <w:t>FAA_VFR_Terminal</w:t>
+      </w:r>
+      <w:proofErr w:type="spellEnd"/>
+      <w:r>
+        <w:rPr>
+          <w:rFonts w:ascii="Calibri" w:hAnsi="Calibri" w:cs="Calibri"/>
+          <w:sz w:val="14"/>
+          <w:szCs w:val="14"/>
+          <w:lang w:val="en-US"/>
+        </w:rPr>
+        <w:t>]</w:t>
+      </w:r>
+    </w:p>
+    <w:p>
+      <w:pPr>
+        <w:pStyle w:val="KeinLeerraum"/>
+        <w:rPr>
+          <w:rFonts w:ascii="Calibri" w:hAnsi="Calibri" w:cs="Calibri"/>
+          <w:sz w:val="14"/>
+          <w:szCs w:val="14"/>
+          <w:lang w:val="en-US"/>
+        </w:rPr>
+      </w:pPr>
+      <w:r>
+        <w:rPr>
+          <w:rFonts w:ascii="Calibri" w:hAnsi="Calibri" w:cs="Calibri"/>
+          <w:sz w:val="14"/>
+          <w:szCs w:val="14"/>
+          <w:lang w:val="en-US"/>
+        </w:rPr>
+        <w:t>; FAA VFR Terminal Charts (Zoom 10</w:t>
       </w:r>
       <w:proofErr w:type="gramStart"/>
       <w:r>
@@ -5736,7 +6165,7 @@
           <w:szCs w:val="14"/>
           <w:lang w:val="en-US"/>
         </w:rPr>
-        <w:t>/  see</w:t>
+        <w:t>..12</w:t>
       </w:r>
       <w:proofErr w:type="gramEnd"/>
       <w:r>
@@ -5746,249 +6175,27 @@
           <w:szCs w:val="14"/>
           <w:lang w:val="en-US"/>
         </w:rPr>
-        <w:t xml:space="preserve"> terms of use </w:t>
-      </w:r>
-    </w:p>
-    <w:p>
-      <w:pPr>
-        <w:pStyle w:val="KeinLeerraum"/>
-        <w:rPr>
-          <w:rFonts w:ascii="Calibri" w:hAnsi="Calibri" w:cs="Calibri"/>
-          <w:sz w:val="14"/>
-          <w:szCs w:val="14"/>
-          <w:lang w:val="en-US"/>
-        </w:rPr>
-      </w:pPr>
-      <w:r>
-        <w:rPr>
-          <w:rFonts w:ascii="Calibri" w:hAnsi="Calibri" w:cs="Calibri"/>
-          <w:sz w:val="14"/>
-          <w:szCs w:val="14"/>
-          <w:lang w:val="en-US"/>
-        </w:rPr>
-        <w:t>; For US regions only (FAA provides data at no cost, other countries do not...)</w:t>
-      </w:r>
-    </w:p>
-    <w:p>
-      <w:pPr>
-        <w:pStyle w:val="KeinLeerraum"/>
-        <w:rPr>
-          <w:rFonts w:ascii="Calibri" w:hAnsi="Calibri" w:cs="Calibri"/>
-          <w:sz w:val="14"/>
-          <w:szCs w:val="14"/>
-          <w:lang w:val="en-US"/>
-        </w:rPr>
-      </w:pPr>
-      <w:r>
-        <w:rPr>
-          <w:rFonts w:ascii="Calibri" w:hAnsi="Calibri" w:cs="Calibri"/>
-          <w:sz w:val="14"/>
-          <w:szCs w:val="14"/>
-          <w:lang w:val="en-US"/>
-        </w:rPr>
-        <w:t>;   Disabled per default - change: Enabled=true   to get the ones you need</w:t>
-      </w:r>
-    </w:p>
-    <w:p>
-      <w:pPr>
-        <w:pStyle w:val="KeinLeerraum"/>
-        <w:rPr>
-          <w:rFonts w:ascii="Calibri" w:hAnsi="Calibri" w:cs="Calibri"/>
-          <w:sz w:val="14"/>
-          <w:szCs w:val="14"/>
-          <w:lang w:val="en-US"/>
-        </w:rPr>
-      </w:pPr>
-      <w:r>
-        <w:rPr>
-          <w:rFonts w:ascii="Calibri" w:hAnsi="Calibri" w:cs="Calibri"/>
-          <w:sz w:val="14"/>
-          <w:szCs w:val="14"/>
-          <w:lang w:val="en-US"/>
-        </w:rPr>
-        <w:t>; ***************</w:t>
-      </w:r>
-    </w:p>
-    <w:p>
-      <w:pPr>
-        <w:pStyle w:val="KeinLeerraum"/>
-        <w:rPr>
-          <w:rFonts w:ascii="Calibri" w:hAnsi="Calibri" w:cs="Calibri"/>
-          <w:sz w:val="14"/>
-          <w:szCs w:val="14"/>
-          <w:lang w:val="en-US"/>
-        </w:rPr>
-      </w:pPr>
-      <w:r>
-        <w:rPr>
-          <w:rFonts w:ascii="Calibri" w:hAnsi="Calibri" w:cs="Calibri"/>
-          <w:sz w:val="14"/>
-          <w:szCs w:val="14"/>
-          <w:lang w:val="en-US"/>
-        </w:rPr>
-        <w:t>[CB_SEC]</w:t>
-      </w:r>
-    </w:p>
-    <w:p>
-      <w:pPr>
-        <w:pStyle w:val="KeinLeerraum"/>
-        <w:rPr>
-          <w:rFonts w:ascii="Calibri" w:hAnsi="Calibri" w:cs="Calibri"/>
-          <w:sz w:val="14"/>
-          <w:szCs w:val="14"/>
-          <w:lang w:val="en-US"/>
-        </w:rPr>
-      </w:pPr>
-      <w:r>
-        <w:rPr>
-          <w:rFonts w:ascii="Calibri" w:hAnsi="Calibri" w:cs="Calibri"/>
-          <w:sz w:val="14"/>
-          <w:szCs w:val="14"/>
-          <w:lang w:val="en-US"/>
-        </w:rPr>
-        <w:t>; Sectional Charts</w:t>
-      </w:r>
-    </w:p>
-    <w:p>
-      <w:pPr>
-        <w:pStyle w:val="KeinLeerraum"/>
-        <w:rPr>
-          <w:rFonts w:ascii="Calibri" w:hAnsi="Calibri" w:cs="Calibri"/>
-          <w:sz w:val="14"/>
-          <w:szCs w:val="14"/>
-          <w:lang w:val="en-US"/>
-        </w:rPr>
-      </w:pPr>
-      <w:r>
-        <w:rPr>
-          <w:rFonts w:ascii="Calibri" w:hAnsi="Calibri" w:cs="Calibri"/>
-          <w:sz w:val="14"/>
-          <w:szCs w:val="14"/>
-          <w:lang w:val="en-US"/>
-        </w:rPr>
-        <w:t>Name=CB Sectional Charts</w:t>
-      </w:r>
-    </w:p>
-    <w:p>
-      <w:pPr>
-        <w:pStyle w:val="KeinLeerraum"/>
-        <w:rPr>
-          <w:rFonts w:ascii="Calibri" w:hAnsi="Calibri" w:cs="Calibri"/>
-          <w:sz w:val="14"/>
-          <w:szCs w:val="14"/>
-          <w:lang w:val="en-US"/>
-        </w:rPr>
-      </w:pPr>
-      <w:r>
-        <w:rPr>
-          <w:rFonts w:ascii="Calibri" w:hAnsi="Calibri" w:cs="Calibri"/>
-          <w:sz w:val="14"/>
-          <w:szCs w:val="14"/>
-          <w:lang w:val="en-US"/>
-        </w:rPr>
-        <w:t>Enabled=false</w:t>
-      </w:r>
-    </w:p>
-    <w:p>
-      <w:pPr>
-        <w:pStyle w:val="KeinLeerraum"/>
-        <w:rPr>
-          <w:rFonts w:ascii="Calibri" w:hAnsi="Calibri" w:cs="Calibri"/>
-          <w:sz w:val="14"/>
-          <w:szCs w:val="14"/>
-          <w:lang w:val="en-US"/>
-        </w:rPr>
-      </w:pPr>
-      <w:proofErr w:type="gramStart"/>
-      <w:r>
-        <w:rPr>
-          <w:rFonts w:ascii="Calibri" w:hAnsi="Calibri" w:cs="Calibri"/>
-          <w:sz w:val="14"/>
-          <w:szCs w:val="14"/>
-          <w:lang w:val="en-US"/>
-        </w:rPr>
-        <w:t>;Http</w:t>
-      </w:r>
-      <w:proofErr w:type="gramEnd"/>
-      <w:r>
-        <w:rPr>
-          <w:rFonts w:ascii="Calibri" w:hAnsi="Calibri" w:cs="Calibri"/>
-          <w:sz w:val="14"/>
-          <w:szCs w:val="14"/>
-          <w:lang w:val="en-US"/>
-        </w:rPr>
-        <w:t>=https://wms.chartbundle.com/tms/1.0.0/sec/{z}/{x}/{y}.png?origin=nw  ; default</w:t>
-      </w:r>
-    </w:p>
-    <w:p>
-      <w:pPr>
-        <w:pStyle w:val="KeinLeerraum"/>
-        <w:rPr>
-          <w:rFonts w:ascii="Calibri" w:hAnsi="Calibri" w:cs="Calibri"/>
-          <w:sz w:val="14"/>
-          <w:szCs w:val="14"/>
-          <w:lang w:val="en-US"/>
-        </w:rPr>
-      </w:pPr>
-    </w:p>
-    <w:p>
-      <w:pPr>
-        <w:pStyle w:val="KeinLeerraum"/>
-        <w:rPr>
-          <w:rFonts w:ascii="Calibri" w:hAnsi="Calibri" w:cs="Calibri"/>
-          <w:sz w:val="14"/>
-          <w:szCs w:val="14"/>
-          <w:lang w:val="en-US"/>
-        </w:rPr>
-      </w:pPr>
-      <w:r>
-        <w:rPr>
-          <w:rFonts w:ascii="Calibri" w:hAnsi="Calibri" w:cs="Calibri"/>
-          <w:sz w:val="14"/>
-          <w:szCs w:val="14"/>
-          <w:lang w:val="en-US"/>
-        </w:rPr>
-        <w:t>[CB_TAC]</w:t>
-      </w:r>
-    </w:p>
-    <w:p>
-      <w:pPr>
-        <w:pStyle w:val="KeinLeerraum"/>
-        <w:rPr>
-          <w:rFonts w:ascii="Calibri" w:hAnsi="Calibri" w:cs="Calibri"/>
-          <w:sz w:val="14"/>
-          <w:szCs w:val="14"/>
-          <w:lang w:val="en-US"/>
-        </w:rPr>
-      </w:pPr>
-      <w:r>
-        <w:rPr>
-          <w:rFonts w:ascii="Calibri" w:hAnsi="Calibri" w:cs="Calibri"/>
-          <w:sz w:val="14"/>
-          <w:szCs w:val="14"/>
-          <w:lang w:val="en-US"/>
-        </w:rPr>
-        <w:t>; Terminal Area Charts</w:t>
-      </w:r>
-    </w:p>
-    <w:p>
-      <w:pPr>
-        <w:pStyle w:val="KeinLeerraum"/>
-        <w:rPr>
-          <w:rFonts w:ascii="Calibri" w:hAnsi="Calibri" w:cs="Calibri"/>
-          <w:sz w:val="14"/>
-          <w:szCs w:val="14"/>
-          <w:lang w:val="en-US"/>
-        </w:rPr>
-      </w:pPr>
-      <w:r>
-        <w:rPr>
-          <w:rFonts w:ascii="Calibri" w:hAnsi="Calibri" w:cs="Calibri"/>
-          <w:sz w:val="14"/>
-          <w:szCs w:val="14"/>
-          <w:lang w:val="en-US"/>
-        </w:rPr>
-        <w:t>Name=CB Terminal Area Charts</w:t>
+        <w:t>)</w:t>
+      </w:r>
+    </w:p>
+    <w:p>
+      <w:pPr>
+        <w:pStyle w:val="KeinLeerraum"/>
+        <w:rPr>
+          <w:rFonts w:ascii="Calibri" w:hAnsi="Calibri" w:cs="Calibri"/>
+          <w:sz w:val="14"/>
+          <w:szCs w:val="14"/>
+          <w:lang w:val="en-US"/>
+        </w:rPr>
+      </w:pPr>
+      <w:r>
+        <w:rPr>
+          <w:rFonts w:ascii="Calibri" w:hAnsi="Calibri" w:cs="Calibri"/>
+          <w:sz w:val="14"/>
+          <w:szCs w:val="14"/>
+          <w:lang w:val="en-US"/>
+        </w:rPr>
+        <w:t>Name=FAA VFR Terminal Charts</w:t>
       </w:r>
     </w:p>
     <w:p>
@@ -6040,78 +6247,118 @@
           <w:szCs w:val="14"/>
           <w:lang w:val="en-US"/>
         </w:rPr>
-        <w:t>=https://wms.chartbundle.com/tms/1.0.0/tac/{z}/{x}/{y}.png?origin=nw  ; default</w:t>
-      </w:r>
-    </w:p>
-    <w:p>
-      <w:pPr>
-        <w:pStyle w:val="KeinLeerraum"/>
-        <w:rPr>
-          <w:rFonts w:ascii="Calibri" w:hAnsi="Calibri" w:cs="Calibri"/>
-          <w:sz w:val="14"/>
-          <w:szCs w:val="14"/>
-          <w:lang w:val="en-US"/>
-        </w:rPr>
-      </w:pPr>
-    </w:p>
-    <w:p>
-      <w:pPr>
-        <w:pStyle w:val="KeinLeerraum"/>
-        <w:rPr>
-          <w:rFonts w:ascii="Calibri" w:hAnsi="Calibri" w:cs="Calibri"/>
-          <w:sz w:val="14"/>
-          <w:szCs w:val="14"/>
-          <w:lang w:val="en-US"/>
-        </w:rPr>
-      </w:pPr>
-      <w:r>
-        <w:rPr>
-          <w:rFonts w:ascii="Calibri" w:hAnsi="Calibri" w:cs="Calibri"/>
-          <w:sz w:val="14"/>
-          <w:szCs w:val="14"/>
-          <w:lang w:val="en-US"/>
-        </w:rPr>
-        <w:t>[CB_ENRA]</w:t>
-      </w:r>
-    </w:p>
-    <w:p>
-      <w:pPr>
-        <w:pStyle w:val="KeinLeerraum"/>
-        <w:rPr>
-          <w:rFonts w:ascii="Calibri" w:hAnsi="Calibri" w:cs="Calibri"/>
-          <w:sz w:val="14"/>
-          <w:szCs w:val="14"/>
-          <w:lang w:val="en-US"/>
-        </w:rPr>
-      </w:pPr>
-      <w:r>
-        <w:rPr>
-          <w:rFonts w:ascii="Calibri" w:hAnsi="Calibri" w:cs="Calibri"/>
-          <w:sz w:val="14"/>
-          <w:szCs w:val="14"/>
-          <w:lang w:val="en-US"/>
-        </w:rPr>
-        <w:t>; IFR Area Charts</w:t>
-      </w:r>
-    </w:p>
-    <w:p>
-      <w:pPr>
-        <w:pStyle w:val="KeinLeerraum"/>
-        <w:rPr>
-          <w:rFonts w:ascii="Calibri" w:hAnsi="Calibri" w:cs="Calibri"/>
-          <w:sz w:val="14"/>
-          <w:szCs w:val="14"/>
-          <w:lang w:val="en-US"/>
-        </w:rPr>
-      </w:pPr>
-      <w:r>
-        <w:rPr>
-          <w:rFonts w:ascii="Calibri" w:hAnsi="Calibri" w:cs="Calibri"/>
-          <w:sz w:val="14"/>
-          <w:szCs w:val="14"/>
-          <w:lang w:val="en-US"/>
-        </w:rPr>
-        <w:t>Name=CB IFR Area Charts</w:t>
+        <w:t>=https://tiles.arcgis.com/tiles/ssFJjBXIUyZDrSYZ/arcgis/rest/services/VFR_Terminal/MapServer/tile/{z}/{y}/{x}?cacheKey=85a564cdecfa1f12</w:t>
+      </w:r>
+    </w:p>
+    <w:p>
+      <w:pPr>
+        <w:pStyle w:val="KeinLeerraum"/>
+        <w:rPr>
+          <w:rFonts w:ascii="Calibri" w:hAnsi="Calibri" w:cs="Calibri"/>
+          <w:sz w:val="14"/>
+          <w:szCs w:val="14"/>
+          <w:lang w:val="en-US"/>
+        </w:rPr>
+      </w:pPr>
+    </w:p>
+    <w:p>
+      <w:pPr>
+        <w:pStyle w:val="KeinLeerraum"/>
+        <w:rPr>
+          <w:rFonts w:ascii="Calibri" w:hAnsi="Calibri" w:cs="Calibri"/>
+          <w:sz w:val="14"/>
+          <w:szCs w:val="14"/>
+          <w:lang w:val="en-US"/>
+        </w:rPr>
+      </w:pPr>
+      <w:r>
+        <w:rPr>
+          <w:rFonts w:ascii="Calibri" w:hAnsi="Calibri" w:cs="Calibri"/>
+          <w:sz w:val="14"/>
+          <w:szCs w:val="14"/>
+          <w:lang w:val="en-US"/>
+        </w:rPr>
+        <w:t>[</w:t>
+      </w:r>
+      <w:proofErr w:type="spellStart"/>
+      <w:r>
+        <w:rPr>
+          <w:rFonts w:ascii="Calibri" w:hAnsi="Calibri" w:cs="Calibri"/>
+          <w:sz w:val="14"/>
+          <w:szCs w:val="14"/>
+          <w:lang w:val="en-US"/>
+        </w:rPr>
+        <w:t>FAA_VFR_Sectional</w:t>
+      </w:r>
+      <w:proofErr w:type="spellEnd"/>
+      <w:r>
+        <w:rPr>
+          <w:rFonts w:ascii="Calibri" w:hAnsi="Calibri" w:cs="Calibri"/>
+          <w:sz w:val="14"/>
+          <w:szCs w:val="14"/>
+          <w:lang w:val="en-US"/>
+        </w:rPr>
+        <w:t>]</w:t>
+      </w:r>
+    </w:p>
+    <w:p>
+      <w:pPr>
+        <w:pStyle w:val="KeinLeerraum"/>
+        <w:rPr>
+          <w:rFonts w:ascii="Calibri" w:hAnsi="Calibri" w:cs="Calibri"/>
+          <w:sz w:val="14"/>
+          <w:szCs w:val="14"/>
+          <w:lang w:val="en-US"/>
+        </w:rPr>
+      </w:pPr>
+      <w:r>
+        <w:rPr>
+          <w:rFonts w:ascii="Calibri" w:hAnsi="Calibri" w:cs="Calibri"/>
+          <w:sz w:val="14"/>
+          <w:szCs w:val="14"/>
+          <w:lang w:val="en-US"/>
+        </w:rPr>
+        <w:t>; FAA VFR Sectional Charts (Zoom 8</w:t>
+      </w:r>
+      <w:proofErr w:type="gramStart"/>
+      <w:r>
+        <w:rPr>
+          <w:rFonts w:ascii="Calibri" w:hAnsi="Calibri" w:cs="Calibri"/>
+          <w:sz w:val="14"/>
+          <w:szCs w:val="14"/>
+          <w:lang w:val="en-US"/>
+        </w:rPr>
+        <w:t>..12</w:t>
+      </w:r>
+      <w:proofErr w:type="gramEnd"/>
+      <w:r>
+        <w:rPr>
+          <w:rFonts w:ascii="Calibri" w:hAnsi="Calibri" w:cs="Calibri"/>
+          <w:sz w:val="14"/>
+          <w:szCs w:val="14"/>
+          <w:lang w:val="en-US"/>
+        </w:rPr>
+        <w:t>)</w:t>
+      </w:r>
+    </w:p>
+    <w:p>
+      <w:pPr>
+        <w:pStyle w:val="KeinLeerraum"/>
+        <w:rPr>
+          <w:rFonts w:ascii="Calibri" w:hAnsi="Calibri" w:cs="Calibri"/>
+          <w:sz w:val="14"/>
+          <w:szCs w:val="14"/>
+          <w:lang w:val="en-US"/>
+        </w:rPr>
+      </w:pPr>
+      <w:r>
+        <w:rPr>
+          <w:rFonts w:ascii="Calibri" w:hAnsi="Calibri" w:cs="Calibri"/>
+          <w:sz w:val="14"/>
+          <w:szCs w:val="14"/>
+          <w:lang w:val="en-US"/>
+        </w:rPr>
+        <w:t>Name=FAA VFR Sectional Charts</w:t>
       </w:r>
     </w:p>
     <w:p>
@@ -6162,58 +6409,38 @@
           <w:szCs w:val="14"/>
           <w:lang w:val="en-US"/>
         </w:rPr>
-        <w:t>=https://wms.chartbundle.com/tms/1.0.0/enra/{z}/{x}/{y}.png?origin=nw  ; default</w:t>
-      </w:r>
-    </w:p>
-    <w:p>
-      <w:pPr>
-        <w:pStyle w:val="KeinLeerraum"/>
-        <w:rPr>
-          <w:rFonts w:ascii="Calibri" w:hAnsi="Calibri" w:cs="Calibri"/>
-          <w:sz w:val="14"/>
-          <w:szCs w:val="14"/>
-          <w:lang w:val="en-US"/>
-        </w:rPr>
-      </w:pPr>
-    </w:p>
-    <w:p>
-      <w:pPr>
-        <w:pStyle w:val="KeinLeerraum"/>
-        <w:rPr>
-          <w:rFonts w:ascii="Calibri" w:hAnsi="Calibri" w:cs="Calibri"/>
-          <w:sz w:val="14"/>
-          <w:szCs w:val="14"/>
-          <w:lang w:val="en-US"/>
-        </w:rPr>
-      </w:pPr>
-      <w:r>
-        <w:rPr>
-          <w:rFonts w:ascii="Calibri" w:hAnsi="Calibri" w:cs="Calibri"/>
-          <w:sz w:val="14"/>
-          <w:szCs w:val="14"/>
-          <w:lang w:val="en-US"/>
-        </w:rPr>
-        <w:t>[CB_ENRL]</w:t>
-      </w:r>
-    </w:p>
-    <w:p>
-      <w:pPr>
-        <w:pStyle w:val="KeinLeerraum"/>
-        <w:rPr>
-          <w:rFonts w:ascii="Calibri" w:hAnsi="Calibri" w:cs="Calibri"/>
-          <w:sz w:val="14"/>
-          <w:szCs w:val="14"/>
-          <w:lang w:val="en-US"/>
-        </w:rPr>
-      </w:pPr>
-      <w:r>
-        <w:rPr>
-          <w:rFonts w:ascii="Calibri" w:hAnsi="Calibri" w:cs="Calibri"/>
-          <w:sz w:val="14"/>
-          <w:szCs w:val="14"/>
-          <w:lang w:val="en-US"/>
-        </w:rPr>
-        <w:t xml:space="preserve">; IFR </w:t>
+        <w:t>=https://tiles.arcgis.com/tiles/ssFJjBXIUyZDrSYZ/arcgis/rest/services/VFR_Sectional/MapServer/WMTS/tile/1.0.0/VFR_Sectional/default/default028mm/{z}/{y}/{x}</w:t>
+      </w:r>
+    </w:p>
+    <w:p>
+      <w:pPr>
+        <w:pStyle w:val="KeinLeerraum"/>
+        <w:rPr>
+          <w:rFonts w:ascii="Calibri" w:hAnsi="Calibri" w:cs="Calibri"/>
+          <w:sz w:val="14"/>
+          <w:szCs w:val="14"/>
+          <w:lang w:val="en-US"/>
+        </w:rPr>
+      </w:pPr>
+    </w:p>
+    <w:p>
+      <w:pPr>
+        <w:pStyle w:val="KeinLeerraum"/>
+        <w:rPr>
+          <w:rFonts w:ascii="Calibri" w:hAnsi="Calibri" w:cs="Calibri"/>
+          <w:sz w:val="14"/>
+          <w:szCs w:val="14"/>
+          <w:lang w:val="en-US"/>
+        </w:rPr>
+      </w:pPr>
+      <w:r>
+        <w:rPr>
+          <w:rFonts w:ascii="Calibri" w:hAnsi="Calibri" w:cs="Calibri"/>
+          <w:sz w:val="14"/>
+          <w:szCs w:val="14"/>
+          <w:lang w:val="en-US"/>
+        </w:rPr>
+        <w:t>[</w:t>
       </w:r>
       <w:proofErr w:type="spellStart"/>
       <w:r>
@@ -6223,7 +6450,7 @@
           <w:szCs w:val="14"/>
           <w:lang w:val="en-US"/>
         </w:rPr>
-        <w:t>Enroute</w:t>
+        <w:t>FAA_IFR_AreaLow</w:t>
       </w:r>
       <w:proofErr w:type="spellEnd"/>
       <w:r>
@@ -6233,27 +6460,149 @@
           <w:szCs w:val="14"/>
           <w:lang w:val="en-US"/>
         </w:rPr>
-        <w:t xml:space="preserve"> Low Charts</w:t>
-      </w:r>
-    </w:p>
-    <w:p>
-      <w:pPr>
-        <w:pStyle w:val="KeinLeerraum"/>
-        <w:rPr>
-          <w:rFonts w:ascii="Calibri" w:hAnsi="Calibri" w:cs="Calibri"/>
-          <w:sz w:val="14"/>
-          <w:szCs w:val="14"/>
-          <w:lang w:val="en-US"/>
-        </w:rPr>
-      </w:pPr>
-      <w:r>
-        <w:rPr>
-          <w:rFonts w:ascii="Calibri" w:hAnsi="Calibri" w:cs="Calibri"/>
-          <w:sz w:val="14"/>
-          <w:szCs w:val="14"/>
-          <w:lang w:val="en-US"/>
-        </w:rPr>
-        <w:t xml:space="preserve">Name=CB IFR </w:t>
+        <w:t>]</w:t>
+      </w:r>
+    </w:p>
+    <w:p>
+      <w:pPr>
+        <w:pStyle w:val="KeinLeerraum"/>
+        <w:rPr>
+          <w:rFonts w:ascii="Calibri" w:hAnsi="Calibri" w:cs="Calibri"/>
+          <w:sz w:val="14"/>
+          <w:szCs w:val="14"/>
+          <w:lang w:val="en-US"/>
+        </w:rPr>
+      </w:pPr>
+      <w:r>
+        <w:rPr>
+          <w:rFonts w:ascii="Calibri" w:hAnsi="Calibri" w:cs="Calibri"/>
+          <w:sz w:val="14"/>
+          <w:szCs w:val="14"/>
+          <w:lang w:val="en-US"/>
+        </w:rPr>
+        <w:t>; FAA IFR Area Low Charts (Zoom 7</w:t>
+      </w:r>
+      <w:proofErr w:type="gramStart"/>
+      <w:r>
+        <w:rPr>
+          <w:rFonts w:ascii="Calibri" w:hAnsi="Calibri" w:cs="Calibri"/>
+          <w:sz w:val="14"/>
+          <w:szCs w:val="14"/>
+          <w:lang w:val="en-US"/>
+        </w:rPr>
+        <w:t>..12</w:t>
+      </w:r>
+      <w:proofErr w:type="gramEnd"/>
+      <w:r>
+        <w:rPr>
+          <w:rFonts w:ascii="Calibri" w:hAnsi="Calibri" w:cs="Calibri"/>
+          <w:sz w:val="14"/>
+          <w:szCs w:val="14"/>
+          <w:lang w:val="en-US"/>
+        </w:rPr>
+        <w:t>)</w:t>
+      </w:r>
+    </w:p>
+    <w:p>
+      <w:pPr>
+        <w:pStyle w:val="KeinLeerraum"/>
+        <w:rPr>
+          <w:rFonts w:ascii="Calibri" w:hAnsi="Calibri" w:cs="Calibri"/>
+          <w:sz w:val="14"/>
+          <w:szCs w:val="14"/>
+          <w:lang w:val="en-US"/>
+        </w:rPr>
+      </w:pPr>
+      <w:r>
+        <w:rPr>
+          <w:rFonts w:ascii="Calibri" w:hAnsi="Calibri" w:cs="Calibri"/>
+          <w:sz w:val="14"/>
+          <w:szCs w:val="14"/>
+          <w:lang w:val="en-US"/>
+        </w:rPr>
+        <w:t>Name=FAA IFR Area Low Charts</w:t>
+      </w:r>
+    </w:p>
+    <w:p>
+      <w:pPr>
+        <w:pStyle w:val="KeinLeerraum"/>
+        <w:rPr>
+          <w:rFonts w:ascii="Calibri" w:hAnsi="Calibri" w:cs="Calibri"/>
+          <w:sz w:val="14"/>
+          <w:szCs w:val="14"/>
+          <w:lang w:val="en-US"/>
+        </w:rPr>
+      </w:pPr>
+      <w:r>
+        <w:rPr>
+          <w:rFonts w:ascii="Calibri" w:hAnsi="Calibri" w:cs="Calibri"/>
+          <w:sz w:val="14"/>
+          <w:szCs w:val="14"/>
+          <w:lang w:val="en-US"/>
+        </w:rPr>
+        <w:t>Enabled=false</w:t>
+      </w:r>
+    </w:p>
+    <w:p>
+      <w:pPr>
+        <w:pStyle w:val="KeinLeerraum"/>
+        <w:rPr>
+          <w:rFonts w:ascii="Calibri" w:hAnsi="Calibri" w:cs="Calibri"/>
+          <w:sz w:val="14"/>
+          <w:szCs w:val="14"/>
+          <w:lang w:val="en-US"/>
+        </w:rPr>
+      </w:pPr>
+      <w:proofErr w:type="gramStart"/>
+      <w:r>
+        <w:rPr>
+          <w:rFonts w:ascii="Calibri" w:hAnsi="Calibri" w:cs="Calibri"/>
+          <w:sz w:val="14"/>
+          <w:szCs w:val="14"/>
+          <w:lang w:val="en-US"/>
+        </w:rPr>
+        <w:t>;Http</w:t>
+      </w:r>
+      <w:proofErr w:type="gramEnd"/>
+      <w:r>
+        <w:rPr>
+          <w:rFonts w:ascii="Calibri" w:hAnsi="Calibri" w:cs="Calibri"/>
+          <w:sz w:val="14"/>
+          <w:szCs w:val="14"/>
+          <w:lang w:val="en-US"/>
+        </w:rPr>
+        <w:t>=https://tiles.arcgis.com/tiles/ssFJjBXIUyZDrSYZ/arcgis/rest/services/IFR_AreaLow/MapServer/WMTS/tile/1.0.0/IFR_AreaLow/default/default028mm/{z}/{y}/{x}</w:t>
+      </w:r>
+    </w:p>
+    <w:p>
+      <w:pPr>
+        <w:pStyle w:val="KeinLeerraum"/>
+        <w:rPr>
+          <w:rFonts w:ascii="Calibri" w:hAnsi="Calibri" w:cs="Calibri"/>
+          <w:sz w:val="14"/>
+          <w:szCs w:val="14"/>
+          <w:lang w:val="en-US"/>
+        </w:rPr>
+      </w:pPr>
+    </w:p>
+    <w:p>
+      <w:pPr>
+        <w:pStyle w:val="KeinLeerraum"/>
+        <w:rPr>
+          <w:rFonts w:ascii="Calibri" w:hAnsi="Calibri" w:cs="Calibri"/>
+          <w:sz w:val="14"/>
+          <w:szCs w:val="14"/>
+          <w:lang w:val="en-US"/>
+        </w:rPr>
+      </w:pPr>
+      <w:r>
+        <w:rPr>
+          <w:rFonts w:ascii="Calibri" w:hAnsi="Calibri" w:cs="Calibri"/>
+          <w:sz w:val="14"/>
+          <w:szCs w:val="14"/>
+          <w:lang w:val="en-US"/>
+        </w:rPr>
+        <w:t>[</w:t>
       </w:r>
       <w:proofErr w:type="spellStart"/>
       <w:r>
@@ -6263,7 +6612,7 @@
           <w:szCs w:val="14"/>
           <w:lang w:val="en-US"/>
         </w:rPr>
-        <w:t>Enroute</w:t>
+        <w:t>FAA_IFR_AreaHigh</w:t>
       </w:r>
       <w:proofErr w:type="spellEnd"/>
       <w:r>
@@ -6273,7 +6622,67 @@
           <w:szCs w:val="14"/>
           <w:lang w:val="en-US"/>
         </w:rPr>
-        <w:t xml:space="preserve"> Low Charts</w:t>
+        <w:t>]</w:t>
+      </w:r>
+    </w:p>
+    <w:p>
+      <w:pPr>
+        <w:pStyle w:val="KeinLeerraum"/>
+        <w:rPr>
+          <w:rFonts w:ascii="Calibri" w:hAnsi="Calibri" w:cs="Calibri"/>
+          <w:sz w:val="14"/>
+          <w:szCs w:val="14"/>
+          <w:lang w:val="en-US"/>
+        </w:rPr>
+      </w:pPr>
+      <w:r>
+        <w:rPr>
+          <w:rFonts w:ascii="Calibri" w:hAnsi="Calibri" w:cs="Calibri"/>
+          <w:sz w:val="14"/>
+          <w:szCs w:val="14"/>
+          <w:lang w:val="en-US"/>
+        </w:rPr>
+        <w:t>; FAA IFR Area High Charts (Zoom 5</w:t>
+      </w:r>
+      <w:proofErr w:type="gramStart"/>
+      <w:r>
+        <w:rPr>
+          <w:rFonts w:ascii="Calibri" w:hAnsi="Calibri" w:cs="Calibri"/>
+          <w:sz w:val="14"/>
+          <w:szCs w:val="14"/>
+          <w:lang w:val="en-US"/>
+        </w:rPr>
+        <w:t>..9</w:t>
+      </w:r>
+      <w:proofErr w:type="gramEnd"/>
+      <w:r>
+        <w:rPr>
+          <w:rFonts w:ascii="Calibri" w:hAnsi="Calibri" w:cs="Calibri"/>
+          <w:sz w:val="14"/>
+          <w:szCs w:val="14"/>
+          <w:lang w:val="en-US"/>
+        </w:rPr>
+        <w:t>)</w:t>
+      </w:r>
+    </w:p>
+    <w:p>
+      <w:pPr>
+        <w:pStyle w:val="KeinLeerraum"/>
+        <w:rPr>
+          <w:rFonts w:ascii="Calibri" w:hAnsi="Calibri" w:cs="Calibri"/>
+          <w:sz w:val="14"/>
+          <w:szCs w:val="14"/>
+          <w:lang w:val="en-US"/>
+        </w:rPr>
+      </w:pPr>
+      <w:r>
+        <w:rPr>
+          <w:rFonts w:ascii="Calibri" w:hAnsi="Calibri" w:cs="Calibri"/>
+          <w:sz w:val="14"/>
+          <w:szCs w:val="14"/>
+          <w:lang w:val="en-US"/>
+        </w:rPr>
+        <w:t>Name=FAA IFR Area High Charts</w:t>
       </w:r>
     </w:p>
     <w:p>
@@ -6324,169 +6733,7 @@
           <w:szCs w:val="14"/>
           <w:lang w:val="en-US"/>
         </w:rPr>
-        <w:t>=https://wms.chartbundle.com/tms/1.0.0/enrl/{z}/{x}/{y}.png?origin=nw  ; default</w:t>
-      </w:r>
-    </w:p>
-    <w:p>
-      <w:pPr>
-        <w:pStyle w:val="KeinLeerraum"/>
-        <w:rPr>
-          <w:rFonts w:ascii="Calibri" w:hAnsi="Calibri" w:cs="Calibri"/>
-          <w:sz w:val="14"/>
-          <w:szCs w:val="14"/>
-          <w:lang w:val="en-US"/>
-        </w:rPr>
-      </w:pPr>
-    </w:p>
-    <w:p>
-      <w:pPr>
-        <w:pStyle w:val="KeinLeerraum"/>
-        <w:rPr>
-          <w:rFonts w:ascii="Calibri" w:hAnsi="Calibri" w:cs="Calibri"/>
-          <w:sz w:val="14"/>
-          <w:szCs w:val="14"/>
-          <w:lang w:val="en-US"/>
-        </w:rPr>
-      </w:pPr>
-      <w:r>
-        <w:rPr>
-          <w:rFonts w:ascii="Calibri" w:hAnsi="Calibri" w:cs="Calibri"/>
-          <w:sz w:val="14"/>
-          <w:szCs w:val="14"/>
-          <w:lang w:val="en-US"/>
-        </w:rPr>
-        <w:t>[CB_ENRH]</w:t>
-      </w:r>
-    </w:p>
-    <w:p>
-      <w:pPr>
-        <w:pStyle w:val="KeinLeerraum"/>
-        <w:rPr>
-          <w:rFonts w:ascii="Calibri" w:hAnsi="Calibri" w:cs="Calibri"/>
-          <w:sz w:val="14"/>
-          <w:szCs w:val="14"/>
-          <w:lang w:val="en-US"/>
-        </w:rPr>
-      </w:pPr>
-      <w:r>
-        <w:rPr>
-          <w:rFonts w:ascii="Calibri" w:hAnsi="Calibri" w:cs="Calibri"/>
-          <w:sz w:val="14"/>
-          <w:szCs w:val="14"/>
-          <w:lang w:val="en-US"/>
-        </w:rPr>
-        <w:t xml:space="preserve">; IFR </w:t>
-      </w:r>
-      <w:proofErr w:type="spellStart"/>
-      <w:r>
-        <w:rPr>
-          <w:rFonts w:ascii="Calibri" w:hAnsi="Calibri" w:cs="Calibri"/>
-          <w:sz w:val="14"/>
-          <w:szCs w:val="14"/>
-          <w:lang w:val="en-US"/>
-        </w:rPr>
-        <w:t>Enroute</w:t>
-      </w:r>
-      <w:proofErr w:type="spellEnd"/>
-      <w:r>
-        <w:rPr>
-          <w:rFonts w:ascii="Calibri" w:hAnsi="Calibri" w:cs="Calibri"/>
-          <w:sz w:val="14"/>
-          <w:szCs w:val="14"/>
-          <w:lang w:val="en-US"/>
-        </w:rPr>
-        <w:t xml:space="preserve"> High Charts</w:t>
-      </w:r>
-    </w:p>
-    <w:p>
-      <w:pPr>
-        <w:pStyle w:val="KeinLeerraum"/>
-        <w:rPr>
-          <w:rFonts w:ascii="Calibri" w:hAnsi="Calibri" w:cs="Calibri"/>
-          <w:sz w:val="14"/>
-          <w:szCs w:val="14"/>
-          <w:lang w:val="en-US"/>
-        </w:rPr>
-      </w:pPr>
-      <w:r>
-        <w:rPr>
-          <w:rFonts w:ascii="Calibri" w:hAnsi="Calibri" w:cs="Calibri"/>
-          <w:sz w:val="14"/>
-          <w:szCs w:val="14"/>
-          <w:lang w:val="en-US"/>
-        </w:rPr>
-        <w:t xml:space="preserve">Name=CB IFR </w:t>
-      </w:r>
-      <w:proofErr w:type="spellStart"/>
-      <w:r>
-        <w:rPr>
-          <w:rFonts w:ascii="Calibri" w:hAnsi="Calibri" w:cs="Calibri"/>
-          <w:sz w:val="14"/>
-          <w:szCs w:val="14"/>
-          <w:lang w:val="en-US"/>
-        </w:rPr>
-        <w:t>Enroute</w:t>
-      </w:r>
-      <w:proofErr w:type="spellEnd"/>
-      <w:r>
-        <w:rPr>
-          <w:rFonts w:ascii="Calibri" w:hAnsi="Calibri" w:cs="Calibri"/>
-          <w:sz w:val="14"/>
-          <w:szCs w:val="14"/>
-          <w:lang w:val="en-US"/>
-        </w:rPr>
-        <w:t xml:space="preserve"> High Charts</w:t>
-      </w:r>
-    </w:p>
-    <w:p>
-      <w:pPr>
-        <w:pStyle w:val="KeinLeerraum"/>
-        <w:rPr>
-          <w:rFonts w:ascii="Calibri" w:hAnsi="Calibri" w:cs="Calibri"/>
-          <w:sz w:val="14"/>
-          <w:szCs w:val="14"/>
-          <w:lang w:val="en-US"/>
-        </w:rPr>
-      </w:pPr>
-      <w:r>
-        <w:rPr>
-          <w:rFonts w:ascii="Calibri" w:hAnsi="Calibri" w:cs="Calibri"/>
-          <w:sz w:val="14"/>
-          <w:szCs w:val="14"/>
-          <w:lang w:val="en-US"/>
-        </w:rPr>
-        <w:t>Enabled=false</w:t>
-      </w:r>
-    </w:p>
-    <w:p>
-      <w:pPr>
-        <w:pStyle w:val="KeinLeerraum"/>
-        <w:rPr>
-          <w:rFonts w:ascii="Calibri" w:hAnsi="Calibri" w:cs="Calibri"/>
-          <w:sz w:val="14"/>
-          <w:szCs w:val="14"/>
-          <w:lang w:val="en-US"/>
-        </w:rPr>
-      </w:pPr>
-      <w:proofErr w:type="gramStart"/>
-      <w:r>
-        <w:rPr>
-          <w:rFonts w:ascii="Calibri" w:hAnsi="Calibri" w:cs="Calibri"/>
-          <w:sz w:val="14"/>
-          <w:szCs w:val="14"/>
-          <w:lang w:val="en-US"/>
-        </w:rPr>
-        <w:t>;Http</w:t>
-      </w:r>
-      <w:proofErr w:type="gramEnd"/>
-      <w:r>
-        <w:rPr>
-          <w:rFonts w:ascii="Calibri" w:hAnsi="Calibri" w:cs="Calibri"/>
-          <w:sz w:val="14"/>
-          <w:szCs w:val="14"/>
-          <w:lang w:val="en-US"/>
-        </w:rPr>
-        <w:t>=https://wms.chartbundle.com/tms/1.0.0/enrh/{z}/{x}/{y}.png?origin=nw  ; default</w:t>
+        <w:t>=https://tiles.arcgis.com/tiles/ssFJjBXIUyZDrSYZ/arcgis/rest/services/IFR_High/MapServer/WMTS/tile/1.0.0/IFR_High/default/default028mm/{z}/{y}/{x}</w:t>
       </w:r>
     </w:p>
     <w:p>

</xml_diff>

<commit_message>
NLog config update Bugfix in Map Providers (key handling)
</commit_message>
<xml_diff>
--- a/doc/MapLib-Doc.docx
+++ b/doc/MapLib-Doc.docx
@@ -74,7 +74,7 @@
         <w:rPr>
           <w:lang w:val="en-US"/>
         </w:rPr>
-        <w:t>Apr</w:t>
+        <w:t>May</w:t>
       </w:r>
       <w:r>
         <w:rPr>
@@ -86,7 +86,7 @@
         <w:rPr>
           <w:lang w:val="en-US"/>
         </w:rPr>
-        <w:t>4</w:t>
+        <w:t>5</w:t>
       </w:r>
       <w:r>
         <w:rPr>
@@ -100,7 +100,7 @@
           <w:sz w:val="24"/>
           <w:lang w:val="en-US"/>
         </w:rPr>
-        <w:t>Apr</w:t>
+        <w:t>May</w:t>
       </w:r>
       <w:r>
         <w:rPr>
@@ -116,7 +116,7 @@
           <w:sz w:val="24"/>
           <w:lang w:val="en-US"/>
         </w:rPr>
-        <w:t>4</w:t>
+        <w:t>5</w:t>
       </w:r>
     </w:p>
     <w:p>
@@ -197,14 +197,8 @@
         </w:rPr>
         <w:t>ALWAYS consider the terms of use for any of the map providers</w:t>
       </w:r>
-    </w:p>
-    <w:p>
-      <w:pPr>
-        <w:pStyle w:val="Listenabsatz"/>
-        <w:rPr>
-          <w:lang w:val="en-US"/>
-        </w:rPr>
-      </w:pPr>
+      <w:bookmarkStart w:id="0" w:name="_GoBack"/>
+      <w:bookmarkEnd w:id="0"/>
     </w:p>
     <w:p>
       <w:pPr>
@@ -434,6 +428,26 @@
           <w:lang w:val="en-US"/>
         </w:rPr>
         <w:t>, see below how to enable it</w:t>
+      </w:r>
+      <w:r>
+        <w:rPr>
+          <w:lang w:val="en-US"/>
+        </w:rPr>
+        <w:br/>
+      </w:r>
+      <w:r>
+        <w:rPr>
+          <w:color w:val="FF0000"/>
+          <w:sz w:val="20"/>
+          <w:lang w:val="en-US"/>
+        </w:rPr>
+        <w:t>May25</w:t>
+      </w:r>
+      <w:r>
+        <w:rPr>
+          <w:lang w:val="en-US"/>
+        </w:rPr>
+        <w:t xml:space="preserve"> Added required parameter {r}  = @1x</w:t>
       </w:r>
     </w:p>
     <w:p>
@@ -3138,8 +3152,6 @@
           <w:lang w:val="en-US"/>
         </w:rPr>
       </w:pPr>
-      <w:bookmarkStart w:id="0" w:name="_GoBack"/>
-      <w:bookmarkEnd w:id="0"/>
       <w:r>
         <w:rPr>
           <w:lang w:val="en-US"/>
@@ -3217,7 +3229,7 @@
           <w:szCs w:val="14"/>
           <w:lang w:val="en-US"/>
         </w:rPr>
-        <w:t>; V March 2024</w:t>
+        <w:t>; V May 2025</w:t>
       </w:r>
     </w:p>
     <w:p>
@@ -5187,6 +5199,36 @@
           <w:rFonts w:ascii="Calibri" w:hAnsi="Calibri" w:cs="Calibri"/>
           <w:sz w:val="14"/>
           <w:szCs w:val="14"/>
+          <w:highlight w:val="green"/>
+          <w:lang w:val="en-US"/>
+        </w:rPr>
+        <w:t>; UPDATE May 2025</w:t>
+      </w:r>
+      <w:r>
+        <w:rPr>
+          <w:rFonts w:ascii="Calibri" w:hAnsi="Calibri" w:cs="Calibri"/>
+          <w:sz w:val="14"/>
+          <w:szCs w:val="14"/>
+          <w:lang w:val="en-US"/>
+        </w:rPr>
+        <w:t xml:space="preserve"> needs a new parameter ({r} == @1x)</w:t>
+      </w:r>
+    </w:p>
+    <w:p>
+      <w:pPr>
+        <w:pStyle w:val="KeinLeerraum"/>
+        <w:rPr>
+          <w:rFonts w:ascii="Calibri" w:hAnsi="Calibri" w:cs="Calibri"/>
+          <w:sz w:val="14"/>
+          <w:szCs w:val="14"/>
+          <w:lang w:val="en-US"/>
+        </w:rPr>
+      </w:pPr>
+      <w:r>
+        <w:rPr>
+          <w:rFonts w:ascii="Calibri" w:hAnsi="Calibri" w:cs="Calibri"/>
+          <w:sz w:val="14"/>
+          <w:szCs w:val="14"/>
           <w:lang w:val="en-US"/>
         </w:rPr>
         <w:t>; https://docs.stadiamaps.com (see terms of use before using it)</w:t>
@@ -5260,7 +5302,26 @@
           <w:szCs w:val="14"/>
           <w:lang w:val="en-US"/>
         </w:rPr>
-        <w:t>=https://tiles.stadiamaps.com/tiles/stamen_terrain/{z}/{x}/{y}.png?api_key=YOUR-API-KEY</w:t>
+        <w:t>=https://tiles.stadiamaps.com/tiles/stamen_terrain/{z}/{x}/{y}</w:t>
+      </w:r>
+      <w:r>
+        <w:rPr>
+          <w:rFonts w:ascii="Calibri" w:hAnsi="Calibri" w:cs="Calibri"/>
+          <w:sz w:val="14"/>
+          <w:szCs w:val="14"/>
+          <w:highlight w:val="green"/>
+          <w:lang w:val="en-US"/>
+        </w:rPr>
+        <w:t>@1x</w:t>
+      </w:r>
+      <w:r>
+        <w:rPr>
+          <w:rFonts w:ascii="Calibri" w:hAnsi="Calibri" w:cs="Calibri"/>
+          <w:sz w:val="14"/>
+          <w:szCs w:val="14"/>
+          <w:lang w:val="en-US"/>
+        </w:rPr>
+        <w:t>.png?api_key=YOUR-API-KEY</w:t>
       </w:r>
     </w:p>
     <w:p>
@@ -5622,6 +5683,7 @@
           <w:szCs w:val="14"/>
           <w:lang w:val="en-US"/>
         </w:rPr>
+        <w:lastRenderedPageBreak/>
         <w:t>Name=FAA VFR Terminal Charts</w:t>
       </w:r>
     </w:p>
@@ -5642,7 +5704,6 @@
           <w:szCs w:val="14"/>
           <w:lang w:val="en-US"/>
         </w:rPr>
-        <w:lastRenderedPageBreak/>
         <w:t>Enabled=false</w:t>
       </w:r>
     </w:p>
@@ -7790,6 +7851,7 @@
           <w:szCs w:val="14"/>
           <w:lang w:val="en-US"/>
         </w:rPr>
+        <w:lastRenderedPageBreak/>
         <w:t>Name=User Tiles 3</w:t>
       </w:r>
     </w:p>
@@ -7810,7 +7872,6 @@
           <w:szCs w:val="14"/>
           <w:lang w:val="en-US"/>
         </w:rPr>
-        <w:lastRenderedPageBreak/>
         <w:t>Enabled=false</w:t>
       </w:r>
     </w:p>

</xml_diff>

<commit_message>
Last minute fix for default FP loading
</commit_message>
<xml_diff>
--- a/doc/MapLib-Doc.docx
+++ b/doc/MapLib-Doc.docx
@@ -74,25 +74,13 @@
         <w:rPr>
           <w:lang w:val="en-US"/>
         </w:rPr>
-        <w:t>May</w:t>
-      </w:r>
-      <w:r>
-        <w:rPr>
-          <w:lang w:val="en-US"/>
-        </w:rPr>
-        <w:t xml:space="preserve"> 202</w:t>
-      </w:r>
-      <w:r>
-        <w:rPr>
-          <w:lang w:val="en-US"/>
-        </w:rPr>
-        <w:t>5</w:t>
-      </w:r>
-      <w:r>
-        <w:rPr>
-          <w:lang w:val="en-US"/>
-        </w:rPr>
-        <w:t xml:space="preserve"> Update see notes below marked with </w:t>
+        <w:t>July</w:t>
+      </w:r>
+      <w:r>
+        <w:rPr>
+          <w:lang w:val="en-US"/>
+        </w:rPr>
+        <w:t xml:space="preserve"> 2025 Update see notes below marked with </w:t>
       </w:r>
       <w:r>
         <w:rPr>
@@ -100,7 +88,7 @@
           <w:sz w:val="24"/>
           <w:lang w:val="en-US"/>
         </w:rPr>
-        <w:t>May</w:t>
+        <w:t>Jul</w:t>
       </w:r>
       <w:r>
         <w:rPr>
@@ -197,8 +185,6 @@
         </w:rPr>
         <w:t>ALWAYS consider the terms of use for any of the map providers</w:t>
       </w:r>
-      <w:bookmarkStart w:id="0" w:name="_GoBack"/>
-      <w:bookmarkEnd w:id="0"/>
     </w:p>
     <w:p>
       <w:pPr>
@@ -695,43 +681,1602 @@
     <w:p>
       <w:pPr>
         <w:rPr>
-          <w:lang w:val="en-US"/>
-        </w:rPr>
-      </w:pPr>
-      <w:r>
-        <w:rPr>
+          <w:sz w:val="18"/>
+          <w:lang w:val="en-US"/>
+        </w:rPr>
+      </w:pPr>
+      <w:r>
+        <w:rPr>
+          <w:color w:val="FF0000"/>
+          <w:lang w:val="en-US"/>
+        </w:rPr>
+        <w:t>Jul25</w:t>
+      </w:r>
+      <w:r>
+        <w:rPr>
+          <w:lang w:val="en-US"/>
+        </w:rPr>
+        <w:t xml:space="preserve"> </w:t>
+      </w:r>
+      <w:r>
+        <w:rPr>
+          <w:strike/>
           <w:lang w:val="en-US"/>
         </w:rPr>
         <w:t>Bing Maps (</w:t>
       </w:r>
       <w:r>
         <w:rPr>
+          <w:strike/>
           <w:lang w:val="en-US"/>
         </w:rPr>
         <w:t>Microsoft</w:t>
       </w:r>
       <w:r>
         <w:rPr>
+          <w:strike/>
           <w:lang w:val="en-US"/>
         </w:rPr>
         <w:t xml:space="preserve"> map service)</w:t>
       </w:r>
       <w:r>
         <w:rPr>
+          <w:strike/>
           <w:lang w:val="en-US"/>
         </w:rPr>
         <w:t xml:space="preserve"> needs a key and subject to licensing</w:t>
       </w:r>
+      <w:r>
+        <w:rPr>
+          <w:sz w:val="18"/>
+          <w:lang w:val="en-US"/>
+        </w:rPr>
+        <w:br/>
+      </w:r>
+      <w:r>
+        <w:rPr>
+          <w:sz w:val="18"/>
+          <w:lang w:val="en-US"/>
+        </w:rPr>
+        <w:t xml:space="preserve">Unfortunately </w:t>
+      </w:r>
+      <w:r>
+        <w:rPr>
+          <w:sz w:val="18"/>
+          <w:lang w:val="en-US"/>
+        </w:rPr>
+        <w:t xml:space="preserve">Bing Maps free program is discontinued and replaced with Azure Maps which needs payed subscription. It will remain as option as Enterprise Keys will work until </w:t>
+      </w:r>
+      <w:proofErr w:type="spellStart"/>
+      <w:r>
+        <w:rPr>
+          <w:sz w:val="18"/>
+          <w:lang w:val="en-US"/>
+        </w:rPr>
+        <w:t>mid 2028</w:t>
+      </w:r>
+      <w:proofErr w:type="spellEnd"/>
+      <w:r>
+        <w:rPr>
+          <w:sz w:val="18"/>
+          <w:lang w:val="en-US"/>
+        </w:rPr>
+        <w:t xml:space="preserve"> – however the basic Key is no longer returning images</w:t>
+      </w:r>
+      <w:r>
+        <w:rPr>
+          <w:sz w:val="18"/>
+          <w:lang w:val="en-US"/>
+        </w:rPr>
+        <w:t>.</w:t>
+      </w:r>
+      <w:bookmarkStart w:id="0" w:name="_GoBack"/>
+      <w:bookmarkEnd w:id="0"/>
+      <w:r>
+        <w:rPr>
+          <w:sz w:val="18"/>
+          <w:lang w:val="en-US"/>
+        </w:rPr>
+        <w:t xml:space="preserve"> </w:t>
+      </w:r>
+    </w:p>
+    <w:p>
+      <w:pPr>
+        <w:rPr>
+          <w:lang w:val="en-US"/>
+        </w:rPr>
+      </w:pPr>
+      <w:r>
+        <w:rPr>
+          <w:lang w:val="en-US"/>
+        </w:rPr>
+        <w:t>ESRI/ARCGIS Tile Services as part of their offering – subject to license, don’t use if not licensed</w:t>
+      </w:r>
+    </w:p>
+    <w:p>
+      <w:pPr>
+        <w:rPr>
+          <w:sz w:val="18"/>
+          <w:lang w:val="en-US"/>
+        </w:rPr>
+      </w:pPr>
+      <w:hyperlink r:id="rId8" w:history="1">
+        <w:r>
+          <w:rPr>
+            <w:rStyle w:val="Hyperlink"/>
+            <w:sz w:val="18"/>
+            <w:lang w:val="en-US"/>
+          </w:rPr>
+          <w:t>https://developers.arcgis.com/documentation/mapping-apis-and-services/data-hosting/services/image-tile-service/</w:t>
+        </w:r>
+      </w:hyperlink>
+    </w:p>
+    <w:p>
+      <w:pPr>
+        <w:rPr>
+          <w:lang w:val="en-US"/>
+        </w:rPr>
+      </w:pPr>
+      <w:r>
+        <w:rPr>
+          <w:color w:val="FF0000"/>
+          <w:lang w:val="en-US"/>
+        </w:rPr>
+        <w:t>Remark</w:t>
+      </w:r>
+      <w:proofErr w:type="gramStart"/>
+      <w:r>
+        <w:rPr>
+          <w:color w:val="FF0000"/>
+          <w:lang w:val="en-US"/>
+        </w:rPr>
+        <w:t>:</w:t>
+      </w:r>
+      <w:proofErr w:type="gramEnd"/>
+      <w:r>
+        <w:rPr>
+          <w:color w:val="FF0000"/>
+          <w:lang w:val="en-US"/>
+        </w:rPr>
+        <w:br/>
+        <w:t>Don’t ask for Google Map support – I don’t have a key and they are rather complicated to work with…</w:t>
+      </w:r>
+    </w:p>
+    <w:p>
+      <w:pPr>
+        <w:rPr>
+          <w:b/>
+          <w:lang w:val="en-US"/>
+        </w:rPr>
+      </w:pPr>
+      <w:r>
+        <w:rPr>
+          <w:b/>
+          <w:lang w:val="en-US"/>
+        </w:rPr>
+        <w:t>User defined tile services</w:t>
+      </w:r>
+      <w:r>
+        <w:rPr>
+          <w:b/>
+          <w:lang w:val="en-US"/>
+        </w:rPr>
+        <w:t xml:space="preserve"> 1</w:t>
+      </w:r>
+      <w:proofErr w:type="gramStart"/>
+      <w:r>
+        <w:rPr>
+          <w:b/>
+          <w:lang w:val="en-US"/>
+        </w:rPr>
+        <w:t>..6</w:t>
+      </w:r>
+      <w:proofErr w:type="gramEnd"/>
+    </w:p>
+    <w:p>
+      <w:pPr>
+        <w:rPr>
+          <w:lang w:val="en-US"/>
+        </w:rPr>
+      </w:pPr>
+      <w:r>
+        <w:rPr>
+          <w:lang w:val="en-US"/>
+        </w:rPr>
+        <w:t>You may have an own tile service running on your NAS or know</w:t>
+      </w:r>
+      <w:r>
+        <w:rPr>
+          <w:lang w:val="en-US"/>
+        </w:rPr>
+        <w:t xml:space="preserve"> a tile service you like to use.</w:t>
+      </w:r>
+      <w:r>
+        <w:rPr>
+          <w:lang w:val="en-US"/>
+        </w:rPr>
+        <w:br/>
+        <w:t>The URL to be provided looks like:</w:t>
+      </w:r>
+    </w:p>
+    <w:p>
+      <w:pPr>
+        <w:rPr>
+          <w:rFonts w:ascii="Lucida Console" w:hAnsi="Lucida Console"/>
+          <w:sz w:val="20"/>
+          <w:lang w:val="en-US"/>
+        </w:rPr>
+      </w:pPr>
+      <w:r>
+        <w:rPr>
+          <w:rFonts w:ascii="Lucida Console" w:hAnsi="Lucida Console"/>
+          <w:sz w:val="20"/>
+          <w:lang w:val="en-US"/>
+        </w:rPr>
+        <w:t>Http=https://ip_or_address/route/{z}/{y}/{x}.imageformat</w:t>
+      </w:r>
+    </w:p>
+    <w:p>
+      <w:pPr>
+        <w:rPr>
+          <w:lang w:val="en-US"/>
+        </w:rPr>
+      </w:pPr>
+      <w:r>
+        <w:rPr>
+          <w:lang w:val="en-US"/>
+        </w:rPr>
+        <w:t>Where the {z}</w:t>
+      </w:r>
+      <w:r>
+        <w:rPr>
+          <w:lang w:val="en-US"/>
+        </w:rPr>
+        <w:t xml:space="preserve"> </w:t>
+      </w:r>
+      <w:r>
+        <w:rPr>
+          <w:lang w:val="en-US"/>
+        </w:rPr>
+        <w:t>{y}</w:t>
+      </w:r>
+      <w:r>
+        <w:rPr>
+          <w:lang w:val="en-US"/>
+        </w:rPr>
+        <w:t xml:space="preserve"> </w:t>
+      </w:r>
+      <w:r>
+        <w:rPr>
+          <w:lang w:val="en-US"/>
+        </w:rPr>
+        <w:t>{x} parts will be replaced by the requested zoom and coordinates</w:t>
+      </w:r>
+      <w:r>
+        <w:rPr>
+          <w:lang w:val="en-US"/>
+        </w:rPr>
+        <w:t>.</w:t>
+      </w:r>
+      <w:r>
+        <w:rPr>
+          <w:lang w:val="en-US"/>
+        </w:rPr>
+        <w:br/>
+        <w:t>The library expects a Mercator Tile Set with 0/0 top left tile number</w:t>
+      </w:r>
+      <w:r>
+        <w:rPr>
+          <w:lang w:val="en-US"/>
+        </w:rPr>
+        <w:t xml:space="preserve"> and 256x256 sized tiles – PNG and JPG image formats are supported</w:t>
+      </w:r>
+      <w:r>
+        <w:rPr>
+          <w:lang w:val="en-US"/>
+        </w:rPr>
+        <w:t xml:space="preserve">. </w:t>
+      </w:r>
+    </w:p>
+    <w:p>
+      <w:pPr>
+        <w:rPr>
+          <w:lang w:val="en-US"/>
+        </w:rPr>
+      </w:pPr>
+      <w:r>
+        <w:rPr>
+          <w:lang w:val="en-US"/>
+        </w:rPr>
+        <w:t>Example:</w:t>
+      </w:r>
+    </w:p>
+    <w:p>
+      <w:pPr>
+        <w:rPr>
+          <w:rFonts w:asciiTheme="majorHAnsi" w:eastAsiaTheme="majorEastAsia" w:hAnsiTheme="majorHAnsi" w:cstheme="majorBidi"/>
+          <w:color w:val="2E74B5" w:themeColor="accent1" w:themeShade="BF"/>
+          <w:sz w:val="26"/>
+          <w:szCs w:val="26"/>
+          <w:lang w:val="en-US"/>
+        </w:rPr>
+      </w:pPr>
+      <w:r>
+        <w:rPr>
+          <w:rFonts w:ascii="Lucida Console" w:hAnsi="Lucida Console"/>
+          <w:color w:val="00B050"/>
+          <w:sz w:val="20"/>
+          <w:lang w:val="en-US"/>
+        </w:rPr>
+        <w:t>Http=https://myNas:23356/tiles/{z}/{y}/{x}.jpg</w:t>
+      </w:r>
+      <w:r>
+        <w:rPr>
+          <w:lang w:val="en-US"/>
+        </w:rPr>
+        <w:br w:type="page"/>
+      </w:r>
+    </w:p>
+    <w:p>
+      <w:pPr>
+        <w:pStyle w:val="berschrift2"/>
+        <w:rPr>
+          <w:lang w:val="en-US"/>
+        </w:rPr>
+      </w:pPr>
+      <w:r>
+        <w:rPr>
+          <w:lang w:val="en-US"/>
+        </w:rPr>
+        <w:lastRenderedPageBreak/>
+        <w:t>Data retrieval and storage disclaimer</w:t>
+      </w:r>
+    </w:p>
+    <w:p>
+      <w:pPr>
+        <w:rPr>
+          <w:b/>
+          <w:lang w:val="en-US"/>
+        </w:rPr>
+      </w:pPr>
+      <w:proofErr w:type="spellStart"/>
+      <w:r>
+        <w:rPr>
+          <w:b/>
+          <w:lang w:val="en-US"/>
+        </w:rPr>
+        <w:t>MapLib</w:t>
+      </w:r>
+      <w:proofErr w:type="spellEnd"/>
+      <w:r>
+        <w:rPr>
+          <w:lang w:val="en-US"/>
+        </w:rPr>
+        <w:t xml:space="preserve"> retrieves tiles </w:t>
+      </w:r>
+      <w:r>
+        <w:rPr>
+          <w:lang w:val="en-US"/>
+        </w:rPr>
+        <w:t>only for</w:t>
+      </w:r>
+      <w:r>
+        <w:rPr>
+          <w:lang w:val="en-US"/>
+        </w:rPr>
+        <w:t xml:space="preserve"> the user requested location </w:t>
+      </w:r>
+      <w:r>
+        <w:rPr>
+          <w:lang w:val="en-US"/>
+        </w:rPr>
+        <w:t>and</w:t>
+      </w:r>
+      <w:r>
+        <w:rPr>
+          <w:lang w:val="en-US"/>
+        </w:rPr>
+        <w:t xml:space="preserve"> zoom level.</w:t>
+      </w:r>
+      <w:r>
+        <w:rPr>
+          <w:lang w:val="en-US"/>
+        </w:rPr>
+        <w:br/>
+        <w:t xml:space="preserve">The visualization </w:t>
+      </w:r>
+      <w:r>
+        <w:rPr>
+          <w:lang w:val="en-US"/>
+        </w:rPr>
+        <w:t xml:space="preserve">WinForms </w:t>
+      </w:r>
+      <w:proofErr w:type="spellStart"/>
+      <w:r>
+        <w:rPr>
+          <w:lang w:val="en-US"/>
+        </w:rPr>
+        <w:t>User</w:t>
+      </w:r>
+      <w:r>
+        <w:rPr>
+          <w:lang w:val="en-US"/>
+        </w:rPr>
+        <w:t>Control</w:t>
+      </w:r>
+      <w:proofErr w:type="spellEnd"/>
+      <w:r>
+        <w:rPr>
+          <w:lang w:val="en-US"/>
+        </w:rPr>
+        <w:t xml:space="preserve"> </w:t>
+      </w:r>
+      <w:r>
+        <w:rPr>
+          <w:b/>
+          <w:lang w:val="en-US"/>
+        </w:rPr>
+        <w:t>bm98_Map</w:t>
+      </w:r>
+      <w:r>
+        <w:rPr>
+          <w:lang w:val="en-US"/>
+        </w:rPr>
+        <w:t xml:space="preserve"> requests </w:t>
+      </w:r>
+      <w:r>
+        <w:rPr>
+          <w:lang w:val="en-US"/>
+        </w:rPr>
+        <w:t>tiles</w:t>
+      </w:r>
+      <w:r>
+        <w:rPr>
+          <w:lang w:val="en-US"/>
+        </w:rPr>
+        <w:t xml:space="preserve"> </w:t>
+      </w:r>
+      <w:r>
+        <w:rPr>
+          <w:lang w:val="en-US"/>
+        </w:rPr>
+        <w:t xml:space="preserve">as a matrix of </w:t>
+      </w:r>
+      <w:r>
+        <w:rPr>
+          <w:lang w:val="en-US"/>
+        </w:rPr>
+        <w:t>8</w:t>
+      </w:r>
+      <w:r>
+        <w:rPr>
+          <w:lang w:val="en-US"/>
+        </w:rPr>
+        <w:t>x</w:t>
+      </w:r>
+      <w:r>
+        <w:rPr>
+          <w:lang w:val="en-US"/>
+        </w:rPr>
+        <w:t>8</w:t>
+      </w:r>
+      <w:r>
+        <w:rPr>
+          <w:lang w:val="en-US"/>
+        </w:rPr>
+        <w:t xml:space="preserve"> tiles</w:t>
+      </w:r>
+      <w:r>
+        <w:rPr>
+          <w:lang w:val="en-US"/>
+        </w:rPr>
+        <w:t xml:space="preserve"> at zoom levels for the </w:t>
+      </w:r>
+      <w:r>
+        <w:rPr>
+          <w:lang w:val="en-US"/>
+        </w:rPr>
+        <w:t>5</w:t>
+      </w:r>
+      <w:r>
+        <w:rPr>
+          <w:lang w:val="en-US"/>
+        </w:rPr>
+        <w:t xml:space="preserve"> different ranges: </w:t>
+      </w:r>
+      <w:r>
+        <w:rPr>
+          <w:lang w:val="en-US"/>
+        </w:rPr>
+        <w:t xml:space="preserve">XF=7, </w:t>
+      </w:r>
+      <w:r>
+        <w:rPr>
+          <w:lang w:val="en-US"/>
+        </w:rPr>
+        <w:t xml:space="preserve">FF= </w:t>
+      </w:r>
+      <w:r>
+        <w:rPr>
+          <w:lang w:val="en-US"/>
+        </w:rPr>
+        <w:t>9</w:t>
+      </w:r>
+      <w:r>
+        <w:rPr>
+          <w:lang w:val="en-US"/>
+        </w:rPr>
+        <w:t>, F=1</w:t>
+      </w:r>
+      <w:r>
+        <w:rPr>
+          <w:lang w:val="en-US"/>
+        </w:rPr>
+        <w:t>1</w:t>
+      </w:r>
+      <w:r>
+        <w:rPr>
+          <w:lang w:val="en-US"/>
+        </w:rPr>
+        <w:t>, M= 1</w:t>
+      </w:r>
+      <w:r>
+        <w:rPr>
+          <w:lang w:val="en-US"/>
+        </w:rPr>
+        <w:t>2</w:t>
+      </w:r>
+      <w:r>
+        <w:rPr>
+          <w:lang w:val="en-US"/>
+        </w:rPr>
+        <w:t>, N=1</w:t>
+      </w:r>
+      <w:r>
+        <w:rPr>
+          <w:lang w:val="en-US"/>
+        </w:rPr>
+        <w:t>3, C=15</w:t>
+      </w:r>
+      <w:r>
+        <w:rPr>
+          <w:lang w:val="en-US"/>
+        </w:rPr>
+        <w:br/>
+      </w:r>
+      <w:r>
+        <w:rPr>
+          <w:lang w:val="en-US"/>
+        </w:rPr>
+        <w:t>W</w:t>
+      </w:r>
+      <w:r>
+        <w:rPr>
+          <w:lang w:val="en-US"/>
+        </w:rPr>
+        <w:t xml:space="preserve">ith </w:t>
+      </w:r>
+      <w:proofErr w:type="spellStart"/>
+      <w:r>
+        <w:rPr>
+          <w:lang w:val="en-US"/>
+        </w:rPr>
+        <w:t>AutoRange</w:t>
+      </w:r>
+      <w:proofErr w:type="spellEnd"/>
+      <w:r>
+        <w:rPr>
+          <w:lang w:val="en-US"/>
+        </w:rPr>
+        <w:t xml:space="preserve"> enabled it will load tiles from zoom level 6 to 15 when zooming the Map </w:t>
+      </w:r>
+      <w:r>
+        <w:rPr>
+          <w:lang w:val="en-US"/>
+        </w:rPr>
+        <w:br/>
+      </w:r>
+    </w:p>
+    <w:p>
+      <w:pPr>
+        <w:rPr>
+          <w:lang w:val="en-US"/>
+        </w:rPr>
+      </w:pPr>
+      <w:proofErr w:type="spellStart"/>
+      <w:r>
+        <w:rPr>
+          <w:b/>
+          <w:lang w:val="en-US"/>
+        </w:rPr>
+        <w:t>MapLib</w:t>
+      </w:r>
+      <w:proofErr w:type="spellEnd"/>
+      <w:r>
+        <w:rPr>
+          <w:lang w:val="en-US"/>
+        </w:rPr>
+        <w:t xml:space="preserve"> stores tiles </w:t>
+      </w:r>
+      <w:r>
+        <w:rPr>
+          <w:lang w:val="en-US"/>
+        </w:rPr>
+        <w:t xml:space="preserve">per provider </w:t>
+      </w:r>
+      <w:r>
+        <w:rPr>
+          <w:lang w:val="en-US"/>
+        </w:rPr>
+        <w:t xml:space="preserve">in a computer local disk cache and will clean up tiles older than 100 days or when the </w:t>
+      </w:r>
+      <w:proofErr w:type="gramStart"/>
+      <w:r>
+        <w:rPr>
+          <w:lang w:val="en-US"/>
+        </w:rPr>
+        <w:t>providers</w:t>
+      </w:r>
+      <w:proofErr w:type="gramEnd"/>
+      <w:r>
+        <w:rPr>
+          <w:lang w:val="en-US"/>
+        </w:rPr>
+        <w:t xml:space="preserve"> cache exceeds </w:t>
+      </w:r>
+      <w:r>
+        <w:rPr>
+          <w:lang w:val="en-US"/>
+        </w:rPr>
+        <w:t xml:space="preserve">the size limit </w:t>
+      </w:r>
+      <w:r>
+        <w:rPr>
+          <w:lang w:val="en-US"/>
+        </w:rPr>
+        <w:t>at startup of the application</w:t>
+      </w:r>
+      <w:r>
+        <w:rPr>
+          <w:lang w:val="en-US"/>
+        </w:rPr>
+        <w:t>.</w:t>
+      </w:r>
+    </w:p>
+    <w:p>
+      <w:pPr>
+        <w:rPr>
+          <w:lang w:val="en-US"/>
+        </w:rPr>
+      </w:pPr>
+      <w:r>
+        <w:rPr>
+          <w:color w:val="FF0000"/>
+          <w:sz w:val="20"/>
+          <w:lang w:val="en-US"/>
+        </w:rPr>
+        <w:t>Nov</w:t>
+      </w:r>
+      <w:r>
+        <w:rPr>
+          <w:color w:val="FF0000"/>
+          <w:sz w:val="20"/>
+          <w:lang w:val="en-US"/>
+        </w:rPr>
+        <w:t>23</w:t>
+      </w:r>
+      <w:r>
+        <w:rPr>
+          <w:color w:val="FF0000"/>
+          <w:sz w:val="20"/>
+          <w:lang w:val="en-US"/>
+        </w:rPr>
+        <w:t xml:space="preserve"> </w:t>
+      </w:r>
+      <w:r>
+        <w:rPr>
+          <w:lang w:val="en-US"/>
+        </w:rPr>
+        <w:t xml:space="preserve">You may define a Disk Cache size from 32MB to 1024MB using the </w:t>
+      </w:r>
+      <w:proofErr w:type="spellStart"/>
+      <w:r>
+        <w:rPr>
+          <w:lang w:val="en-US"/>
+        </w:rPr>
+        <w:t>Ini</w:t>
+      </w:r>
+      <w:proofErr w:type="spellEnd"/>
+      <w:r>
+        <w:rPr>
+          <w:lang w:val="en-US"/>
+        </w:rPr>
+        <w:t xml:space="preserve"> file (see below)</w:t>
+      </w:r>
+      <w:r>
+        <w:rPr>
+          <w:lang w:val="en-US"/>
+        </w:rPr>
+        <w:br/>
+        <w:t xml:space="preserve">Default is </w:t>
+      </w:r>
+      <w:r>
+        <w:rPr>
+          <w:lang w:val="en-US"/>
+        </w:rPr>
+        <w:t xml:space="preserve">~128MB </w:t>
+      </w:r>
+      <w:r>
+        <w:rPr>
+          <w:lang w:val="en-US"/>
+        </w:rPr>
+        <w:t>/ ~5120 tiles</w:t>
+      </w:r>
+    </w:p>
+    <w:p>
+      <w:pPr>
+        <w:rPr>
+          <w:lang w:val="en-US"/>
+        </w:rPr>
+      </w:pPr>
+      <w:r>
+        <w:rPr>
+          <w:lang w:val="en-US"/>
+        </w:rPr>
+        <w:br/>
+      </w:r>
+      <w:proofErr w:type="spellStart"/>
+      <w:r>
+        <w:rPr>
+          <w:b/>
+          <w:lang w:val="en-US"/>
+        </w:rPr>
+        <w:t>MapLib</w:t>
+      </w:r>
+      <w:proofErr w:type="spellEnd"/>
+      <w:r>
+        <w:rPr>
+          <w:lang w:val="en-US"/>
+        </w:rPr>
+        <w:t xml:space="preserve"> maintains a memory cache for </w:t>
+      </w:r>
+      <w:r>
+        <w:rPr>
+          <w:lang w:val="en-US"/>
+        </w:rPr>
+        <w:t>8</w:t>
+      </w:r>
+      <w:r>
+        <w:rPr>
+          <w:lang w:val="en-US"/>
+        </w:rPr>
+        <w:t xml:space="preserve">00 </w:t>
+      </w:r>
+      <w:r>
+        <w:rPr>
+          <w:lang w:val="en-US"/>
+        </w:rPr>
+        <w:t xml:space="preserve">tiles (about </w:t>
+      </w:r>
+      <w:r>
+        <w:rPr>
+          <w:lang w:val="en-US"/>
+        </w:rPr>
+        <w:t>2</w:t>
+      </w:r>
+      <w:r>
+        <w:rPr>
+          <w:lang w:val="en-US"/>
+        </w:rPr>
+        <w:t>0</w:t>
+      </w:r>
+      <w:r>
+        <w:rPr>
+          <w:lang w:val="en-US"/>
+        </w:rPr>
+        <w:t xml:space="preserve"> MB</w:t>
+      </w:r>
+      <w:r>
+        <w:rPr>
+          <w:lang w:val="en-US"/>
+        </w:rPr>
+        <w:t xml:space="preserve"> RAM</w:t>
+      </w:r>
+      <w:r>
+        <w:rPr>
+          <w:lang w:val="en-US"/>
+        </w:rPr>
+        <w:t xml:space="preserve">) </w:t>
+      </w:r>
+      <w:r>
+        <w:rPr>
+          <w:lang w:val="en-US"/>
+        </w:rPr>
+        <w:t>while an application is running.</w:t>
+      </w:r>
+      <w:r>
+        <w:rPr>
+          <w:lang w:val="en-US"/>
+        </w:rPr>
+        <w:br/>
+      </w:r>
+      <w:r>
+        <w:rPr>
+          <w:highlight w:val="yellow"/>
+          <w:lang w:val="en-US"/>
+        </w:rPr>
+        <w:sym w:font="Wingdings" w:char="F0E0"/>
+      </w:r>
+      <w:r>
+        <w:rPr>
+          <w:highlight w:val="yellow"/>
+          <w:lang w:val="en-US"/>
+        </w:rPr>
+        <w:t xml:space="preserve"> </w:t>
+      </w:r>
+      <w:r>
+        <w:rPr>
+          <w:highlight w:val="yellow"/>
+          <w:lang w:val="en-US"/>
+        </w:rPr>
+        <w:t>If you encounter incorrect tiles or other oddities – first delete the cache files and try again.</w:t>
+      </w:r>
+    </w:p>
+    <w:p>
+      <w:pPr>
+        <w:rPr>
+          <w:lang w:val="en-US"/>
+        </w:rPr>
+      </w:pPr>
+      <w:r>
+        <w:rPr>
+          <w:lang w:val="en-US"/>
+        </w:rPr>
+        <w:t>T</w:t>
+      </w:r>
+      <w:r>
+        <w:rPr>
+          <w:lang w:val="en-US"/>
+        </w:rPr>
+        <w:t xml:space="preserve">he download task </w:t>
+      </w:r>
+      <w:r>
+        <w:rPr>
+          <w:lang w:val="en-US"/>
+        </w:rPr>
+        <w:t xml:space="preserve">will </w:t>
+      </w:r>
+      <w:r>
+        <w:rPr>
+          <w:lang w:val="en-US"/>
+        </w:rPr>
+        <w:t>comply with OSM policy i.e. only 2 concurrent</w:t>
+      </w:r>
+      <w:r>
+        <w:rPr>
+          <w:lang w:val="en-US"/>
+        </w:rPr>
+        <w:t xml:space="preserve"> tile download</w:t>
+      </w:r>
+      <w:r>
+        <w:rPr>
+          <w:lang w:val="en-US"/>
+        </w:rPr>
+        <w:t xml:space="preserve"> threads.</w:t>
+      </w:r>
+    </w:p>
+    <w:p>
+      <w:pPr>
+        <w:rPr>
+          <w:rFonts w:asciiTheme="majorHAnsi" w:eastAsiaTheme="majorEastAsia" w:hAnsiTheme="majorHAnsi" w:cstheme="majorBidi"/>
+          <w:color w:val="2E74B5" w:themeColor="accent1" w:themeShade="BF"/>
+          <w:sz w:val="32"/>
+          <w:szCs w:val="32"/>
+          <w:lang w:val="en-US"/>
+        </w:rPr>
+      </w:pPr>
+      <w:r>
+        <w:rPr>
+          <w:lang w:val="en-US"/>
+        </w:rPr>
+        <w:br w:type="page"/>
+      </w:r>
+    </w:p>
+    <w:p>
+      <w:pPr>
+        <w:pStyle w:val="berschrift1"/>
+        <w:rPr>
+          <w:lang w:val="en-US"/>
+        </w:rPr>
+      </w:pPr>
+      <w:r>
+        <w:rPr>
+          <w:lang w:val="en-US"/>
+        </w:rPr>
+        <w:lastRenderedPageBreak/>
+        <w:t>INI File</w:t>
+      </w:r>
+    </w:p>
+    <w:p>
+      <w:pPr>
+        <w:rPr>
+          <w:lang w:val="en-US"/>
+        </w:rPr>
+      </w:pPr>
+      <w:r>
+        <w:rPr>
+          <w:lang w:val="en-US"/>
+        </w:rPr>
+        <w:t xml:space="preserve">Configuration goes via an </w:t>
+      </w:r>
+      <w:r>
+        <w:rPr>
+          <w:b/>
+          <w:lang w:val="en-US"/>
+        </w:rPr>
+        <w:t>INI File</w:t>
+      </w:r>
+      <w:r>
+        <w:rPr>
+          <w:lang w:val="en-US"/>
+        </w:rPr>
+        <w:t xml:space="preserve"> </w:t>
+      </w:r>
+      <w:r>
+        <w:rPr>
+          <w:lang w:val="en-US"/>
+        </w:rPr>
+        <w:t>(</w:t>
+      </w:r>
+      <w:r>
+        <w:rPr>
+          <w:rFonts w:ascii="Lucida Console" w:hAnsi="Lucida Console" w:cs="Tahoma"/>
+          <w:sz w:val="20"/>
+          <w:highlight w:val="green"/>
+          <w:lang w:val="en-US"/>
+        </w:rPr>
+        <w:t>MapLibProvider.ini</w:t>
+      </w:r>
+      <w:r>
+        <w:rPr>
+          <w:lang w:val="en-US"/>
+        </w:rPr>
+        <w:t xml:space="preserve">) </w:t>
+      </w:r>
+      <w:r>
+        <w:rPr>
+          <w:lang w:val="en-US"/>
+        </w:rPr>
+        <w:t xml:space="preserve">located </w:t>
+      </w:r>
+      <w:r>
+        <w:rPr>
+          <w:lang w:val="en-US"/>
+        </w:rPr>
+        <w:t xml:space="preserve">per default </w:t>
+      </w:r>
+      <w:r>
+        <w:rPr>
+          <w:lang w:val="en-US"/>
+        </w:rPr>
+        <w:t xml:space="preserve">in the </w:t>
+      </w:r>
+      <w:r>
+        <w:rPr>
+          <w:b/>
+          <w:lang w:val="en-US"/>
+        </w:rPr>
+        <w:t>Application</w:t>
+      </w:r>
+      <w:r>
+        <w:rPr>
+          <w:b/>
+          <w:lang w:val="en-US"/>
+        </w:rPr>
+        <w:t>s</w:t>
+      </w:r>
+      <w:r>
+        <w:rPr>
+          <w:b/>
+          <w:lang w:val="en-US"/>
+        </w:rPr>
+        <w:t xml:space="preserve"> directory</w:t>
+      </w:r>
+      <w:r>
+        <w:rPr>
+          <w:lang w:val="en-US"/>
+        </w:rPr>
+        <w:t>.</w:t>
+      </w:r>
+    </w:p>
+    <w:p>
+      <w:pPr>
+        <w:rPr>
+          <w:b/>
+          <w:lang w:val="en-US"/>
+        </w:rPr>
+      </w:pPr>
+      <w:r>
+        <w:rPr>
+          <w:lang w:val="en-US"/>
+        </w:rPr>
+        <w:t>IF the Library finds a MapLibProvider.ini file in a user folder (</w:t>
+      </w:r>
+      <w:proofErr w:type="spellStart"/>
+      <w:r>
+        <w:rPr>
+          <w:rFonts w:ascii="Lucida Console" w:hAnsi="Lucida Console"/>
+          <w:b/>
+          <w:sz w:val="20"/>
+          <w:lang w:val="en-US"/>
+        </w:rPr>
+        <w:t>MyDocuments</w:t>
+      </w:r>
+      <w:proofErr w:type="spellEnd"/>
+      <w:r>
+        <w:rPr>
+          <w:rFonts w:ascii="Lucida Console" w:hAnsi="Lucida Console"/>
+          <w:b/>
+          <w:sz w:val="20"/>
+          <w:lang w:val="en-US"/>
+        </w:rPr>
+        <w:t>\</w:t>
+      </w:r>
+      <w:proofErr w:type="spellStart"/>
+      <w:r>
+        <w:rPr>
+          <w:rFonts w:ascii="Lucida Console" w:hAnsi="Lucida Console"/>
+          <w:b/>
+          <w:sz w:val="20"/>
+          <w:lang w:val="en-US"/>
+        </w:rPr>
+        <w:t>MSFS_HudBarSave</w:t>
+      </w:r>
+      <w:proofErr w:type="spellEnd"/>
+      <w:r>
+        <w:rPr>
+          <w:lang w:val="en-US"/>
+        </w:rPr>
+        <w:t>) it takes preference over the default one.</w:t>
+      </w:r>
+      <w:r>
+        <w:rPr>
+          <w:lang w:val="en-US"/>
+        </w:rPr>
+        <w:br/>
+      </w:r>
+      <w:r>
+        <w:rPr>
+          <w:b/>
+          <w:highlight w:val="green"/>
+          <w:lang w:val="en-US"/>
+        </w:rPr>
+        <w:t xml:space="preserve">I.e. </w:t>
+      </w:r>
+      <w:r>
+        <w:rPr>
+          <w:b/>
+          <w:highlight w:val="green"/>
+          <w:lang w:val="en-US"/>
+        </w:rPr>
+        <w:t>if</w:t>
+      </w:r>
+      <w:r>
+        <w:rPr>
+          <w:b/>
+          <w:highlight w:val="green"/>
+          <w:lang w:val="en-US"/>
+        </w:rPr>
+        <w:t xml:space="preserve"> you change INI settings, first copy the original file to this folder and make changes there, else it will be overwritten when extracting a new version from the Zip file</w:t>
+      </w:r>
+    </w:p>
+    <w:p>
+      <w:pPr>
+        <w:pStyle w:val="KeinLeerraum"/>
+        <w:numPr>
+          <w:ilvl w:val="0"/>
+          <w:numId w:val="1"/>
+        </w:numPr>
+        <w:rPr>
+          <w:lang w:val="en-US"/>
+        </w:rPr>
+      </w:pPr>
+      <w:r>
+        <w:rPr>
+          <w:lang w:val="en-US"/>
+        </w:rPr>
+        <w:t>The INI file consists of the Main section + a number of Provider sections</w:t>
+      </w:r>
+    </w:p>
+    <w:p>
+      <w:pPr>
+        <w:pStyle w:val="KeinLeerraum"/>
+        <w:numPr>
+          <w:ilvl w:val="0"/>
+          <w:numId w:val="1"/>
+        </w:numPr>
+        <w:rPr>
+          <w:lang w:val="en-US"/>
+        </w:rPr>
+      </w:pPr>
+      <w:r>
+        <w:rPr>
+          <w:lang w:val="en-US"/>
+        </w:rPr>
+        <w:t xml:space="preserve">INI files consists of lines where everything after a semicolon </w:t>
+      </w:r>
+      <w:proofErr w:type="gramStart"/>
+      <w:r>
+        <w:rPr>
+          <w:lang w:val="en-US"/>
+        </w:rPr>
+        <w:t>&lt;;</w:t>
+      </w:r>
+      <w:proofErr w:type="gramEnd"/>
+      <w:r>
+        <w:rPr>
+          <w:lang w:val="en-US"/>
+        </w:rPr>
+        <w:t>&gt; is considered as comment.</w:t>
+      </w:r>
+    </w:p>
+    <w:p>
+      <w:pPr>
+        <w:pStyle w:val="KeinLeerraum"/>
+        <w:numPr>
+          <w:ilvl w:val="0"/>
+          <w:numId w:val="1"/>
+        </w:numPr>
+        <w:rPr>
+          <w:lang w:val="en-US"/>
+        </w:rPr>
+      </w:pPr>
+      <w:r>
+        <w:rPr>
+          <w:lang w:val="en-US"/>
+        </w:rPr>
+        <w:t>INI files do have a Keyword and a content in the form of: Keyword=Content</w:t>
+      </w:r>
+    </w:p>
+    <w:p>
+      <w:pPr>
+        <w:pStyle w:val="KeinLeerraum"/>
+        <w:numPr>
+          <w:ilvl w:val="0"/>
+          <w:numId w:val="1"/>
+        </w:numPr>
+        <w:rPr>
+          <w:lang w:val="en-US"/>
+        </w:rPr>
+      </w:pPr>
+      <w:r>
+        <w:rPr>
+          <w:lang w:val="en-US"/>
+        </w:rPr>
+        <w:t>INI files do have sections which start with a bracketed Name: [Section]</w:t>
+      </w:r>
+    </w:p>
+    <w:p>
+      <w:pPr>
+        <w:pStyle w:val="KeinLeerraum"/>
+        <w:numPr>
+          <w:ilvl w:val="0"/>
+          <w:numId w:val="1"/>
+        </w:numPr>
+        <w:rPr>
+          <w:lang w:val="en-US"/>
+        </w:rPr>
+      </w:pPr>
+      <w:r>
+        <w:rPr>
+          <w:lang w:val="en-US"/>
+        </w:rPr>
+        <w:t>The part of the INI file which is not lead by a section name is the Main Section</w:t>
+      </w:r>
+    </w:p>
+    <w:p>
+      <w:pPr>
+        <w:pStyle w:val="KeinLeerraum"/>
+        <w:ind w:left="720"/>
+        <w:rPr>
+          <w:lang w:val="en-US"/>
+        </w:rPr>
+      </w:pPr>
+    </w:p>
+    <w:p>
+      <w:pPr>
+        <w:pStyle w:val="KeinLeerraum"/>
+        <w:numPr>
+          <w:ilvl w:val="0"/>
+          <w:numId w:val="2"/>
+        </w:numPr>
+        <w:rPr>
+          <w:highlight w:val="yellow"/>
+          <w:lang w:val="en-US"/>
+        </w:rPr>
+      </w:pPr>
+      <w:r>
+        <w:rPr>
+          <w:highlight w:val="yellow"/>
+          <w:lang w:val="en-US"/>
+        </w:rPr>
+        <w:t xml:space="preserve">INI files are text files, use </w:t>
+      </w:r>
+      <w:r>
+        <w:rPr>
+          <w:b/>
+          <w:highlight w:val="yellow"/>
+          <w:lang w:val="en-US"/>
+        </w:rPr>
+        <w:t>only</w:t>
+      </w:r>
+      <w:r>
+        <w:rPr>
+          <w:highlight w:val="yellow"/>
+          <w:lang w:val="en-US"/>
+        </w:rPr>
+        <w:t xml:space="preserve"> Notepad or similar editors, never Word or other text processing programs to edit it’s content</w:t>
+      </w:r>
+    </w:p>
+    <w:p>
+      <w:pPr>
+        <w:pStyle w:val="KeinLeerraum"/>
+        <w:ind w:left="360"/>
+        <w:rPr>
+          <w:lang w:val="en-US"/>
+        </w:rPr>
+      </w:pPr>
+    </w:p>
+    <w:p>
+      <w:pPr>
+        <w:pStyle w:val="berschrift2"/>
+        <w:rPr>
+          <w:lang w:val="en-US"/>
+        </w:rPr>
+      </w:pPr>
+      <w:r>
+        <w:rPr>
+          <w:lang w:val="en-US"/>
+        </w:rPr>
+        <w:t>Main Section</w:t>
+      </w:r>
+    </w:p>
+    <w:p>
+      <w:pPr>
+        <w:rPr>
+          <w:lang w:val="en-US"/>
+        </w:rPr>
+      </w:pPr>
+    </w:p>
+    <w:p>
+      <w:pPr>
+        <w:rPr>
+          <w:rFonts w:ascii="Lucida Console" w:hAnsi="Lucida Console"/>
+          <w:sz w:val="20"/>
+          <w:szCs w:val="20"/>
+          <w:lang w:val="en-US"/>
+        </w:rPr>
+      </w:pPr>
+      <w:proofErr w:type="spellStart"/>
+      <w:r>
+        <w:rPr>
+          <w:rFonts w:ascii="Lucida Console" w:hAnsi="Lucida Console"/>
+          <w:sz w:val="20"/>
+          <w:szCs w:val="20"/>
+          <w:lang w:val="en-US"/>
+        </w:rPr>
+        <w:t>DefaultProvider</w:t>
+      </w:r>
+      <w:proofErr w:type="spellEnd"/>
+      <w:proofErr w:type="gramStart"/>
+      <w:r>
+        <w:rPr>
+          <w:rFonts w:ascii="Lucida Console" w:hAnsi="Lucida Console"/>
+          <w:sz w:val="20"/>
+          <w:szCs w:val="20"/>
+          <w:lang w:val="en-US"/>
+        </w:rPr>
+        <w:t>= ..</w:t>
+      </w:r>
+      <w:r>
+        <w:rPr>
+          <w:rFonts w:ascii="Lucida Console" w:hAnsi="Lucida Console"/>
+          <w:sz w:val="20"/>
+          <w:szCs w:val="20"/>
+          <w:lang w:val="en-US"/>
+        </w:rPr>
+        <w:tab/>
+      </w:r>
+      <w:proofErr w:type="gramEnd"/>
+      <w:r>
+        <w:rPr>
+          <w:sz w:val="20"/>
+          <w:szCs w:val="20"/>
+          <w:lang w:val="en-US"/>
+        </w:rPr>
+        <w:sym w:font="Wingdings" w:char="F0E0"/>
+      </w:r>
+      <w:r>
+        <w:rPr>
+          <w:sz w:val="20"/>
+          <w:szCs w:val="20"/>
+          <w:lang w:val="en-US"/>
+        </w:rPr>
+        <w:t xml:space="preserve"> Default Provider and tiles the Map starts with</w:t>
+      </w:r>
     </w:p>
     <w:p>
       <w:pPr>
         <w:ind w:left="2835" w:hanging="2835"/>
         <w:rPr>
+          <w:rFonts w:ascii="Lucida Console" w:hAnsi="Lucida Console"/>
+          <w:sz w:val="20"/>
+          <w:szCs w:val="20"/>
+          <w:lang w:val="en-US"/>
+        </w:rPr>
+      </w:pPr>
+      <w:r>
+        <w:rPr>
+          <w:sz w:val="20"/>
+          <w:szCs w:val="20"/>
+          <w:lang w:val="en-US"/>
+        </w:rPr>
+        <w:t xml:space="preserve">   </w:t>
+      </w:r>
+      <w:r>
+        <w:rPr>
+          <w:sz w:val="20"/>
+          <w:szCs w:val="20"/>
+          <w:lang w:val="en-US"/>
+        </w:rPr>
+        <w:tab/>
+      </w:r>
+      <w:r>
+        <w:rPr>
+          <w:sz w:val="20"/>
+          <w:szCs w:val="20"/>
+          <w:lang w:val="en-US"/>
+        </w:rPr>
+        <w:t>U</w:t>
+      </w:r>
+      <w:r>
+        <w:rPr>
+          <w:sz w:val="20"/>
+          <w:szCs w:val="20"/>
+          <w:lang w:val="en-US"/>
+        </w:rPr>
+        <w:t>se any of the enabled [</w:t>
+      </w:r>
+      <w:proofErr w:type="spellStart"/>
+      <w:r>
+        <w:rPr>
+          <w:sz w:val="20"/>
+          <w:szCs w:val="20"/>
+          <w:lang w:val="en-US"/>
+        </w:rPr>
+        <w:t>ProviderNames</w:t>
+      </w:r>
+      <w:proofErr w:type="spellEnd"/>
+      <w:r>
+        <w:rPr>
+          <w:sz w:val="20"/>
+          <w:szCs w:val="20"/>
+          <w:lang w:val="en-US"/>
+        </w:rPr>
+        <w:t>] found in the later sections Use the exact name, or uncomment the template one</w:t>
+      </w:r>
+      <w:r>
+        <w:rPr>
+          <w:sz w:val="20"/>
+          <w:szCs w:val="20"/>
+          <w:lang w:val="en-US"/>
+        </w:rPr>
+        <w:t>s</w:t>
+      </w:r>
+      <w:r>
+        <w:rPr>
+          <w:sz w:val="20"/>
+          <w:szCs w:val="20"/>
+          <w:lang w:val="en-US"/>
+        </w:rPr>
+        <w:t>, only the first entry in the file is considered.</w:t>
+      </w:r>
+    </w:p>
+    <w:p>
+      <w:pPr>
+        <w:ind w:left="2835" w:hanging="2835"/>
+        <w:rPr>
+          <w:rFonts w:ascii="Lucida Console" w:hAnsi="Lucida Console"/>
+          <w:sz w:val="20"/>
+          <w:szCs w:val="20"/>
+          <w:lang w:val="en-US"/>
+        </w:rPr>
+      </w:pPr>
+      <w:r>
+        <w:rPr>
+          <w:rFonts w:ascii="Lucida Console" w:hAnsi="Lucida Console"/>
+          <w:sz w:val="20"/>
+          <w:szCs w:val="20"/>
+          <w:lang w:val="en-US"/>
+        </w:rPr>
+        <w:t>Example:</w:t>
+      </w:r>
+    </w:p>
+    <w:p>
+      <w:pPr>
+        <w:ind w:left="2835" w:hanging="2835"/>
+        <w:rPr>
+          <w:rFonts w:ascii="Lucida Console" w:hAnsi="Lucida Console"/>
+          <w:color w:val="00B050"/>
+          <w:sz w:val="20"/>
+          <w:szCs w:val="20"/>
+          <w:lang w:val="en-US"/>
+        </w:rPr>
+      </w:pPr>
+      <w:proofErr w:type="spellStart"/>
+      <w:r>
+        <w:rPr>
+          <w:rFonts w:ascii="Lucida Console" w:hAnsi="Lucida Console"/>
+          <w:color w:val="00B050"/>
+          <w:sz w:val="20"/>
+          <w:szCs w:val="20"/>
+          <w:lang w:val="en-US"/>
+        </w:rPr>
+        <w:t>DefaultProvider</w:t>
+      </w:r>
+      <w:proofErr w:type="spellEnd"/>
+      <w:r>
+        <w:rPr>
+          <w:rFonts w:ascii="Lucida Console" w:hAnsi="Lucida Console"/>
+          <w:color w:val="00B050"/>
+          <w:sz w:val="20"/>
+          <w:szCs w:val="20"/>
+          <w:lang w:val="en-US"/>
+        </w:rPr>
+        <w:t>=</w:t>
+      </w:r>
+      <w:proofErr w:type="spellStart"/>
+      <w:r>
+        <w:rPr>
+          <w:rFonts w:ascii="Lucida Console" w:hAnsi="Lucida Console"/>
+          <w:color w:val="00B050"/>
+          <w:sz w:val="20"/>
+          <w:szCs w:val="20"/>
+          <w:lang w:val="en-US"/>
+        </w:rPr>
+        <w:t>OSM_OpenStreetMap</w:t>
+      </w:r>
+      <w:proofErr w:type="spellEnd"/>
+    </w:p>
+    <w:p>
+      <w:pPr>
+        <w:rPr>
+          <w:rFonts w:ascii="Lucida Console" w:hAnsi="Lucida Console"/>
+          <w:sz w:val="20"/>
+          <w:szCs w:val="20"/>
+          <w:lang w:val="en-US"/>
+        </w:rPr>
+      </w:pPr>
+    </w:p>
+    <w:p>
+      <w:pPr>
+        <w:rPr>
+          <w:rFonts w:ascii="Lucida Console" w:hAnsi="Lucida Console"/>
+          <w:sz w:val="20"/>
+          <w:szCs w:val="20"/>
+          <w:lang w:val="en-US"/>
+        </w:rPr>
+      </w:pPr>
+      <w:proofErr w:type="spellStart"/>
+      <w:r>
+        <w:rPr>
+          <w:rFonts w:ascii="Lucida Console" w:hAnsi="Lucida Console"/>
+          <w:sz w:val="20"/>
+          <w:szCs w:val="20"/>
+          <w:lang w:val="en-US"/>
+        </w:rPr>
+        <w:t>BingKey</w:t>
+      </w:r>
+      <w:proofErr w:type="spellEnd"/>
+      <w:proofErr w:type="gramStart"/>
+      <w:r>
+        <w:rPr>
+          <w:rFonts w:ascii="Lucida Console" w:hAnsi="Lucida Console"/>
+          <w:sz w:val="20"/>
+          <w:szCs w:val="20"/>
+          <w:lang w:val="en-US"/>
+        </w:rPr>
+        <w:t>= ..</w:t>
+      </w:r>
+      <w:proofErr w:type="gramEnd"/>
+      <w:r>
+        <w:rPr>
+          <w:rFonts w:ascii="Lucida Console" w:hAnsi="Lucida Console"/>
+          <w:sz w:val="20"/>
+          <w:szCs w:val="20"/>
+          <w:lang w:val="en-US"/>
+        </w:rPr>
+        <w:t xml:space="preserve"> </w:t>
+      </w:r>
+      <w:r>
+        <w:rPr>
+          <w:rFonts w:ascii="Lucida Console" w:hAnsi="Lucida Console"/>
+          <w:sz w:val="20"/>
+          <w:szCs w:val="20"/>
+          <w:lang w:val="en-US"/>
+        </w:rPr>
+        <w:tab/>
+      </w:r>
+      <w:r>
+        <w:rPr>
+          <w:rFonts w:ascii="Lucida Console" w:hAnsi="Lucida Console"/>
+          <w:sz w:val="20"/>
+          <w:szCs w:val="20"/>
+          <w:lang w:val="en-US"/>
+        </w:rPr>
+        <w:tab/>
+      </w:r>
+      <w:r>
+        <w:rPr>
+          <w:sz w:val="20"/>
+          <w:szCs w:val="20"/>
+          <w:lang w:val="en-US"/>
+        </w:rPr>
+        <w:sym w:font="Wingdings" w:char="F0E0"/>
+      </w:r>
+      <w:r>
+        <w:rPr>
+          <w:sz w:val="20"/>
+          <w:szCs w:val="20"/>
+          <w:lang w:val="en-US"/>
+        </w:rPr>
+        <w:t xml:space="preserve"> A Key to use Bing Maps (see remark below)</w:t>
+      </w:r>
+    </w:p>
+    <w:p>
+      <w:pPr>
+        <w:ind w:left="2835" w:hanging="2835"/>
+        <w:rPr>
+          <w:sz w:val="20"/>
+          <w:szCs w:val="20"/>
+          <w:lang w:val="en-US"/>
+        </w:rPr>
+      </w:pPr>
+      <w:r>
+        <w:rPr>
+          <w:sz w:val="20"/>
+          <w:szCs w:val="20"/>
+          <w:lang w:val="en-US"/>
+        </w:rPr>
+        <w:tab/>
+        <w:t xml:space="preserve">A </w:t>
+      </w:r>
+      <w:r>
+        <w:rPr>
+          <w:sz w:val="20"/>
+          <w:szCs w:val="20"/>
+          <w:lang w:val="en-US"/>
+        </w:rPr>
+        <w:t xml:space="preserve">rather large </w:t>
+      </w:r>
+      <w:r>
+        <w:rPr>
+          <w:sz w:val="20"/>
+          <w:szCs w:val="20"/>
+          <w:lang w:val="en-US"/>
+        </w:rPr>
+        <w:t>number of characters provided by BING Maps in order to access their map services, visit URLs below at Microsoft</w:t>
+      </w:r>
+    </w:p>
+    <w:p>
+      <w:pPr>
+        <w:ind w:left="2835" w:hanging="2835"/>
+        <w:rPr>
           <w:sz w:val="18"/>
           <w:lang w:val="en-US"/>
         </w:rPr>
       </w:pPr>
-      <w:hyperlink r:id="rId8" w:history="1">
+      <w:hyperlink r:id="rId9" w:history="1">
         <w:r>
           <w:rPr>
             <w:rStyle w:val="Hyperlink"/>
@@ -744,1520 +2289,13 @@
     </w:p>
     <w:p>
       <w:pPr>
-        <w:rPr>
-          <w:lang w:val="en-US"/>
-        </w:rPr>
-      </w:pPr>
-      <w:r>
-        <w:rPr>
-          <w:lang w:val="en-US"/>
-        </w:rPr>
-        <w:t>ESRI/ARCGIS Tile Services as part of their offering – subject to license, don’t use if not licensed</w:t>
-      </w:r>
-    </w:p>
-    <w:p>
-      <w:pPr>
+        <w:ind w:left="2835" w:hanging="2835"/>
         <w:rPr>
           <w:sz w:val="18"/>
           <w:lang w:val="en-US"/>
         </w:rPr>
       </w:pPr>
-      <w:hyperlink r:id="rId9" w:history="1">
-        <w:r>
-          <w:rPr>
-            <w:rStyle w:val="Hyperlink"/>
-            <w:sz w:val="18"/>
-            <w:lang w:val="en-US"/>
-          </w:rPr>
-          <w:t>https://developers.arcgis.com/documentation/mapping-apis-and-services/data-hosting/services/image-tile-service/</w:t>
-        </w:r>
-      </w:hyperlink>
-    </w:p>
-    <w:p>
-      <w:pPr>
-        <w:rPr>
-          <w:lang w:val="en-US"/>
-        </w:rPr>
-      </w:pPr>
-      <w:r>
-        <w:rPr>
-          <w:color w:val="FF0000"/>
-          <w:lang w:val="en-US"/>
-        </w:rPr>
-        <w:t>Remark</w:t>
-      </w:r>
-      <w:proofErr w:type="gramStart"/>
-      <w:r>
-        <w:rPr>
-          <w:color w:val="FF0000"/>
-          <w:lang w:val="en-US"/>
-        </w:rPr>
-        <w:t>:</w:t>
-      </w:r>
-      <w:proofErr w:type="gramEnd"/>
-      <w:r>
-        <w:rPr>
-          <w:color w:val="FF0000"/>
-          <w:lang w:val="en-US"/>
-        </w:rPr>
-        <w:br/>
-        <w:t>Don’t ask for Google Map support – I don’t have a key and they are rather complicated to work with…</w:t>
-      </w:r>
-    </w:p>
-    <w:p>
-      <w:pPr>
-        <w:rPr>
-          <w:b/>
-          <w:lang w:val="en-US"/>
-        </w:rPr>
-      </w:pPr>
-      <w:r>
-        <w:rPr>
-          <w:b/>
-          <w:lang w:val="en-US"/>
-        </w:rPr>
-        <w:t>User defined tile services</w:t>
-      </w:r>
-      <w:r>
-        <w:rPr>
-          <w:b/>
-          <w:lang w:val="en-US"/>
-        </w:rPr>
-        <w:t xml:space="preserve"> 1</w:t>
-      </w:r>
-      <w:proofErr w:type="gramStart"/>
-      <w:r>
-        <w:rPr>
-          <w:b/>
-          <w:lang w:val="en-US"/>
-        </w:rPr>
-        <w:t>..6</w:t>
-      </w:r>
-      <w:proofErr w:type="gramEnd"/>
-    </w:p>
-    <w:p>
-      <w:pPr>
-        <w:rPr>
-          <w:lang w:val="en-US"/>
-        </w:rPr>
-      </w:pPr>
-      <w:r>
-        <w:rPr>
-          <w:lang w:val="en-US"/>
-        </w:rPr>
-        <w:t>You may have an own tile service running on your NAS or know</w:t>
-      </w:r>
-      <w:r>
-        <w:rPr>
-          <w:lang w:val="en-US"/>
-        </w:rPr>
-        <w:t xml:space="preserve"> a tile service you like to use.</w:t>
-      </w:r>
-      <w:r>
-        <w:rPr>
-          <w:lang w:val="en-US"/>
-        </w:rPr>
-        <w:br/>
-        <w:t>The URL to be provided looks like:</w:t>
-      </w:r>
-    </w:p>
-    <w:p>
-      <w:pPr>
-        <w:rPr>
-          <w:rFonts w:ascii="Lucida Console" w:hAnsi="Lucida Console"/>
-          <w:sz w:val="20"/>
-          <w:lang w:val="en-US"/>
-        </w:rPr>
-      </w:pPr>
-      <w:r>
-        <w:rPr>
-          <w:rFonts w:ascii="Lucida Console" w:hAnsi="Lucida Console"/>
-          <w:sz w:val="20"/>
-          <w:lang w:val="en-US"/>
-        </w:rPr>
-        <w:t>Http=https://ip_or_address/route/{z}/{y}/{x}.imageformat</w:t>
-      </w:r>
-    </w:p>
-    <w:p>
-      <w:pPr>
-        <w:rPr>
-          <w:lang w:val="en-US"/>
-        </w:rPr>
-      </w:pPr>
-      <w:r>
-        <w:rPr>
-          <w:lang w:val="en-US"/>
-        </w:rPr>
-        <w:t>Where the {z}</w:t>
-      </w:r>
-      <w:r>
-        <w:rPr>
-          <w:lang w:val="en-US"/>
-        </w:rPr>
-        <w:t xml:space="preserve"> </w:t>
-      </w:r>
-      <w:r>
-        <w:rPr>
-          <w:lang w:val="en-US"/>
-        </w:rPr>
-        <w:t>{y}</w:t>
-      </w:r>
-      <w:r>
-        <w:rPr>
-          <w:lang w:val="en-US"/>
-        </w:rPr>
-        <w:t xml:space="preserve"> </w:t>
-      </w:r>
-      <w:r>
-        <w:rPr>
-          <w:lang w:val="en-US"/>
-        </w:rPr>
-        <w:t>{x} parts will be replaced by the requested zoom and coordinates</w:t>
-      </w:r>
-      <w:r>
-        <w:rPr>
-          <w:lang w:val="en-US"/>
-        </w:rPr>
-        <w:t>.</w:t>
-      </w:r>
-      <w:r>
-        <w:rPr>
-          <w:lang w:val="en-US"/>
-        </w:rPr>
-        <w:br/>
-        <w:t>The library expects a Mercator Tile Set with 0/0 top left tile number</w:t>
-      </w:r>
-      <w:r>
-        <w:rPr>
-          <w:lang w:val="en-US"/>
-        </w:rPr>
-        <w:t xml:space="preserve"> and 256x256 sized tiles – PNG and JPG image formats are supported</w:t>
-      </w:r>
-      <w:r>
-        <w:rPr>
-          <w:lang w:val="en-US"/>
-        </w:rPr>
-        <w:t xml:space="preserve">. </w:t>
-      </w:r>
-    </w:p>
-    <w:p>
-      <w:pPr>
-        <w:rPr>
-          <w:lang w:val="en-US"/>
-        </w:rPr>
-      </w:pPr>
-      <w:r>
-        <w:rPr>
-          <w:lang w:val="en-US"/>
-        </w:rPr>
-        <w:t>Example:</w:t>
-      </w:r>
-    </w:p>
-    <w:p>
-      <w:pPr>
-        <w:rPr>
-          <w:rFonts w:asciiTheme="majorHAnsi" w:eastAsiaTheme="majorEastAsia" w:hAnsiTheme="majorHAnsi" w:cstheme="majorBidi"/>
-          <w:color w:val="2E74B5" w:themeColor="accent1" w:themeShade="BF"/>
-          <w:sz w:val="26"/>
-          <w:szCs w:val="26"/>
-          <w:lang w:val="en-US"/>
-        </w:rPr>
-      </w:pPr>
-      <w:r>
-        <w:rPr>
-          <w:rFonts w:ascii="Lucida Console" w:hAnsi="Lucida Console"/>
-          <w:color w:val="00B050"/>
-          <w:sz w:val="20"/>
-          <w:lang w:val="en-US"/>
-        </w:rPr>
-        <w:t>Http=https://myNas:23356/tiles/{z}/{y}/{x}.jpg</w:t>
-      </w:r>
-      <w:r>
-        <w:rPr>
-          <w:lang w:val="en-US"/>
-        </w:rPr>
-        <w:br w:type="page"/>
-      </w:r>
-    </w:p>
-    <w:p>
-      <w:pPr>
-        <w:pStyle w:val="berschrift2"/>
-        <w:rPr>
-          <w:lang w:val="en-US"/>
-        </w:rPr>
-      </w:pPr>
-      <w:r>
-        <w:rPr>
-          <w:lang w:val="en-US"/>
-        </w:rPr>
-        <w:lastRenderedPageBreak/>
-        <w:t>Data retrieval and storage disclaimer</w:t>
-      </w:r>
-    </w:p>
-    <w:p>
-      <w:pPr>
-        <w:rPr>
-          <w:b/>
-          <w:lang w:val="en-US"/>
-        </w:rPr>
-      </w:pPr>
-      <w:proofErr w:type="spellStart"/>
-      <w:r>
-        <w:rPr>
-          <w:b/>
-          <w:lang w:val="en-US"/>
-        </w:rPr>
-        <w:t>MapLib</w:t>
-      </w:r>
-      <w:proofErr w:type="spellEnd"/>
-      <w:r>
-        <w:rPr>
-          <w:lang w:val="en-US"/>
-        </w:rPr>
-        <w:t xml:space="preserve"> retrieves tiles </w:t>
-      </w:r>
-      <w:r>
-        <w:rPr>
-          <w:lang w:val="en-US"/>
-        </w:rPr>
-        <w:t>only for</w:t>
-      </w:r>
-      <w:r>
-        <w:rPr>
-          <w:lang w:val="en-US"/>
-        </w:rPr>
-        <w:t xml:space="preserve"> the user requested location </w:t>
-      </w:r>
-      <w:r>
-        <w:rPr>
-          <w:lang w:val="en-US"/>
-        </w:rPr>
-        <w:t>and</w:t>
-      </w:r>
-      <w:r>
-        <w:rPr>
-          <w:lang w:val="en-US"/>
-        </w:rPr>
-        <w:t xml:space="preserve"> zoom level.</w:t>
-      </w:r>
-      <w:r>
-        <w:rPr>
-          <w:lang w:val="en-US"/>
-        </w:rPr>
-        <w:br/>
-        <w:t xml:space="preserve">The visualization </w:t>
-      </w:r>
-      <w:r>
-        <w:rPr>
-          <w:lang w:val="en-US"/>
-        </w:rPr>
-        <w:t xml:space="preserve">WinForms </w:t>
-      </w:r>
-      <w:proofErr w:type="spellStart"/>
-      <w:r>
-        <w:rPr>
-          <w:lang w:val="en-US"/>
-        </w:rPr>
-        <w:t>User</w:t>
-      </w:r>
-      <w:r>
-        <w:rPr>
-          <w:lang w:val="en-US"/>
-        </w:rPr>
-        <w:t>Control</w:t>
-      </w:r>
-      <w:proofErr w:type="spellEnd"/>
-      <w:r>
-        <w:rPr>
-          <w:lang w:val="en-US"/>
-        </w:rPr>
-        <w:t xml:space="preserve"> </w:t>
-      </w:r>
-      <w:r>
-        <w:rPr>
-          <w:b/>
-          <w:lang w:val="en-US"/>
-        </w:rPr>
-        <w:t>bm98_Map</w:t>
-      </w:r>
-      <w:r>
-        <w:rPr>
-          <w:lang w:val="en-US"/>
-        </w:rPr>
-        <w:t xml:space="preserve"> requests </w:t>
-      </w:r>
-      <w:r>
-        <w:rPr>
-          <w:lang w:val="en-US"/>
-        </w:rPr>
-        <w:t>tiles</w:t>
-      </w:r>
-      <w:r>
-        <w:rPr>
-          <w:lang w:val="en-US"/>
-        </w:rPr>
-        <w:t xml:space="preserve"> </w:t>
-      </w:r>
-      <w:r>
-        <w:rPr>
-          <w:lang w:val="en-US"/>
-        </w:rPr>
-        <w:t xml:space="preserve">as a matrix of </w:t>
-      </w:r>
-      <w:r>
-        <w:rPr>
-          <w:lang w:val="en-US"/>
-        </w:rPr>
-        <w:t>8</w:t>
-      </w:r>
-      <w:r>
-        <w:rPr>
-          <w:lang w:val="en-US"/>
-        </w:rPr>
-        <w:t>x</w:t>
-      </w:r>
-      <w:r>
-        <w:rPr>
-          <w:lang w:val="en-US"/>
-        </w:rPr>
-        <w:t>8</w:t>
-      </w:r>
-      <w:r>
-        <w:rPr>
-          <w:lang w:val="en-US"/>
-        </w:rPr>
-        <w:t xml:space="preserve"> tiles</w:t>
-      </w:r>
-      <w:r>
-        <w:rPr>
-          <w:lang w:val="en-US"/>
-        </w:rPr>
-        <w:t xml:space="preserve"> at zoom levels for the </w:t>
-      </w:r>
-      <w:r>
-        <w:rPr>
-          <w:lang w:val="en-US"/>
-        </w:rPr>
-        <w:t>5</w:t>
-      </w:r>
-      <w:r>
-        <w:rPr>
-          <w:lang w:val="en-US"/>
-        </w:rPr>
-        <w:t xml:space="preserve"> different ranges: </w:t>
-      </w:r>
-      <w:r>
-        <w:rPr>
-          <w:lang w:val="en-US"/>
-        </w:rPr>
-        <w:t xml:space="preserve">XF=7, </w:t>
-      </w:r>
-      <w:r>
-        <w:rPr>
-          <w:lang w:val="en-US"/>
-        </w:rPr>
-        <w:t xml:space="preserve">FF= </w:t>
-      </w:r>
-      <w:r>
-        <w:rPr>
-          <w:lang w:val="en-US"/>
-        </w:rPr>
-        <w:t>9</w:t>
-      </w:r>
-      <w:r>
-        <w:rPr>
-          <w:lang w:val="en-US"/>
-        </w:rPr>
-        <w:t>, F=1</w:t>
-      </w:r>
-      <w:r>
-        <w:rPr>
-          <w:lang w:val="en-US"/>
-        </w:rPr>
-        <w:t>1</w:t>
-      </w:r>
-      <w:r>
-        <w:rPr>
-          <w:lang w:val="en-US"/>
-        </w:rPr>
-        <w:t>, M= 1</w:t>
-      </w:r>
-      <w:r>
-        <w:rPr>
-          <w:lang w:val="en-US"/>
-        </w:rPr>
-        <w:t>2</w:t>
-      </w:r>
-      <w:r>
-        <w:rPr>
-          <w:lang w:val="en-US"/>
-        </w:rPr>
-        <w:t>, N=1</w:t>
-      </w:r>
-      <w:r>
-        <w:rPr>
-          <w:lang w:val="en-US"/>
-        </w:rPr>
-        <w:t>3, C=15</w:t>
-      </w:r>
-      <w:r>
-        <w:rPr>
-          <w:lang w:val="en-US"/>
-        </w:rPr>
-        <w:br/>
-      </w:r>
-      <w:r>
-        <w:rPr>
-          <w:lang w:val="en-US"/>
-        </w:rPr>
-        <w:t>W</w:t>
-      </w:r>
-      <w:r>
-        <w:rPr>
-          <w:lang w:val="en-US"/>
-        </w:rPr>
-        <w:t xml:space="preserve">ith </w:t>
-      </w:r>
-      <w:proofErr w:type="spellStart"/>
-      <w:r>
-        <w:rPr>
-          <w:lang w:val="en-US"/>
-        </w:rPr>
-        <w:t>AutoRange</w:t>
-      </w:r>
-      <w:proofErr w:type="spellEnd"/>
-      <w:r>
-        <w:rPr>
-          <w:lang w:val="en-US"/>
-        </w:rPr>
-        <w:t xml:space="preserve"> enabled it will load tiles from zoom level 6 to 15 when zooming the Map </w:t>
-      </w:r>
-      <w:r>
-        <w:rPr>
-          <w:lang w:val="en-US"/>
-        </w:rPr>
-        <w:br/>
-      </w:r>
-    </w:p>
-    <w:p>
-      <w:pPr>
-        <w:rPr>
-          <w:lang w:val="en-US"/>
-        </w:rPr>
-      </w:pPr>
-      <w:proofErr w:type="spellStart"/>
-      <w:r>
-        <w:rPr>
-          <w:b/>
-          <w:lang w:val="en-US"/>
-        </w:rPr>
-        <w:t>MapLib</w:t>
-      </w:r>
-      <w:proofErr w:type="spellEnd"/>
-      <w:r>
-        <w:rPr>
-          <w:lang w:val="en-US"/>
-        </w:rPr>
-        <w:t xml:space="preserve"> stores tiles </w:t>
-      </w:r>
-      <w:r>
-        <w:rPr>
-          <w:lang w:val="en-US"/>
-        </w:rPr>
-        <w:t xml:space="preserve">per provider </w:t>
-      </w:r>
-      <w:r>
-        <w:rPr>
-          <w:lang w:val="en-US"/>
-        </w:rPr>
-        <w:t xml:space="preserve">in a computer local disk cache and will clean up tiles older than 100 days or when the </w:t>
-      </w:r>
-      <w:proofErr w:type="gramStart"/>
-      <w:r>
-        <w:rPr>
-          <w:lang w:val="en-US"/>
-        </w:rPr>
-        <w:t>providers</w:t>
-      </w:r>
-      <w:proofErr w:type="gramEnd"/>
-      <w:r>
-        <w:rPr>
-          <w:lang w:val="en-US"/>
-        </w:rPr>
-        <w:t xml:space="preserve"> cache exceeds </w:t>
-      </w:r>
-      <w:r>
-        <w:rPr>
-          <w:lang w:val="en-US"/>
-        </w:rPr>
-        <w:t xml:space="preserve">the size limit </w:t>
-      </w:r>
-      <w:r>
-        <w:rPr>
-          <w:lang w:val="en-US"/>
-        </w:rPr>
-        <w:t>at startup of the application</w:t>
-      </w:r>
-      <w:r>
-        <w:rPr>
-          <w:lang w:val="en-US"/>
-        </w:rPr>
-        <w:t>.</w:t>
-      </w:r>
-    </w:p>
-    <w:p>
-      <w:pPr>
-        <w:rPr>
-          <w:lang w:val="en-US"/>
-        </w:rPr>
-      </w:pPr>
-      <w:r>
-        <w:rPr>
-          <w:color w:val="FF0000"/>
-          <w:sz w:val="20"/>
-          <w:lang w:val="en-US"/>
-        </w:rPr>
-        <w:t>Nov</w:t>
-      </w:r>
-      <w:r>
-        <w:rPr>
-          <w:color w:val="FF0000"/>
-          <w:sz w:val="20"/>
-          <w:lang w:val="en-US"/>
-        </w:rPr>
-        <w:t>23</w:t>
-      </w:r>
-      <w:r>
-        <w:rPr>
-          <w:color w:val="FF0000"/>
-          <w:sz w:val="20"/>
-          <w:lang w:val="en-US"/>
-        </w:rPr>
-        <w:t xml:space="preserve"> </w:t>
-      </w:r>
-      <w:r>
-        <w:rPr>
-          <w:lang w:val="en-US"/>
-        </w:rPr>
-        <w:t xml:space="preserve">You may define a Disk Cache size from 32MB to 1024MB using the </w:t>
-      </w:r>
-      <w:proofErr w:type="spellStart"/>
-      <w:r>
-        <w:rPr>
-          <w:lang w:val="en-US"/>
-        </w:rPr>
-        <w:t>Ini</w:t>
-      </w:r>
-      <w:proofErr w:type="spellEnd"/>
-      <w:r>
-        <w:rPr>
-          <w:lang w:val="en-US"/>
-        </w:rPr>
-        <w:t xml:space="preserve"> file (see below)</w:t>
-      </w:r>
-      <w:r>
-        <w:rPr>
-          <w:lang w:val="en-US"/>
-        </w:rPr>
-        <w:br/>
-        <w:t xml:space="preserve">Default is </w:t>
-      </w:r>
-      <w:r>
-        <w:rPr>
-          <w:lang w:val="en-US"/>
-        </w:rPr>
-        <w:t xml:space="preserve">~128MB </w:t>
-      </w:r>
-      <w:r>
-        <w:rPr>
-          <w:lang w:val="en-US"/>
-        </w:rPr>
-        <w:t>/ ~5120 tiles</w:t>
-      </w:r>
-    </w:p>
-    <w:p>
-      <w:pPr>
-        <w:rPr>
-          <w:lang w:val="en-US"/>
-        </w:rPr>
-      </w:pPr>
-      <w:r>
-        <w:rPr>
-          <w:lang w:val="en-US"/>
-        </w:rPr>
-        <w:br/>
-      </w:r>
-      <w:proofErr w:type="spellStart"/>
-      <w:r>
-        <w:rPr>
-          <w:b/>
-          <w:lang w:val="en-US"/>
-        </w:rPr>
-        <w:t>MapLib</w:t>
-      </w:r>
-      <w:proofErr w:type="spellEnd"/>
-      <w:r>
-        <w:rPr>
-          <w:lang w:val="en-US"/>
-        </w:rPr>
-        <w:t xml:space="preserve"> maintains a memory cache for </w:t>
-      </w:r>
-      <w:r>
-        <w:rPr>
-          <w:lang w:val="en-US"/>
-        </w:rPr>
-        <w:t>8</w:t>
-      </w:r>
-      <w:r>
-        <w:rPr>
-          <w:lang w:val="en-US"/>
-        </w:rPr>
-        <w:t xml:space="preserve">00 </w:t>
-      </w:r>
-      <w:r>
-        <w:rPr>
-          <w:lang w:val="en-US"/>
-        </w:rPr>
-        <w:t xml:space="preserve">tiles (about </w:t>
-      </w:r>
-      <w:r>
-        <w:rPr>
-          <w:lang w:val="en-US"/>
-        </w:rPr>
-        <w:t>2</w:t>
-      </w:r>
-      <w:r>
-        <w:rPr>
-          <w:lang w:val="en-US"/>
-        </w:rPr>
-        <w:t>0</w:t>
-      </w:r>
-      <w:r>
-        <w:rPr>
-          <w:lang w:val="en-US"/>
-        </w:rPr>
-        <w:t xml:space="preserve"> MB</w:t>
-      </w:r>
-      <w:r>
-        <w:rPr>
-          <w:lang w:val="en-US"/>
-        </w:rPr>
-        <w:t xml:space="preserve"> RAM</w:t>
-      </w:r>
-      <w:r>
-        <w:rPr>
-          <w:lang w:val="en-US"/>
-        </w:rPr>
-        <w:t xml:space="preserve">) </w:t>
-      </w:r>
-      <w:r>
-        <w:rPr>
-          <w:lang w:val="en-US"/>
-        </w:rPr>
-        <w:t>while an application is running.</w:t>
-      </w:r>
-      <w:r>
-        <w:rPr>
-          <w:lang w:val="en-US"/>
-        </w:rPr>
-        <w:br/>
-      </w:r>
-      <w:r>
-        <w:rPr>
-          <w:highlight w:val="yellow"/>
-          <w:lang w:val="en-US"/>
-        </w:rPr>
-        <w:sym w:font="Wingdings" w:char="F0E0"/>
-      </w:r>
-      <w:r>
-        <w:rPr>
-          <w:highlight w:val="yellow"/>
-          <w:lang w:val="en-US"/>
-        </w:rPr>
-        <w:t xml:space="preserve"> </w:t>
-      </w:r>
-      <w:r>
-        <w:rPr>
-          <w:highlight w:val="yellow"/>
-          <w:lang w:val="en-US"/>
-        </w:rPr>
-        <w:t>If you encounter incorrect tiles or other oddities – first delete the cache files and try again.</w:t>
-      </w:r>
-    </w:p>
-    <w:p>
-      <w:pPr>
-        <w:rPr>
-          <w:lang w:val="en-US"/>
-        </w:rPr>
-      </w:pPr>
-      <w:r>
-        <w:rPr>
-          <w:lang w:val="en-US"/>
-        </w:rPr>
-        <w:t>T</w:t>
-      </w:r>
-      <w:r>
-        <w:rPr>
-          <w:lang w:val="en-US"/>
-        </w:rPr>
-        <w:t xml:space="preserve">he download task </w:t>
-      </w:r>
-      <w:r>
-        <w:rPr>
-          <w:lang w:val="en-US"/>
-        </w:rPr>
-        <w:t xml:space="preserve">will </w:t>
-      </w:r>
-      <w:r>
-        <w:rPr>
-          <w:lang w:val="en-US"/>
-        </w:rPr>
-        <w:t>comply with OSM policy i.e. only 2 concurrent</w:t>
-      </w:r>
-      <w:r>
-        <w:rPr>
-          <w:lang w:val="en-US"/>
-        </w:rPr>
-        <w:t xml:space="preserve"> tile download</w:t>
-      </w:r>
-      <w:r>
-        <w:rPr>
-          <w:lang w:val="en-US"/>
-        </w:rPr>
-        <w:t xml:space="preserve"> threads.</w:t>
-      </w:r>
-    </w:p>
-    <w:p>
-      <w:pPr>
-        <w:rPr>
-          <w:rFonts w:asciiTheme="majorHAnsi" w:eastAsiaTheme="majorEastAsia" w:hAnsiTheme="majorHAnsi" w:cstheme="majorBidi"/>
-          <w:color w:val="2E74B5" w:themeColor="accent1" w:themeShade="BF"/>
-          <w:sz w:val="32"/>
-          <w:szCs w:val="32"/>
-          <w:lang w:val="en-US"/>
-        </w:rPr>
-      </w:pPr>
-      <w:r>
-        <w:rPr>
-          <w:lang w:val="en-US"/>
-        </w:rPr>
-        <w:br w:type="page"/>
-      </w:r>
-    </w:p>
-    <w:p>
-      <w:pPr>
-        <w:pStyle w:val="berschrift1"/>
-        <w:rPr>
-          <w:lang w:val="en-US"/>
-        </w:rPr>
-      </w:pPr>
-      <w:r>
-        <w:rPr>
-          <w:lang w:val="en-US"/>
-        </w:rPr>
-        <w:lastRenderedPageBreak/>
-        <w:t>INI File</w:t>
-      </w:r>
-    </w:p>
-    <w:p>
-      <w:pPr>
-        <w:rPr>
-          <w:lang w:val="en-US"/>
-        </w:rPr>
-      </w:pPr>
-      <w:r>
-        <w:rPr>
-          <w:lang w:val="en-US"/>
-        </w:rPr>
-        <w:t xml:space="preserve">Configuration goes via an </w:t>
-      </w:r>
-      <w:r>
-        <w:rPr>
-          <w:b/>
-          <w:lang w:val="en-US"/>
-        </w:rPr>
-        <w:t>INI File</w:t>
-      </w:r>
-      <w:r>
-        <w:rPr>
-          <w:lang w:val="en-US"/>
-        </w:rPr>
-        <w:t xml:space="preserve"> </w:t>
-      </w:r>
-      <w:r>
-        <w:rPr>
-          <w:lang w:val="en-US"/>
-        </w:rPr>
-        <w:t>(</w:t>
-      </w:r>
-      <w:r>
-        <w:rPr>
-          <w:rFonts w:ascii="Lucida Console" w:hAnsi="Lucida Console" w:cs="Tahoma"/>
-          <w:sz w:val="20"/>
-          <w:highlight w:val="green"/>
-          <w:lang w:val="en-US"/>
-        </w:rPr>
-        <w:t>MapLibProvider.ini</w:t>
-      </w:r>
-      <w:r>
-        <w:rPr>
-          <w:lang w:val="en-US"/>
-        </w:rPr>
-        <w:t xml:space="preserve">) </w:t>
-      </w:r>
-      <w:r>
-        <w:rPr>
-          <w:lang w:val="en-US"/>
-        </w:rPr>
-        <w:t xml:space="preserve">located </w:t>
-      </w:r>
-      <w:r>
-        <w:rPr>
-          <w:lang w:val="en-US"/>
-        </w:rPr>
-        <w:t xml:space="preserve">per default </w:t>
-      </w:r>
-      <w:r>
-        <w:rPr>
-          <w:lang w:val="en-US"/>
-        </w:rPr>
-        <w:t xml:space="preserve">in the </w:t>
-      </w:r>
-      <w:r>
-        <w:rPr>
-          <w:b/>
-          <w:lang w:val="en-US"/>
-        </w:rPr>
-        <w:t>Application</w:t>
-      </w:r>
-      <w:r>
-        <w:rPr>
-          <w:b/>
-          <w:lang w:val="en-US"/>
-        </w:rPr>
-        <w:t>s</w:t>
-      </w:r>
-      <w:r>
-        <w:rPr>
-          <w:b/>
-          <w:lang w:val="en-US"/>
-        </w:rPr>
-        <w:t xml:space="preserve"> directory</w:t>
-      </w:r>
-      <w:r>
-        <w:rPr>
-          <w:lang w:val="en-US"/>
-        </w:rPr>
-        <w:t>.</w:t>
-      </w:r>
-    </w:p>
-    <w:p>
-      <w:pPr>
-        <w:rPr>
-          <w:b/>
-          <w:lang w:val="en-US"/>
-        </w:rPr>
-      </w:pPr>
-      <w:r>
-        <w:rPr>
-          <w:lang w:val="en-US"/>
-        </w:rPr>
-        <w:t>IF the Library finds a MapLibProvider.ini file in a user folder (</w:t>
-      </w:r>
-      <w:proofErr w:type="spellStart"/>
-      <w:r>
-        <w:rPr>
-          <w:rFonts w:ascii="Lucida Console" w:hAnsi="Lucida Console"/>
-          <w:b/>
-          <w:sz w:val="20"/>
-          <w:lang w:val="en-US"/>
-        </w:rPr>
-        <w:t>MyDocuments</w:t>
-      </w:r>
-      <w:proofErr w:type="spellEnd"/>
-      <w:r>
-        <w:rPr>
-          <w:rFonts w:ascii="Lucida Console" w:hAnsi="Lucida Console"/>
-          <w:b/>
-          <w:sz w:val="20"/>
-          <w:lang w:val="en-US"/>
-        </w:rPr>
-        <w:t>\</w:t>
-      </w:r>
-      <w:proofErr w:type="spellStart"/>
-      <w:r>
-        <w:rPr>
-          <w:rFonts w:ascii="Lucida Console" w:hAnsi="Lucida Console"/>
-          <w:b/>
-          <w:sz w:val="20"/>
-          <w:lang w:val="en-US"/>
-        </w:rPr>
-        <w:t>MSFS_HudBarSave</w:t>
-      </w:r>
-      <w:proofErr w:type="spellEnd"/>
-      <w:r>
-        <w:rPr>
-          <w:lang w:val="en-US"/>
-        </w:rPr>
-        <w:t>) it takes preference over the default one.</w:t>
-      </w:r>
-      <w:r>
-        <w:rPr>
-          <w:lang w:val="en-US"/>
-        </w:rPr>
-        <w:br/>
-      </w:r>
-      <w:r>
-        <w:rPr>
-          <w:b/>
-          <w:highlight w:val="green"/>
-          <w:lang w:val="en-US"/>
-        </w:rPr>
-        <w:t xml:space="preserve">I.e. </w:t>
-      </w:r>
-      <w:r>
-        <w:rPr>
-          <w:b/>
-          <w:highlight w:val="green"/>
-          <w:lang w:val="en-US"/>
-        </w:rPr>
-        <w:t>if</w:t>
-      </w:r>
-      <w:r>
-        <w:rPr>
-          <w:b/>
-          <w:highlight w:val="green"/>
-          <w:lang w:val="en-US"/>
-        </w:rPr>
-        <w:t xml:space="preserve"> you change INI settings, first copy the original file to this folder and make changes there, else it will be overwritten when extracting a new version from the Zip file</w:t>
-      </w:r>
-    </w:p>
-    <w:p>
-      <w:pPr>
-        <w:pStyle w:val="KeinLeerraum"/>
-        <w:numPr>
-          <w:ilvl w:val="0"/>
-          <w:numId w:val="1"/>
-        </w:numPr>
-        <w:rPr>
-          <w:lang w:val="en-US"/>
-        </w:rPr>
-      </w:pPr>
-      <w:r>
-        <w:rPr>
-          <w:lang w:val="en-US"/>
-        </w:rPr>
-        <w:t>The INI file consists of the Main section + a number of Provider sections</w:t>
-      </w:r>
-    </w:p>
-    <w:p>
-      <w:pPr>
-        <w:pStyle w:val="KeinLeerraum"/>
-        <w:numPr>
-          <w:ilvl w:val="0"/>
-          <w:numId w:val="1"/>
-        </w:numPr>
-        <w:rPr>
-          <w:lang w:val="en-US"/>
-        </w:rPr>
-      </w:pPr>
-      <w:r>
-        <w:rPr>
-          <w:lang w:val="en-US"/>
-        </w:rPr>
-        <w:t xml:space="preserve">INI files consists of lines where everything after a semicolon </w:t>
-      </w:r>
-      <w:proofErr w:type="gramStart"/>
-      <w:r>
-        <w:rPr>
-          <w:lang w:val="en-US"/>
-        </w:rPr>
-        <w:t>&lt;;</w:t>
-      </w:r>
-      <w:proofErr w:type="gramEnd"/>
-      <w:r>
-        <w:rPr>
-          <w:lang w:val="en-US"/>
-        </w:rPr>
-        <w:t>&gt; is considered as comment.</w:t>
-      </w:r>
-    </w:p>
-    <w:p>
-      <w:pPr>
-        <w:pStyle w:val="KeinLeerraum"/>
-        <w:numPr>
-          <w:ilvl w:val="0"/>
-          <w:numId w:val="1"/>
-        </w:numPr>
-        <w:rPr>
-          <w:lang w:val="en-US"/>
-        </w:rPr>
-      </w:pPr>
-      <w:r>
-        <w:rPr>
-          <w:lang w:val="en-US"/>
-        </w:rPr>
-        <w:t>INI files do have a Keyword and a content in the form of: Keyword=Content</w:t>
-      </w:r>
-    </w:p>
-    <w:p>
-      <w:pPr>
-        <w:pStyle w:val="KeinLeerraum"/>
-        <w:numPr>
-          <w:ilvl w:val="0"/>
-          <w:numId w:val="1"/>
-        </w:numPr>
-        <w:rPr>
-          <w:lang w:val="en-US"/>
-        </w:rPr>
-      </w:pPr>
-      <w:r>
-        <w:rPr>
-          <w:lang w:val="en-US"/>
-        </w:rPr>
-        <w:t>INI files do have sections which start with a bracketed Name: [Section]</w:t>
-      </w:r>
-    </w:p>
-    <w:p>
-      <w:pPr>
-        <w:pStyle w:val="KeinLeerraum"/>
-        <w:numPr>
-          <w:ilvl w:val="0"/>
-          <w:numId w:val="1"/>
-        </w:numPr>
-        <w:rPr>
-          <w:lang w:val="en-US"/>
-        </w:rPr>
-      </w:pPr>
-      <w:r>
-        <w:rPr>
-          <w:lang w:val="en-US"/>
-        </w:rPr>
-        <w:t>The part of the INI file which is not lead by a section name is the Main Section</w:t>
-      </w:r>
-    </w:p>
-    <w:p>
-      <w:pPr>
-        <w:pStyle w:val="KeinLeerraum"/>
-        <w:ind w:left="720"/>
-        <w:rPr>
-          <w:lang w:val="en-US"/>
-        </w:rPr>
-      </w:pPr>
-    </w:p>
-    <w:p>
-      <w:pPr>
-        <w:pStyle w:val="KeinLeerraum"/>
-        <w:numPr>
-          <w:ilvl w:val="0"/>
-          <w:numId w:val="2"/>
-        </w:numPr>
-        <w:rPr>
-          <w:highlight w:val="yellow"/>
-          <w:lang w:val="en-US"/>
-        </w:rPr>
-      </w:pPr>
-      <w:r>
-        <w:rPr>
-          <w:highlight w:val="yellow"/>
-          <w:lang w:val="en-US"/>
-        </w:rPr>
-        <w:t xml:space="preserve">INI files are text files, use </w:t>
-      </w:r>
-      <w:r>
-        <w:rPr>
-          <w:b/>
-          <w:highlight w:val="yellow"/>
-          <w:lang w:val="en-US"/>
-        </w:rPr>
-        <w:t>only</w:t>
-      </w:r>
-      <w:r>
-        <w:rPr>
-          <w:highlight w:val="yellow"/>
-          <w:lang w:val="en-US"/>
-        </w:rPr>
-        <w:t xml:space="preserve"> Notepad or similar editors, never Word or other text processing programs to edit it’s content</w:t>
-      </w:r>
-    </w:p>
-    <w:p>
-      <w:pPr>
-        <w:pStyle w:val="KeinLeerraum"/>
-        <w:ind w:left="360"/>
-        <w:rPr>
-          <w:lang w:val="en-US"/>
-        </w:rPr>
-      </w:pPr>
-    </w:p>
-    <w:p>
-      <w:pPr>
-        <w:pStyle w:val="berschrift2"/>
-        <w:rPr>
-          <w:lang w:val="en-US"/>
-        </w:rPr>
-      </w:pPr>
-      <w:r>
-        <w:rPr>
-          <w:lang w:val="en-US"/>
-        </w:rPr>
-        <w:t>Main Section</w:t>
-      </w:r>
-    </w:p>
-    <w:p>
-      <w:pPr>
-        <w:rPr>
-          <w:lang w:val="en-US"/>
-        </w:rPr>
-      </w:pPr>
-    </w:p>
-    <w:p>
-      <w:pPr>
-        <w:rPr>
-          <w:rFonts w:ascii="Lucida Console" w:hAnsi="Lucida Console"/>
-          <w:sz w:val="20"/>
-          <w:szCs w:val="20"/>
-          <w:lang w:val="en-US"/>
-        </w:rPr>
-      </w:pPr>
-      <w:proofErr w:type="spellStart"/>
-      <w:r>
-        <w:rPr>
-          <w:rFonts w:ascii="Lucida Console" w:hAnsi="Lucida Console"/>
-          <w:sz w:val="20"/>
-          <w:szCs w:val="20"/>
-          <w:lang w:val="en-US"/>
-        </w:rPr>
-        <w:t>DefaultProvider</w:t>
-      </w:r>
-      <w:proofErr w:type="spellEnd"/>
-      <w:proofErr w:type="gramStart"/>
-      <w:r>
-        <w:rPr>
-          <w:rFonts w:ascii="Lucida Console" w:hAnsi="Lucida Console"/>
-          <w:sz w:val="20"/>
-          <w:szCs w:val="20"/>
-          <w:lang w:val="en-US"/>
-        </w:rPr>
-        <w:t>= ..</w:t>
-      </w:r>
-      <w:r>
-        <w:rPr>
-          <w:rFonts w:ascii="Lucida Console" w:hAnsi="Lucida Console"/>
-          <w:sz w:val="20"/>
-          <w:szCs w:val="20"/>
-          <w:lang w:val="en-US"/>
-        </w:rPr>
-        <w:tab/>
-      </w:r>
-      <w:proofErr w:type="gramEnd"/>
-      <w:r>
-        <w:rPr>
-          <w:sz w:val="20"/>
-          <w:szCs w:val="20"/>
-          <w:lang w:val="en-US"/>
-        </w:rPr>
-        <w:sym w:font="Wingdings" w:char="F0E0"/>
-      </w:r>
-      <w:r>
-        <w:rPr>
-          <w:sz w:val="20"/>
-          <w:szCs w:val="20"/>
-          <w:lang w:val="en-US"/>
-        </w:rPr>
-        <w:t xml:space="preserve"> Default Provider and tiles the Map starts with</w:t>
-      </w:r>
-    </w:p>
-    <w:p>
-      <w:pPr>
-        <w:ind w:left="2835" w:hanging="2835"/>
-        <w:rPr>
-          <w:rFonts w:ascii="Lucida Console" w:hAnsi="Lucida Console"/>
-          <w:sz w:val="20"/>
-          <w:szCs w:val="20"/>
-          <w:lang w:val="en-US"/>
-        </w:rPr>
-      </w:pPr>
-      <w:r>
-        <w:rPr>
-          <w:sz w:val="20"/>
-          <w:szCs w:val="20"/>
-          <w:lang w:val="en-US"/>
-        </w:rPr>
-        <w:t xml:space="preserve">   </w:t>
-      </w:r>
-      <w:r>
-        <w:rPr>
-          <w:sz w:val="20"/>
-          <w:szCs w:val="20"/>
-          <w:lang w:val="en-US"/>
-        </w:rPr>
-        <w:tab/>
-      </w:r>
-      <w:r>
-        <w:rPr>
-          <w:sz w:val="20"/>
-          <w:szCs w:val="20"/>
-          <w:lang w:val="en-US"/>
-        </w:rPr>
-        <w:t>U</w:t>
-      </w:r>
-      <w:r>
-        <w:rPr>
-          <w:sz w:val="20"/>
-          <w:szCs w:val="20"/>
-          <w:lang w:val="en-US"/>
-        </w:rPr>
-        <w:t>se any of the enabled [</w:t>
-      </w:r>
-      <w:proofErr w:type="spellStart"/>
-      <w:r>
-        <w:rPr>
-          <w:sz w:val="20"/>
-          <w:szCs w:val="20"/>
-          <w:lang w:val="en-US"/>
-        </w:rPr>
-        <w:t>ProviderNames</w:t>
-      </w:r>
-      <w:proofErr w:type="spellEnd"/>
-      <w:r>
-        <w:rPr>
-          <w:sz w:val="20"/>
-          <w:szCs w:val="20"/>
-          <w:lang w:val="en-US"/>
-        </w:rPr>
-        <w:t>] found in the later sections Use the exact name, or uncomment the template one</w:t>
-      </w:r>
-      <w:r>
-        <w:rPr>
-          <w:sz w:val="20"/>
-          <w:szCs w:val="20"/>
-          <w:lang w:val="en-US"/>
-        </w:rPr>
-        <w:t>s</w:t>
-      </w:r>
-      <w:r>
-        <w:rPr>
-          <w:sz w:val="20"/>
-          <w:szCs w:val="20"/>
-          <w:lang w:val="en-US"/>
-        </w:rPr>
-        <w:t>, only the first entry in the file is considered.</w:t>
-      </w:r>
-    </w:p>
-    <w:p>
-      <w:pPr>
-        <w:ind w:left="2835" w:hanging="2835"/>
-        <w:rPr>
-          <w:rFonts w:ascii="Lucida Console" w:hAnsi="Lucida Console"/>
-          <w:sz w:val="20"/>
-          <w:szCs w:val="20"/>
-          <w:lang w:val="en-US"/>
-        </w:rPr>
-      </w:pPr>
-      <w:r>
-        <w:rPr>
-          <w:rFonts w:ascii="Lucida Console" w:hAnsi="Lucida Console"/>
-          <w:sz w:val="20"/>
-          <w:szCs w:val="20"/>
-          <w:lang w:val="en-US"/>
-        </w:rPr>
-        <w:t>Example:</w:t>
-      </w:r>
-    </w:p>
-    <w:p>
-      <w:pPr>
-        <w:ind w:left="2835" w:hanging="2835"/>
-        <w:rPr>
-          <w:rFonts w:ascii="Lucida Console" w:hAnsi="Lucida Console"/>
-          <w:color w:val="00B050"/>
-          <w:sz w:val="20"/>
-          <w:szCs w:val="20"/>
-          <w:lang w:val="en-US"/>
-        </w:rPr>
-      </w:pPr>
-      <w:proofErr w:type="spellStart"/>
-      <w:r>
-        <w:rPr>
-          <w:rFonts w:ascii="Lucida Console" w:hAnsi="Lucida Console"/>
-          <w:color w:val="00B050"/>
-          <w:sz w:val="20"/>
-          <w:szCs w:val="20"/>
-          <w:lang w:val="en-US"/>
-        </w:rPr>
-        <w:t>DefaultProvider</w:t>
-      </w:r>
-      <w:proofErr w:type="spellEnd"/>
-      <w:r>
-        <w:rPr>
-          <w:rFonts w:ascii="Lucida Console" w:hAnsi="Lucida Console"/>
-          <w:color w:val="00B050"/>
-          <w:sz w:val="20"/>
-          <w:szCs w:val="20"/>
-          <w:lang w:val="en-US"/>
-        </w:rPr>
-        <w:t>=</w:t>
-      </w:r>
-      <w:proofErr w:type="spellStart"/>
-      <w:r>
-        <w:rPr>
-          <w:rFonts w:ascii="Lucida Console" w:hAnsi="Lucida Console"/>
-          <w:color w:val="00B050"/>
-          <w:sz w:val="20"/>
-          <w:szCs w:val="20"/>
-          <w:lang w:val="en-US"/>
-        </w:rPr>
-        <w:t>OSM_OpenStreetMap</w:t>
-      </w:r>
-      <w:proofErr w:type="spellEnd"/>
-    </w:p>
-    <w:p>
-      <w:pPr>
-        <w:rPr>
-          <w:rFonts w:ascii="Lucida Console" w:hAnsi="Lucida Console"/>
-          <w:sz w:val="20"/>
-          <w:szCs w:val="20"/>
-          <w:lang w:val="en-US"/>
-        </w:rPr>
-      </w:pPr>
-    </w:p>
-    <w:p>
-      <w:pPr>
-        <w:rPr>
-          <w:rFonts w:ascii="Lucida Console" w:hAnsi="Lucida Console"/>
-          <w:sz w:val="20"/>
-          <w:szCs w:val="20"/>
-          <w:lang w:val="en-US"/>
-        </w:rPr>
-      </w:pPr>
-      <w:proofErr w:type="spellStart"/>
-      <w:r>
-        <w:rPr>
-          <w:rFonts w:ascii="Lucida Console" w:hAnsi="Lucida Console"/>
-          <w:sz w:val="20"/>
-          <w:szCs w:val="20"/>
-          <w:lang w:val="en-US"/>
-        </w:rPr>
-        <w:t>BingKey</w:t>
-      </w:r>
-      <w:proofErr w:type="spellEnd"/>
-      <w:proofErr w:type="gramStart"/>
-      <w:r>
-        <w:rPr>
-          <w:rFonts w:ascii="Lucida Console" w:hAnsi="Lucida Console"/>
-          <w:sz w:val="20"/>
-          <w:szCs w:val="20"/>
-          <w:lang w:val="en-US"/>
-        </w:rPr>
-        <w:t>= ..</w:t>
-      </w:r>
-      <w:proofErr w:type="gramEnd"/>
-      <w:r>
-        <w:rPr>
-          <w:rFonts w:ascii="Lucida Console" w:hAnsi="Lucida Console"/>
-          <w:sz w:val="20"/>
-          <w:szCs w:val="20"/>
-          <w:lang w:val="en-US"/>
-        </w:rPr>
-        <w:t xml:space="preserve"> </w:t>
-      </w:r>
-      <w:r>
-        <w:rPr>
-          <w:rFonts w:ascii="Lucida Console" w:hAnsi="Lucida Console"/>
-          <w:sz w:val="20"/>
-          <w:szCs w:val="20"/>
-          <w:lang w:val="en-US"/>
-        </w:rPr>
-        <w:tab/>
-      </w:r>
-      <w:r>
-        <w:rPr>
-          <w:rFonts w:ascii="Lucida Console" w:hAnsi="Lucida Console"/>
-          <w:sz w:val="20"/>
-          <w:szCs w:val="20"/>
-          <w:lang w:val="en-US"/>
-        </w:rPr>
-        <w:tab/>
-      </w:r>
-      <w:r>
-        <w:rPr>
-          <w:sz w:val="20"/>
-          <w:szCs w:val="20"/>
-          <w:lang w:val="en-US"/>
-        </w:rPr>
-        <w:sym w:font="Wingdings" w:char="F0E0"/>
-      </w:r>
-      <w:r>
-        <w:rPr>
-          <w:sz w:val="20"/>
-          <w:szCs w:val="20"/>
-          <w:lang w:val="en-US"/>
-        </w:rPr>
-        <w:t xml:space="preserve"> A Key to use Bing Maps (see remark below)</w:t>
-      </w:r>
-    </w:p>
-    <w:p>
-      <w:pPr>
-        <w:ind w:left="2835" w:hanging="2835"/>
-        <w:rPr>
-          <w:sz w:val="20"/>
-          <w:szCs w:val="20"/>
-          <w:lang w:val="en-US"/>
-        </w:rPr>
-      </w:pPr>
-      <w:r>
-        <w:rPr>
-          <w:sz w:val="20"/>
-          <w:szCs w:val="20"/>
-          <w:lang w:val="en-US"/>
-        </w:rPr>
-        <w:tab/>
-        <w:t xml:space="preserve">A </w:t>
-      </w:r>
-      <w:r>
-        <w:rPr>
-          <w:sz w:val="20"/>
-          <w:szCs w:val="20"/>
-          <w:lang w:val="en-US"/>
-        </w:rPr>
-        <w:t xml:space="preserve">rather large </w:t>
-      </w:r>
-      <w:r>
-        <w:rPr>
-          <w:sz w:val="20"/>
-          <w:szCs w:val="20"/>
-          <w:lang w:val="en-US"/>
-        </w:rPr>
-        <w:t>number of characters provided by BING Maps in order to access their map services, visit URLs below at Microsoft</w:t>
-      </w:r>
-    </w:p>
-    <w:p>
-      <w:pPr>
-        <w:ind w:left="2835" w:hanging="2835"/>
-        <w:rPr>
-          <w:sz w:val="18"/>
-          <w:lang w:val="en-US"/>
-        </w:rPr>
-      </w:pPr>
       <w:hyperlink r:id="rId10" w:history="1">
-        <w:r>
-          <w:rPr>
-            <w:rStyle w:val="Hyperlink"/>
-            <w:sz w:val="18"/>
-            <w:lang w:val="en-US"/>
-          </w:rPr>
-          <w:t>https://docs.microsoft.com/en-us/bingmaps/getting-started</w:t>
-        </w:r>
-      </w:hyperlink>
-    </w:p>
-    <w:p>
-      <w:pPr>
-        <w:ind w:left="2835" w:hanging="2835"/>
-        <w:rPr>
-          <w:sz w:val="18"/>
-          <w:lang w:val="en-US"/>
-        </w:rPr>
-      </w:pPr>
-      <w:hyperlink r:id="rId11" w:history="1">
         <w:r>
           <w:rPr>
             <w:rStyle w:val="Hyperlink"/>
@@ -2421,7 +2459,7 @@
           <w:lang w:val="en-US"/>
         </w:rPr>
       </w:pPr>
-      <w:hyperlink r:id="rId12" w:history="1">
+      <w:hyperlink r:id="rId11" w:history="1">
         <w:r>
           <w:rPr>
             <w:rStyle w:val="Hyperlink"/>
@@ -9036,7 +9074,7 @@
   <w:style w:type="paragraph" w:default="1" w:styleId="Standard">
     <w:name w:val="Normal"/>
     <w:qFormat/>
-    <w:rsid w:val="00035EE6"/>
+    <w:rsid w:val="006942C9"/>
   </w:style>
   <w:style w:type="paragraph" w:styleId="berschrift1">
     <w:name w:val="heading 1"/>

</xml_diff>